<commit_message>
add world and machine phenomena
</commit_message>
<xml_diff>
--- a/RASD/RASD.docx
+++ b/RASD/RASD.docx
@@ -63,6 +63,21 @@
     <w:p>
       <w:pPr>
         <w:pStyle w:val="NormaleWeb"/>
+        <w:spacing w:after="0"/>
+        <w:ind w:left="1080"/>
+        <w:rPr>
+          <w:rFonts w:ascii="Calibri" w:hAnsi="Calibri" w:cs="Calibri"/>
+          <w:sz w:val="56"/>
+          <w:szCs w:val="56"/>
+          <w:lang w:val="en-US"/>
+        </w:rPr>
+      </w:pPr>
+      <w:bookmarkStart w:id="0" w:name="_GoBack"/>
+      <w:bookmarkEnd w:id="0"/>
+    </w:p>
+    <w:p>
+      <w:pPr>
+        <w:pStyle w:val="NormaleWeb"/>
         <w:numPr>
           <w:ilvl w:val="1"/>
           <w:numId w:val="2"/>
@@ -470,7 +485,17 @@
           <w:szCs w:val="28"/>
           <w:lang w:val="en-US"/>
         </w:rPr>
-        <w:t xml:space="preserve"> database and employs it by running an algorithm on the picture to recognize the license plate number.</w:t>
+        <w:t xml:space="preserve"> database and employs it by running an algorithm on the picture to recognize the license plate </w:t>
+      </w:r>
+      <w:r>
+        <w:rPr>
+          <w:rFonts w:ascii="Calibri" w:hAnsi="Calibri" w:cs="Calibri"/>
+          <w:sz w:val="28"/>
+          <w:szCs w:val="28"/>
+          <w:lang w:val="en-US"/>
+        </w:rPr>
+        <w:lastRenderedPageBreak/>
+        <w:t>number.</w:t>
       </w:r>
       <w:r>
         <w:rPr>
@@ -488,262 +513,297 @@
           <w:szCs w:val="28"/>
           <w:lang w:val="en-US"/>
         </w:rPr>
-        <w:t xml:space="preserve"> is provided with the option of inserting the license plate information as plain text while filling out their submission. If that were the case, the system should use such </w:t>
-      </w:r>
-      <w:r>
-        <w:rPr>
-          <w:rFonts w:ascii="Calibri" w:hAnsi="Calibri" w:cs="Calibri"/>
-          <w:sz w:val="28"/>
-          <w:szCs w:val="28"/>
-          <w:lang w:val="en-US"/>
+        <w:t xml:space="preserve"> is provided with the option of inserting the license plate information as plain text while filling out their submission. If that were the case, the system should use such information as a starting point for the recognition</w:t>
+      </w:r>
+      <w:r>
+        <w:rPr>
+          <w:rFonts w:ascii="Calibri" w:hAnsi="Calibri" w:cs="Calibri"/>
+          <w:sz w:val="28"/>
+          <w:szCs w:val="28"/>
+          <w:lang w:val="en-US"/>
+        </w:rPr>
+        <w:t xml:space="preserve"> process, though the algorithm </w:t>
+      </w:r>
+      <w:r>
+        <w:rPr>
+          <w:rFonts w:ascii="Calibri" w:hAnsi="Calibri" w:cs="Calibri"/>
+          <w:sz w:val="28"/>
+          <w:szCs w:val="28"/>
+          <w:lang w:val="en-US"/>
+        </w:rPr>
+        <w:t>should be run nonetheless as a way of double-checking the information.</w:t>
+      </w:r>
+      <w:r>
+        <w:rPr>
+          <w:rFonts w:ascii="Calibri" w:hAnsi="Calibri" w:cs="Calibri"/>
+          <w:sz w:val="28"/>
+          <w:szCs w:val="28"/>
+          <w:lang w:val="en-US"/>
+        </w:rPr>
+        <w:t xml:space="preserve"> The stored data can then be elaborated by both end users and </w:t>
+      </w:r>
+      <w:r>
+        <w:rPr>
+          <w:rFonts w:ascii="Calibri" w:hAnsi="Calibri" w:cs="Calibri"/>
+          <w:sz w:val="28"/>
+          <w:szCs w:val="28"/>
+          <w:lang w:val="en-US"/>
+        </w:rPr>
+        <w:t xml:space="preserve">the designated </w:t>
+      </w:r>
+      <w:r>
+        <w:rPr>
+          <w:rFonts w:ascii="Calibri" w:hAnsi="Calibri" w:cs="Calibri"/>
+          <w:sz w:val="28"/>
+          <w:szCs w:val="28"/>
+          <w:lang w:val="en-US"/>
+        </w:rPr>
+        <w:t>authorities to highlight the zones w</w:t>
+      </w:r>
+      <w:r>
+        <w:rPr>
+          <w:rFonts w:ascii="Calibri" w:hAnsi="Calibri" w:cs="Calibri"/>
+          <w:sz w:val="28"/>
+          <w:szCs w:val="28"/>
+          <w:lang w:val="en-US"/>
+        </w:rPr>
+        <w:t>hich are found to be subject to</w:t>
+      </w:r>
+      <w:r>
+        <w:rPr>
+          <w:rFonts w:ascii="Calibri" w:hAnsi="Calibri" w:cs="Calibri"/>
+          <w:sz w:val="28"/>
+          <w:szCs w:val="28"/>
+          <w:lang w:val="en-US"/>
+        </w:rPr>
+        <w:t xml:space="preserve"> the highest amount of violations. </w:t>
+      </w:r>
+    </w:p>
+    <w:p>
+      <w:pPr>
+        <w:pStyle w:val="NormaleWeb"/>
+        <w:spacing w:after="0"/>
+        <w:rPr>
+          <w:rFonts w:ascii="Calibri" w:hAnsi="Calibri" w:cs="Calibri"/>
+          <w:sz w:val="28"/>
+          <w:szCs w:val="28"/>
+          <w:lang w:val="en-US"/>
+        </w:rPr>
+      </w:pPr>
+      <w:r>
+        <w:rPr>
+          <w:rFonts w:ascii="Calibri" w:hAnsi="Calibri" w:cs="Calibri"/>
+          <w:sz w:val="28"/>
+          <w:szCs w:val="28"/>
+          <w:lang w:val="en-US"/>
+        </w:rPr>
+        <w:t xml:space="preserve">Furthermore, SafeStreets wants to exploit its own data by combining it with information about accidents and analyzing it in order to identify zones or streets whose safety could be improved by making interventions, possibly suggesting viable solutions as well. </w:t>
+      </w:r>
+      <w:r>
+        <w:rPr>
+          <w:rFonts w:ascii="Calibri" w:hAnsi="Calibri" w:cs="Calibri"/>
+          <w:sz w:val="28"/>
+          <w:szCs w:val="28"/>
+          <w:lang w:val="en-US"/>
+        </w:rPr>
+        <w:t>This functionality is developed</w:t>
+      </w:r>
+      <w:r>
+        <w:rPr>
+          <w:rFonts w:ascii="Calibri" w:hAnsi="Calibri" w:cs="Calibri"/>
+          <w:sz w:val="28"/>
+          <w:szCs w:val="28"/>
+          <w:lang w:val="en-US"/>
+        </w:rPr>
+        <w:t xml:space="preserve"> in collaboration with a third party, i.e. the municipality, meaning its usefulness will depend on the possibility of the municipality itself to share its data</w:t>
+      </w:r>
+      <w:r>
+        <w:rPr>
+          <w:rFonts w:ascii="Calibri" w:hAnsi="Calibri" w:cs="Calibri"/>
+          <w:sz w:val="28"/>
+          <w:szCs w:val="28"/>
+          <w:lang w:val="en-US"/>
+        </w:rPr>
+        <w:t xml:space="preserve"> and match it with the interface SafeStreets developed for the functionality.</w:t>
+      </w:r>
+    </w:p>
+    <w:p>
+      <w:pPr>
+        <w:pStyle w:val="NormaleWeb"/>
+        <w:spacing w:after="0"/>
+        <w:rPr>
+          <w:rFonts w:ascii="Calibri" w:hAnsi="Calibri" w:cs="Calibri"/>
+          <w:sz w:val="28"/>
+          <w:szCs w:val="28"/>
+          <w:lang w:val="en-US"/>
+        </w:rPr>
+      </w:pPr>
+      <w:r>
+        <w:rPr>
+          <w:rFonts w:ascii="Calibri" w:hAnsi="Calibri" w:cs="Calibri"/>
+          <w:sz w:val="28"/>
+          <w:szCs w:val="28"/>
+          <w:lang w:val="en-US"/>
+        </w:rPr>
+        <w:t>Lastly, SafeStreets strives to assist the local police in generating traffic tickets, and possibly build various statistics</w:t>
+      </w:r>
+      <w:r>
+        <w:rPr>
+          <w:rFonts w:ascii="Calibri" w:hAnsi="Calibri" w:cs="Calibri"/>
+          <w:sz w:val="28"/>
+          <w:szCs w:val="28"/>
+          <w:lang w:val="en-US"/>
+        </w:rPr>
+        <w:t xml:space="preserve"> of interest</w:t>
+      </w:r>
+      <w:r>
+        <w:rPr>
+          <w:rFonts w:ascii="Calibri" w:hAnsi="Calibri" w:cs="Calibri"/>
+          <w:sz w:val="28"/>
+          <w:szCs w:val="28"/>
+          <w:lang w:val="en-US"/>
+        </w:rPr>
+        <w:t xml:space="preserve">. To ensure the effectiveness of this service, it is necessary that the exchange of sensible data which must occur between SafeStreets and the </w:t>
+      </w:r>
+      <w:r>
+        <w:rPr>
+          <w:rFonts w:ascii="Calibri" w:hAnsi="Calibri" w:cs="Calibri"/>
+          <w:sz w:val="28"/>
+          <w:szCs w:val="28"/>
+          <w:lang w:val="en-US"/>
+        </w:rPr>
+        <w:t>municipality</w:t>
+      </w:r>
+      <w:r>
+        <w:rPr>
+          <w:rFonts w:ascii="Calibri" w:hAnsi="Calibri" w:cs="Calibri"/>
+          <w:sz w:val="28"/>
+          <w:szCs w:val="28"/>
+          <w:lang w:val="en-US"/>
+        </w:rPr>
+        <w:t xml:space="preserve"> cannot be tampered with in any way, e.g. modifying the picture of the violation at hand.</w:t>
+      </w:r>
+      <w:r>
+        <w:rPr>
+          <w:rFonts w:ascii="Calibri" w:hAnsi="Calibri" w:cs="Calibri"/>
+          <w:sz w:val="28"/>
+          <w:szCs w:val="28"/>
+          <w:lang w:val="en-US"/>
+        </w:rPr>
+        <w:t xml:space="preserve"> </w:t>
+      </w:r>
+      <w:r>
+        <w:rPr>
+          <w:rFonts w:ascii="Calibri" w:hAnsi="Calibri" w:cs="Calibri"/>
+          <w:sz w:val="28"/>
+          <w:szCs w:val="28"/>
+          <w:lang w:val="en-US"/>
+        </w:rPr>
+        <w:t>To avoid this scenario, the application should only accept as reliable information pictures that have been taken within the boundaries of SafeStreets itself, meaning the application should be equipped with an internal camera system.</w:t>
+      </w:r>
+    </w:p>
+    <w:p>
+      <w:pPr>
+        <w:pStyle w:val="NormaleWeb"/>
+        <w:spacing w:after="0"/>
+        <w:rPr>
+          <w:rFonts w:ascii="Calibri" w:hAnsi="Calibri" w:cs="Calibri"/>
+          <w:sz w:val="28"/>
+          <w:szCs w:val="28"/>
+          <w:lang w:val="en-US"/>
+        </w:rPr>
+      </w:pPr>
+      <w:r>
+        <w:rPr>
+          <w:rFonts w:ascii="Calibri" w:hAnsi="Calibri" w:cs="Calibri"/>
+          <w:sz w:val="28"/>
+          <w:szCs w:val="28"/>
+          <w:lang w:val="en-US"/>
+        </w:rPr>
+        <w:t>In the following diagram, we define the boundaries of the application by identifying and distinguishing between World and Machine phenomena, with particular attention to the shared ones.</w:t>
+      </w:r>
+    </w:p>
+    <w:p>
+      <w:pPr>
+        <w:pStyle w:val="NormaleWeb"/>
+        <w:spacing w:after="0"/>
+        <w:jc w:val="center"/>
+        <w:rPr>
+          <w:rFonts w:ascii="Calibri" w:hAnsi="Calibri" w:cs="Calibri"/>
+          <w:i/>
+          <w:lang w:val="en-US"/>
+        </w:rPr>
+      </w:pPr>
+      <w:r>
+        <w:rPr>
+          <w:rFonts w:ascii="Calibri" w:hAnsi="Calibri" w:cs="Calibri"/>
+          <w:i/>
+          <w:noProof/>
         </w:rPr>
         <w:lastRenderedPageBreak/>
-        <w:t>information as a starting point for the recognition</w:t>
-      </w:r>
-      <w:r>
-        <w:rPr>
-          <w:rFonts w:ascii="Calibri" w:hAnsi="Calibri" w:cs="Calibri"/>
-          <w:sz w:val="28"/>
-          <w:szCs w:val="28"/>
-          <w:lang w:val="en-US"/>
-        </w:rPr>
-        <w:t xml:space="preserve"> process, though the algorithm </w:t>
-      </w:r>
-      <w:r>
-        <w:rPr>
-          <w:rFonts w:ascii="Calibri" w:hAnsi="Calibri" w:cs="Calibri"/>
-          <w:sz w:val="28"/>
-          <w:szCs w:val="28"/>
-          <w:lang w:val="en-US"/>
-        </w:rPr>
-        <w:t>should be run nonetheless as a way of double-checking the information.</w:t>
-      </w:r>
-      <w:r>
-        <w:rPr>
-          <w:rFonts w:ascii="Calibri" w:hAnsi="Calibri" w:cs="Calibri"/>
-          <w:sz w:val="28"/>
-          <w:szCs w:val="28"/>
-          <w:lang w:val="en-US"/>
-        </w:rPr>
-        <w:t xml:space="preserve"> The stored data can then be elaborated by both end users and </w:t>
-      </w:r>
-      <w:r>
-        <w:rPr>
-          <w:rFonts w:ascii="Calibri" w:hAnsi="Calibri" w:cs="Calibri"/>
-          <w:sz w:val="28"/>
-          <w:szCs w:val="28"/>
-          <w:lang w:val="en-US"/>
-        </w:rPr>
-        <w:t xml:space="preserve">the designated </w:t>
-      </w:r>
-      <w:r>
-        <w:rPr>
-          <w:rFonts w:ascii="Calibri" w:hAnsi="Calibri" w:cs="Calibri"/>
-          <w:sz w:val="28"/>
-          <w:szCs w:val="28"/>
-          <w:lang w:val="en-US"/>
-        </w:rPr>
-        <w:t>authorities to highlight the zones w</w:t>
-      </w:r>
-      <w:r>
-        <w:rPr>
-          <w:rFonts w:ascii="Calibri" w:hAnsi="Calibri" w:cs="Calibri"/>
-          <w:sz w:val="28"/>
-          <w:szCs w:val="28"/>
-          <w:lang w:val="en-US"/>
-        </w:rPr>
-        <w:t>hich are found to be subject to</w:t>
-      </w:r>
-      <w:r>
-        <w:rPr>
-          <w:rFonts w:ascii="Calibri" w:hAnsi="Calibri" w:cs="Calibri"/>
-          <w:sz w:val="28"/>
-          <w:szCs w:val="28"/>
-          <w:lang w:val="en-US"/>
-        </w:rPr>
-        <w:t xml:space="preserve"> the highest amount of violations. </w:t>
-      </w:r>
-    </w:p>
-    <w:p>
-      <w:pPr>
-        <w:pStyle w:val="NormaleWeb"/>
-        <w:spacing w:after="0"/>
-        <w:rPr>
-          <w:rFonts w:ascii="Calibri" w:hAnsi="Calibri" w:cs="Calibri"/>
-          <w:sz w:val="28"/>
-          <w:szCs w:val="28"/>
-          <w:lang w:val="en-US"/>
-        </w:rPr>
-      </w:pPr>
-      <w:r>
-        <w:rPr>
-          <w:rFonts w:ascii="Calibri" w:hAnsi="Calibri" w:cs="Calibri"/>
-          <w:sz w:val="28"/>
-          <w:szCs w:val="28"/>
-          <w:lang w:val="en-US"/>
-        </w:rPr>
-        <w:t xml:space="preserve">Furthermore, SafeStreets wants to exploit its own data by combining it with information about accidents and analyzing it in order to identify zones or streets whose safety could be improved by making interventions, possibly suggesting viable solutions as well. </w:t>
-      </w:r>
-      <w:r>
-        <w:rPr>
-          <w:rFonts w:ascii="Calibri" w:hAnsi="Calibri" w:cs="Calibri"/>
-          <w:sz w:val="28"/>
-          <w:szCs w:val="28"/>
-          <w:lang w:val="en-US"/>
-        </w:rPr>
-        <w:t>This functionality is developed</w:t>
-      </w:r>
-      <w:r>
-        <w:rPr>
-          <w:rFonts w:ascii="Calibri" w:hAnsi="Calibri" w:cs="Calibri"/>
-          <w:sz w:val="28"/>
-          <w:szCs w:val="28"/>
-          <w:lang w:val="en-US"/>
-        </w:rPr>
-        <w:t xml:space="preserve"> in collaboration with a third party, i.e. the municipality, meaning its usefulness will depend on the possibility of the municipality itself to share its data</w:t>
-      </w:r>
-      <w:r>
-        <w:rPr>
-          <w:rFonts w:ascii="Calibri" w:hAnsi="Calibri" w:cs="Calibri"/>
-          <w:sz w:val="28"/>
-          <w:szCs w:val="28"/>
-          <w:lang w:val="en-US"/>
-        </w:rPr>
-        <w:t xml:space="preserve"> and match it with the interface SafeStreets developed for the functionality.</w:t>
-      </w:r>
-    </w:p>
-    <w:p>
-      <w:pPr>
-        <w:pStyle w:val="NormaleWeb"/>
-        <w:spacing w:after="0"/>
-        <w:rPr>
-          <w:rFonts w:ascii="Calibri" w:hAnsi="Calibri" w:cs="Calibri"/>
-          <w:sz w:val="28"/>
-          <w:szCs w:val="28"/>
-          <w:lang w:val="en-US"/>
-        </w:rPr>
-      </w:pPr>
-      <w:r>
-        <w:rPr>
-          <w:rFonts w:ascii="Calibri" w:hAnsi="Calibri" w:cs="Calibri"/>
-          <w:sz w:val="28"/>
-          <w:szCs w:val="28"/>
-          <w:lang w:val="en-US"/>
-        </w:rPr>
-        <w:t>Lastly, SafeStreets strives to assist the local police in generating traffic tickets, and possibly build various statistics</w:t>
-      </w:r>
-      <w:r>
-        <w:rPr>
-          <w:rFonts w:ascii="Calibri" w:hAnsi="Calibri" w:cs="Calibri"/>
-          <w:sz w:val="28"/>
-          <w:szCs w:val="28"/>
-          <w:lang w:val="en-US"/>
-        </w:rPr>
-        <w:t xml:space="preserve"> of interest</w:t>
-      </w:r>
-      <w:r>
-        <w:rPr>
-          <w:rFonts w:ascii="Calibri" w:hAnsi="Calibri" w:cs="Calibri"/>
-          <w:sz w:val="28"/>
-          <w:szCs w:val="28"/>
-          <w:lang w:val="en-US"/>
-        </w:rPr>
-        <w:t xml:space="preserve">. To ensure the effectiveness of this service, it is necessary that the exchange of sensible data which must occur between SafeStreets and the </w:t>
-      </w:r>
-      <w:r>
-        <w:rPr>
-          <w:rFonts w:ascii="Calibri" w:hAnsi="Calibri" w:cs="Calibri"/>
-          <w:sz w:val="28"/>
-          <w:szCs w:val="28"/>
-          <w:lang w:val="en-US"/>
-        </w:rPr>
-        <w:t>municipality</w:t>
-      </w:r>
-      <w:r>
-        <w:rPr>
-          <w:rFonts w:ascii="Calibri" w:hAnsi="Calibri" w:cs="Calibri"/>
-          <w:sz w:val="28"/>
-          <w:szCs w:val="28"/>
-          <w:lang w:val="en-US"/>
-        </w:rPr>
-        <w:t xml:space="preserve"> cannot be tampered with in any way, e.g. modifying the picture of the violation at hand.</w:t>
-      </w:r>
-      <w:r>
-        <w:rPr>
-          <w:rFonts w:ascii="Calibri" w:hAnsi="Calibri" w:cs="Calibri"/>
-          <w:sz w:val="28"/>
-          <w:szCs w:val="28"/>
-          <w:lang w:val="en-US"/>
-        </w:rPr>
-        <w:t xml:space="preserve"> </w:t>
-      </w:r>
-      <w:r>
-        <w:rPr>
-          <w:rFonts w:ascii="Calibri" w:hAnsi="Calibri" w:cs="Calibri"/>
-          <w:sz w:val="28"/>
-          <w:szCs w:val="28"/>
-          <w:lang w:val="en-US"/>
-        </w:rPr>
-        <w:t>To avoid this scenario, the application should only accept as reliable information pictures that have been taken within the boundaries of SafeStreets itself, meaning the application should be equipped with an internal camera system.</w:t>
-      </w:r>
-    </w:p>
-    <w:p>
-      <w:pPr>
-        <w:pStyle w:val="NormaleWeb"/>
-        <w:spacing w:after="0"/>
-        <w:rPr>
-          <w:rFonts w:ascii="Calibri" w:hAnsi="Calibri" w:cs="Calibri"/>
-          <w:sz w:val="28"/>
-          <w:szCs w:val="28"/>
-          <w:lang w:val="en-US"/>
-        </w:rPr>
-      </w:pPr>
-      <w:r>
-        <w:rPr>
-          <w:rFonts w:ascii="Calibri" w:hAnsi="Calibri" w:cs="Calibri"/>
-          <w:sz w:val="28"/>
-          <w:szCs w:val="28"/>
-          <w:lang w:val="en-US"/>
-        </w:rPr>
-        <w:t xml:space="preserve">SafeStreets is a brand new application and as such does not rely on any previously existent software system. This means the platform will be designed and built entirely </w:t>
-      </w:r>
-      <w:r>
-        <w:rPr>
-          <w:rFonts w:ascii="Calibri" w:hAnsi="Calibri" w:cs="Calibri"/>
-          <w:sz w:val="28"/>
-          <w:szCs w:val="28"/>
-          <w:lang w:val="en-US"/>
-        </w:rPr>
-        <w:t>from scratch</w:t>
-      </w:r>
-      <w:r>
-        <w:rPr>
-          <w:rFonts w:ascii="Calibri" w:hAnsi="Calibri" w:cs="Calibri"/>
-          <w:sz w:val="28"/>
-          <w:szCs w:val="28"/>
-          <w:lang w:val="en-US"/>
-        </w:rPr>
-        <w:t xml:space="preserve"> by the developers</w:t>
-      </w:r>
-      <w:r>
-        <w:rPr>
-          <w:rFonts w:ascii="Calibri" w:hAnsi="Calibri" w:cs="Calibri"/>
-          <w:sz w:val="28"/>
-          <w:szCs w:val="28"/>
-          <w:lang w:val="en-US"/>
-        </w:rPr>
-        <w:t xml:space="preserve"> of this project</w:t>
-      </w:r>
-      <w:bookmarkStart w:id="0" w:name="_GoBack"/>
-      <w:bookmarkEnd w:id="0"/>
-      <w:r>
-        <w:rPr>
-          <w:rFonts w:ascii="Calibri" w:hAnsi="Calibri" w:cs="Calibri"/>
-          <w:sz w:val="28"/>
-          <w:szCs w:val="28"/>
-          <w:lang w:val="en-US"/>
-        </w:rPr>
-        <w:t>.</w:t>
+        <w:drawing>
+          <wp:anchor distT="0" distB="0" distL="114300" distR="114300" simplePos="0" relativeHeight="251658240" behindDoc="0" locked="0" layoutInCell="1" allowOverlap="1" wp14:anchorId="5A72A3A2" wp14:editId="3F36F7EF">
+            <wp:simplePos x="0" y="0"/>
+            <wp:positionH relativeFrom="column">
+              <wp:posOffset>-2540</wp:posOffset>
+            </wp:positionH>
+            <wp:positionV relativeFrom="paragraph">
+              <wp:posOffset>1905</wp:posOffset>
+            </wp:positionV>
+            <wp:extent cx="6120130" cy="3823970"/>
+            <wp:effectExtent l="0" t="0" r="0" b="5080"/>
+            <wp:wrapSquare wrapText="bothSides"/>
+            <wp:docPr id="1" name="Immagine 1"/>
+            <wp:cNvGraphicFramePr>
+              <a:graphicFrameLocks xmlns:a="http://schemas.openxmlformats.org/drawingml/2006/main" noChangeAspect="1"/>
+            </wp:cNvGraphicFramePr>
+            <a:graphic xmlns:a="http://schemas.openxmlformats.org/drawingml/2006/main">
+              <a:graphicData uri="http://schemas.openxmlformats.org/drawingml/2006/picture">
+                <pic:pic xmlns:pic="http://schemas.openxmlformats.org/drawingml/2006/picture">
+                  <pic:nvPicPr>
+                    <pic:cNvPr id="0" name="worldandmachine.png"/>
+                    <pic:cNvPicPr/>
+                  </pic:nvPicPr>
+                  <pic:blipFill>
+                    <a:blip r:embed="rId7" cstate="print">
+                      <a:extLst>
+                        <a:ext uri="{28A0092B-C50C-407E-A947-70E740481C1C}">
+                          <a14:useLocalDpi xmlns:a14="http://schemas.microsoft.com/office/drawing/2010/main" val="0"/>
+                        </a:ext>
+                      </a:extLst>
+                    </a:blip>
+                    <a:stretch>
+                      <a:fillRect/>
+                    </a:stretch>
+                  </pic:blipFill>
+                  <pic:spPr>
+                    <a:xfrm>
+                      <a:off x="0" y="0"/>
+                      <a:ext cx="6120130" cy="3823970"/>
+                    </a:xfrm>
+                    <a:prstGeom prst="rect">
+                      <a:avLst/>
+                    </a:prstGeom>
+                  </pic:spPr>
+                </pic:pic>
+              </a:graphicData>
+            </a:graphic>
+            <wp14:sizeRelH relativeFrom="page">
+              <wp14:pctWidth>0</wp14:pctWidth>
+            </wp14:sizeRelH>
+            <wp14:sizeRelV relativeFrom="page">
+              <wp14:pctHeight>0</wp14:pctHeight>
+            </wp14:sizeRelV>
+          </wp:anchor>
+        </w:drawing>
+      </w:r>
+      <w:r>
+        <w:rPr>
+          <w:rFonts w:ascii="Calibri" w:hAnsi="Calibri" w:cs="Calibri"/>
+          <w:i/>
+          <w:lang w:val="en-US"/>
+        </w:rPr>
+        <w:t>Figure 1. World and Machine phenomena.</w:t>
       </w:r>
     </w:p>
     <w:p>
@@ -771,37 +831,21 @@
         <w:spacing w:after="0"/>
         <w:rPr>
           <w:rFonts w:ascii="Calibri" w:hAnsi="Calibri" w:cs="Calibri"/>
-          <w:sz w:val="28"/>
-          <w:szCs w:val="28"/>
-          <w:lang w:val="en-US"/>
-        </w:rPr>
-      </w:pPr>
-      <w:r>
-        <w:rPr>
-          <w:rFonts w:ascii="Calibri" w:hAnsi="Calibri" w:cs="Calibri"/>
-          <w:sz w:val="28"/>
-          <w:szCs w:val="28"/>
-          <w:lang w:val="en-US"/>
-        </w:rPr>
-        <w:t xml:space="preserve">[G1] </w:t>
-      </w:r>
-      <w:r>
-        <w:rPr>
-          <w:rFonts w:ascii="Calibri" w:hAnsi="Calibri" w:cs="Calibri"/>
-          <w:sz w:val="28"/>
-          <w:szCs w:val="28"/>
-          <w:lang w:val="en-US"/>
-        </w:rPr>
-        <w:t>A</w:t>
-      </w:r>
-      <w:r>
-        <w:rPr>
-          <w:rFonts w:ascii="Calibri" w:hAnsi="Calibri" w:cs="Calibri"/>
-          <w:sz w:val="28"/>
-          <w:szCs w:val="28"/>
-          <w:lang w:val="en-US"/>
-        </w:rPr>
-        <w:t>llow a visitor to become a registered User by providing his own credentials;</w:t>
+          <w:strike/>
+          <w:sz w:val="28"/>
+          <w:szCs w:val="28"/>
+          <w:lang w:val="en-US"/>
+        </w:rPr>
+      </w:pPr>
+      <w:r>
+        <w:rPr>
+          <w:rFonts w:ascii="Calibri" w:hAnsi="Calibri" w:cs="Calibri"/>
+          <w:strike/>
+          <w:sz w:val="28"/>
+          <w:szCs w:val="28"/>
+          <w:lang w:val="en-US"/>
+        </w:rPr>
+        <w:t>[G1] Allow a visitor to become a registered User by providing his own credentials;</w:t>
       </w:r>
     </w:p>
     <w:p>
@@ -984,7 +1028,6 @@
           <w:szCs w:val="28"/>
           <w:lang w:val="en-US"/>
         </w:rPr>
-        <w:lastRenderedPageBreak/>
         <w:t>[G6] If the municipality offers the possibility, users can notify accidents occurred on the municipality’s territory;</w:t>
       </w:r>
       <w:r>
@@ -1051,6 +1094,7 @@
           <w:szCs w:val="28"/>
           <w:lang w:val="en-US"/>
         </w:rPr>
+        <w:lastRenderedPageBreak/>
         <w:t>[G7] Allow User to receive a notice which inform them if their notification has been approved or rejected.</w:t>
       </w:r>
       <w:r>
@@ -1710,29 +1754,29 @@
           <w:szCs w:val="28"/>
           <w:lang w:val="en-US"/>
         </w:rPr>
+        <w:t>[D7] Violations can only be reported through the mobile application;</w:t>
+      </w:r>
+    </w:p>
+    <w:p>
+      <w:pPr>
+        <w:pStyle w:val="NormaleWeb"/>
+        <w:spacing w:after="0"/>
+        <w:rPr>
+          <w:rFonts w:ascii="Calibri" w:hAnsi="Calibri" w:cs="Calibri"/>
+          <w:sz w:val="28"/>
+          <w:szCs w:val="28"/>
+          <w:lang w:val="en-US"/>
+        </w:rPr>
+      </w:pPr>
+      <w:r>
+        <w:rPr>
+          <w:rFonts w:ascii="Calibri" w:hAnsi="Calibri" w:cs="Calibri"/>
+          <w:dstrike/>
+          <w:sz w:val="28"/>
+          <w:szCs w:val="28"/>
+          <w:lang w:val="en-US"/>
+        </w:rPr>
         <w:lastRenderedPageBreak/>
-        <w:t>[D7] Violations can only be reported through the mobile application;</w:t>
-      </w:r>
-    </w:p>
-    <w:p>
-      <w:pPr>
-        <w:pStyle w:val="NormaleWeb"/>
-        <w:spacing w:after="0"/>
-        <w:rPr>
-          <w:rFonts w:ascii="Calibri" w:hAnsi="Calibri" w:cs="Calibri"/>
-          <w:sz w:val="28"/>
-          <w:szCs w:val="28"/>
-          <w:lang w:val="en-US"/>
-        </w:rPr>
-      </w:pPr>
-      <w:r>
-        <w:rPr>
-          <w:rFonts w:ascii="Calibri" w:hAnsi="Calibri" w:cs="Calibri"/>
-          <w:dstrike/>
-          <w:sz w:val="28"/>
-          <w:szCs w:val="28"/>
-          <w:lang w:val="en-US"/>
-        </w:rPr>
         <w:t>[D8] An user notify accidents which are really occurred;</w:t>
       </w:r>
       <w:r>
@@ -2106,33 +2150,33 @@
           <w:u w:val="single"/>
           <w:lang w:val="en-US"/>
         </w:rPr>
+        <w:t>Definitions</w:t>
+      </w:r>
+      <w:r>
+        <w:rPr>
+          <w:sz w:val="28"/>
+          <w:szCs w:val="28"/>
+          <w:u w:val="single"/>
+          <w:lang w:val="en-US"/>
+        </w:rPr>
+        <w:t>:</w:t>
+      </w:r>
+    </w:p>
+    <w:p>
+      <w:pPr>
+        <w:rPr>
+          <w:sz w:val="28"/>
+          <w:szCs w:val="28"/>
+          <w:lang w:val="en-US"/>
+        </w:rPr>
+      </w:pPr>
+      <w:r>
+        <w:rPr>
+          <w:sz w:val="28"/>
+          <w:szCs w:val="28"/>
+          <w:lang w:val="en-US"/>
+        </w:rPr>
         <w:lastRenderedPageBreak/>
-        <w:t>Definitions</w:t>
-      </w:r>
-      <w:r>
-        <w:rPr>
-          <w:sz w:val="28"/>
-          <w:szCs w:val="28"/>
-          <w:u w:val="single"/>
-          <w:lang w:val="en-US"/>
-        </w:rPr>
-        <w:t>:</w:t>
-      </w:r>
-    </w:p>
-    <w:p>
-      <w:pPr>
-        <w:rPr>
-          <w:sz w:val="28"/>
-          <w:szCs w:val="28"/>
-          <w:lang w:val="en-US"/>
-        </w:rPr>
-      </w:pPr>
-      <w:r>
-        <w:rPr>
-          <w:sz w:val="28"/>
-          <w:szCs w:val="28"/>
-          <w:lang w:val="en-US"/>
-        </w:rPr>
         <w:t>User: a user, as already explained, is a person who is logged in the application and can notify violations;</w:t>
       </w:r>
     </w:p>
@@ -2948,6 +2992,36 @@
       <w:contextualSpacing/>
     </w:pPr>
   </w:style>
+  <w:style w:type="paragraph" w:styleId="Testofumetto">
+    <w:name w:val="Balloon Text"/>
+    <w:basedOn w:val="Normale"/>
+    <w:link w:val="TestofumettoCarattere"/>
+    <w:uiPriority w:val="99"/>
+    <w:semiHidden/>
+    <w:unhideWhenUsed/>
+    <w:rsid w:val="0072452F"/>
+    <w:pPr>
+      <w:spacing w:after="0" w:line="240" w:lineRule="auto"/>
+    </w:pPr>
+    <w:rPr>
+      <w:rFonts w:ascii="Tahoma" w:hAnsi="Tahoma" w:cs="Tahoma"/>
+      <w:sz w:val="16"/>
+      <w:szCs w:val="16"/>
+    </w:rPr>
+  </w:style>
+  <w:style w:type="character" w:customStyle="1" w:styleId="TestofumettoCarattere">
+    <w:name w:val="Testo fumetto Carattere"/>
+    <w:basedOn w:val="Carpredefinitoparagrafo"/>
+    <w:link w:val="Testofumetto"/>
+    <w:uiPriority w:val="99"/>
+    <w:semiHidden/>
+    <w:rsid w:val="0072452F"/>
+    <w:rPr>
+      <w:rFonts w:ascii="Tahoma" w:hAnsi="Tahoma" w:cs="Tahoma"/>
+      <w:sz w:val="16"/>
+      <w:szCs w:val="16"/>
+    </w:rPr>
+  </w:style>
 </w:styles>
 </file>
 
@@ -3165,6 +3239,36 @@
       <w:ind w:left="720"/>
       <w:contextualSpacing/>
     </w:pPr>
+  </w:style>
+  <w:style w:type="paragraph" w:styleId="Testofumetto">
+    <w:name w:val="Balloon Text"/>
+    <w:basedOn w:val="Normale"/>
+    <w:link w:val="TestofumettoCarattere"/>
+    <w:uiPriority w:val="99"/>
+    <w:semiHidden/>
+    <w:unhideWhenUsed/>
+    <w:rsid w:val="0072452F"/>
+    <w:pPr>
+      <w:spacing w:after="0" w:line="240" w:lineRule="auto"/>
+    </w:pPr>
+    <w:rPr>
+      <w:rFonts w:ascii="Tahoma" w:hAnsi="Tahoma" w:cs="Tahoma"/>
+      <w:sz w:val="16"/>
+      <w:szCs w:val="16"/>
+    </w:rPr>
+  </w:style>
+  <w:style w:type="character" w:customStyle="1" w:styleId="TestofumettoCarattere">
+    <w:name w:val="Testo fumetto Carattere"/>
+    <w:basedOn w:val="Carpredefinitoparagrafo"/>
+    <w:link w:val="Testofumetto"/>
+    <w:uiPriority w:val="99"/>
+    <w:semiHidden/>
+    <w:rsid w:val="0072452F"/>
+    <w:rPr>
+      <w:rFonts w:ascii="Tahoma" w:hAnsi="Tahoma" w:cs="Tahoma"/>
+      <w:sz w:val="16"/>
+      <w:szCs w:val="16"/>
+    </w:rPr>
   </w:style>
 </w:styles>
 </file>
@@ -3458,7 +3562,7 @@
   <a:extraClrSchemeLst/>
   <a:extLst>
     <a:ext uri="{05A4C25C-085E-4340-85A3-A5531E510DB2}">
-      <thm15:themeFamily xmlns="" xmlns:thm15="http://schemas.microsoft.com/office/thememl/2012/main" name="Office Theme" id="{62F939B6-93AF-4DB8-9C6B-D6C7DFDC589F}" vid="{4A3C46E8-61CC-4603-A589-7422A47A8E4A}"/>
+      <thm15:themeFamily xmlns:thm15="http://schemas.microsoft.com/office/thememl/2012/main" xmlns="" name="Office Theme" id="{62F939B6-93AF-4DB8-9C6B-D6C7DFDC589F}" vid="{4A3C46E8-61CC-4603-A589-7422A47A8E4A}"/>
     </a:ext>
   </a:extLst>
 </a:theme>
@@ -3469,7 +3573,7 @@
 </file>
 
 <file path=customXml/itemProps1.xml><?xml version="1.0" encoding="utf-8"?>
-<ds:datastoreItem xmlns:ds="http://schemas.openxmlformats.org/officeDocument/2006/customXml" ds:itemID="{7FC3FE69-DD90-463A-B16D-ED1D861C4A53}">
+<ds:datastoreItem xmlns:ds="http://schemas.openxmlformats.org/officeDocument/2006/customXml" ds:itemID="{D344FE71-055E-4093-A71D-4F24E37A6DF9}">
   <ds:schemaRefs>
     <ds:schemaRef ds:uri="http://schemas.openxmlformats.org/officeDocument/2006/bibliography"/>
   </ds:schemaRefs>

</xml_diff>

<commit_message>
fix goals and add use cases diagrams
</commit_message>
<xml_diff>
--- a/RASD/RASD.docx
+++ b/RASD/RASD.docx
@@ -1054,7 +1054,36 @@
           <w:szCs w:val="28"/>
           <w:lang w:val="en-US"/>
         </w:rPr>
-        <w:t>] Allow users to take pictures of vehicles illegally parked with an in-app camera;</w:t>
+        <w:t>] Allow users to take pictures of vehicles i</w:t>
+      </w:r>
+      <w:bookmarkStart w:id="0" w:name="_GoBack"/>
+      <w:bookmarkEnd w:id="0"/>
+      <w:r>
+        <w:rPr>
+          <w:rFonts w:ascii="Calibri" w:hAnsi="Calibri" w:cs="Calibri"/>
+          <w:sz w:val="28"/>
+          <w:szCs w:val="28"/>
+          <w:lang w:val="en-US"/>
+        </w:rPr>
+        <w:t xml:space="preserve">llegally </w:t>
+      </w:r>
+      <w:r>
+        <w:rPr>
+          <w:rFonts w:ascii="Calibri" w:hAnsi="Calibri" w:cs="Calibri"/>
+          <w:sz w:val="28"/>
+          <w:szCs w:val="28"/>
+          <w:lang w:val="en-US"/>
+        </w:rPr>
+        <w:t>parked</w:t>
+      </w:r>
+      <w:r>
+        <w:rPr>
+          <w:rFonts w:ascii="Calibri" w:hAnsi="Calibri" w:cs="Calibri"/>
+          <w:sz w:val="28"/>
+          <w:szCs w:val="28"/>
+          <w:lang w:val="en-US"/>
+        </w:rPr>
+        <w:t>;</w:t>
       </w:r>
     </w:p>
     <w:p>
@@ -1219,7 +1248,43 @@
           <w:szCs w:val="28"/>
           <w:lang w:val="en-US"/>
         </w:rPr>
-        <w:t>] Allow users and authorities to access stored data;</w:t>
+        <w:t>] Allow users and authorities to access stored data</w:t>
+      </w:r>
+      <w:r>
+        <w:rPr>
+          <w:rFonts w:ascii="Calibri" w:hAnsi="Calibri" w:cs="Calibri"/>
+          <w:sz w:val="28"/>
+          <w:szCs w:val="28"/>
+          <w:lang w:val="en-US"/>
+        </w:rPr>
+        <w:t xml:space="preserve"> about </w:t>
+      </w:r>
+      <w:r>
+        <w:rPr>
+          <w:rFonts w:ascii="Calibri" w:hAnsi="Calibri" w:cs="Calibri"/>
+          <w:sz w:val="28"/>
+          <w:szCs w:val="28"/>
+          <w:lang w:val="en-US"/>
+        </w:rPr>
+        <w:t xml:space="preserve">submitted </w:t>
+      </w:r>
+      <w:r>
+        <w:rPr>
+          <w:rFonts w:ascii="Calibri" w:hAnsi="Calibri" w:cs="Calibri"/>
+          <w:sz w:val="28"/>
+          <w:szCs w:val="28"/>
+          <w:lang w:val="en-US"/>
+        </w:rPr>
+        <w:t>reports</w:t>
+      </w:r>
+      <w:r>
+        <w:rPr>
+          <w:rFonts w:ascii="Calibri" w:hAnsi="Calibri" w:cs="Calibri"/>
+          <w:sz w:val="28"/>
+          <w:szCs w:val="28"/>
+          <w:lang w:val="en-US"/>
+        </w:rPr>
+        <w:t>;</w:t>
       </w:r>
     </w:p>
     <w:p>
@@ -1543,7 +1608,47 @@
           <w:szCs w:val="28"/>
           <w:lang w:val="en-US"/>
         </w:rPr>
-        <w:t>] Allow users and authorities to build statistics;</w:t>
+        <w:t xml:space="preserve">] Allow users and authorities to </w:t>
+      </w:r>
+      <w:r>
+        <w:rPr>
+          <w:rFonts w:ascii="Calibri" w:hAnsi="Calibri" w:cs="Calibri"/>
+          <w:iCs/>
+          <w:sz w:val="28"/>
+          <w:szCs w:val="28"/>
+          <w:lang w:val="en-US"/>
+        </w:rPr>
+        <w:t>visualize</w:t>
+      </w:r>
+      <w:r>
+        <w:rPr>
+          <w:rFonts w:ascii="Calibri" w:hAnsi="Calibri" w:cs="Calibri"/>
+          <w:iCs/>
+          <w:sz w:val="28"/>
+          <w:szCs w:val="28"/>
+          <w:lang w:val="en-US"/>
+        </w:rPr>
+        <w:t xml:space="preserve"> statistics</w:t>
+      </w:r>
+      <w:r>
+        <w:rPr>
+          <w:rFonts w:ascii="Calibri" w:hAnsi="Calibri" w:cs="Calibri"/>
+          <w:iCs/>
+          <w:sz w:val="28"/>
+          <w:szCs w:val="28"/>
+          <w:lang w:val="en-US"/>
+        </w:rPr>
+        <w:t xml:space="preserve"> posted by the admins</w:t>
+      </w:r>
+      <w:r>
+        <w:rPr>
+          <w:rFonts w:ascii="Calibri" w:hAnsi="Calibri" w:cs="Calibri"/>
+          <w:iCs/>
+          <w:sz w:val="28"/>
+          <w:szCs w:val="28"/>
+          <w:lang w:val="en-US"/>
+        </w:rPr>
+        <w:t>;</w:t>
       </w:r>
     </w:p>
     <w:p>
@@ -1619,7 +1724,34 @@
           <w:szCs w:val="28"/>
           <w:lang w:val="en-US"/>
         </w:rPr>
-        <w:t>sers to suggest possible interventions for areas that are deemed unsafe</w:t>
+        <w:t xml:space="preserve">sers to </w:t>
+      </w:r>
+      <w:r>
+        <w:rPr>
+          <w:rFonts w:ascii="Calibri" w:hAnsi="Calibri" w:cs="Calibri"/>
+          <w:sz w:val="28"/>
+          <w:szCs w:val="28"/>
+          <w:lang w:val="en-US"/>
+        </w:rPr>
+        <w:t>visualize</w:t>
+      </w:r>
+      <w:r>
+        <w:rPr>
+          <w:rFonts w:ascii="Calibri" w:hAnsi="Calibri" w:cs="Calibri"/>
+          <w:sz w:val="28"/>
+          <w:szCs w:val="28"/>
+          <w:lang w:val="en-US"/>
+        </w:rPr>
+        <w:t xml:space="preserve"> possible interventions for areas that </w:t>
+      </w:r>
+      <w:r>
+        <w:rPr>
+          <w:rFonts w:ascii="Calibri" w:hAnsi="Calibri" w:cs="Calibri"/>
+          <w:sz w:val="28"/>
+          <w:szCs w:val="28"/>
+          <w:lang w:val="en-US"/>
+        </w:rPr>
+        <w:t>are deemed unsafe</w:t>
       </w:r>
       <w:r>
         <w:rPr>
@@ -2250,8 +2382,6 @@
           <w:lang w:val="en-US"/>
         </w:rPr>
       </w:pPr>
-      <w:bookmarkStart w:id="0" w:name="_GoBack"/>
-      <w:bookmarkEnd w:id="0"/>
     </w:p>
     <w:p>
       <w:pPr>
@@ -4187,7 +4317,7 @@
   <a:extraClrSchemeLst/>
   <a:extLst>
     <a:ext uri="{05A4C25C-085E-4340-85A3-A5531E510DB2}">
-      <thm15:themeFamily xmlns="" xmlns:thm15="http://schemas.microsoft.com/office/thememl/2012/main" name="Office Theme" id="{62F939B6-93AF-4DB8-9C6B-D6C7DFDC589F}" vid="{4A3C46E8-61CC-4603-A589-7422A47A8E4A}"/>
+      <thm15:themeFamily xmlns:thm15="http://schemas.microsoft.com/office/thememl/2012/main" xmlns="" name="Office Theme" id="{62F939B6-93AF-4DB8-9C6B-D6C7DFDC589F}" vid="{4A3C46E8-61CC-4603-A589-7422A47A8E4A}"/>
     </a:ext>
   </a:extLst>
 </a:theme>
@@ -4198,7 +4328,7 @@
 </file>
 
 <file path=customXml/itemProps1.xml><?xml version="1.0" encoding="utf-8"?>
-<ds:datastoreItem xmlns:ds="http://schemas.openxmlformats.org/officeDocument/2006/customXml" ds:itemID="{05C31E75-4132-4FC2-8247-8A95ED79FEB8}">
+<ds:datastoreItem xmlns:ds="http://schemas.openxmlformats.org/officeDocument/2006/customXml" ds:itemID="{1E8DE437-9B79-4CAE-BF4B-276B79E73E34}">
   <ds:schemaRefs>
     <ds:schemaRef ds:uri="http://schemas.openxmlformats.org/officeDocument/2006/bibliography"/>
   </ds:schemaRefs>

</xml_diff>

<commit_message>
Add use cases and fix definitions
</commit_message>
<xml_diff>
--- a/RASD/RASD.docx
+++ b/RASD/RASD.docx
@@ -1,6 +1,6 @@
 
 <file path=word/document.xml><?xml version="1.0" encoding="utf-8"?>
-<w:document xmlns:wpc="http://schemas.microsoft.com/office/word/2010/wordprocessingCanvas" xmlns:mc="http://schemas.openxmlformats.org/markup-compatibility/2006" xmlns:o="urn:schemas-microsoft-com:office:office" xmlns:r="http://schemas.openxmlformats.org/officeDocument/2006/relationships" xmlns:m="http://schemas.openxmlformats.org/officeDocument/2006/math" xmlns:v="urn:schemas-microsoft-com:vml" xmlns:wp14="http://schemas.microsoft.com/office/word/2010/wordprocessingDrawing" xmlns:wp="http://schemas.openxmlformats.org/drawingml/2006/wordprocessingDrawing" xmlns:w10="urn:schemas-microsoft-com:office:word" xmlns:w="http://schemas.openxmlformats.org/wordprocessingml/2006/main" xmlns:w14="http://schemas.microsoft.com/office/word/2010/wordml" xmlns:wpg="http://schemas.microsoft.com/office/word/2010/wordprocessingGroup" xmlns:wpi="http://schemas.microsoft.com/office/word/2010/wordprocessingInk" xmlns:wne="http://schemas.microsoft.com/office/word/2006/wordml" xmlns:wps="http://schemas.microsoft.com/office/word/2010/wordprocessingShape" mc:Ignorable="w14 wp14">
+<w:document xmlns:wpc="http://schemas.microsoft.com/office/word/2010/wordprocessingCanvas" xmlns:cx="http://schemas.microsoft.com/office/drawing/2014/chartex" xmlns:cx1="http://schemas.microsoft.com/office/drawing/2015/9/8/chartex" xmlns:cx2="http://schemas.microsoft.com/office/drawing/2015/10/21/chartex" xmlns:cx3="http://schemas.microsoft.com/office/drawing/2016/5/9/chartex" xmlns:cx4="http://schemas.microsoft.com/office/drawing/2016/5/10/chartex" xmlns:cx5="http://schemas.microsoft.com/office/drawing/2016/5/11/chartex" xmlns:cx6="http://schemas.microsoft.com/office/drawing/2016/5/12/chartex" xmlns:cx7="http://schemas.microsoft.com/office/drawing/2016/5/13/chartex" xmlns:cx8="http://schemas.microsoft.com/office/drawing/2016/5/14/chartex" xmlns:mc="http://schemas.openxmlformats.org/markup-compatibility/2006" xmlns:aink="http://schemas.microsoft.com/office/drawing/2016/ink" xmlns:am3d="http://schemas.microsoft.com/office/drawing/2017/model3d" xmlns:o="urn:schemas-microsoft-com:office:office" xmlns:r="http://schemas.openxmlformats.org/officeDocument/2006/relationships" xmlns:m="http://schemas.openxmlformats.org/officeDocument/2006/math" xmlns:v="urn:schemas-microsoft-com:vml" xmlns:wp14="http://schemas.microsoft.com/office/word/2010/wordprocessingDrawing" xmlns:wp="http://schemas.openxmlformats.org/drawingml/2006/wordprocessingDrawing" xmlns:w10="urn:schemas-microsoft-com:office:word" xmlns:w="http://schemas.openxmlformats.org/wordprocessingml/2006/main" xmlns:w14="http://schemas.microsoft.com/office/word/2010/wordml" xmlns:w15="http://schemas.microsoft.com/office/word/2012/wordml" xmlns:w16cid="http://schemas.microsoft.com/office/word/2016/wordml/cid" xmlns:w16se="http://schemas.microsoft.com/office/word/2015/wordml/symex" xmlns:wpg="http://schemas.microsoft.com/office/word/2010/wordprocessingGroup" xmlns:wpi="http://schemas.microsoft.com/office/word/2010/wordprocessingInk" xmlns:wne="http://schemas.microsoft.com/office/word/2006/wordml" xmlns:wps="http://schemas.microsoft.com/office/word/2010/wordprocessingShape" mc:Ignorable="w14 w15 w16se w16cid wp14">
   <w:body>
     <w:p>
       <w:pPr>
@@ -324,6 +324,7 @@
           <w:lang w:val="en-US"/>
         </w:rPr>
       </w:pPr>
+      <w:proofErr w:type="gramStart"/>
       <w:r>
         <w:rPr>
           <w:rFonts w:ascii="Calibri" w:hAnsi="Calibri" w:cs="Calibri"/>
@@ -340,7 +341,17 @@
           <w:szCs w:val="28"/>
           <w:lang w:val="en-US"/>
         </w:rPr>
-        <w:t xml:space="preserve">citizens [of age] should be able to register as </w:t>
+        <w:t>citizens</w:t>
+      </w:r>
+      <w:proofErr w:type="gramEnd"/>
+      <w:r>
+        <w:rPr>
+          <w:rFonts w:ascii="Calibri" w:hAnsi="Calibri" w:cs="Calibri"/>
+          <w:sz w:val="28"/>
+          <w:szCs w:val="28"/>
+          <w:lang w:val="en-US"/>
+        </w:rPr>
+        <w:t xml:space="preserve"> [of age] should be able to register as </w:t>
       </w:r>
       <w:r>
         <w:rPr>
@@ -785,7 +796,27 @@
           <w:szCs w:val="28"/>
           <w:lang w:val="en-US"/>
         </w:rPr>
-        <w:t xml:space="preserve"> by identifying and distinguishing between World and Machine phenomena, with particular attention to the shared ones.</w:t>
+        <w:t xml:space="preserve"> by identifying and distinguishing between World and Machine phenomena, with </w:t>
+      </w:r>
+      <w:proofErr w:type="gramStart"/>
+      <w:r>
+        <w:rPr>
+          <w:rFonts w:ascii="Calibri" w:hAnsi="Calibri" w:cs="Calibri"/>
+          <w:sz w:val="28"/>
+          <w:szCs w:val="28"/>
+          <w:lang w:val="en-US"/>
+        </w:rPr>
+        <w:t>particular attention</w:t>
+      </w:r>
+      <w:proofErr w:type="gramEnd"/>
+      <w:r>
+        <w:rPr>
+          <w:rFonts w:ascii="Calibri" w:hAnsi="Calibri" w:cs="Calibri"/>
+          <w:sz w:val="28"/>
+          <w:szCs w:val="28"/>
+          <w:lang w:val="en-US"/>
+        </w:rPr>
+        <w:t xml:space="preserve"> to the shared ones.</w:t>
       </w:r>
     </w:p>
     <w:p>
@@ -829,7 +860,7 @@
                     <pic:cNvPicPr/>
                   </pic:nvPicPr>
                   <pic:blipFill>
-                    <a:blip r:embed="rId7" cstate="print">
+                    <a:blip r:embed="rId6" cstate="print">
                       <a:extLst>
                         <a:ext uri="{28A0092B-C50C-407E-A947-70E740481C1C}">
                           <a14:useLocalDpi xmlns:a14="http://schemas.microsoft.com/office/drawing/2010/main" val="0"/>
@@ -987,7 +1018,16 @@
           <w:szCs w:val="28"/>
           <w:lang w:val="en-US"/>
         </w:rPr>
-        <w:t>users</w:t>
+        <w:t>Citizen</w:t>
+      </w:r>
+      <w:r>
+        <w:rPr>
+          <w:rFonts w:ascii="Calibri" w:hAnsi="Calibri" w:cs="Calibri"/>
+          <w:sz w:val="28"/>
+          <w:szCs w:val="28"/>
+          <w:lang w:val="en-US"/>
+        </w:rPr>
+        <w:t>s</w:t>
       </w:r>
       <w:r>
         <w:rPr>
@@ -1054,18 +1094,25 @@
           <w:szCs w:val="28"/>
           <w:lang w:val="en-US"/>
         </w:rPr>
-        <w:t>] Allow users to take pictures of vehicles i</w:t>
-      </w:r>
-      <w:bookmarkStart w:id="0" w:name="_GoBack"/>
-      <w:bookmarkEnd w:id="0"/>
-      <w:r>
-        <w:rPr>
-          <w:rFonts w:ascii="Calibri" w:hAnsi="Calibri" w:cs="Calibri"/>
-          <w:sz w:val="28"/>
-          <w:szCs w:val="28"/>
-          <w:lang w:val="en-US"/>
-        </w:rPr>
-        <w:t xml:space="preserve">llegally </w:t>
+        <w:t xml:space="preserve">] Allow </w:t>
+      </w:r>
+      <w:r>
+        <w:rPr>
+          <w:rFonts w:ascii="Calibri" w:hAnsi="Calibri" w:cs="Calibri"/>
+          <w:sz w:val="28"/>
+          <w:szCs w:val="28"/>
+          <w:lang w:val="en-US"/>
+        </w:rPr>
+        <w:t>Citizen</w:t>
+      </w:r>
+      <w:r>
+        <w:rPr>
+          <w:rFonts w:ascii="Calibri" w:hAnsi="Calibri" w:cs="Calibri"/>
+          <w:sz w:val="28"/>
+          <w:szCs w:val="28"/>
+          <w:lang w:val="en-US"/>
+        </w:rPr>
+        <w:t xml:space="preserve">s to take pictures of vehicles illegally </w:t>
       </w:r>
       <w:r>
         <w:rPr>
@@ -1123,7 +1170,25 @@
           <w:szCs w:val="28"/>
           <w:lang w:val="en-US"/>
         </w:rPr>
-        <w:t>] Allow users to provide meaningful information during the submission process such as license plate number, date, time, position and type of violation;</w:t>
+        <w:t xml:space="preserve">] Allow </w:t>
+      </w:r>
+      <w:r>
+        <w:rPr>
+          <w:rFonts w:ascii="Calibri" w:hAnsi="Calibri" w:cs="Calibri"/>
+          <w:sz w:val="28"/>
+          <w:szCs w:val="28"/>
+          <w:lang w:val="en-US"/>
+        </w:rPr>
+        <w:t>Citizen</w:t>
+      </w:r>
+      <w:r>
+        <w:rPr>
+          <w:rFonts w:ascii="Calibri" w:hAnsi="Calibri" w:cs="Calibri"/>
+          <w:sz w:val="28"/>
+          <w:szCs w:val="28"/>
+          <w:lang w:val="en-US"/>
+        </w:rPr>
+        <w:t>s to provide meaningful information during the submission process such as license plate number, date, time, position and type of violation;</w:t>
       </w:r>
     </w:p>
     <w:p>
@@ -1190,7 +1255,16 @@
           <w:szCs w:val="28"/>
           <w:lang w:val="en-US"/>
         </w:rPr>
-        <w:t>users to view a</w:t>
+        <w:t>Citizen</w:t>
+      </w:r>
+      <w:r>
+        <w:rPr>
+          <w:rFonts w:ascii="Calibri" w:hAnsi="Calibri" w:cs="Calibri"/>
+          <w:sz w:val="28"/>
+          <w:szCs w:val="28"/>
+          <w:lang w:val="en-US"/>
+        </w:rPr>
+        <w:t>s to view a</w:t>
       </w:r>
       <w:r>
         <w:rPr>
@@ -1248,7 +1322,25 @@
           <w:szCs w:val="28"/>
           <w:lang w:val="en-US"/>
         </w:rPr>
-        <w:t>] Allow users and authorities to access stored data</w:t>
+        <w:t xml:space="preserve">] Allow </w:t>
+      </w:r>
+      <w:r>
+        <w:rPr>
+          <w:rFonts w:ascii="Calibri" w:hAnsi="Calibri" w:cs="Calibri"/>
+          <w:sz w:val="28"/>
+          <w:szCs w:val="28"/>
+          <w:lang w:val="en-US"/>
+        </w:rPr>
+        <w:t>Authorities</w:t>
+      </w:r>
+      <w:r>
+        <w:rPr>
+          <w:rFonts w:ascii="Calibri" w:hAnsi="Calibri" w:cs="Calibri"/>
+          <w:sz w:val="28"/>
+          <w:szCs w:val="28"/>
+          <w:lang w:val="en-US"/>
+        </w:rPr>
+        <w:t xml:space="preserve"> to access stored data</w:t>
       </w:r>
       <w:r>
         <w:rPr>
@@ -1276,6 +1368,15 @@
           <w:lang w:val="en-US"/>
         </w:rPr>
         <w:t>reports</w:t>
+      </w:r>
+      <w:r>
+        <w:rPr>
+          <w:rFonts w:ascii="Calibri" w:hAnsi="Calibri" w:cs="Calibri"/>
+          <w:sz w:val="28"/>
+          <w:szCs w:val="28"/>
+          <w:lang w:val="en-US"/>
+        </w:rPr>
+        <w:t xml:space="preserve"> and Citizens to view data about accepted ones</w:t>
       </w:r>
       <w:r>
         <w:rPr>
@@ -1342,16 +1443,34 @@
           <w:szCs w:val="28"/>
           <w:lang w:val="en-US"/>
         </w:rPr>
-        <w:t>llow users and a</w:t>
-      </w:r>
-      <w:r>
-        <w:rPr>
-          <w:rFonts w:ascii="Calibri" w:hAnsi="Calibri" w:cs="Calibri"/>
-          <w:sz w:val="28"/>
-          <w:szCs w:val="28"/>
-          <w:lang w:val="en-US"/>
-        </w:rPr>
-        <w:t>uthorities to highlight areas with most violations;</w:t>
+        <w:t xml:space="preserve">llow </w:t>
+      </w:r>
+      <w:r>
+        <w:rPr>
+          <w:rFonts w:ascii="Calibri" w:hAnsi="Calibri" w:cs="Calibri"/>
+          <w:sz w:val="28"/>
+          <w:szCs w:val="28"/>
+          <w:lang w:val="en-US"/>
+        </w:rPr>
+        <w:t>U</w:t>
+      </w:r>
+      <w:r>
+        <w:rPr>
+          <w:rFonts w:ascii="Calibri" w:hAnsi="Calibri" w:cs="Calibri"/>
+          <w:sz w:val="28"/>
+          <w:szCs w:val="28"/>
+          <w:lang w:val="en-US"/>
+        </w:rPr>
+        <w:t>sers</w:t>
+      </w:r>
+      <w:r>
+        <w:rPr>
+          <w:rFonts w:ascii="Calibri" w:hAnsi="Calibri" w:cs="Calibri"/>
+          <w:sz w:val="28"/>
+          <w:szCs w:val="28"/>
+          <w:lang w:val="en-US"/>
+        </w:rPr>
+        <w:t xml:space="preserve"> to highlight areas with most violations;</w:t>
       </w:r>
     </w:p>
     <w:p>
@@ -1391,7 +1510,25 @@
           <w:szCs w:val="28"/>
           <w:lang w:val="en-US"/>
         </w:rPr>
-        <w:t>] Allow users to highlight areas that are unsafe;</w:t>
+        <w:t xml:space="preserve">] Allow </w:t>
+      </w:r>
+      <w:r>
+        <w:rPr>
+          <w:rFonts w:ascii="Calibri" w:hAnsi="Calibri" w:cs="Calibri"/>
+          <w:sz w:val="28"/>
+          <w:szCs w:val="28"/>
+          <w:lang w:val="en-US"/>
+        </w:rPr>
+        <w:t>U</w:t>
+      </w:r>
+      <w:r>
+        <w:rPr>
+          <w:rFonts w:ascii="Calibri" w:hAnsi="Calibri" w:cs="Calibri"/>
+          <w:sz w:val="28"/>
+          <w:szCs w:val="28"/>
+          <w:lang w:val="en-US"/>
+        </w:rPr>
+        <w:t>sers to highlight areas that are unsafe;</w:t>
       </w:r>
     </w:p>
     <w:p>
@@ -1441,7 +1578,16 @@
           <w:szCs w:val="28"/>
           <w:lang w:val="en-US"/>
         </w:rPr>
-        <w:t>] Allow the local police</w:t>
+        <w:t xml:space="preserve">] Allow the local </w:t>
+      </w:r>
+      <w:r>
+        <w:rPr>
+          <w:rFonts w:ascii="Calibri" w:hAnsi="Calibri" w:cs="Calibri"/>
+          <w:sz w:val="28"/>
+          <w:szCs w:val="28"/>
+          <w:lang w:val="en-US"/>
+        </w:rPr>
+        <w:t>Authority</w:t>
       </w:r>
       <w:r>
         <w:rPr>
@@ -1501,25 +1647,34 @@
           <w:szCs w:val="28"/>
           <w:lang w:val="en-US"/>
         </w:rPr>
-        <w:t xml:space="preserve"> L</w:t>
-      </w:r>
-      <w:r>
-        <w:rPr>
-          <w:rFonts w:ascii="Calibri" w:hAnsi="Calibri" w:cs="Calibri"/>
-          <w:sz w:val="28"/>
-          <w:szCs w:val="28"/>
-          <w:lang w:val="en-US"/>
-        </w:rPr>
-        <w:t>ink issued traffic tickets to relative User</w:t>
-      </w:r>
-      <w:r>
-        <w:rPr>
-          <w:rFonts w:ascii="Calibri" w:hAnsi="Calibri" w:cs="Calibri"/>
-          <w:sz w:val="28"/>
-          <w:szCs w:val="28"/>
-          <w:lang w:val="en-US"/>
-        </w:rPr>
-        <w:t>s</w:t>
+        <w:t xml:space="preserve"> </w:t>
+      </w:r>
+      <w:r>
+        <w:rPr>
+          <w:rFonts w:ascii="Calibri" w:hAnsi="Calibri" w:cs="Calibri"/>
+          <w:sz w:val="28"/>
+          <w:szCs w:val="28"/>
+          <w:lang w:val="en-US"/>
+        </w:rPr>
+        <w:t>Allow an Authority to l</w:t>
+      </w:r>
+      <w:r>
+        <w:rPr>
+          <w:rFonts w:ascii="Calibri" w:hAnsi="Calibri" w:cs="Calibri"/>
+          <w:sz w:val="28"/>
+          <w:szCs w:val="28"/>
+          <w:lang w:val="en-US"/>
+        </w:rPr>
+        <w:t xml:space="preserve">ink issued traffic tickets to relative </w:t>
+      </w:r>
+      <w:r>
+        <w:rPr>
+          <w:rFonts w:ascii="Calibri" w:hAnsi="Calibri" w:cs="Calibri"/>
+          <w:sz w:val="28"/>
+          <w:szCs w:val="28"/>
+          <w:lang w:val="en-US"/>
+        </w:rPr>
+        <w:t>Citizens</w:t>
       </w:r>
       <w:r>
         <w:rPr>
@@ -1608,7 +1763,7 @@
           <w:szCs w:val="28"/>
           <w:lang w:val="en-US"/>
         </w:rPr>
-        <w:t xml:space="preserve">] Allow users and authorities to </w:t>
+        <w:t xml:space="preserve">] Allow </w:t>
       </w:r>
       <w:r>
         <w:rPr>
@@ -1618,6 +1773,46 @@
           <w:szCs w:val="28"/>
           <w:lang w:val="en-US"/>
         </w:rPr>
+        <w:t>U</w:t>
+      </w:r>
+      <w:r>
+        <w:rPr>
+          <w:rFonts w:ascii="Calibri" w:hAnsi="Calibri" w:cs="Calibri"/>
+          <w:iCs/>
+          <w:sz w:val="28"/>
+          <w:szCs w:val="28"/>
+          <w:lang w:val="en-US"/>
+        </w:rPr>
+        <w:t>ser</w:t>
+      </w:r>
+      <w:r>
+        <w:rPr>
+          <w:rFonts w:ascii="Calibri" w:hAnsi="Calibri" w:cs="Calibri"/>
+          <w:iCs/>
+          <w:sz w:val="28"/>
+          <w:szCs w:val="28"/>
+          <w:lang w:val="en-US"/>
+        </w:rPr>
+        <w:t>s</w:t>
+      </w:r>
+      <w:r>
+        <w:rPr>
+          <w:rFonts w:ascii="Calibri" w:hAnsi="Calibri" w:cs="Calibri"/>
+          <w:iCs/>
+          <w:sz w:val="28"/>
+          <w:szCs w:val="28"/>
+          <w:lang w:val="en-US"/>
+        </w:rPr>
+        <w:t xml:space="preserve"> to </w:t>
+      </w:r>
+      <w:r>
+        <w:rPr>
+          <w:rFonts w:ascii="Calibri" w:hAnsi="Calibri" w:cs="Calibri"/>
+          <w:iCs/>
+          <w:sz w:val="28"/>
+          <w:szCs w:val="28"/>
+          <w:lang w:val="en-US"/>
+        </w:rPr>
         <w:t>visualize</w:t>
       </w:r>
       <w:r>
@@ -1638,7 +1833,17 @@
           <w:szCs w:val="28"/>
           <w:lang w:val="en-US"/>
         </w:rPr>
-        <w:t xml:space="preserve"> posted by the admins</w:t>
+        <w:t xml:space="preserve"> posted by</w:t>
+      </w:r>
+      <w:r>
+        <w:rPr>
+          <w:rFonts w:ascii="Calibri" w:hAnsi="Calibri" w:cs="Calibri"/>
+          <w:iCs/>
+          <w:sz w:val="28"/>
+          <w:szCs w:val="28"/>
+          <w:lang w:val="en-US"/>
+        </w:rPr>
+        <w:t xml:space="preserve"> system managers</w:t>
       </w:r>
       <w:r>
         <w:rPr>
@@ -1715,7 +1920,7 @@
           <w:szCs w:val="28"/>
           <w:lang w:val="en-US"/>
         </w:rPr>
-        <w:t>u</w:t>
+        <w:t>U</w:t>
       </w:r>
       <w:r>
         <w:rPr>
@@ -1826,7 +2031,39 @@
           <w:szCs w:val="28"/>
           <w:lang w:val="en-US"/>
         </w:rPr>
-        <w:t>Guest: he is a person who is not registered in the system and he is only able to sign up to the application;</w:t>
+        <w:t>Guest:</w:t>
+      </w:r>
+      <w:r>
+        <w:rPr>
+          <w:sz w:val="28"/>
+          <w:szCs w:val="28"/>
+          <w:lang w:val="en-US"/>
+        </w:rPr>
+        <w:t xml:space="preserve"> someone</w:t>
+      </w:r>
+      <w:r>
+        <w:rPr>
+          <w:sz w:val="28"/>
+          <w:szCs w:val="28"/>
+          <w:lang w:val="en-US"/>
+        </w:rPr>
+        <w:t xml:space="preserve"> who is not registered in the system and</w:t>
+      </w:r>
+      <w:r>
+        <w:rPr>
+          <w:sz w:val="28"/>
+          <w:szCs w:val="28"/>
+          <w:lang w:val="en-US"/>
+        </w:rPr>
+        <w:t xml:space="preserve"> </w:t>
+      </w:r>
+      <w:r>
+        <w:rPr>
+          <w:sz w:val="28"/>
+          <w:szCs w:val="28"/>
+          <w:lang w:val="en-US"/>
+        </w:rPr>
+        <w:t>is only able to sign up to the application;</w:t>
       </w:r>
     </w:p>
     <w:p>
@@ -1848,7 +2085,39 @@
           <w:szCs w:val="28"/>
           <w:lang w:val="en-US"/>
         </w:rPr>
-        <w:t>User: he is a person who has already signed up. Once logged in, he can access to his page and to the application functionalities;</w:t>
+        <w:t xml:space="preserve">User: </w:t>
+      </w:r>
+      <w:r>
+        <w:rPr>
+          <w:sz w:val="28"/>
+          <w:szCs w:val="28"/>
+          <w:lang w:val="en-US"/>
+        </w:rPr>
+        <w:t>someone</w:t>
+      </w:r>
+      <w:r>
+        <w:rPr>
+          <w:sz w:val="28"/>
+          <w:szCs w:val="28"/>
+          <w:lang w:val="en-US"/>
+        </w:rPr>
+        <w:t xml:space="preserve"> who has already signed up. Once logged in, he can access to his page and to the application functionalities</w:t>
+      </w:r>
+      <w:r>
+        <w:rPr>
+          <w:sz w:val="28"/>
+          <w:szCs w:val="28"/>
+          <w:lang w:val="en-US"/>
+        </w:rPr>
+        <w:t>. Can be either a Citizen or an Authority</w:t>
+      </w:r>
+      <w:r>
+        <w:rPr>
+          <w:sz w:val="28"/>
+          <w:szCs w:val="28"/>
+          <w:lang w:val="en-US"/>
+        </w:rPr>
+        <w:t>;</w:t>
       </w:r>
     </w:p>
     <w:p>
@@ -1870,7 +2139,61 @@
           <w:szCs w:val="28"/>
           <w:lang w:val="en-US"/>
         </w:rPr>
-        <w:t>Local Police: the Local Police evaluates users’ reporting and can generate tickets;</w:t>
+        <w:t>Citizen</w:t>
+      </w:r>
+      <w:r>
+        <w:rPr>
+          <w:sz w:val="28"/>
+          <w:szCs w:val="28"/>
+          <w:lang w:val="en-US"/>
+        </w:rPr>
+        <w:t xml:space="preserve">: </w:t>
+      </w:r>
+      <w:r>
+        <w:rPr>
+          <w:sz w:val="28"/>
+          <w:szCs w:val="28"/>
+          <w:lang w:val="en-US"/>
+        </w:rPr>
+        <w:t>a normal user of the application, which can submit reports about violations, consult statistics and mine verified information</w:t>
+      </w:r>
+      <w:r>
+        <w:rPr>
+          <w:sz w:val="28"/>
+          <w:szCs w:val="28"/>
+          <w:lang w:val="en-US"/>
+        </w:rPr>
+        <w:t>;</w:t>
+      </w:r>
+    </w:p>
+    <w:p>
+      <w:pPr>
+        <w:pStyle w:val="Paragrafoelenco"/>
+        <w:numPr>
+          <w:ilvl w:val="0"/>
+          <w:numId w:val="1"/>
+        </w:numPr>
+        <w:rPr>
+          <w:sz w:val="28"/>
+          <w:szCs w:val="28"/>
+          <w:lang w:val="en-US"/>
+        </w:rPr>
+      </w:pPr>
+      <w:r>
+        <w:rPr>
+          <w:sz w:val="28"/>
+          <w:szCs w:val="28"/>
+          <w:lang w:val="en-US"/>
+        </w:rPr>
+        <w:t xml:space="preserve">Authority: a user </w:t>
+      </w:r>
+      <w:r>
+        <w:rPr>
+          <w:sz w:val="28"/>
+          <w:szCs w:val="28"/>
+          <w:lang w:val="en-US"/>
+        </w:rPr>
+        <w:t>which has the power of punishing actual violations. An authority can check the incoming reports from citizens, verify them and, if necessary, generate a traffic ticket to guilty people.</w:t>
       </w:r>
     </w:p>
     <w:p>
@@ -1926,7 +2249,6 @@
           <w:szCs w:val="28"/>
           <w:lang w:val="en-US"/>
         </w:rPr>
-        <w:lastRenderedPageBreak/>
         <w:t>1.3 Definitions, acronyms, abbreviations</w:t>
       </w:r>
     </w:p>
@@ -1963,90 +2285,461 @@
           <w:szCs w:val="28"/>
           <w:lang w:val="en-US"/>
         </w:rPr>
-        <w:t>User: a user, as already explained, is a person who is logged in the application and can notify violations;</w:t>
-      </w:r>
-    </w:p>
-    <w:p>
-      <w:pPr>
-        <w:rPr>
-          <w:sz w:val="28"/>
-          <w:szCs w:val="28"/>
-          <w:lang w:val="en-US"/>
-        </w:rPr>
-      </w:pPr>
-      <w:r>
-        <w:rPr>
-          <w:sz w:val="28"/>
-          <w:szCs w:val="28"/>
-          <w:lang w:val="en-US"/>
-        </w:rPr>
-        <w:t>Reporting: it is a notification sent by the user to indicate violations;</w:t>
-      </w:r>
-    </w:p>
-    <w:p>
-      <w:pPr>
-        <w:rPr>
-          <w:sz w:val="28"/>
-          <w:szCs w:val="28"/>
-          <w:lang w:val="en-US"/>
-        </w:rPr>
-      </w:pPr>
-      <w:r>
-        <w:rPr>
-          <w:sz w:val="28"/>
-          <w:szCs w:val="28"/>
-          <w:lang w:val="en-US"/>
-        </w:rPr>
-        <w:t>Authorities: as authorities is intended people who receive complaints and have the power to punish the offenders with traffic tickets;</w:t>
-      </w:r>
-    </w:p>
-    <w:p>
-      <w:pPr>
-        <w:rPr>
-          <w:sz w:val="28"/>
-          <w:szCs w:val="28"/>
-          <w:lang w:val="en-US"/>
-        </w:rPr>
-      </w:pPr>
-      <w:r>
-        <w:rPr>
-          <w:sz w:val="28"/>
-          <w:szCs w:val="28"/>
-          <w:lang w:val="en-US"/>
-        </w:rPr>
-        <w:t>Traffic tickets: they are sanctions which force an offender to pay an amount of money;</w:t>
-      </w:r>
-    </w:p>
-    <w:p>
-      <w:pPr>
-        <w:rPr>
-          <w:sz w:val="28"/>
-          <w:szCs w:val="28"/>
-          <w:lang w:val="en-US"/>
-        </w:rPr>
-      </w:pPr>
-      <w:r>
-        <w:rPr>
-          <w:sz w:val="28"/>
-          <w:szCs w:val="28"/>
-          <w:lang w:val="en-US"/>
-        </w:rPr>
-        <w:t>Information: it is about a violation, it specifies the date, the place and the type of the violation</w:t>
-      </w:r>
-    </w:p>
-    <w:p>
-      <w:pPr>
-        <w:rPr>
-          <w:sz w:val="28"/>
-          <w:szCs w:val="28"/>
-        </w:rPr>
-      </w:pPr>
-      <w:r>
-        <w:rPr>
-          <w:sz w:val="28"/>
-          <w:szCs w:val="28"/>
-        </w:rPr>
-        <w:t>(da completare mano a mano)</w:t>
+        <w:t>User:</w:t>
+      </w:r>
+      <w:r>
+        <w:rPr>
+          <w:sz w:val="28"/>
+          <w:szCs w:val="28"/>
+          <w:lang w:val="en-US"/>
+        </w:rPr>
+        <w:t xml:space="preserve"> a general actor which is registered </w:t>
+      </w:r>
+      <w:r>
+        <w:rPr>
+          <w:sz w:val="28"/>
+          <w:szCs w:val="28"/>
+          <w:lang w:val="en-US"/>
+        </w:rPr>
+        <w:t>in</w:t>
+      </w:r>
+      <w:r>
+        <w:rPr>
+          <w:sz w:val="28"/>
+          <w:szCs w:val="28"/>
+          <w:lang w:val="en-US"/>
+        </w:rPr>
+        <w:t>to the application</w:t>
+      </w:r>
+      <w:r>
+        <w:rPr>
+          <w:sz w:val="28"/>
+          <w:szCs w:val="28"/>
+          <w:lang w:val="en-US"/>
+        </w:rPr>
+        <w:t xml:space="preserve">; all users </w:t>
+      </w:r>
+      <w:r>
+        <w:rPr>
+          <w:sz w:val="28"/>
+          <w:szCs w:val="28"/>
+          <w:lang w:val="en-US"/>
+        </w:rPr>
+        <w:t>can</w:t>
+      </w:r>
+      <w:r>
+        <w:rPr>
+          <w:sz w:val="28"/>
+          <w:szCs w:val="28"/>
+          <w:lang w:val="en-US"/>
+        </w:rPr>
+        <w:t xml:space="preserve"> consult statistics about violations and highlight unsafe areas</w:t>
+      </w:r>
+      <w:r>
+        <w:rPr>
+          <w:sz w:val="28"/>
+          <w:szCs w:val="28"/>
+          <w:lang w:val="en-US"/>
+        </w:rPr>
+        <w:t>;</w:t>
+      </w:r>
+    </w:p>
+    <w:p>
+      <w:pPr>
+        <w:rPr>
+          <w:sz w:val="28"/>
+          <w:szCs w:val="28"/>
+          <w:lang w:val="en-US"/>
+        </w:rPr>
+      </w:pPr>
+      <w:r>
+        <w:rPr>
+          <w:sz w:val="28"/>
+          <w:szCs w:val="28"/>
+          <w:lang w:val="en-US"/>
+        </w:rPr>
+        <w:t>Authorit</w:t>
+      </w:r>
+      <w:r>
+        <w:rPr>
+          <w:sz w:val="28"/>
+          <w:szCs w:val="28"/>
+          <w:lang w:val="en-US"/>
+        </w:rPr>
+        <w:t>y</w:t>
+      </w:r>
+      <w:r>
+        <w:rPr>
+          <w:sz w:val="28"/>
+          <w:szCs w:val="28"/>
+          <w:lang w:val="en-US"/>
+        </w:rPr>
+        <w:t>: a</w:t>
+      </w:r>
+      <w:r>
+        <w:rPr>
+          <w:sz w:val="28"/>
+          <w:szCs w:val="28"/>
+          <w:lang w:val="en-US"/>
+        </w:rPr>
+        <w:t xml:space="preserve"> user which</w:t>
+      </w:r>
+      <w:r>
+        <w:rPr>
+          <w:sz w:val="28"/>
+          <w:szCs w:val="28"/>
+          <w:lang w:val="en-US"/>
+        </w:rPr>
+        <w:t xml:space="preserve"> receive</w:t>
+      </w:r>
+      <w:r>
+        <w:rPr>
+          <w:sz w:val="28"/>
+          <w:szCs w:val="28"/>
+          <w:lang w:val="en-US"/>
+        </w:rPr>
+        <w:t>s</w:t>
+      </w:r>
+      <w:r>
+        <w:rPr>
+          <w:sz w:val="28"/>
+          <w:szCs w:val="28"/>
+          <w:lang w:val="en-US"/>
+        </w:rPr>
+        <w:t xml:space="preserve"> complaints</w:t>
+      </w:r>
+      <w:r>
+        <w:rPr>
+          <w:sz w:val="28"/>
+          <w:szCs w:val="28"/>
+          <w:lang w:val="en-US"/>
+        </w:rPr>
+        <w:t xml:space="preserve"> and </w:t>
+      </w:r>
+      <w:proofErr w:type="gramStart"/>
+      <w:r>
+        <w:rPr>
+          <w:sz w:val="28"/>
+          <w:szCs w:val="28"/>
+          <w:lang w:val="en-US"/>
+        </w:rPr>
+        <w:t>is able to</w:t>
+      </w:r>
+      <w:proofErr w:type="gramEnd"/>
+      <w:r>
+        <w:rPr>
+          <w:sz w:val="28"/>
+          <w:szCs w:val="28"/>
+          <w:lang w:val="en-US"/>
+        </w:rPr>
+        <w:t xml:space="preserve"> identify actual violations among them. It has</w:t>
+      </w:r>
+      <w:r>
+        <w:rPr>
+          <w:sz w:val="28"/>
+          <w:szCs w:val="28"/>
+          <w:lang w:val="en-US"/>
+        </w:rPr>
+        <w:t xml:space="preserve"> the power to punish</w:t>
+      </w:r>
+      <w:r>
+        <w:rPr>
+          <w:sz w:val="28"/>
+          <w:szCs w:val="28"/>
+          <w:lang w:val="en-US"/>
+        </w:rPr>
+        <w:t xml:space="preserve"> the</w:t>
+      </w:r>
+      <w:r>
+        <w:rPr>
+          <w:sz w:val="28"/>
+          <w:szCs w:val="28"/>
+          <w:lang w:val="en-US"/>
+        </w:rPr>
+        <w:t xml:space="preserve"> </w:t>
+      </w:r>
+      <w:proofErr w:type="spellStart"/>
+      <w:r>
+        <w:rPr>
+          <w:sz w:val="28"/>
+          <w:szCs w:val="28"/>
+          <w:lang w:val="en-US"/>
+        </w:rPr>
+        <w:t>guilties</w:t>
+      </w:r>
+      <w:proofErr w:type="spellEnd"/>
+      <w:r>
+        <w:rPr>
+          <w:sz w:val="28"/>
+          <w:szCs w:val="28"/>
+          <w:lang w:val="en-US"/>
+        </w:rPr>
+        <w:t xml:space="preserve"> with traffic tickets</w:t>
+      </w:r>
+      <w:r>
+        <w:rPr>
+          <w:sz w:val="28"/>
+          <w:szCs w:val="28"/>
+          <w:lang w:val="en-US"/>
+        </w:rPr>
+        <w:t>;</w:t>
+      </w:r>
+    </w:p>
+    <w:p>
+      <w:pPr>
+        <w:rPr>
+          <w:sz w:val="28"/>
+          <w:szCs w:val="28"/>
+          <w:lang w:val="en-US"/>
+        </w:rPr>
+      </w:pPr>
+      <w:r>
+        <w:rPr>
+          <w:sz w:val="28"/>
+          <w:szCs w:val="28"/>
+          <w:lang w:val="en-US"/>
+        </w:rPr>
+        <w:t>Citizen: a user which is not an authority, he can send reports about violations;</w:t>
+      </w:r>
+    </w:p>
+    <w:p>
+      <w:pPr>
+        <w:rPr>
+          <w:sz w:val="28"/>
+          <w:szCs w:val="28"/>
+          <w:lang w:val="en-US"/>
+        </w:rPr>
+      </w:pPr>
+      <w:r>
+        <w:rPr>
+          <w:sz w:val="28"/>
+          <w:szCs w:val="28"/>
+          <w:lang w:val="en-US"/>
+        </w:rPr>
+        <w:t xml:space="preserve">Violation: </w:t>
+      </w:r>
+      <w:r>
+        <w:rPr>
+          <w:sz w:val="28"/>
+          <w:szCs w:val="28"/>
+          <w:lang w:val="en-US"/>
+        </w:rPr>
+        <w:t xml:space="preserve">a violation of traffic laws, </w:t>
+      </w:r>
+      <w:proofErr w:type="gramStart"/>
+      <w:r>
+        <w:rPr>
+          <w:sz w:val="28"/>
+          <w:szCs w:val="28"/>
+          <w:lang w:val="en-US"/>
+        </w:rPr>
+        <w:t>in particular parking</w:t>
+      </w:r>
+      <w:proofErr w:type="gramEnd"/>
+      <w:r>
+        <w:rPr>
+          <w:sz w:val="28"/>
+          <w:szCs w:val="28"/>
+          <w:lang w:val="en-US"/>
+        </w:rPr>
+        <w:t xml:space="preserve"> violations;</w:t>
+      </w:r>
+    </w:p>
+    <w:p>
+      <w:pPr>
+        <w:rPr>
+          <w:sz w:val="28"/>
+          <w:szCs w:val="28"/>
+          <w:lang w:val="en-US"/>
+        </w:rPr>
+      </w:pPr>
+      <w:r>
+        <w:rPr>
+          <w:sz w:val="28"/>
+          <w:szCs w:val="28"/>
+          <w:lang w:val="en-US"/>
+        </w:rPr>
+        <w:t>Accident: a</w:t>
+      </w:r>
+      <w:r>
+        <w:rPr>
+          <w:sz w:val="28"/>
+          <w:szCs w:val="28"/>
+          <w:lang w:val="en-US"/>
+        </w:rPr>
+        <w:t xml:space="preserve"> traffic event involving two or more vehicles where people got injured or caused damages to the vehicles</w:t>
+      </w:r>
+    </w:p>
+    <w:p>
+      <w:pPr>
+        <w:rPr>
+          <w:sz w:val="28"/>
+          <w:szCs w:val="28"/>
+          <w:lang w:val="en-US"/>
+        </w:rPr>
+      </w:pPr>
+      <w:r>
+        <w:rPr>
+          <w:sz w:val="28"/>
+          <w:szCs w:val="28"/>
+          <w:lang w:val="en-US"/>
+        </w:rPr>
+        <w:t xml:space="preserve">Report: a notification sent by </w:t>
+      </w:r>
+      <w:r>
+        <w:rPr>
+          <w:sz w:val="28"/>
+          <w:szCs w:val="28"/>
+          <w:lang w:val="en-US"/>
+        </w:rPr>
+        <w:t>a</w:t>
+      </w:r>
+      <w:r>
+        <w:rPr>
+          <w:sz w:val="28"/>
+          <w:szCs w:val="28"/>
+          <w:lang w:val="en-US"/>
+        </w:rPr>
+        <w:t xml:space="preserve"> </w:t>
+      </w:r>
+      <w:r>
+        <w:rPr>
+          <w:sz w:val="28"/>
+          <w:szCs w:val="28"/>
+          <w:lang w:val="en-US"/>
+        </w:rPr>
+        <w:t>citizen</w:t>
+      </w:r>
+      <w:r>
+        <w:rPr>
+          <w:sz w:val="28"/>
+          <w:szCs w:val="28"/>
+          <w:lang w:val="en-US"/>
+        </w:rPr>
+        <w:t xml:space="preserve"> to indicate violations</w:t>
+      </w:r>
+      <w:r>
+        <w:rPr>
+          <w:sz w:val="28"/>
+          <w:szCs w:val="28"/>
+          <w:lang w:val="en-US"/>
+        </w:rPr>
+        <w:t>, containing all the meaningful information about it</w:t>
+      </w:r>
+      <w:r>
+        <w:rPr>
+          <w:sz w:val="28"/>
+          <w:szCs w:val="28"/>
+          <w:lang w:val="en-US"/>
+        </w:rPr>
+        <w:t>;</w:t>
+      </w:r>
+    </w:p>
+    <w:p>
+      <w:pPr>
+        <w:rPr>
+          <w:sz w:val="28"/>
+          <w:szCs w:val="28"/>
+          <w:lang w:val="en-US"/>
+        </w:rPr>
+      </w:pPr>
+      <w:r>
+        <w:rPr>
+          <w:sz w:val="28"/>
+          <w:szCs w:val="28"/>
+          <w:lang w:val="en-US"/>
+        </w:rPr>
+        <w:t xml:space="preserve">Traffic ticket: </w:t>
+      </w:r>
+      <w:r>
+        <w:rPr>
+          <w:sz w:val="28"/>
+          <w:szCs w:val="28"/>
+          <w:lang w:val="en-US"/>
+        </w:rPr>
+        <w:t>a</w:t>
+      </w:r>
+      <w:r>
+        <w:rPr>
+          <w:sz w:val="28"/>
+          <w:szCs w:val="28"/>
+          <w:lang w:val="en-US"/>
+        </w:rPr>
+        <w:t xml:space="preserve"> sanction which force an offender</w:t>
+      </w:r>
+      <w:r>
+        <w:rPr>
+          <w:sz w:val="28"/>
+          <w:szCs w:val="28"/>
+          <w:lang w:val="en-US"/>
+        </w:rPr>
+        <w:t xml:space="preserve"> of a violation</w:t>
+      </w:r>
+      <w:r>
+        <w:rPr>
+          <w:sz w:val="28"/>
+          <w:szCs w:val="28"/>
+          <w:lang w:val="en-US"/>
+        </w:rPr>
+        <w:t xml:space="preserve"> to pay an amount of money</w:t>
+      </w:r>
+      <w:r>
+        <w:rPr>
+          <w:sz w:val="28"/>
+          <w:szCs w:val="28"/>
+          <w:lang w:val="en-US"/>
+        </w:rPr>
+        <w:t>, can be generated by authorities</w:t>
+      </w:r>
+      <w:r>
+        <w:rPr>
+          <w:sz w:val="28"/>
+          <w:szCs w:val="28"/>
+          <w:lang w:val="en-US"/>
+        </w:rPr>
+        <w:t>;</w:t>
+      </w:r>
+    </w:p>
+    <w:p>
+      <w:pPr>
+        <w:rPr>
+          <w:sz w:val="28"/>
+          <w:szCs w:val="28"/>
+          <w:lang w:val="en-US"/>
+        </w:rPr>
+      </w:pPr>
+      <w:r>
+        <w:rPr>
+          <w:sz w:val="28"/>
+          <w:szCs w:val="28"/>
+          <w:lang w:val="en-US"/>
+        </w:rPr>
+        <w:t>Unsafe area: an area in which many violations and accidents have been reported;</w:t>
+      </w:r>
+    </w:p>
+    <w:p>
+      <w:pPr>
+        <w:rPr>
+          <w:sz w:val="28"/>
+          <w:szCs w:val="28"/>
+          <w:lang w:val="en-US"/>
+        </w:rPr>
+      </w:pPr>
+      <w:r>
+        <w:rPr>
+          <w:sz w:val="28"/>
+          <w:szCs w:val="28"/>
+          <w:lang w:val="en-US"/>
+        </w:rPr>
+        <w:t xml:space="preserve">Statistics: </w:t>
+      </w:r>
+      <w:r>
+        <w:rPr>
+          <w:sz w:val="28"/>
+          <w:szCs w:val="28"/>
+          <w:lang w:val="en-US"/>
+        </w:rPr>
+        <w:t>a collection of data about violations, accidents or both regarding a certain area.</w:t>
       </w:r>
     </w:p>
     <w:p>
@@ -2088,7 +2781,22 @@
           <w:sz w:val="28"/>
           <w:szCs w:val="28"/>
         </w:rPr>
-        <w:t>(Per ora non utilizzati)</w:t>
+        <w:t>GPS: Global Positioning System;</w:t>
+      </w:r>
+    </w:p>
+    <w:p>
+      <w:pPr>
+        <w:rPr>
+          <w:sz w:val="28"/>
+          <w:szCs w:val="28"/>
+        </w:rPr>
+      </w:pPr>
+      <w:r>
+        <w:rPr>
+          <w:sz w:val="28"/>
+          <w:szCs w:val="28"/>
+        </w:rPr>
+        <w:t>API: Application Programming Interface.</w:t>
       </w:r>
     </w:p>
     <w:p>
@@ -2215,22 +2923,30 @@
         </w:rPr>
         <w:t xml:space="preserve"> domain property</w:t>
       </w:r>
-    </w:p>
-    <w:p>
-      <w:pPr>
-        <w:rPr>
-          <w:sz w:val="28"/>
-          <w:szCs w:val="28"/>
-          <w:lang w:val="en-US"/>
-        </w:rPr>
-      </w:pPr>
-      <w:r>
-        <w:rPr>
-          <w:sz w:val="28"/>
-          <w:szCs w:val="28"/>
-          <w:lang w:val="en-US"/>
-        </w:rPr>
-        <w:t xml:space="preserve">(da </w:t>
+      <w:r>
+        <w:rPr>
+          <w:sz w:val="28"/>
+          <w:szCs w:val="28"/>
+          <w:lang w:val="en-US"/>
+        </w:rPr>
+        <w:t>;</w:t>
+      </w:r>
+    </w:p>
+    <w:p>
+      <w:pPr>
+        <w:rPr>
+          <w:sz w:val="28"/>
+          <w:szCs w:val="28"/>
+          <w:lang w:val="en-US"/>
+        </w:rPr>
+      </w:pPr>
+      <w:r>
+        <w:rPr>
+          <w:sz w:val="28"/>
+          <w:szCs w:val="28"/>
+          <w:lang w:val="en-US"/>
+        </w:rPr>
+        <w:t>[Rn]: n-</w:t>
       </w:r>
       <w:proofErr w:type="spellStart"/>
       <w:r>
@@ -2239,7 +2955,7 @@
           <w:szCs w:val="28"/>
           <w:lang w:val="en-US"/>
         </w:rPr>
-        <w:t>completare</w:t>
+        <w:t>th</w:t>
       </w:r>
       <w:proofErr w:type="spellEnd"/>
       <w:r>
@@ -2248,7 +2964,7 @@
           <w:szCs w:val="28"/>
           <w:lang w:val="en-US"/>
         </w:rPr>
-        <w:t>)</w:t>
+        <w:t xml:space="preserve"> requirement.</w:t>
       </w:r>
     </w:p>
     <w:p>
@@ -2272,6 +2988,7 @@
           <w:szCs w:val="28"/>
           <w:lang w:val="en-GB"/>
         </w:rPr>
+        <w:lastRenderedPageBreak/>
         <w:t>1.4 Revision history</w:t>
       </w:r>
     </w:p>
@@ -2405,7 +3122,6 @@
           <w:szCs w:val="56"/>
           <w:lang w:val="en-US"/>
         </w:rPr>
-        <w:lastRenderedPageBreak/>
         <w:t>Overall description</w:t>
       </w:r>
     </w:p>
@@ -2628,19 +3344,63 @@
         <w:spacing w:after="0"/>
         <w:rPr>
           <w:rFonts w:ascii="Calibri" w:hAnsi="Calibri" w:cs="Calibri"/>
-          <w:sz w:val="28"/>
-          <w:szCs w:val="28"/>
-          <w:lang w:val="en-US"/>
-        </w:rPr>
-      </w:pPr>
-      <w:r>
-        <w:rPr>
-          <w:rFonts w:ascii="Calibri" w:hAnsi="Calibri" w:cs="Calibri"/>
-          <w:sz w:val="28"/>
-          <w:szCs w:val="28"/>
-          <w:lang w:val="en-US"/>
-        </w:rPr>
-        <w:t>[D2] An User notification is evaluated by an Authority within a week;</w:t>
+          <w:dstrike/>
+          <w:sz w:val="28"/>
+          <w:szCs w:val="28"/>
+          <w:lang w:val="en-US"/>
+        </w:rPr>
+      </w:pPr>
+      <w:r>
+        <w:rPr>
+          <w:rFonts w:ascii="Calibri" w:hAnsi="Calibri" w:cs="Calibri"/>
+          <w:dstrike/>
+          <w:sz w:val="28"/>
+          <w:szCs w:val="28"/>
+          <w:lang w:val="en-US"/>
+        </w:rPr>
+        <w:t xml:space="preserve">[D2] </w:t>
+      </w:r>
+      <w:proofErr w:type="gramStart"/>
+      <w:r>
+        <w:rPr>
+          <w:rFonts w:ascii="Calibri" w:hAnsi="Calibri" w:cs="Calibri"/>
+          <w:dstrike/>
+          <w:sz w:val="28"/>
+          <w:szCs w:val="28"/>
+          <w:lang w:val="en-US"/>
+        </w:rPr>
+        <w:t>An</w:t>
+      </w:r>
+      <w:proofErr w:type="gramEnd"/>
+      <w:r>
+        <w:rPr>
+          <w:rFonts w:ascii="Calibri" w:hAnsi="Calibri" w:cs="Calibri"/>
+          <w:dstrike/>
+          <w:sz w:val="28"/>
+          <w:szCs w:val="28"/>
+          <w:lang w:val="en-US"/>
+        </w:rPr>
+        <w:t xml:space="preserve"> User notification is evaluated by an Authority within a week;</w:t>
+      </w:r>
+      <w:r>
+        <w:rPr>
+          <w:rFonts w:ascii="Calibri" w:hAnsi="Calibri" w:cs="Calibri"/>
+          <w:sz w:val="28"/>
+          <w:szCs w:val="28"/>
+          <w:lang w:val="en-US"/>
+        </w:rPr>
+        <w:t xml:space="preserve"> </w:t>
+      </w:r>
+      <w:r>
+        <w:rPr>
+          <w:rFonts w:ascii="Calibri" w:hAnsi="Calibri" w:cs="Calibri"/>
+          <w:i/>
+          <w:iCs/>
+          <w:sz w:val="28"/>
+          <w:szCs w:val="28"/>
+          <w:lang w:val="en-US"/>
+        </w:rPr>
+        <w:t>(non-functional requirement)</w:t>
       </w:r>
     </w:p>
     <w:p>
@@ -2665,7 +3425,61 @@
           <w:szCs w:val="28"/>
           <w:lang w:val="en-US"/>
         </w:rPr>
-        <w:t>[D3] An User sends information about a violation when he notes it;</w:t>
+        <w:t xml:space="preserve">[D3] A </w:t>
+      </w:r>
+      <w:r>
+        <w:rPr>
+          <w:rFonts w:ascii="Calibri" w:hAnsi="Calibri" w:cs="Calibri"/>
+          <w:sz w:val="28"/>
+          <w:szCs w:val="28"/>
+          <w:lang w:val="en-US"/>
+        </w:rPr>
+        <w:t>Citizen</w:t>
+      </w:r>
+      <w:r>
+        <w:rPr>
+          <w:rFonts w:ascii="Calibri" w:hAnsi="Calibri" w:cs="Calibri"/>
+          <w:sz w:val="28"/>
+          <w:szCs w:val="28"/>
+          <w:lang w:val="en-US"/>
+        </w:rPr>
+        <w:t xml:space="preserve"> sends</w:t>
+      </w:r>
+      <w:r>
+        <w:rPr>
+          <w:rFonts w:ascii="Calibri" w:hAnsi="Calibri" w:cs="Calibri"/>
+          <w:sz w:val="28"/>
+          <w:szCs w:val="28"/>
+          <w:lang w:val="en-US"/>
+        </w:rPr>
+        <w:t xml:space="preserve"> a report</w:t>
+      </w:r>
+      <w:r>
+        <w:rPr>
+          <w:rFonts w:ascii="Calibri" w:hAnsi="Calibri" w:cs="Calibri"/>
+          <w:sz w:val="28"/>
+          <w:szCs w:val="28"/>
+          <w:lang w:val="en-US"/>
+        </w:rPr>
+        <w:t xml:space="preserve"> about a violation when he not</w:t>
+      </w:r>
+      <w:r>
+        <w:rPr>
+          <w:rFonts w:ascii="Calibri" w:hAnsi="Calibri" w:cs="Calibri"/>
+          <w:sz w:val="28"/>
+          <w:szCs w:val="28"/>
+          <w:lang w:val="en-US"/>
+        </w:rPr>
+        <w:t>ic</w:t>
+      </w:r>
+      <w:r>
+        <w:rPr>
+          <w:rFonts w:ascii="Calibri" w:hAnsi="Calibri" w:cs="Calibri"/>
+          <w:sz w:val="28"/>
+          <w:szCs w:val="28"/>
+          <w:lang w:val="en-US"/>
+        </w:rPr>
+        <w:t>es it;</w:t>
       </w:r>
     </w:p>
     <w:p>
@@ -2690,16 +3504,17 @@
           <w:szCs w:val="28"/>
           <w:lang w:val="en-US"/>
         </w:rPr>
-        <w:t>[D4] Information about date and time of the violation corresponds to the date and time when the s</w:t>
-      </w:r>
-      <w:r>
-        <w:rPr>
-          <w:rFonts w:ascii="Calibri" w:hAnsi="Calibri" w:cs="Calibri"/>
-          <w:sz w:val="28"/>
-          <w:szCs w:val="28"/>
-          <w:lang w:val="en-US"/>
-        </w:rPr>
-        <w:t>ignalization</w:t>
+        <w:lastRenderedPageBreak/>
+        <w:t xml:space="preserve">[D4] Information about date and time of the violation corresponds to the date and time when the </w:t>
+      </w:r>
+      <w:r>
+        <w:rPr>
+          <w:rFonts w:ascii="Calibri" w:hAnsi="Calibri" w:cs="Calibri"/>
+          <w:sz w:val="28"/>
+          <w:szCs w:val="28"/>
+          <w:lang w:val="en-US"/>
+        </w:rPr>
+        <w:t>report</w:t>
       </w:r>
       <w:r>
         <w:rPr>
@@ -2758,7 +3573,27 @@
           <w:szCs w:val="28"/>
           <w:lang w:val="en-US"/>
         </w:rPr>
-        <w:t>[D6] Picture of violations are taken at the moment and are not inserted in a second time or from already saved pictures;</w:t>
+        <w:t xml:space="preserve">[D6] Picture of violations are taken </w:t>
+      </w:r>
+      <w:proofErr w:type="gramStart"/>
+      <w:r>
+        <w:rPr>
+          <w:rFonts w:ascii="Calibri" w:hAnsi="Calibri" w:cs="Calibri"/>
+          <w:sz w:val="28"/>
+          <w:szCs w:val="28"/>
+          <w:lang w:val="en-US"/>
+        </w:rPr>
+        <w:t>at the moment</w:t>
+      </w:r>
+      <w:proofErr w:type="gramEnd"/>
+      <w:r>
+        <w:rPr>
+          <w:rFonts w:ascii="Calibri" w:hAnsi="Calibri" w:cs="Calibri"/>
+          <w:sz w:val="28"/>
+          <w:szCs w:val="28"/>
+          <w:lang w:val="en-US"/>
+        </w:rPr>
+        <w:t xml:space="preserve"> and are not inserted in a second time or from already saved pictures;</w:t>
       </w:r>
     </w:p>
     <w:p>
@@ -2771,19 +3606,41 @@
         <w:spacing w:after="0"/>
         <w:rPr>
           <w:rFonts w:ascii="Calibri" w:hAnsi="Calibri" w:cs="Calibri"/>
-          <w:sz w:val="28"/>
-          <w:szCs w:val="28"/>
-          <w:lang w:val="en-US"/>
-        </w:rPr>
-      </w:pPr>
-      <w:r>
-        <w:rPr>
-          <w:rFonts w:ascii="Calibri" w:hAnsi="Calibri" w:cs="Calibri"/>
+          <w:dstrike/>
+          <w:sz w:val="28"/>
+          <w:szCs w:val="28"/>
+          <w:lang w:val="en-US"/>
+        </w:rPr>
+      </w:pPr>
+      <w:r>
+        <w:rPr>
+          <w:rFonts w:ascii="Calibri" w:hAnsi="Calibri" w:cs="Calibri"/>
+          <w:dstrike/>
           <w:sz w:val="28"/>
           <w:szCs w:val="28"/>
           <w:lang w:val="en-US"/>
         </w:rPr>
         <w:t>[D7] Violations can only be reported through the mobile application;</w:t>
+      </w:r>
+      <w:r>
+        <w:rPr>
+          <w:rFonts w:ascii="Calibri" w:hAnsi="Calibri" w:cs="Calibri"/>
+          <w:sz w:val="28"/>
+          <w:szCs w:val="28"/>
+          <w:lang w:val="en-US"/>
+        </w:rPr>
+        <w:t xml:space="preserve"> </w:t>
+      </w:r>
+      <w:r>
+        <w:rPr>
+          <w:rFonts w:ascii="Calibri" w:hAnsi="Calibri" w:cs="Calibri"/>
+          <w:i/>
+          <w:iCs/>
+          <w:sz w:val="28"/>
+          <w:szCs w:val="28"/>
+          <w:lang w:val="en-US"/>
+        </w:rPr>
+        <w:t>(design choice)</w:t>
       </w:r>
     </w:p>
     <w:p>
@@ -2804,32 +3661,47 @@
       <w:r>
         <w:rPr>
           <w:rFonts w:ascii="Calibri" w:hAnsi="Calibri" w:cs="Calibri"/>
-          <w:dstrike/>
-          <w:sz w:val="28"/>
-          <w:szCs w:val="28"/>
-          <w:lang w:val="en-US"/>
-        </w:rPr>
-        <w:t>[D8] An user notify accidents which are really occurred;</w:t>
-      </w:r>
-      <w:r>
-        <w:rPr>
-          <w:rFonts w:ascii="Calibri" w:hAnsi="Calibri" w:cs="Calibri"/>
-          <w:sz w:val="28"/>
-          <w:szCs w:val="28"/>
-          <w:lang w:val="en-US"/>
-        </w:rPr>
-        <w:t xml:space="preserve"> </w:t>
-      </w:r>
-      <w:r>
-        <w:rPr>
-          <w:rFonts w:ascii="Calibri" w:hAnsi="Calibri" w:cs="Calibri"/>
-          <w:i/>
-          <w:iCs/>
-          <w:sz w:val="28"/>
-          <w:szCs w:val="28"/>
-          <w:lang w:val="en-US"/>
-        </w:rPr>
-        <w:t>(accidents not reported by users)</w:t>
+          <w:sz w:val="28"/>
+          <w:szCs w:val="28"/>
+          <w:lang w:val="en-US"/>
+        </w:rPr>
+        <w:t>[D</w:t>
+      </w:r>
+      <w:r>
+        <w:rPr>
+          <w:rFonts w:ascii="Calibri" w:hAnsi="Calibri" w:cs="Calibri"/>
+          <w:sz w:val="28"/>
+          <w:szCs w:val="28"/>
+          <w:lang w:val="en-US"/>
+        </w:rPr>
+        <w:t>8</w:t>
+      </w:r>
+      <w:r>
+        <w:rPr>
+          <w:rFonts w:ascii="Calibri" w:hAnsi="Calibri" w:cs="Calibri"/>
+          <w:sz w:val="28"/>
+          <w:szCs w:val="28"/>
+          <w:lang w:val="en-US"/>
+        </w:rPr>
+        <w:t xml:space="preserve">] </w:t>
+      </w:r>
+      <w:r>
+        <w:rPr>
+          <w:rFonts w:ascii="Calibri" w:hAnsi="Calibri" w:cs="Calibri"/>
+          <w:sz w:val="28"/>
+          <w:szCs w:val="28"/>
+          <w:lang w:val="en-US"/>
+        </w:rPr>
+        <w:t>Each Citizen</w:t>
+      </w:r>
+      <w:r>
+        <w:rPr>
+          <w:rFonts w:ascii="Calibri" w:hAnsi="Calibri" w:cs="Calibri"/>
+          <w:sz w:val="28"/>
+          <w:szCs w:val="28"/>
+          <w:lang w:val="en-US"/>
+        </w:rPr>
+        <w:t xml:space="preserve"> reports a certain violation once;</w:t>
       </w:r>
     </w:p>
     <w:p>
@@ -2854,7 +3726,61 @@
           <w:szCs w:val="28"/>
           <w:lang w:val="en-US"/>
         </w:rPr>
-        <w:t>[D9] An User reports a certain violation once;</w:t>
+        <w:t>[D</w:t>
+      </w:r>
+      <w:r>
+        <w:rPr>
+          <w:rFonts w:ascii="Calibri" w:hAnsi="Calibri" w:cs="Calibri"/>
+          <w:sz w:val="28"/>
+          <w:szCs w:val="28"/>
+          <w:lang w:val="en-US"/>
+        </w:rPr>
+        <w:t>9</w:t>
+      </w:r>
+      <w:r>
+        <w:rPr>
+          <w:rFonts w:ascii="Calibri" w:hAnsi="Calibri" w:cs="Calibri"/>
+          <w:sz w:val="28"/>
+          <w:szCs w:val="28"/>
+          <w:lang w:val="en-US"/>
+        </w:rPr>
+        <w:t>] Authorities have tools for assessing if a</w:t>
+      </w:r>
+      <w:r>
+        <w:rPr>
+          <w:rFonts w:ascii="Calibri" w:hAnsi="Calibri" w:cs="Calibri"/>
+          <w:sz w:val="28"/>
+          <w:szCs w:val="28"/>
+          <w:lang w:val="en-US"/>
+        </w:rPr>
+        <w:t xml:space="preserve"> violation included in a</w:t>
+      </w:r>
+      <w:r>
+        <w:rPr>
+          <w:rFonts w:ascii="Calibri" w:hAnsi="Calibri" w:cs="Calibri"/>
+          <w:sz w:val="28"/>
+          <w:szCs w:val="28"/>
+          <w:lang w:val="en-US"/>
+        </w:rPr>
+        <w:t xml:space="preserve"> report is a</w:t>
+      </w:r>
+      <w:r>
+        <w:rPr>
+          <w:rFonts w:ascii="Calibri" w:hAnsi="Calibri" w:cs="Calibri"/>
+          <w:sz w:val="28"/>
+          <w:szCs w:val="28"/>
+          <w:lang w:val="en-US"/>
+        </w:rPr>
+        <w:t>n actual</w:t>
+      </w:r>
+      <w:r>
+        <w:rPr>
+          <w:rFonts w:ascii="Calibri" w:hAnsi="Calibri" w:cs="Calibri"/>
+          <w:sz w:val="28"/>
+          <w:szCs w:val="28"/>
+          <w:lang w:val="en-US"/>
+        </w:rPr>
+        <w:t xml:space="preserve"> violation or not;</w:t>
       </w:r>
     </w:p>
     <w:p>
@@ -2875,54 +3801,29 @@
       <w:r>
         <w:rPr>
           <w:rFonts w:ascii="Calibri" w:hAnsi="Calibri" w:cs="Calibri"/>
-          <w:dstrike/>
-          <w:sz w:val="28"/>
-          <w:szCs w:val="28"/>
-          <w:lang w:val="en-US"/>
-        </w:rPr>
-        <w:t>[D10] Reporting about a violations already evaluated are rejected;</w:t>
-      </w:r>
-      <w:r>
-        <w:rPr>
-          <w:rFonts w:ascii="Calibri" w:hAnsi="Calibri" w:cs="Calibri"/>
-          <w:sz w:val="28"/>
-          <w:szCs w:val="28"/>
-          <w:lang w:val="en-US"/>
-        </w:rPr>
-        <w:t xml:space="preserve"> </w:t>
-      </w:r>
-      <w:r>
-        <w:rPr>
-          <w:rFonts w:ascii="Calibri" w:hAnsi="Calibri" w:cs="Calibri"/>
-          <w:i/>
-          <w:iCs/>
-          <w:sz w:val="28"/>
-          <w:szCs w:val="28"/>
-          <w:lang w:val="en-US"/>
-        </w:rPr>
-        <w:t>(more s</w:t>
-      </w:r>
-      <w:r>
-        <w:rPr>
-          <w:rFonts w:ascii="Calibri" w:hAnsi="Calibri" w:cs="Calibri"/>
-          <w:i/>
-          <w:iCs/>
-          <w:sz w:val="28"/>
-          <w:szCs w:val="28"/>
-          <w:lang w:val="en-US"/>
-        </w:rPr>
-        <w:t>ignalization</w:t>
-      </w:r>
-      <w:r>
-        <w:rPr>
-          <w:rFonts w:ascii="Calibri" w:hAnsi="Calibri" w:cs="Calibri"/>
-          <w:i/>
-          <w:iCs/>
-          <w:sz w:val="28"/>
-          <w:szCs w:val="28"/>
-          <w:lang w:val="en-US"/>
-        </w:rPr>
-        <w:t>s about a violation can be useful → of course not generating multiple tickets is authorities' duty)</w:t>
+          <w:sz w:val="28"/>
+          <w:szCs w:val="28"/>
+          <w:lang w:val="en-US"/>
+        </w:rPr>
+        <w:t>[D1</w:t>
+      </w:r>
+      <w:r>
+        <w:rPr>
+          <w:rFonts w:ascii="Calibri" w:hAnsi="Calibri" w:cs="Calibri"/>
+          <w:sz w:val="28"/>
+          <w:szCs w:val="28"/>
+          <w:lang w:val="en-US"/>
+        </w:rPr>
+        <w:t>0</w:t>
+      </w:r>
+      <w:r>
+        <w:rPr>
+          <w:rFonts w:ascii="Calibri" w:hAnsi="Calibri" w:cs="Calibri"/>
+          <w:sz w:val="28"/>
+          <w:szCs w:val="28"/>
+          <w:lang w:val="en-US"/>
+        </w:rPr>
+        <w:t>] Authorities generate traffic tickets only for actual violations;</w:t>
       </w:r>
     </w:p>
     <w:p>
@@ -2947,57 +3848,45 @@
           <w:szCs w:val="28"/>
           <w:lang w:val="en-US"/>
         </w:rPr>
-        <w:t>[D11] Authorities have tools for assessing if a reporting is a violation or not;</w:t>
-      </w:r>
-    </w:p>
-    <w:p>
-      <w:pPr>
-        <w:pStyle w:val="NormaleWeb"/>
-        <w:numPr>
-          <w:ilvl w:val="0"/>
-          <w:numId w:val="4"/>
-        </w:numPr>
-        <w:spacing w:after="0"/>
-        <w:rPr>
-          <w:rFonts w:ascii="Calibri" w:hAnsi="Calibri" w:cs="Calibri"/>
-          <w:sz w:val="28"/>
-          <w:szCs w:val="28"/>
-          <w:lang w:val="en-US"/>
-        </w:rPr>
-      </w:pPr>
-      <w:r>
-        <w:rPr>
-          <w:rFonts w:ascii="Calibri" w:hAnsi="Calibri" w:cs="Calibri"/>
-          <w:sz w:val="28"/>
-          <w:szCs w:val="28"/>
-          <w:lang w:val="en-US"/>
-        </w:rPr>
-        <w:t>[D12] Authorities generate traffic tickets only for actual violations;</w:t>
-      </w:r>
-    </w:p>
-    <w:p>
-      <w:pPr>
-        <w:pStyle w:val="NormaleWeb"/>
-        <w:numPr>
-          <w:ilvl w:val="0"/>
-          <w:numId w:val="4"/>
-        </w:numPr>
-        <w:spacing w:after="0"/>
-        <w:rPr>
-          <w:rFonts w:ascii="Calibri" w:hAnsi="Calibri" w:cs="Calibri"/>
-          <w:sz w:val="28"/>
-          <w:szCs w:val="28"/>
-          <w:lang w:val="en-US"/>
-        </w:rPr>
-      </w:pPr>
-      <w:r>
-        <w:rPr>
-          <w:rFonts w:ascii="Calibri" w:hAnsi="Calibri" w:cs="Calibri"/>
-          <w:sz w:val="28"/>
-          <w:szCs w:val="28"/>
-          <w:lang w:val="en-US"/>
-        </w:rPr>
-        <w:t>[D13] Authorities are able to find the owner of the vehicle by the license plate, which is unique to each car vehicle;</w:t>
+        <w:t>[D1</w:t>
+      </w:r>
+      <w:r>
+        <w:rPr>
+          <w:rFonts w:ascii="Calibri" w:hAnsi="Calibri" w:cs="Calibri"/>
+          <w:sz w:val="28"/>
+          <w:szCs w:val="28"/>
+          <w:lang w:val="en-US"/>
+        </w:rPr>
+        <w:t>1</w:t>
+      </w:r>
+      <w:r>
+        <w:rPr>
+          <w:rFonts w:ascii="Calibri" w:hAnsi="Calibri" w:cs="Calibri"/>
+          <w:sz w:val="28"/>
+          <w:szCs w:val="28"/>
+          <w:lang w:val="en-US"/>
+        </w:rPr>
+        <w:t xml:space="preserve">] Authorities </w:t>
+      </w:r>
+      <w:proofErr w:type="gramStart"/>
+      <w:r>
+        <w:rPr>
+          <w:rFonts w:ascii="Calibri" w:hAnsi="Calibri" w:cs="Calibri"/>
+          <w:sz w:val="28"/>
+          <w:szCs w:val="28"/>
+          <w:lang w:val="en-US"/>
+        </w:rPr>
+        <w:t>are able to</w:t>
+      </w:r>
+      <w:proofErr w:type="gramEnd"/>
+      <w:r>
+        <w:rPr>
+          <w:rFonts w:ascii="Calibri" w:hAnsi="Calibri" w:cs="Calibri"/>
+          <w:sz w:val="28"/>
+          <w:szCs w:val="28"/>
+          <w:lang w:val="en-US"/>
+        </w:rPr>
+        <w:t xml:space="preserve"> find the owner of the vehicle by the license plate, which is unique to each car vehicle;</w:t>
       </w:r>
     </w:p>
     <w:p>
@@ -3018,6 +3907,1203 @@
         <w:spacing w:after="0"/>
         <w:rPr>
           <w:rFonts w:ascii="Calibri" w:hAnsi="Calibri" w:cs="Calibri"/>
+          <w:sz w:val="56"/>
+          <w:szCs w:val="56"/>
+          <w:lang w:val="en-US"/>
+        </w:rPr>
+      </w:pPr>
+      <w:r>
+        <w:rPr>
+          <w:rFonts w:ascii="Calibri" w:hAnsi="Calibri" w:cs="Calibri"/>
+          <w:sz w:val="56"/>
+          <w:szCs w:val="56"/>
+          <w:lang w:val="en-US"/>
+        </w:rPr>
+        <w:t>Use Cases</w:t>
+      </w:r>
+    </w:p>
+    <w:p>
+      <w:pPr>
+        <w:pStyle w:val="NormaleWeb"/>
+        <w:spacing w:after="0"/>
+        <w:rPr>
+          <w:rFonts w:ascii="Calibri" w:hAnsi="Calibri" w:cs="Calibri"/>
+          <w:sz w:val="56"/>
+          <w:szCs w:val="56"/>
+          <w:lang w:val="en-US"/>
+        </w:rPr>
+      </w:pPr>
+    </w:p>
+    <w:tbl>
+      <w:tblPr>
+        <w:tblStyle w:val="Grigliatabella"/>
+        <w:tblW w:w="0" w:type="auto"/>
+        <w:tblLook w:val="04A0" w:firstRow="1" w:lastRow="0" w:firstColumn="1" w:lastColumn="0" w:noHBand="0" w:noVBand="1"/>
+      </w:tblPr>
+      <w:tblGrid>
+        <w:gridCol w:w="4889"/>
+        <w:gridCol w:w="4889"/>
+      </w:tblGrid>
+      <w:tr>
+        <w:tc>
+          <w:tcPr>
+            <w:tcW w:w="4889" w:type="dxa"/>
+          </w:tcPr>
+          <w:p>
+            <w:pPr>
+              <w:pStyle w:val="NormaleWeb"/>
+              <w:spacing w:after="0"/>
+              <w:rPr>
+                <w:rFonts w:ascii="Calibri" w:hAnsi="Calibri" w:cs="Calibri"/>
+                <w:sz w:val="28"/>
+                <w:szCs w:val="28"/>
+                <w:lang w:val="en-US"/>
+              </w:rPr>
+            </w:pPr>
+            <w:r>
+              <w:rPr>
+                <w:rFonts w:ascii="Calibri" w:hAnsi="Calibri" w:cs="Calibri"/>
+                <w:sz w:val="28"/>
+                <w:szCs w:val="28"/>
+                <w:lang w:val="en-US"/>
+              </w:rPr>
+              <w:t>Name</w:t>
+            </w:r>
+          </w:p>
+        </w:tc>
+        <w:tc>
+          <w:tcPr>
+            <w:tcW w:w="4889" w:type="dxa"/>
+          </w:tcPr>
+          <w:p>
+            <w:pPr>
+              <w:pStyle w:val="NormaleWeb"/>
+              <w:spacing w:after="0"/>
+              <w:rPr>
+                <w:rFonts w:ascii="Calibri" w:hAnsi="Calibri" w:cs="Calibri"/>
+                <w:sz w:val="28"/>
+                <w:szCs w:val="28"/>
+                <w:lang w:val="en-US"/>
+              </w:rPr>
+            </w:pPr>
+            <w:r>
+              <w:rPr>
+                <w:rFonts w:ascii="Calibri" w:hAnsi="Calibri" w:cs="Calibri"/>
+                <w:sz w:val="28"/>
+                <w:szCs w:val="28"/>
+                <w:lang w:val="en-US"/>
+              </w:rPr>
+              <w:t>Guest registration</w:t>
+            </w:r>
+          </w:p>
+        </w:tc>
+      </w:tr>
+      <w:tr>
+        <w:tc>
+          <w:tcPr>
+            <w:tcW w:w="4889" w:type="dxa"/>
+          </w:tcPr>
+          <w:p>
+            <w:pPr>
+              <w:pStyle w:val="NormaleWeb"/>
+              <w:spacing w:after="0"/>
+              <w:rPr>
+                <w:rFonts w:ascii="Calibri" w:hAnsi="Calibri" w:cs="Calibri"/>
+                <w:sz w:val="28"/>
+                <w:szCs w:val="28"/>
+                <w:lang w:val="en-US"/>
+              </w:rPr>
+            </w:pPr>
+            <w:r>
+              <w:rPr>
+                <w:rFonts w:ascii="Calibri" w:hAnsi="Calibri" w:cs="Calibri"/>
+                <w:sz w:val="28"/>
+                <w:szCs w:val="28"/>
+                <w:lang w:val="en-US"/>
+              </w:rPr>
+              <w:t>Goals</w:t>
+            </w:r>
+          </w:p>
+        </w:tc>
+        <w:tc>
+          <w:tcPr>
+            <w:tcW w:w="4889" w:type="dxa"/>
+          </w:tcPr>
+          <w:p>
+            <w:pPr>
+              <w:pStyle w:val="NormaleWeb"/>
+              <w:spacing w:after="0"/>
+              <w:rPr>
+                <w:rFonts w:ascii="Calibri" w:hAnsi="Calibri" w:cs="Calibri"/>
+                <w:sz w:val="28"/>
+                <w:szCs w:val="28"/>
+                <w:lang w:val="en-US"/>
+              </w:rPr>
+            </w:pPr>
+            <w:r>
+              <w:rPr>
+                <w:rFonts w:ascii="Calibri" w:hAnsi="Calibri" w:cs="Calibri"/>
+                <w:sz w:val="28"/>
+                <w:szCs w:val="28"/>
+                <w:lang w:val="en-US"/>
+              </w:rPr>
+              <w:t>[G</w:t>
+            </w:r>
+            <w:proofErr w:type="gramStart"/>
+            <w:r>
+              <w:rPr>
+                <w:rFonts w:ascii="Calibri" w:hAnsi="Calibri" w:cs="Calibri"/>
+                <w:sz w:val="28"/>
+                <w:szCs w:val="28"/>
+                <w:lang w:val="en-US"/>
+              </w:rPr>
+              <w:t>1]…</w:t>
+            </w:r>
+            <w:proofErr w:type="gramEnd"/>
+            <w:r>
+              <w:rPr>
+                <w:rFonts w:ascii="Calibri" w:hAnsi="Calibri" w:cs="Calibri"/>
+                <w:sz w:val="28"/>
+                <w:szCs w:val="28"/>
+                <w:lang w:val="en-US"/>
+              </w:rPr>
+              <w:t>[G11]</w:t>
+            </w:r>
+          </w:p>
+        </w:tc>
+      </w:tr>
+      <w:tr>
+        <w:tc>
+          <w:tcPr>
+            <w:tcW w:w="4889" w:type="dxa"/>
+          </w:tcPr>
+          <w:p>
+            <w:pPr>
+              <w:pStyle w:val="NormaleWeb"/>
+              <w:spacing w:after="0"/>
+              <w:rPr>
+                <w:rFonts w:ascii="Calibri" w:hAnsi="Calibri" w:cs="Calibri"/>
+                <w:sz w:val="28"/>
+                <w:szCs w:val="28"/>
+                <w:lang w:val="en-US"/>
+              </w:rPr>
+            </w:pPr>
+            <w:r>
+              <w:rPr>
+                <w:rFonts w:ascii="Calibri" w:hAnsi="Calibri" w:cs="Calibri"/>
+                <w:sz w:val="28"/>
+                <w:szCs w:val="28"/>
+                <w:lang w:val="en-US"/>
+              </w:rPr>
+              <w:t>Actors</w:t>
+            </w:r>
+          </w:p>
+        </w:tc>
+        <w:tc>
+          <w:tcPr>
+            <w:tcW w:w="4889" w:type="dxa"/>
+          </w:tcPr>
+          <w:p>
+            <w:pPr>
+              <w:pStyle w:val="NormaleWeb"/>
+              <w:spacing w:after="0"/>
+              <w:rPr>
+                <w:rFonts w:ascii="Calibri" w:hAnsi="Calibri" w:cs="Calibri"/>
+                <w:sz w:val="28"/>
+                <w:szCs w:val="28"/>
+                <w:lang w:val="en-US"/>
+              </w:rPr>
+            </w:pPr>
+            <w:r>
+              <w:rPr>
+                <w:rFonts w:ascii="Calibri" w:hAnsi="Calibri" w:cs="Calibri"/>
+                <w:sz w:val="28"/>
+                <w:szCs w:val="28"/>
+                <w:lang w:val="en-US"/>
+              </w:rPr>
+              <w:t>Guest</w:t>
+            </w:r>
+          </w:p>
+        </w:tc>
+      </w:tr>
+      <w:tr>
+        <w:tc>
+          <w:tcPr>
+            <w:tcW w:w="4889" w:type="dxa"/>
+          </w:tcPr>
+          <w:p>
+            <w:pPr>
+              <w:pStyle w:val="NormaleWeb"/>
+              <w:spacing w:after="0"/>
+              <w:rPr>
+                <w:rFonts w:ascii="Calibri" w:hAnsi="Calibri" w:cs="Calibri"/>
+                <w:sz w:val="28"/>
+                <w:szCs w:val="28"/>
+                <w:lang w:val="en-US"/>
+              </w:rPr>
+            </w:pPr>
+            <w:r>
+              <w:rPr>
+                <w:rFonts w:ascii="Calibri" w:hAnsi="Calibri" w:cs="Calibri"/>
+                <w:sz w:val="28"/>
+                <w:szCs w:val="28"/>
+                <w:lang w:val="en-US"/>
+              </w:rPr>
+              <w:t>Entry conditions</w:t>
+            </w:r>
+          </w:p>
+        </w:tc>
+        <w:tc>
+          <w:tcPr>
+            <w:tcW w:w="4889" w:type="dxa"/>
+          </w:tcPr>
+          <w:p>
+            <w:pPr>
+              <w:pStyle w:val="NormaleWeb"/>
+              <w:spacing w:after="0"/>
+              <w:rPr>
+                <w:rFonts w:ascii="Calibri" w:hAnsi="Calibri" w:cs="Calibri"/>
+                <w:sz w:val="28"/>
+                <w:szCs w:val="28"/>
+                <w:lang w:val="en-US"/>
+              </w:rPr>
+            </w:pPr>
+            <w:r>
+              <w:rPr>
+                <w:rFonts w:ascii="Calibri" w:hAnsi="Calibri" w:cs="Calibri"/>
+                <w:sz w:val="28"/>
+                <w:szCs w:val="28"/>
+                <w:lang w:val="en-US"/>
+              </w:rPr>
+              <w:t>The guest has downloaded the application and launched it</w:t>
+            </w:r>
+          </w:p>
+        </w:tc>
+      </w:tr>
+      <w:tr>
+        <w:tc>
+          <w:tcPr>
+            <w:tcW w:w="4889" w:type="dxa"/>
+          </w:tcPr>
+          <w:p>
+            <w:pPr>
+              <w:pStyle w:val="NormaleWeb"/>
+              <w:spacing w:after="0"/>
+              <w:rPr>
+                <w:rFonts w:ascii="Calibri" w:hAnsi="Calibri" w:cs="Calibri"/>
+                <w:sz w:val="28"/>
+                <w:szCs w:val="28"/>
+                <w:lang w:val="en-US"/>
+              </w:rPr>
+            </w:pPr>
+            <w:r>
+              <w:rPr>
+                <w:rFonts w:ascii="Calibri" w:hAnsi="Calibri" w:cs="Calibri"/>
+                <w:sz w:val="28"/>
+                <w:szCs w:val="28"/>
+                <w:lang w:val="en-US"/>
+              </w:rPr>
+              <w:t>Events flow</w:t>
+            </w:r>
+          </w:p>
+        </w:tc>
+        <w:tc>
+          <w:tcPr>
+            <w:tcW w:w="4889" w:type="dxa"/>
+          </w:tcPr>
+          <w:p>
+            <w:pPr>
+              <w:pStyle w:val="NormaleWeb"/>
+              <w:numPr>
+                <w:ilvl w:val="0"/>
+                <w:numId w:val="6"/>
+              </w:numPr>
+              <w:spacing w:after="0"/>
+              <w:rPr>
+                <w:rFonts w:ascii="Calibri" w:hAnsi="Calibri" w:cs="Calibri"/>
+                <w:sz w:val="28"/>
+                <w:szCs w:val="28"/>
+                <w:lang w:val="en-US"/>
+              </w:rPr>
+            </w:pPr>
+            <w:r>
+              <w:rPr>
+                <w:rFonts w:ascii="Calibri" w:hAnsi="Calibri" w:cs="Calibri"/>
+                <w:sz w:val="28"/>
+                <w:szCs w:val="28"/>
+                <w:lang w:val="en-US"/>
+              </w:rPr>
+              <w:t>The guest chooses the “sign up” option.</w:t>
+            </w:r>
+          </w:p>
+          <w:p>
+            <w:pPr>
+              <w:pStyle w:val="NormaleWeb"/>
+              <w:numPr>
+                <w:ilvl w:val="0"/>
+                <w:numId w:val="6"/>
+              </w:numPr>
+              <w:spacing w:after="0"/>
+              <w:rPr>
+                <w:rFonts w:ascii="Calibri" w:hAnsi="Calibri" w:cs="Calibri"/>
+                <w:sz w:val="28"/>
+                <w:szCs w:val="28"/>
+                <w:lang w:val="en-US"/>
+              </w:rPr>
+            </w:pPr>
+            <w:r>
+              <w:rPr>
+                <w:rFonts w:ascii="Calibri" w:hAnsi="Calibri" w:cs="Calibri"/>
+                <w:sz w:val="28"/>
+                <w:szCs w:val="28"/>
+                <w:lang w:val="en-US"/>
+              </w:rPr>
+              <w:t>The guest selects if he wants to register either as an Authority or a Citizen.</w:t>
+            </w:r>
+          </w:p>
+          <w:p>
+            <w:pPr>
+              <w:pStyle w:val="NormaleWeb"/>
+              <w:numPr>
+                <w:ilvl w:val="0"/>
+                <w:numId w:val="6"/>
+              </w:numPr>
+              <w:spacing w:after="0"/>
+              <w:rPr>
+                <w:rFonts w:ascii="Calibri" w:hAnsi="Calibri" w:cs="Calibri"/>
+                <w:sz w:val="28"/>
+                <w:szCs w:val="28"/>
+                <w:lang w:val="en-US"/>
+              </w:rPr>
+            </w:pPr>
+            <w:r>
+              <w:rPr>
+                <w:rFonts w:ascii="Calibri" w:hAnsi="Calibri" w:cs="Calibri"/>
+                <w:sz w:val="28"/>
+                <w:szCs w:val="28"/>
+                <w:lang w:val="en-US"/>
+              </w:rPr>
+              <w:t>The guest fills all mandatory data concerning the chosen category.</w:t>
+            </w:r>
+          </w:p>
+          <w:p>
+            <w:pPr>
+              <w:pStyle w:val="NormaleWeb"/>
+              <w:numPr>
+                <w:ilvl w:val="0"/>
+                <w:numId w:val="6"/>
+              </w:numPr>
+              <w:spacing w:after="0"/>
+              <w:rPr>
+                <w:rFonts w:ascii="Calibri" w:hAnsi="Calibri" w:cs="Calibri"/>
+                <w:sz w:val="28"/>
+                <w:szCs w:val="28"/>
+                <w:lang w:val="en-US"/>
+              </w:rPr>
+            </w:pPr>
+            <w:r>
+              <w:rPr>
+                <w:rFonts w:ascii="Calibri" w:hAnsi="Calibri" w:cs="Calibri"/>
+                <w:sz w:val="28"/>
+                <w:szCs w:val="28"/>
+                <w:lang w:val="en-US"/>
+              </w:rPr>
+              <w:t>The guest confirms the operation by selecting the confirmation option.</w:t>
+            </w:r>
+          </w:p>
+          <w:p>
+            <w:pPr>
+              <w:pStyle w:val="NormaleWeb"/>
+              <w:numPr>
+                <w:ilvl w:val="0"/>
+                <w:numId w:val="6"/>
+              </w:numPr>
+              <w:spacing w:after="0"/>
+              <w:rPr>
+                <w:rFonts w:ascii="Calibri" w:hAnsi="Calibri" w:cs="Calibri"/>
+                <w:sz w:val="28"/>
+                <w:szCs w:val="28"/>
+                <w:lang w:val="en-US"/>
+              </w:rPr>
+            </w:pPr>
+            <w:r>
+              <w:rPr>
+                <w:rFonts w:ascii="Calibri" w:hAnsi="Calibri" w:cs="Calibri"/>
+                <w:sz w:val="28"/>
+                <w:szCs w:val="28"/>
+                <w:lang w:val="en-US"/>
+              </w:rPr>
+              <w:t>The system saves the data.</w:t>
+            </w:r>
+          </w:p>
+        </w:tc>
+      </w:tr>
+      <w:tr>
+        <w:tc>
+          <w:tcPr>
+            <w:tcW w:w="4889" w:type="dxa"/>
+          </w:tcPr>
+          <w:p>
+            <w:pPr>
+              <w:pStyle w:val="NormaleWeb"/>
+              <w:spacing w:after="0"/>
+              <w:rPr>
+                <w:rFonts w:ascii="Calibri" w:hAnsi="Calibri" w:cs="Calibri"/>
+                <w:sz w:val="28"/>
+                <w:szCs w:val="28"/>
+                <w:lang w:val="en-US"/>
+              </w:rPr>
+            </w:pPr>
+            <w:r>
+              <w:rPr>
+                <w:rFonts w:ascii="Calibri" w:hAnsi="Calibri" w:cs="Calibri"/>
+                <w:sz w:val="28"/>
+                <w:szCs w:val="28"/>
+                <w:lang w:val="en-US"/>
+              </w:rPr>
+              <w:t>Exit conditions</w:t>
+            </w:r>
+          </w:p>
+        </w:tc>
+        <w:tc>
+          <w:tcPr>
+            <w:tcW w:w="4889" w:type="dxa"/>
+          </w:tcPr>
+          <w:p>
+            <w:pPr>
+              <w:pStyle w:val="NormaleWeb"/>
+              <w:spacing w:after="0"/>
+              <w:rPr>
+                <w:rFonts w:ascii="Calibri" w:hAnsi="Calibri" w:cs="Calibri"/>
+                <w:sz w:val="28"/>
+                <w:szCs w:val="28"/>
+                <w:lang w:val="en-US"/>
+              </w:rPr>
+            </w:pPr>
+            <w:r>
+              <w:rPr>
+                <w:rFonts w:ascii="Calibri" w:hAnsi="Calibri" w:cs="Calibri"/>
+                <w:sz w:val="28"/>
+                <w:szCs w:val="28"/>
+                <w:lang w:val="en-US"/>
+              </w:rPr>
+              <w:t xml:space="preserve">The Guest has become </w:t>
+            </w:r>
+            <w:proofErr w:type="gramStart"/>
+            <w:r>
+              <w:rPr>
+                <w:rFonts w:ascii="Calibri" w:hAnsi="Calibri" w:cs="Calibri"/>
+                <w:sz w:val="28"/>
+                <w:szCs w:val="28"/>
+                <w:lang w:val="en-US"/>
+              </w:rPr>
+              <w:t>an</w:t>
+            </w:r>
+            <w:proofErr w:type="gramEnd"/>
+            <w:r>
+              <w:rPr>
+                <w:rFonts w:ascii="Calibri" w:hAnsi="Calibri" w:cs="Calibri"/>
+                <w:sz w:val="28"/>
+                <w:szCs w:val="28"/>
+                <w:lang w:val="en-US"/>
+              </w:rPr>
+              <w:t xml:space="preserve"> User and can now access the application function offered to the chosen category. The system has saved the data about the </w:t>
+            </w:r>
+            <w:r>
+              <w:rPr>
+                <w:rFonts w:ascii="Calibri" w:hAnsi="Calibri" w:cs="Calibri"/>
+                <w:sz w:val="28"/>
+                <w:szCs w:val="28"/>
+                <w:lang w:val="en-US"/>
+              </w:rPr>
+              <w:lastRenderedPageBreak/>
+              <w:t>User</w:t>
+            </w:r>
+          </w:p>
+        </w:tc>
+      </w:tr>
+      <w:tr>
+        <w:tc>
+          <w:tcPr>
+            <w:tcW w:w="4889" w:type="dxa"/>
+          </w:tcPr>
+          <w:p>
+            <w:pPr>
+              <w:pStyle w:val="NormaleWeb"/>
+              <w:spacing w:after="0"/>
+              <w:rPr>
+                <w:rFonts w:ascii="Calibri" w:hAnsi="Calibri" w:cs="Calibri"/>
+                <w:sz w:val="28"/>
+                <w:szCs w:val="28"/>
+                <w:lang w:val="en-US"/>
+              </w:rPr>
+            </w:pPr>
+            <w:r>
+              <w:rPr>
+                <w:rFonts w:ascii="Calibri" w:hAnsi="Calibri" w:cs="Calibri"/>
+                <w:sz w:val="28"/>
+                <w:szCs w:val="28"/>
+                <w:lang w:val="en-US"/>
+              </w:rPr>
+              <w:lastRenderedPageBreak/>
+              <w:t>Exceptions</w:t>
+            </w:r>
+          </w:p>
+        </w:tc>
+        <w:tc>
+          <w:tcPr>
+            <w:tcW w:w="4889" w:type="dxa"/>
+          </w:tcPr>
+          <w:p>
+            <w:pPr>
+              <w:pStyle w:val="NormaleWeb"/>
+              <w:numPr>
+                <w:ilvl w:val="0"/>
+                <w:numId w:val="7"/>
+              </w:numPr>
+              <w:spacing w:after="0"/>
+              <w:rPr>
+                <w:rFonts w:ascii="Calibri" w:hAnsi="Calibri" w:cs="Calibri"/>
+                <w:sz w:val="28"/>
+                <w:szCs w:val="28"/>
+                <w:lang w:val="en-US"/>
+              </w:rPr>
+            </w:pPr>
+            <w:r>
+              <w:rPr>
+                <w:rFonts w:ascii="Calibri" w:hAnsi="Calibri" w:cs="Calibri"/>
+                <w:sz w:val="28"/>
+                <w:szCs w:val="28"/>
+                <w:lang w:val="en-US"/>
+              </w:rPr>
+              <w:t xml:space="preserve">The </w:t>
+            </w:r>
+            <w:r>
+              <w:rPr>
+                <w:rFonts w:ascii="Calibri" w:hAnsi="Calibri" w:cs="Calibri"/>
+                <w:sz w:val="28"/>
+                <w:szCs w:val="28"/>
+                <w:lang w:val="en-US"/>
+              </w:rPr>
+              <w:t>Guest</w:t>
+            </w:r>
+            <w:r>
+              <w:rPr>
+                <w:rFonts w:ascii="Calibri" w:hAnsi="Calibri" w:cs="Calibri"/>
+                <w:sz w:val="28"/>
+                <w:szCs w:val="28"/>
+                <w:lang w:val="en-US"/>
+              </w:rPr>
+              <w:t xml:space="preserve"> is already registered into the application.</w:t>
+            </w:r>
+            <w:r>
+              <w:rPr>
+                <w:rFonts w:ascii="Calibri" w:hAnsi="Calibri" w:cs="Calibri"/>
+                <w:sz w:val="28"/>
+                <w:szCs w:val="28"/>
+                <w:lang w:val="en-US"/>
+              </w:rPr>
+              <w:t xml:space="preserve"> In this case the system invites him to execute the “sign in” operation.</w:t>
+            </w:r>
+          </w:p>
+          <w:p>
+            <w:pPr>
+              <w:pStyle w:val="NormaleWeb"/>
+              <w:numPr>
+                <w:ilvl w:val="0"/>
+                <w:numId w:val="7"/>
+              </w:numPr>
+              <w:spacing w:after="0"/>
+              <w:rPr>
+                <w:rFonts w:ascii="Calibri" w:hAnsi="Calibri" w:cs="Calibri"/>
+                <w:sz w:val="28"/>
+                <w:szCs w:val="28"/>
+                <w:lang w:val="en-US"/>
+              </w:rPr>
+            </w:pPr>
+            <w:r>
+              <w:rPr>
+                <w:rFonts w:ascii="Calibri" w:hAnsi="Calibri" w:cs="Calibri"/>
+                <w:sz w:val="28"/>
+                <w:szCs w:val="28"/>
+                <w:lang w:val="en-US"/>
+              </w:rPr>
+              <w:t>One or more of the mandatory fills contain invalid input.</w:t>
+            </w:r>
+            <w:r>
+              <w:rPr>
+                <w:rFonts w:ascii="Calibri" w:hAnsi="Calibri" w:cs="Calibri"/>
+                <w:sz w:val="28"/>
+                <w:szCs w:val="28"/>
+                <w:lang w:val="en-US"/>
+              </w:rPr>
+              <w:t xml:space="preserve"> In this case the system </w:t>
+            </w:r>
+            <w:proofErr w:type="gramStart"/>
+            <w:r>
+              <w:rPr>
+                <w:rFonts w:ascii="Calibri" w:hAnsi="Calibri" w:cs="Calibri"/>
+                <w:sz w:val="28"/>
+                <w:szCs w:val="28"/>
+                <w:lang w:val="en-US"/>
+              </w:rPr>
+              <w:t>send</w:t>
+            </w:r>
+            <w:proofErr w:type="gramEnd"/>
+            <w:r>
+              <w:rPr>
+                <w:rFonts w:ascii="Calibri" w:hAnsi="Calibri" w:cs="Calibri"/>
+                <w:sz w:val="28"/>
+                <w:szCs w:val="28"/>
+                <w:lang w:val="en-US"/>
+              </w:rPr>
+              <w:t xml:space="preserve"> a warning to the Guest and invites him to correct them.</w:t>
+            </w:r>
+          </w:p>
+        </w:tc>
+      </w:tr>
+    </w:tbl>
+    <w:p>
+      <w:pPr>
+        <w:pStyle w:val="NormaleWeb"/>
+        <w:spacing w:after="0"/>
+        <w:rPr>
+          <w:rFonts w:ascii="Calibri" w:hAnsi="Calibri" w:cs="Calibri"/>
+          <w:sz w:val="28"/>
+          <w:szCs w:val="28"/>
+          <w:lang w:val="en-US"/>
+        </w:rPr>
+      </w:pPr>
+    </w:p>
+    <w:tbl>
+      <w:tblPr>
+        <w:tblStyle w:val="Grigliatabella"/>
+        <w:tblW w:w="0" w:type="auto"/>
+        <w:tblLook w:val="04A0" w:firstRow="1" w:lastRow="0" w:firstColumn="1" w:lastColumn="0" w:noHBand="0" w:noVBand="1"/>
+      </w:tblPr>
+      <w:tblGrid>
+        <w:gridCol w:w="4889"/>
+        <w:gridCol w:w="4889"/>
+      </w:tblGrid>
+      <w:tr>
+        <w:tc>
+          <w:tcPr>
+            <w:tcW w:w="4889" w:type="dxa"/>
+          </w:tcPr>
+          <w:p>
+            <w:pPr>
+              <w:pStyle w:val="NormaleWeb"/>
+              <w:spacing w:after="0"/>
+              <w:rPr>
+                <w:rFonts w:ascii="Calibri" w:hAnsi="Calibri" w:cs="Calibri"/>
+                <w:sz w:val="28"/>
+                <w:szCs w:val="28"/>
+                <w:lang w:val="en-US"/>
+              </w:rPr>
+            </w:pPr>
+            <w:r>
+              <w:rPr>
+                <w:rFonts w:ascii="Calibri" w:hAnsi="Calibri" w:cs="Calibri"/>
+                <w:sz w:val="28"/>
+                <w:szCs w:val="28"/>
+                <w:lang w:val="en-US"/>
+              </w:rPr>
+              <w:t>Name</w:t>
+            </w:r>
+          </w:p>
+        </w:tc>
+        <w:tc>
+          <w:tcPr>
+            <w:tcW w:w="4889" w:type="dxa"/>
+          </w:tcPr>
+          <w:p>
+            <w:pPr>
+              <w:pStyle w:val="NormaleWeb"/>
+              <w:spacing w:after="0"/>
+              <w:rPr>
+                <w:rFonts w:ascii="Calibri" w:hAnsi="Calibri" w:cs="Calibri"/>
+                <w:sz w:val="28"/>
+                <w:szCs w:val="28"/>
+                <w:lang w:val="en-US"/>
+              </w:rPr>
+            </w:pPr>
+            <w:r>
+              <w:rPr>
+                <w:rFonts w:ascii="Calibri" w:hAnsi="Calibri" w:cs="Calibri"/>
+                <w:sz w:val="28"/>
+                <w:szCs w:val="28"/>
+                <w:lang w:val="en-US"/>
+              </w:rPr>
+              <w:t>Sign in</w:t>
+            </w:r>
+          </w:p>
+        </w:tc>
+      </w:tr>
+      <w:tr>
+        <w:tc>
+          <w:tcPr>
+            <w:tcW w:w="4889" w:type="dxa"/>
+          </w:tcPr>
+          <w:p>
+            <w:pPr>
+              <w:pStyle w:val="NormaleWeb"/>
+              <w:spacing w:after="0"/>
+              <w:rPr>
+                <w:rFonts w:ascii="Calibri" w:hAnsi="Calibri" w:cs="Calibri"/>
+                <w:sz w:val="28"/>
+                <w:szCs w:val="28"/>
+                <w:lang w:val="en-US"/>
+              </w:rPr>
+            </w:pPr>
+            <w:r>
+              <w:rPr>
+                <w:rFonts w:ascii="Calibri" w:hAnsi="Calibri" w:cs="Calibri"/>
+                <w:sz w:val="28"/>
+                <w:szCs w:val="28"/>
+                <w:lang w:val="en-US"/>
+              </w:rPr>
+              <w:t>Goals</w:t>
+            </w:r>
+          </w:p>
+        </w:tc>
+        <w:tc>
+          <w:tcPr>
+            <w:tcW w:w="4889" w:type="dxa"/>
+          </w:tcPr>
+          <w:p>
+            <w:pPr>
+              <w:pStyle w:val="NormaleWeb"/>
+              <w:spacing w:after="0"/>
+              <w:rPr>
+                <w:rFonts w:ascii="Calibri" w:hAnsi="Calibri" w:cs="Calibri"/>
+                <w:sz w:val="28"/>
+                <w:szCs w:val="28"/>
+                <w:lang w:val="en-US"/>
+              </w:rPr>
+            </w:pPr>
+            <w:r>
+              <w:rPr>
+                <w:rFonts w:ascii="Calibri" w:hAnsi="Calibri" w:cs="Calibri"/>
+                <w:sz w:val="28"/>
+                <w:szCs w:val="28"/>
+                <w:lang w:val="en-US"/>
+              </w:rPr>
+              <w:t>[G</w:t>
+            </w:r>
+            <w:proofErr w:type="gramStart"/>
+            <w:r>
+              <w:rPr>
+                <w:rFonts w:ascii="Calibri" w:hAnsi="Calibri" w:cs="Calibri"/>
+                <w:sz w:val="28"/>
+                <w:szCs w:val="28"/>
+                <w:lang w:val="en-US"/>
+              </w:rPr>
+              <w:t>1]…</w:t>
+            </w:r>
+            <w:proofErr w:type="gramEnd"/>
+            <w:r>
+              <w:rPr>
+                <w:rFonts w:ascii="Calibri" w:hAnsi="Calibri" w:cs="Calibri"/>
+                <w:sz w:val="28"/>
+                <w:szCs w:val="28"/>
+                <w:lang w:val="en-US"/>
+              </w:rPr>
+              <w:t>[G11]</w:t>
+            </w:r>
+          </w:p>
+        </w:tc>
+      </w:tr>
+      <w:tr>
+        <w:tc>
+          <w:tcPr>
+            <w:tcW w:w="4889" w:type="dxa"/>
+          </w:tcPr>
+          <w:p>
+            <w:pPr>
+              <w:pStyle w:val="NormaleWeb"/>
+              <w:spacing w:after="0"/>
+              <w:rPr>
+                <w:rFonts w:ascii="Calibri" w:hAnsi="Calibri" w:cs="Calibri"/>
+                <w:sz w:val="28"/>
+                <w:szCs w:val="28"/>
+                <w:lang w:val="en-US"/>
+              </w:rPr>
+            </w:pPr>
+            <w:r>
+              <w:rPr>
+                <w:rFonts w:ascii="Calibri" w:hAnsi="Calibri" w:cs="Calibri"/>
+                <w:sz w:val="28"/>
+                <w:szCs w:val="28"/>
+                <w:lang w:val="en-US"/>
+              </w:rPr>
+              <w:t>Actors</w:t>
+            </w:r>
+          </w:p>
+        </w:tc>
+        <w:tc>
+          <w:tcPr>
+            <w:tcW w:w="4889" w:type="dxa"/>
+          </w:tcPr>
+          <w:p>
+            <w:pPr>
+              <w:pStyle w:val="NormaleWeb"/>
+              <w:spacing w:after="0"/>
+              <w:rPr>
+                <w:rFonts w:ascii="Calibri" w:hAnsi="Calibri" w:cs="Calibri"/>
+                <w:sz w:val="28"/>
+                <w:szCs w:val="28"/>
+                <w:lang w:val="en-US"/>
+              </w:rPr>
+            </w:pPr>
+            <w:r>
+              <w:rPr>
+                <w:rFonts w:ascii="Calibri" w:hAnsi="Calibri" w:cs="Calibri"/>
+                <w:sz w:val="28"/>
+                <w:szCs w:val="28"/>
+                <w:lang w:val="en-US"/>
+              </w:rPr>
+              <w:t>User</w:t>
+            </w:r>
+          </w:p>
+        </w:tc>
+      </w:tr>
+      <w:tr>
+        <w:tc>
+          <w:tcPr>
+            <w:tcW w:w="4889" w:type="dxa"/>
+          </w:tcPr>
+          <w:p>
+            <w:pPr>
+              <w:pStyle w:val="NormaleWeb"/>
+              <w:spacing w:after="0"/>
+              <w:rPr>
+                <w:rFonts w:ascii="Calibri" w:hAnsi="Calibri" w:cs="Calibri"/>
+                <w:sz w:val="28"/>
+                <w:szCs w:val="28"/>
+                <w:lang w:val="en-US"/>
+              </w:rPr>
+            </w:pPr>
+            <w:r>
+              <w:rPr>
+                <w:rFonts w:ascii="Calibri" w:hAnsi="Calibri" w:cs="Calibri"/>
+                <w:sz w:val="28"/>
+                <w:szCs w:val="28"/>
+                <w:lang w:val="en-US"/>
+              </w:rPr>
+              <w:t>Entry conditions</w:t>
+            </w:r>
+          </w:p>
+        </w:tc>
+        <w:tc>
+          <w:tcPr>
+            <w:tcW w:w="4889" w:type="dxa"/>
+          </w:tcPr>
+          <w:p>
+            <w:pPr>
+              <w:pStyle w:val="NormaleWeb"/>
+              <w:spacing w:after="0"/>
+              <w:rPr>
+                <w:rFonts w:ascii="Calibri" w:hAnsi="Calibri" w:cs="Calibri"/>
+                <w:sz w:val="28"/>
+                <w:szCs w:val="28"/>
+                <w:lang w:val="en-US"/>
+              </w:rPr>
+            </w:pPr>
+            <w:r>
+              <w:rPr>
+                <w:rFonts w:ascii="Calibri" w:hAnsi="Calibri" w:cs="Calibri"/>
+                <w:sz w:val="28"/>
+                <w:szCs w:val="28"/>
+                <w:lang w:val="en-US"/>
+              </w:rPr>
+              <w:t xml:space="preserve">The User is registered to the application </w:t>
+            </w:r>
+            <w:r>
+              <w:rPr>
+                <w:rFonts w:ascii="Calibri" w:hAnsi="Calibri" w:cs="Calibri"/>
+                <w:sz w:val="28"/>
+                <w:szCs w:val="28"/>
+                <w:lang w:val="en-US"/>
+              </w:rPr>
+              <w:t>and is on the home page.</w:t>
+            </w:r>
+          </w:p>
+        </w:tc>
+      </w:tr>
+      <w:tr>
+        <w:tc>
+          <w:tcPr>
+            <w:tcW w:w="4889" w:type="dxa"/>
+          </w:tcPr>
+          <w:p>
+            <w:pPr>
+              <w:pStyle w:val="NormaleWeb"/>
+              <w:spacing w:after="0"/>
+              <w:rPr>
+                <w:rFonts w:ascii="Calibri" w:hAnsi="Calibri" w:cs="Calibri"/>
+                <w:sz w:val="28"/>
+                <w:szCs w:val="28"/>
+                <w:lang w:val="en-US"/>
+              </w:rPr>
+            </w:pPr>
+            <w:r>
+              <w:rPr>
+                <w:rFonts w:ascii="Calibri" w:hAnsi="Calibri" w:cs="Calibri"/>
+                <w:sz w:val="28"/>
+                <w:szCs w:val="28"/>
+                <w:lang w:val="en-US"/>
+              </w:rPr>
+              <w:t>Events flow</w:t>
+            </w:r>
+          </w:p>
+        </w:tc>
+        <w:tc>
+          <w:tcPr>
+            <w:tcW w:w="4889" w:type="dxa"/>
+          </w:tcPr>
+          <w:p>
+            <w:pPr>
+              <w:pStyle w:val="NormaleWeb"/>
+              <w:numPr>
+                <w:ilvl w:val="0"/>
+                <w:numId w:val="8"/>
+              </w:numPr>
+              <w:spacing w:after="0"/>
+              <w:rPr>
+                <w:rFonts w:ascii="Calibri" w:hAnsi="Calibri" w:cs="Calibri"/>
+                <w:sz w:val="28"/>
+                <w:szCs w:val="28"/>
+                <w:lang w:val="en-US"/>
+              </w:rPr>
+            </w:pPr>
+            <w:r>
+              <w:rPr>
+                <w:rFonts w:ascii="Calibri" w:hAnsi="Calibri" w:cs="Calibri"/>
+                <w:sz w:val="28"/>
+                <w:szCs w:val="28"/>
+                <w:lang w:val="en-US"/>
+              </w:rPr>
+              <w:t>The User selects the “sign in” option.</w:t>
+            </w:r>
+          </w:p>
+          <w:p>
+            <w:pPr>
+              <w:pStyle w:val="NormaleWeb"/>
+              <w:numPr>
+                <w:ilvl w:val="0"/>
+                <w:numId w:val="8"/>
+              </w:numPr>
+              <w:spacing w:after="0"/>
+              <w:rPr>
+                <w:rFonts w:ascii="Calibri" w:hAnsi="Calibri" w:cs="Calibri"/>
+                <w:sz w:val="28"/>
+                <w:szCs w:val="28"/>
+                <w:lang w:val="en-US"/>
+              </w:rPr>
+            </w:pPr>
+            <w:r>
+              <w:rPr>
+                <w:rFonts w:ascii="Calibri" w:hAnsi="Calibri" w:cs="Calibri"/>
+                <w:sz w:val="28"/>
+                <w:szCs w:val="28"/>
+                <w:lang w:val="en-US"/>
+              </w:rPr>
+              <w:t xml:space="preserve">The User </w:t>
+            </w:r>
+            <w:r>
+              <w:rPr>
+                <w:rFonts w:ascii="Calibri" w:hAnsi="Calibri" w:cs="Calibri"/>
+                <w:sz w:val="28"/>
+                <w:szCs w:val="28"/>
+                <w:lang w:val="en-US"/>
+              </w:rPr>
+              <w:t>inserts his credentials into the fields.</w:t>
+            </w:r>
+          </w:p>
+          <w:p>
+            <w:pPr>
+              <w:pStyle w:val="NormaleWeb"/>
+              <w:numPr>
+                <w:ilvl w:val="0"/>
+                <w:numId w:val="8"/>
+              </w:numPr>
+              <w:spacing w:after="0"/>
+              <w:rPr>
+                <w:rFonts w:ascii="Calibri" w:hAnsi="Calibri" w:cs="Calibri"/>
+                <w:sz w:val="28"/>
+                <w:szCs w:val="28"/>
+                <w:lang w:val="en-US"/>
+              </w:rPr>
+            </w:pPr>
+            <w:r>
+              <w:rPr>
+                <w:rFonts w:ascii="Calibri" w:hAnsi="Calibri" w:cs="Calibri"/>
+                <w:sz w:val="28"/>
+                <w:szCs w:val="28"/>
+                <w:lang w:val="en-US"/>
+              </w:rPr>
+              <w:t>The User selects the confirmation option.</w:t>
+            </w:r>
+          </w:p>
+          <w:p>
+            <w:pPr>
+              <w:pStyle w:val="NormaleWeb"/>
+              <w:numPr>
+                <w:ilvl w:val="0"/>
+                <w:numId w:val="8"/>
+              </w:numPr>
+              <w:spacing w:after="0"/>
+              <w:rPr>
+                <w:rFonts w:ascii="Calibri" w:hAnsi="Calibri" w:cs="Calibri"/>
+                <w:sz w:val="28"/>
+                <w:szCs w:val="28"/>
+                <w:lang w:val="en-US"/>
+              </w:rPr>
+            </w:pPr>
+            <w:r>
+              <w:rPr>
+                <w:rFonts w:ascii="Calibri" w:hAnsi="Calibri" w:cs="Calibri"/>
+                <w:sz w:val="28"/>
+                <w:szCs w:val="28"/>
+                <w:lang w:val="en-US"/>
+              </w:rPr>
+              <w:t>The system redirects the User to his personal home page.</w:t>
+            </w:r>
+          </w:p>
+        </w:tc>
+      </w:tr>
+      <w:tr>
+        <w:tc>
+          <w:tcPr>
+            <w:tcW w:w="4889" w:type="dxa"/>
+          </w:tcPr>
+          <w:p>
+            <w:pPr>
+              <w:pStyle w:val="NormaleWeb"/>
+              <w:spacing w:after="0"/>
+              <w:rPr>
+                <w:rFonts w:ascii="Calibri" w:hAnsi="Calibri" w:cs="Calibri"/>
+                <w:sz w:val="28"/>
+                <w:szCs w:val="28"/>
+                <w:lang w:val="en-US"/>
+              </w:rPr>
+            </w:pPr>
+            <w:r>
+              <w:rPr>
+                <w:rFonts w:ascii="Calibri" w:hAnsi="Calibri" w:cs="Calibri"/>
+                <w:sz w:val="28"/>
+                <w:szCs w:val="28"/>
+                <w:lang w:val="en-US"/>
+              </w:rPr>
+              <w:t>Exit conditions</w:t>
+            </w:r>
+          </w:p>
+        </w:tc>
+        <w:tc>
+          <w:tcPr>
+            <w:tcW w:w="4889" w:type="dxa"/>
+          </w:tcPr>
+          <w:p>
+            <w:pPr>
+              <w:pStyle w:val="NormaleWeb"/>
+              <w:spacing w:after="0"/>
+              <w:rPr>
+                <w:rFonts w:ascii="Calibri" w:hAnsi="Calibri" w:cs="Calibri"/>
+                <w:sz w:val="28"/>
+                <w:szCs w:val="28"/>
+                <w:lang w:val="en-US"/>
+              </w:rPr>
+            </w:pPr>
+            <w:r>
+              <w:rPr>
+                <w:rFonts w:ascii="Calibri" w:hAnsi="Calibri" w:cs="Calibri"/>
+                <w:sz w:val="28"/>
+                <w:szCs w:val="28"/>
+                <w:lang w:val="en-US"/>
+              </w:rPr>
+              <w:t>The system recognizes the User as registered and redirects him successfully.</w:t>
+            </w:r>
+          </w:p>
+        </w:tc>
+      </w:tr>
+      <w:tr>
+        <w:tc>
+          <w:tcPr>
+            <w:tcW w:w="4889" w:type="dxa"/>
+          </w:tcPr>
+          <w:p>
+            <w:pPr>
+              <w:pStyle w:val="NormaleWeb"/>
+              <w:spacing w:after="0"/>
+              <w:rPr>
+                <w:rFonts w:ascii="Calibri" w:hAnsi="Calibri" w:cs="Calibri"/>
+                <w:sz w:val="28"/>
+                <w:szCs w:val="28"/>
+                <w:lang w:val="en-US"/>
+              </w:rPr>
+            </w:pPr>
+            <w:r>
+              <w:rPr>
+                <w:rFonts w:ascii="Calibri" w:hAnsi="Calibri" w:cs="Calibri"/>
+                <w:sz w:val="28"/>
+                <w:szCs w:val="28"/>
+                <w:lang w:val="en-US"/>
+              </w:rPr>
+              <w:t>Exceptions</w:t>
+            </w:r>
+          </w:p>
+        </w:tc>
+        <w:tc>
+          <w:tcPr>
+            <w:tcW w:w="4889" w:type="dxa"/>
+          </w:tcPr>
+          <w:p>
+            <w:pPr>
+              <w:pStyle w:val="NormaleWeb"/>
+              <w:numPr>
+                <w:ilvl w:val="0"/>
+                <w:numId w:val="9"/>
+              </w:numPr>
+              <w:spacing w:after="0"/>
+              <w:rPr>
+                <w:rFonts w:ascii="Calibri" w:hAnsi="Calibri" w:cs="Calibri"/>
+                <w:sz w:val="28"/>
+                <w:szCs w:val="28"/>
+                <w:lang w:val="en-US"/>
+              </w:rPr>
+            </w:pPr>
+            <w:r>
+              <w:rPr>
+                <w:rFonts w:ascii="Calibri" w:hAnsi="Calibri" w:cs="Calibri"/>
+                <w:sz w:val="28"/>
+                <w:szCs w:val="28"/>
+                <w:lang w:val="en-US"/>
+              </w:rPr>
+              <w:t xml:space="preserve">The User inserts invalid credentials. In this case the system warns the User and invites him to </w:t>
+            </w:r>
+            <w:r>
+              <w:rPr>
+                <w:rFonts w:ascii="Calibri" w:hAnsi="Calibri" w:cs="Calibri"/>
+                <w:sz w:val="28"/>
+                <w:szCs w:val="28"/>
+                <w:lang w:val="en-US"/>
+              </w:rPr>
+              <w:t>re-insert them.</w:t>
+            </w:r>
+            <w:bookmarkStart w:id="0" w:name="_GoBack"/>
+            <w:bookmarkEnd w:id="0"/>
+          </w:p>
+        </w:tc>
+      </w:tr>
+    </w:tbl>
+    <w:p>
+      <w:pPr>
+        <w:pStyle w:val="NormaleWeb"/>
+        <w:spacing w:after="0"/>
+        <w:rPr>
+          <w:rFonts w:ascii="Calibri" w:hAnsi="Calibri" w:cs="Calibri"/>
+          <w:sz w:val="28"/>
+          <w:szCs w:val="28"/>
           <w:lang w:val="en-US"/>
         </w:rPr>
       </w:pPr>
@@ -3041,8 +5127,186 @@
 </file>
 
 <file path=word/numbering.xml><?xml version="1.0" encoding="utf-8"?>
-<w:numbering xmlns:wpc="http://schemas.microsoft.com/office/word/2010/wordprocessingCanvas" xmlns:mc="http://schemas.openxmlformats.org/markup-compatibility/2006" xmlns:o="urn:schemas-microsoft-com:office:office" xmlns:r="http://schemas.openxmlformats.org/officeDocument/2006/relationships" xmlns:m="http://schemas.openxmlformats.org/officeDocument/2006/math" xmlns:v="urn:schemas-microsoft-com:vml" xmlns:wp14="http://schemas.microsoft.com/office/word/2010/wordprocessingDrawing" xmlns:wp="http://schemas.openxmlformats.org/drawingml/2006/wordprocessingDrawing" xmlns:w10="urn:schemas-microsoft-com:office:word" xmlns:w="http://schemas.openxmlformats.org/wordprocessingml/2006/main" xmlns:w14="http://schemas.microsoft.com/office/word/2010/wordml" xmlns:wpg="http://schemas.microsoft.com/office/word/2010/wordprocessingGroup" xmlns:wpi="http://schemas.microsoft.com/office/word/2010/wordprocessingInk" xmlns:wne="http://schemas.microsoft.com/office/word/2006/wordml" xmlns:wps="http://schemas.microsoft.com/office/word/2010/wordprocessingShape" mc:Ignorable="w14 wp14">
-  <w:abstractNum w:abstractNumId="0">
+<w:numbering xmlns:wpc="http://schemas.microsoft.com/office/word/2010/wordprocessingCanvas" xmlns:cx="http://schemas.microsoft.com/office/drawing/2014/chartex" xmlns:cx1="http://schemas.microsoft.com/office/drawing/2015/9/8/chartex" xmlns:cx2="http://schemas.microsoft.com/office/drawing/2015/10/21/chartex" xmlns:cx3="http://schemas.microsoft.com/office/drawing/2016/5/9/chartex" xmlns:cx4="http://schemas.microsoft.com/office/drawing/2016/5/10/chartex" xmlns:cx5="http://schemas.microsoft.com/office/drawing/2016/5/11/chartex" xmlns:cx6="http://schemas.microsoft.com/office/drawing/2016/5/12/chartex" xmlns:cx7="http://schemas.microsoft.com/office/drawing/2016/5/13/chartex" xmlns:cx8="http://schemas.microsoft.com/office/drawing/2016/5/14/chartex" xmlns:mc="http://schemas.openxmlformats.org/markup-compatibility/2006" xmlns:aink="http://schemas.microsoft.com/office/drawing/2016/ink" xmlns:am3d="http://schemas.microsoft.com/office/drawing/2017/model3d" xmlns:o="urn:schemas-microsoft-com:office:office" xmlns:r="http://schemas.openxmlformats.org/officeDocument/2006/relationships" xmlns:m="http://schemas.openxmlformats.org/officeDocument/2006/math" xmlns:v="urn:schemas-microsoft-com:vml" xmlns:wp14="http://schemas.microsoft.com/office/word/2010/wordprocessingDrawing" xmlns:wp="http://schemas.openxmlformats.org/drawingml/2006/wordprocessingDrawing" xmlns:w10="urn:schemas-microsoft-com:office:word" xmlns:w="http://schemas.openxmlformats.org/wordprocessingml/2006/main" xmlns:w14="http://schemas.microsoft.com/office/word/2010/wordml" xmlns:w15="http://schemas.microsoft.com/office/word/2012/wordml" xmlns:w16cid="http://schemas.microsoft.com/office/word/2016/wordml/cid" xmlns:w16se="http://schemas.microsoft.com/office/word/2015/wordml/symex" xmlns:wpg="http://schemas.microsoft.com/office/word/2010/wordprocessingGroup" xmlns:wpi="http://schemas.microsoft.com/office/word/2010/wordprocessingInk" xmlns:wne="http://schemas.microsoft.com/office/word/2006/wordml" xmlns:wps="http://schemas.microsoft.com/office/word/2010/wordprocessingShape" mc:Ignorable="w14 w15 w16se w16cid wp14">
+  <w:abstractNum w:abstractNumId="0" w15:restartNumberingAfterBreak="0">
+    <w:nsid w:val="12ED43F0"/>
+    <w:multiLevelType w:val="hybridMultilevel"/>
+    <w:tmpl w:val="3528A8C8"/>
+    <w:lvl w:ilvl="0" w:tplc="0410000F">
+      <w:start w:val="1"/>
+      <w:numFmt w:val="decimal"/>
+      <w:lvlText w:val="%1."/>
+      <w:lvlJc w:val="left"/>
+      <w:pPr>
+        <w:ind w:left="720" w:hanging="360"/>
+      </w:pPr>
+      <w:rPr>
+        <w:rFonts w:hint="default"/>
+      </w:rPr>
+    </w:lvl>
+    <w:lvl w:ilvl="1" w:tplc="04100019" w:tentative="1">
+      <w:start w:val="1"/>
+      <w:numFmt w:val="lowerLetter"/>
+      <w:lvlText w:val="%2."/>
+      <w:lvlJc w:val="left"/>
+      <w:pPr>
+        <w:ind w:left="1440" w:hanging="360"/>
+      </w:pPr>
+    </w:lvl>
+    <w:lvl w:ilvl="2" w:tplc="0410001B" w:tentative="1">
+      <w:start w:val="1"/>
+      <w:numFmt w:val="lowerRoman"/>
+      <w:lvlText w:val="%3."/>
+      <w:lvlJc w:val="right"/>
+      <w:pPr>
+        <w:ind w:left="2160" w:hanging="180"/>
+      </w:pPr>
+    </w:lvl>
+    <w:lvl w:ilvl="3" w:tplc="0410000F" w:tentative="1">
+      <w:start w:val="1"/>
+      <w:numFmt w:val="decimal"/>
+      <w:lvlText w:val="%4."/>
+      <w:lvlJc w:val="left"/>
+      <w:pPr>
+        <w:ind w:left="2880" w:hanging="360"/>
+      </w:pPr>
+    </w:lvl>
+    <w:lvl w:ilvl="4" w:tplc="04100019" w:tentative="1">
+      <w:start w:val="1"/>
+      <w:numFmt w:val="lowerLetter"/>
+      <w:lvlText w:val="%5."/>
+      <w:lvlJc w:val="left"/>
+      <w:pPr>
+        <w:ind w:left="3600" w:hanging="360"/>
+      </w:pPr>
+    </w:lvl>
+    <w:lvl w:ilvl="5" w:tplc="0410001B" w:tentative="1">
+      <w:start w:val="1"/>
+      <w:numFmt w:val="lowerRoman"/>
+      <w:lvlText w:val="%6."/>
+      <w:lvlJc w:val="right"/>
+      <w:pPr>
+        <w:ind w:left="4320" w:hanging="180"/>
+      </w:pPr>
+    </w:lvl>
+    <w:lvl w:ilvl="6" w:tplc="0410000F" w:tentative="1">
+      <w:start w:val="1"/>
+      <w:numFmt w:val="decimal"/>
+      <w:lvlText w:val="%7."/>
+      <w:lvlJc w:val="left"/>
+      <w:pPr>
+        <w:ind w:left="5040" w:hanging="360"/>
+      </w:pPr>
+    </w:lvl>
+    <w:lvl w:ilvl="7" w:tplc="04100019" w:tentative="1">
+      <w:start w:val="1"/>
+      <w:numFmt w:val="lowerLetter"/>
+      <w:lvlText w:val="%8."/>
+      <w:lvlJc w:val="left"/>
+      <w:pPr>
+        <w:ind w:left="5760" w:hanging="360"/>
+      </w:pPr>
+    </w:lvl>
+    <w:lvl w:ilvl="8" w:tplc="0410001B" w:tentative="1">
+      <w:start w:val="1"/>
+      <w:numFmt w:val="lowerRoman"/>
+      <w:lvlText w:val="%9."/>
+      <w:lvlJc w:val="right"/>
+      <w:pPr>
+        <w:ind w:left="6480" w:hanging="180"/>
+      </w:pPr>
+    </w:lvl>
+  </w:abstractNum>
+  <w:abstractNum w:abstractNumId="1" w15:restartNumberingAfterBreak="0">
+    <w:nsid w:val="1F081B68"/>
+    <w:multiLevelType w:val="hybridMultilevel"/>
+    <w:tmpl w:val="380A3B6A"/>
+    <w:lvl w:ilvl="0" w:tplc="0410000F">
+      <w:start w:val="1"/>
+      <w:numFmt w:val="decimal"/>
+      <w:lvlText w:val="%1."/>
+      <w:lvlJc w:val="left"/>
+      <w:pPr>
+        <w:ind w:left="720" w:hanging="360"/>
+      </w:pPr>
+      <w:rPr>
+        <w:rFonts w:hint="default"/>
+      </w:rPr>
+    </w:lvl>
+    <w:lvl w:ilvl="1" w:tplc="04100019" w:tentative="1">
+      <w:start w:val="1"/>
+      <w:numFmt w:val="lowerLetter"/>
+      <w:lvlText w:val="%2."/>
+      <w:lvlJc w:val="left"/>
+      <w:pPr>
+        <w:ind w:left="1440" w:hanging="360"/>
+      </w:pPr>
+    </w:lvl>
+    <w:lvl w:ilvl="2" w:tplc="0410001B" w:tentative="1">
+      <w:start w:val="1"/>
+      <w:numFmt w:val="lowerRoman"/>
+      <w:lvlText w:val="%3."/>
+      <w:lvlJc w:val="right"/>
+      <w:pPr>
+        <w:ind w:left="2160" w:hanging="180"/>
+      </w:pPr>
+    </w:lvl>
+    <w:lvl w:ilvl="3" w:tplc="0410000F" w:tentative="1">
+      <w:start w:val="1"/>
+      <w:numFmt w:val="decimal"/>
+      <w:lvlText w:val="%4."/>
+      <w:lvlJc w:val="left"/>
+      <w:pPr>
+        <w:ind w:left="2880" w:hanging="360"/>
+      </w:pPr>
+    </w:lvl>
+    <w:lvl w:ilvl="4" w:tplc="04100019" w:tentative="1">
+      <w:start w:val="1"/>
+      <w:numFmt w:val="lowerLetter"/>
+      <w:lvlText w:val="%5."/>
+      <w:lvlJc w:val="left"/>
+      <w:pPr>
+        <w:ind w:left="3600" w:hanging="360"/>
+      </w:pPr>
+    </w:lvl>
+    <w:lvl w:ilvl="5" w:tplc="0410001B" w:tentative="1">
+      <w:start w:val="1"/>
+      <w:numFmt w:val="lowerRoman"/>
+      <w:lvlText w:val="%6."/>
+      <w:lvlJc w:val="right"/>
+      <w:pPr>
+        <w:ind w:left="4320" w:hanging="180"/>
+      </w:pPr>
+    </w:lvl>
+    <w:lvl w:ilvl="6" w:tplc="0410000F" w:tentative="1">
+      <w:start w:val="1"/>
+      <w:numFmt w:val="decimal"/>
+      <w:lvlText w:val="%7."/>
+      <w:lvlJc w:val="left"/>
+      <w:pPr>
+        <w:ind w:left="5040" w:hanging="360"/>
+      </w:pPr>
+    </w:lvl>
+    <w:lvl w:ilvl="7" w:tplc="04100019" w:tentative="1">
+      <w:start w:val="1"/>
+      <w:numFmt w:val="lowerLetter"/>
+      <w:lvlText w:val="%8."/>
+      <w:lvlJc w:val="left"/>
+      <w:pPr>
+        <w:ind w:left="5760" w:hanging="360"/>
+      </w:pPr>
+    </w:lvl>
+    <w:lvl w:ilvl="8" w:tplc="0410001B" w:tentative="1">
+      <w:start w:val="1"/>
+      <w:numFmt w:val="lowerRoman"/>
+      <w:lvlText w:val="%9."/>
+      <w:lvlJc w:val="right"/>
+      <w:pPr>
+        <w:ind w:left="6480" w:hanging="180"/>
+      </w:pPr>
+    </w:lvl>
+  </w:abstractNum>
+  <w:abstractNum w:abstractNumId="2" w15:restartNumberingAfterBreak="0">
     <w:nsid w:val="20DF545A"/>
     <w:multiLevelType w:val="multilevel"/>
     <w:tmpl w:val="5FE8B844"/>
@@ -3163,7 +5427,7 @@
       </w:rPr>
     </w:lvl>
   </w:abstractNum>
-  <w:abstractNum w:abstractNumId="1">
+  <w:abstractNum w:abstractNumId="3" w15:restartNumberingAfterBreak="0">
     <w:nsid w:val="25613822"/>
     <w:multiLevelType w:val="hybridMultilevel"/>
     <w:tmpl w:val="D9D08F56"/>
@@ -3275,7 +5539,96 @@
       </w:rPr>
     </w:lvl>
   </w:abstractNum>
-  <w:abstractNum w:abstractNumId="2">
+  <w:abstractNum w:abstractNumId="4" w15:restartNumberingAfterBreak="0">
+    <w:nsid w:val="2AE83D25"/>
+    <w:multiLevelType w:val="hybridMultilevel"/>
+    <w:tmpl w:val="F0964DA6"/>
+    <w:lvl w:ilvl="0" w:tplc="0410000F">
+      <w:start w:val="1"/>
+      <w:numFmt w:val="decimal"/>
+      <w:lvlText w:val="%1."/>
+      <w:lvlJc w:val="left"/>
+      <w:pPr>
+        <w:ind w:left="720" w:hanging="360"/>
+      </w:pPr>
+      <w:rPr>
+        <w:rFonts w:hint="default"/>
+      </w:rPr>
+    </w:lvl>
+    <w:lvl w:ilvl="1" w:tplc="04100019" w:tentative="1">
+      <w:start w:val="1"/>
+      <w:numFmt w:val="lowerLetter"/>
+      <w:lvlText w:val="%2."/>
+      <w:lvlJc w:val="left"/>
+      <w:pPr>
+        <w:ind w:left="1440" w:hanging="360"/>
+      </w:pPr>
+    </w:lvl>
+    <w:lvl w:ilvl="2" w:tplc="0410001B" w:tentative="1">
+      <w:start w:val="1"/>
+      <w:numFmt w:val="lowerRoman"/>
+      <w:lvlText w:val="%3."/>
+      <w:lvlJc w:val="right"/>
+      <w:pPr>
+        <w:ind w:left="2160" w:hanging="180"/>
+      </w:pPr>
+    </w:lvl>
+    <w:lvl w:ilvl="3" w:tplc="0410000F" w:tentative="1">
+      <w:start w:val="1"/>
+      <w:numFmt w:val="decimal"/>
+      <w:lvlText w:val="%4."/>
+      <w:lvlJc w:val="left"/>
+      <w:pPr>
+        <w:ind w:left="2880" w:hanging="360"/>
+      </w:pPr>
+    </w:lvl>
+    <w:lvl w:ilvl="4" w:tplc="04100019" w:tentative="1">
+      <w:start w:val="1"/>
+      <w:numFmt w:val="lowerLetter"/>
+      <w:lvlText w:val="%5."/>
+      <w:lvlJc w:val="left"/>
+      <w:pPr>
+        <w:ind w:left="3600" w:hanging="360"/>
+      </w:pPr>
+    </w:lvl>
+    <w:lvl w:ilvl="5" w:tplc="0410001B" w:tentative="1">
+      <w:start w:val="1"/>
+      <w:numFmt w:val="lowerRoman"/>
+      <w:lvlText w:val="%6."/>
+      <w:lvlJc w:val="right"/>
+      <w:pPr>
+        <w:ind w:left="4320" w:hanging="180"/>
+      </w:pPr>
+    </w:lvl>
+    <w:lvl w:ilvl="6" w:tplc="0410000F" w:tentative="1">
+      <w:start w:val="1"/>
+      <w:numFmt w:val="decimal"/>
+      <w:lvlText w:val="%7."/>
+      <w:lvlJc w:val="left"/>
+      <w:pPr>
+        <w:ind w:left="5040" w:hanging="360"/>
+      </w:pPr>
+    </w:lvl>
+    <w:lvl w:ilvl="7" w:tplc="04100019" w:tentative="1">
+      <w:start w:val="1"/>
+      <w:numFmt w:val="lowerLetter"/>
+      <w:lvlText w:val="%8."/>
+      <w:lvlJc w:val="left"/>
+      <w:pPr>
+        <w:ind w:left="5760" w:hanging="360"/>
+      </w:pPr>
+    </w:lvl>
+    <w:lvl w:ilvl="8" w:tplc="0410001B" w:tentative="1">
+      <w:start w:val="1"/>
+      <w:numFmt w:val="lowerRoman"/>
+      <w:lvlText w:val="%9."/>
+      <w:lvlJc w:val="right"/>
+      <w:pPr>
+        <w:ind w:left="6480" w:hanging="180"/>
+      </w:pPr>
+    </w:lvl>
+  </w:abstractNum>
+  <w:abstractNum w:abstractNumId="5" w15:restartNumberingAfterBreak="0">
     <w:nsid w:val="39943543"/>
     <w:multiLevelType w:val="multilevel"/>
     <w:tmpl w:val="5FE8B844"/>
@@ -3396,7 +5749,185 @@
       </w:rPr>
     </w:lvl>
   </w:abstractNum>
-  <w:abstractNum w:abstractNumId="3">
+  <w:abstractNum w:abstractNumId="6" w15:restartNumberingAfterBreak="0">
+    <w:nsid w:val="3D121750"/>
+    <w:multiLevelType w:val="hybridMultilevel"/>
+    <w:tmpl w:val="38F0B154"/>
+    <w:lvl w:ilvl="0" w:tplc="0410000F">
+      <w:start w:val="1"/>
+      <w:numFmt w:val="decimal"/>
+      <w:lvlText w:val="%1."/>
+      <w:lvlJc w:val="left"/>
+      <w:pPr>
+        <w:ind w:left="720" w:hanging="360"/>
+      </w:pPr>
+      <w:rPr>
+        <w:rFonts w:hint="default"/>
+      </w:rPr>
+    </w:lvl>
+    <w:lvl w:ilvl="1" w:tplc="04100019" w:tentative="1">
+      <w:start w:val="1"/>
+      <w:numFmt w:val="lowerLetter"/>
+      <w:lvlText w:val="%2."/>
+      <w:lvlJc w:val="left"/>
+      <w:pPr>
+        <w:ind w:left="1440" w:hanging="360"/>
+      </w:pPr>
+    </w:lvl>
+    <w:lvl w:ilvl="2" w:tplc="0410001B" w:tentative="1">
+      <w:start w:val="1"/>
+      <w:numFmt w:val="lowerRoman"/>
+      <w:lvlText w:val="%3."/>
+      <w:lvlJc w:val="right"/>
+      <w:pPr>
+        <w:ind w:left="2160" w:hanging="180"/>
+      </w:pPr>
+    </w:lvl>
+    <w:lvl w:ilvl="3" w:tplc="0410000F" w:tentative="1">
+      <w:start w:val="1"/>
+      <w:numFmt w:val="decimal"/>
+      <w:lvlText w:val="%4."/>
+      <w:lvlJc w:val="left"/>
+      <w:pPr>
+        <w:ind w:left="2880" w:hanging="360"/>
+      </w:pPr>
+    </w:lvl>
+    <w:lvl w:ilvl="4" w:tplc="04100019" w:tentative="1">
+      <w:start w:val="1"/>
+      <w:numFmt w:val="lowerLetter"/>
+      <w:lvlText w:val="%5."/>
+      <w:lvlJc w:val="left"/>
+      <w:pPr>
+        <w:ind w:left="3600" w:hanging="360"/>
+      </w:pPr>
+    </w:lvl>
+    <w:lvl w:ilvl="5" w:tplc="0410001B" w:tentative="1">
+      <w:start w:val="1"/>
+      <w:numFmt w:val="lowerRoman"/>
+      <w:lvlText w:val="%6."/>
+      <w:lvlJc w:val="right"/>
+      <w:pPr>
+        <w:ind w:left="4320" w:hanging="180"/>
+      </w:pPr>
+    </w:lvl>
+    <w:lvl w:ilvl="6" w:tplc="0410000F" w:tentative="1">
+      <w:start w:val="1"/>
+      <w:numFmt w:val="decimal"/>
+      <w:lvlText w:val="%7."/>
+      <w:lvlJc w:val="left"/>
+      <w:pPr>
+        <w:ind w:left="5040" w:hanging="360"/>
+      </w:pPr>
+    </w:lvl>
+    <w:lvl w:ilvl="7" w:tplc="04100019" w:tentative="1">
+      <w:start w:val="1"/>
+      <w:numFmt w:val="lowerLetter"/>
+      <w:lvlText w:val="%8."/>
+      <w:lvlJc w:val="left"/>
+      <w:pPr>
+        <w:ind w:left="5760" w:hanging="360"/>
+      </w:pPr>
+    </w:lvl>
+    <w:lvl w:ilvl="8" w:tplc="0410001B" w:tentative="1">
+      <w:start w:val="1"/>
+      <w:numFmt w:val="lowerRoman"/>
+      <w:lvlText w:val="%9."/>
+      <w:lvlJc w:val="right"/>
+      <w:pPr>
+        <w:ind w:left="6480" w:hanging="180"/>
+      </w:pPr>
+    </w:lvl>
+  </w:abstractNum>
+  <w:abstractNum w:abstractNumId="7" w15:restartNumberingAfterBreak="0">
+    <w:nsid w:val="4C866355"/>
+    <w:multiLevelType w:val="hybridMultilevel"/>
+    <w:tmpl w:val="B4104FE2"/>
+    <w:lvl w:ilvl="0" w:tplc="0410000F">
+      <w:start w:val="1"/>
+      <w:numFmt w:val="decimal"/>
+      <w:lvlText w:val="%1."/>
+      <w:lvlJc w:val="left"/>
+      <w:pPr>
+        <w:ind w:left="720" w:hanging="360"/>
+      </w:pPr>
+      <w:rPr>
+        <w:rFonts w:hint="default"/>
+      </w:rPr>
+    </w:lvl>
+    <w:lvl w:ilvl="1" w:tplc="04100019" w:tentative="1">
+      <w:start w:val="1"/>
+      <w:numFmt w:val="lowerLetter"/>
+      <w:lvlText w:val="%2."/>
+      <w:lvlJc w:val="left"/>
+      <w:pPr>
+        <w:ind w:left="1440" w:hanging="360"/>
+      </w:pPr>
+    </w:lvl>
+    <w:lvl w:ilvl="2" w:tplc="0410001B" w:tentative="1">
+      <w:start w:val="1"/>
+      <w:numFmt w:val="lowerRoman"/>
+      <w:lvlText w:val="%3."/>
+      <w:lvlJc w:val="right"/>
+      <w:pPr>
+        <w:ind w:left="2160" w:hanging="180"/>
+      </w:pPr>
+    </w:lvl>
+    <w:lvl w:ilvl="3" w:tplc="0410000F" w:tentative="1">
+      <w:start w:val="1"/>
+      <w:numFmt w:val="decimal"/>
+      <w:lvlText w:val="%4."/>
+      <w:lvlJc w:val="left"/>
+      <w:pPr>
+        <w:ind w:left="2880" w:hanging="360"/>
+      </w:pPr>
+    </w:lvl>
+    <w:lvl w:ilvl="4" w:tplc="04100019" w:tentative="1">
+      <w:start w:val="1"/>
+      <w:numFmt w:val="lowerLetter"/>
+      <w:lvlText w:val="%5."/>
+      <w:lvlJc w:val="left"/>
+      <w:pPr>
+        <w:ind w:left="3600" w:hanging="360"/>
+      </w:pPr>
+    </w:lvl>
+    <w:lvl w:ilvl="5" w:tplc="0410001B" w:tentative="1">
+      <w:start w:val="1"/>
+      <w:numFmt w:val="lowerRoman"/>
+      <w:lvlText w:val="%6."/>
+      <w:lvlJc w:val="right"/>
+      <w:pPr>
+        <w:ind w:left="4320" w:hanging="180"/>
+      </w:pPr>
+    </w:lvl>
+    <w:lvl w:ilvl="6" w:tplc="0410000F" w:tentative="1">
+      <w:start w:val="1"/>
+      <w:numFmt w:val="decimal"/>
+      <w:lvlText w:val="%7."/>
+      <w:lvlJc w:val="left"/>
+      <w:pPr>
+        <w:ind w:left="5040" w:hanging="360"/>
+      </w:pPr>
+    </w:lvl>
+    <w:lvl w:ilvl="7" w:tplc="04100019" w:tentative="1">
+      <w:start w:val="1"/>
+      <w:numFmt w:val="lowerLetter"/>
+      <w:lvlText w:val="%8."/>
+      <w:lvlJc w:val="left"/>
+      <w:pPr>
+        <w:ind w:left="5760" w:hanging="360"/>
+      </w:pPr>
+    </w:lvl>
+    <w:lvl w:ilvl="8" w:tplc="0410001B" w:tentative="1">
+      <w:start w:val="1"/>
+      <w:numFmt w:val="lowerRoman"/>
+      <w:lvlText w:val="%9."/>
+      <w:lvlJc w:val="right"/>
+      <w:pPr>
+        <w:ind w:left="6480" w:hanging="180"/>
+      </w:pPr>
+    </w:lvl>
+  </w:abstractNum>
+  <w:abstractNum w:abstractNumId="8" w15:restartNumberingAfterBreak="0">
     <w:nsid w:val="6487643A"/>
     <w:multiLevelType w:val="multilevel"/>
     <w:tmpl w:val="5FE8B844"/>
@@ -3518,22 +6049,37 @@
     </w:lvl>
   </w:abstractNum>
   <w:num w:numId="1">
+    <w:abstractNumId w:val="3"/>
+  </w:num>
+  <w:num w:numId="2">
+    <w:abstractNumId w:val="8"/>
+  </w:num>
+  <w:num w:numId="3">
+    <w:abstractNumId w:val="2"/>
+  </w:num>
+  <w:num w:numId="4">
+    <w:abstractNumId w:val="5"/>
+  </w:num>
+  <w:num w:numId="5">
     <w:abstractNumId w:val="1"/>
   </w:num>
-  <w:num w:numId="2">
-    <w:abstractNumId w:val="3"/>
+  <w:num w:numId="6">
+    <w:abstractNumId w:val="6"/>
   </w:num>
-  <w:num w:numId="3">
+  <w:num w:numId="7">
+    <w:abstractNumId w:val="7"/>
+  </w:num>
+  <w:num w:numId="8">
+    <w:abstractNumId w:val="4"/>
+  </w:num>
+  <w:num w:numId="9">
     <w:abstractNumId w:val="0"/>
-  </w:num>
-  <w:num w:numId="4">
-    <w:abstractNumId w:val="2"/>
   </w:num>
 </w:numbering>
 </file>
 
 <file path=word/styles.xml><?xml version="1.0" encoding="utf-8"?>
-<w:styles xmlns:mc="http://schemas.openxmlformats.org/markup-compatibility/2006" xmlns:r="http://schemas.openxmlformats.org/officeDocument/2006/relationships" xmlns:w="http://schemas.openxmlformats.org/wordprocessingml/2006/main" xmlns:w14="http://schemas.microsoft.com/office/word/2010/wordml" mc:Ignorable="w14">
+<w:styles xmlns:mc="http://schemas.openxmlformats.org/markup-compatibility/2006" xmlns:r="http://schemas.openxmlformats.org/officeDocument/2006/relationships" xmlns:w="http://schemas.openxmlformats.org/wordprocessingml/2006/main" xmlns:w14="http://schemas.microsoft.com/office/word/2010/wordml" xmlns:w15="http://schemas.microsoft.com/office/word/2012/wordml" xmlns:w16cid="http://schemas.microsoft.com/office/word/2016/wordml/cid" xmlns:w16se="http://schemas.microsoft.com/office/word/2015/wordml/symex" mc:Ignorable="w14 w15 w16se w16cid">
   <w:docDefaults>
     <w:rPrDefault>
       <w:rPr>
@@ -3549,144 +6095,384 @@
       </w:pPr>
     </w:pPrDefault>
   </w:docDefaults>
-  <w:latentStyles w:defLockedState="0" w:defUIPriority="99" w:defSemiHidden="1" w:defUnhideWhenUsed="1" w:defQFormat="0" w:count="267">
-    <w:lsdException w:name="Normal" w:semiHidden="0" w:uiPriority="0" w:unhideWhenUsed="0" w:qFormat="1"/>
-    <w:lsdException w:name="heading 1" w:semiHidden="0" w:uiPriority="9" w:unhideWhenUsed="0" w:qFormat="1"/>
-    <w:lsdException w:name="heading 2" w:uiPriority="9" w:qFormat="1"/>
-    <w:lsdException w:name="heading 3" w:uiPriority="9" w:qFormat="1"/>
-    <w:lsdException w:name="heading 4" w:uiPriority="9" w:qFormat="1"/>
-    <w:lsdException w:name="heading 5" w:uiPriority="9" w:qFormat="1"/>
-    <w:lsdException w:name="heading 6" w:uiPriority="9" w:qFormat="1"/>
-    <w:lsdException w:name="heading 7" w:uiPriority="9" w:qFormat="1"/>
-    <w:lsdException w:name="heading 8" w:uiPriority="9" w:qFormat="1"/>
-    <w:lsdException w:name="heading 9" w:uiPriority="9" w:qFormat="1"/>
-    <w:lsdException w:name="toc 1" w:uiPriority="39"/>
-    <w:lsdException w:name="toc 2" w:uiPriority="39"/>
-    <w:lsdException w:name="toc 3" w:uiPriority="39"/>
-    <w:lsdException w:name="toc 4" w:uiPriority="39"/>
-    <w:lsdException w:name="toc 5" w:uiPriority="39"/>
-    <w:lsdException w:name="toc 6" w:uiPriority="39"/>
-    <w:lsdException w:name="toc 7" w:uiPriority="39"/>
-    <w:lsdException w:name="toc 8" w:uiPriority="39"/>
-    <w:lsdException w:name="toc 9" w:uiPriority="39"/>
-    <w:lsdException w:name="caption" w:uiPriority="35" w:qFormat="1"/>
-    <w:lsdException w:name="Title" w:semiHidden="0" w:uiPriority="10" w:unhideWhenUsed="0" w:qFormat="1"/>
-    <w:lsdException w:name="Default Paragraph Font" w:uiPriority="1"/>
-    <w:lsdException w:name="Subtitle" w:semiHidden="0" w:uiPriority="11" w:unhideWhenUsed="0" w:qFormat="1"/>
-    <w:lsdException w:name="Strong" w:semiHidden="0" w:uiPriority="22" w:unhideWhenUsed="0" w:qFormat="1"/>
-    <w:lsdException w:name="Emphasis" w:semiHidden="0" w:uiPriority="20" w:unhideWhenUsed="0" w:qFormat="1"/>
-    <w:lsdException w:name="Table Grid" w:semiHidden="0" w:uiPriority="39" w:unhideWhenUsed="0"/>
-    <w:lsdException w:name="Placeholder Text" w:unhideWhenUsed="0"/>
-    <w:lsdException w:name="No Spacing" w:semiHidden="0" w:uiPriority="1" w:unhideWhenUsed="0" w:qFormat="1"/>
-    <w:lsdException w:name="Light Shading" w:semiHidden="0" w:uiPriority="60" w:unhideWhenUsed="0"/>
-    <w:lsdException w:name="Light List" w:semiHidden="0" w:uiPriority="61" w:unhideWhenUsed="0"/>
-    <w:lsdException w:name="Light Grid" w:semiHidden="0" w:uiPriority="62" w:unhideWhenUsed="0"/>
-    <w:lsdException w:name="Medium Shading 1" w:semiHidden="0" w:uiPriority="63" w:unhideWhenUsed="0"/>
-    <w:lsdException w:name="Medium Shading 2" w:semiHidden="0" w:uiPriority="64" w:unhideWhenUsed="0"/>
-    <w:lsdException w:name="Medium List 1" w:semiHidden="0" w:uiPriority="65" w:unhideWhenUsed="0"/>
-    <w:lsdException w:name="Medium List 2" w:semiHidden="0" w:uiPriority="66" w:unhideWhenUsed="0"/>
-    <w:lsdException w:name="Medium Grid 1" w:semiHidden="0" w:uiPriority="67" w:unhideWhenUsed="0"/>
-    <w:lsdException w:name="Medium Grid 2" w:semiHidden="0" w:uiPriority="68" w:unhideWhenUsed="0"/>
-    <w:lsdException w:name="Medium Grid 3" w:semiHidden="0" w:uiPriority="69" w:unhideWhenUsed="0"/>
-    <w:lsdException w:name="Dark List" w:semiHidden="0" w:uiPriority="70" w:unhideWhenUsed="0"/>
-    <w:lsdException w:name="Colorful Shading" w:semiHidden="0" w:uiPriority="71" w:unhideWhenUsed="0"/>
-    <w:lsdException w:name="Colorful List" w:semiHidden="0" w:uiPriority="72" w:unhideWhenUsed="0"/>
-    <w:lsdException w:name="Colorful Grid" w:semiHidden="0" w:uiPriority="73" w:unhideWhenUsed="0"/>
-    <w:lsdException w:name="Light Shading Accent 1" w:semiHidden="0" w:uiPriority="60" w:unhideWhenUsed="0"/>
-    <w:lsdException w:name="Light List Accent 1" w:semiHidden="0" w:uiPriority="61" w:unhideWhenUsed="0"/>
-    <w:lsdException w:name="Light Grid Accent 1" w:semiHidden="0" w:uiPriority="62" w:unhideWhenUsed="0"/>
-    <w:lsdException w:name="Medium Shading 1 Accent 1" w:semiHidden="0" w:uiPriority="63" w:unhideWhenUsed="0"/>
-    <w:lsdException w:name="Medium Shading 2 Accent 1" w:semiHidden="0" w:uiPriority="64" w:unhideWhenUsed="0"/>
-    <w:lsdException w:name="Medium List 1 Accent 1" w:semiHidden="0" w:uiPriority="65" w:unhideWhenUsed="0"/>
-    <w:lsdException w:name="Revision" w:unhideWhenUsed="0"/>
-    <w:lsdException w:name="List Paragraph" w:semiHidden="0" w:uiPriority="34" w:unhideWhenUsed="0" w:qFormat="1"/>
-    <w:lsdException w:name="Quote" w:semiHidden="0" w:uiPriority="29" w:unhideWhenUsed="0" w:qFormat="1"/>
-    <w:lsdException w:name="Intense Quote" w:semiHidden="0" w:uiPriority="30" w:unhideWhenUsed="0" w:qFormat="1"/>
-    <w:lsdException w:name="Medium List 2 Accent 1" w:semiHidden="0" w:uiPriority="66" w:unhideWhenUsed="0"/>
-    <w:lsdException w:name="Medium Grid 1 Accent 1" w:semiHidden="0" w:uiPriority="67" w:unhideWhenUsed="0"/>
-    <w:lsdException w:name="Medium Grid 2 Accent 1" w:semiHidden="0" w:uiPriority="68" w:unhideWhenUsed="0"/>
-    <w:lsdException w:name="Medium Grid 3 Accent 1" w:semiHidden="0" w:uiPriority="69" w:unhideWhenUsed="0"/>
-    <w:lsdException w:name="Dark List Accent 1" w:semiHidden="0" w:uiPriority="70" w:unhideWhenUsed="0"/>
-    <w:lsdException w:name="Colorful Shading Accent 1" w:semiHidden="0" w:uiPriority="71" w:unhideWhenUsed="0"/>
-    <w:lsdException w:name="Colorful List Accent 1" w:semiHidden="0" w:uiPriority="72" w:unhideWhenUsed="0"/>
-    <w:lsdException w:name="Colorful Grid Accent 1" w:semiHidden="0" w:uiPriority="73" w:unhideWhenUsed="0"/>
-    <w:lsdException w:name="Light Shading Accent 2" w:semiHidden="0" w:uiPriority="60" w:unhideWhenUsed="0"/>
-    <w:lsdException w:name="Light List Accent 2" w:semiHidden="0" w:uiPriority="61" w:unhideWhenUsed="0"/>
-    <w:lsdException w:name="Light Grid Accent 2" w:semiHidden="0" w:uiPriority="62" w:unhideWhenUsed="0"/>
-    <w:lsdException w:name="Medium Shading 1 Accent 2" w:semiHidden="0" w:uiPriority="63" w:unhideWhenUsed="0"/>
-    <w:lsdException w:name="Medium Shading 2 Accent 2" w:semiHidden="0" w:uiPriority="64" w:unhideWhenUsed="0"/>
-    <w:lsdException w:name="Medium List 1 Accent 2" w:semiHidden="0" w:uiPriority="65" w:unhideWhenUsed="0"/>
-    <w:lsdException w:name="Medium List 2 Accent 2" w:semiHidden="0" w:uiPriority="66" w:unhideWhenUsed="0"/>
-    <w:lsdException w:name="Medium Grid 1 Accent 2" w:semiHidden="0" w:uiPriority="67" w:unhideWhenUsed="0"/>
-    <w:lsdException w:name="Medium Grid 2 Accent 2" w:semiHidden="0" w:uiPriority="68" w:unhideWhenUsed="0"/>
-    <w:lsdException w:name="Medium Grid 3 Accent 2" w:semiHidden="0" w:uiPriority="69" w:unhideWhenUsed="0"/>
-    <w:lsdException w:name="Dark List Accent 2" w:semiHidden="0" w:uiPriority="70" w:unhideWhenUsed="0"/>
-    <w:lsdException w:name="Colorful Shading Accent 2" w:semiHidden="0" w:uiPriority="71" w:unhideWhenUsed="0"/>
-    <w:lsdException w:name="Colorful List Accent 2" w:semiHidden="0" w:uiPriority="72" w:unhideWhenUsed="0"/>
-    <w:lsdException w:name="Colorful Grid Accent 2" w:semiHidden="0" w:uiPriority="73" w:unhideWhenUsed="0"/>
-    <w:lsdException w:name="Light Shading Accent 3" w:semiHidden="0" w:uiPriority="60" w:unhideWhenUsed="0"/>
-    <w:lsdException w:name="Light List Accent 3" w:semiHidden="0" w:uiPriority="61" w:unhideWhenUsed="0"/>
-    <w:lsdException w:name="Light Grid Accent 3" w:semiHidden="0" w:uiPriority="62" w:unhideWhenUsed="0"/>
-    <w:lsdException w:name="Medium Shading 1 Accent 3" w:semiHidden="0" w:uiPriority="63" w:unhideWhenUsed="0"/>
-    <w:lsdException w:name="Medium Shading 2 Accent 3" w:semiHidden="0" w:uiPriority="64" w:unhideWhenUsed="0"/>
-    <w:lsdException w:name="Medium List 1 Accent 3" w:semiHidden="0" w:uiPriority="65" w:unhideWhenUsed="0"/>
-    <w:lsdException w:name="Medium List 2 Accent 3" w:semiHidden="0" w:uiPriority="66" w:unhideWhenUsed="0"/>
-    <w:lsdException w:name="Medium Grid 1 Accent 3" w:semiHidden="0" w:uiPriority="67" w:unhideWhenUsed="0"/>
-    <w:lsdException w:name="Medium Grid 2 Accent 3" w:semiHidden="0" w:uiPriority="68" w:unhideWhenUsed="0"/>
-    <w:lsdException w:name="Medium Grid 3 Accent 3" w:semiHidden="0" w:uiPriority="69" w:unhideWhenUsed="0"/>
-    <w:lsdException w:name="Dark List Accent 3" w:semiHidden="0" w:uiPriority="70" w:unhideWhenUsed="0"/>
-    <w:lsdException w:name="Colorful Shading Accent 3" w:semiHidden="0" w:uiPriority="71" w:unhideWhenUsed="0"/>
-    <w:lsdException w:name="Colorful List Accent 3" w:semiHidden="0" w:uiPriority="72" w:unhideWhenUsed="0"/>
-    <w:lsdException w:name="Colorful Grid Accent 3" w:semiHidden="0" w:uiPriority="73" w:unhideWhenUsed="0"/>
-    <w:lsdException w:name="Light Shading Accent 4" w:semiHidden="0" w:uiPriority="60" w:unhideWhenUsed="0"/>
-    <w:lsdException w:name="Light List Accent 4" w:semiHidden="0" w:uiPriority="61" w:unhideWhenUsed="0"/>
-    <w:lsdException w:name="Light Grid Accent 4" w:semiHidden="0" w:uiPriority="62" w:unhideWhenUsed="0"/>
-    <w:lsdException w:name="Medium Shading 1 Accent 4" w:semiHidden="0" w:uiPriority="63" w:unhideWhenUsed="0"/>
-    <w:lsdException w:name="Medium Shading 2 Accent 4" w:semiHidden="0" w:uiPriority="64" w:unhideWhenUsed="0"/>
-    <w:lsdException w:name="Medium List 1 Accent 4" w:semiHidden="0" w:uiPriority="65" w:unhideWhenUsed="0"/>
-    <w:lsdException w:name="Medium List 2 Accent 4" w:semiHidden="0" w:uiPriority="66" w:unhideWhenUsed="0"/>
-    <w:lsdException w:name="Medium Grid 1 Accent 4" w:semiHidden="0" w:uiPriority="67" w:unhideWhenUsed="0"/>
-    <w:lsdException w:name="Medium Grid 2 Accent 4" w:semiHidden="0" w:uiPriority="68" w:unhideWhenUsed="0"/>
-    <w:lsdException w:name="Medium Grid 3 Accent 4" w:semiHidden="0" w:uiPriority="69" w:unhideWhenUsed="0"/>
-    <w:lsdException w:name="Dark List Accent 4" w:semiHidden="0" w:uiPriority="70" w:unhideWhenUsed="0"/>
-    <w:lsdException w:name="Colorful Shading Accent 4" w:semiHidden="0" w:uiPriority="71" w:unhideWhenUsed="0"/>
-    <w:lsdException w:name="Colorful List Accent 4" w:semiHidden="0" w:uiPriority="72" w:unhideWhenUsed="0"/>
-    <w:lsdException w:name="Colorful Grid Accent 4" w:semiHidden="0" w:uiPriority="73" w:unhideWhenUsed="0"/>
-    <w:lsdException w:name="Light Shading Accent 5" w:semiHidden="0" w:uiPriority="60" w:unhideWhenUsed="0"/>
-    <w:lsdException w:name="Light List Accent 5" w:semiHidden="0" w:uiPriority="61" w:unhideWhenUsed="0"/>
-    <w:lsdException w:name="Light Grid Accent 5" w:semiHidden="0" w:uiPriority="62" w:unhideWhenUsed="0"/>
-    <w:lsdException w:name="Medium Shading 1 Accent 5" w:semiHidden="0" w:uiPriority="63" w:unhideWhenUsed="0"/>
-    <w:lsdException w:name="Medium Shading 2 Accent 5" w:semiHidden="0" w:uiPriority="64" w:unhideWhenUsed="0"/>
-    <w:lsdException w:name="Medium List 1 Accent 5" w:semiHidden="0" w:uiPriority="65" w:unhideWhenUsed="0"/>
-    <w:lsdException w:name="Medium List 2 Accent 5" w:semiHidden="0" w:uiPriority="66" w:unhideWhenUsed="0"/>
-    <w:lsdException w:name="Medium Grid 1 Accent 5" w:semiHidden="0" w:uiPriority="67" w:unhideWhenUsed="0"/>
-    <w:lsdException w:name="Medium Grid 2 Accent 5" w:semiHidden="0" w:uiPriority="68" w:unhideWhenUsed="0"/>
-    <w:lsdException w:name="Medium Grid 3 Accent 5" w:semiHidden="0" w:uiPriority="69" w:unhideWhenUsed="0"/>
-    <w:lsdException w:name="Dark List Accent 5" w:semiHidden="0" w:uiPriority="70" w:unhideWhenUsed="0"/>
-    <w:lsdException w:name="Colorful Shading Accent 5" w:semiHidden="0" w:uiPriority="71" w:unhideWhenUsed="0"/>
-    <w:lsdException w:name="Colorful List Accent 5" w:semiHidden="0" w:uiPriority="72" w:unhideWhenUsed="0"/>
-    <w:lsdException w:name="Colorful Grid Accent 5" w:semiHidden="0" w:uiPriority="73" w:unhideWhenUsed="0"/>
-    <w:lsdException w:name="Light Shading Accent 6" w:semiHidden="0" w:uiPriority="60" w:unhideWhenUsed="0"/>
-    <w:lsdException w:name="Light List Accent 6" w:semiHidden="0" w:uiPriority="61" w:unhideWhenUsed="0"/>
-    <w:lsdException w:name="Light Grid Accent 6" w:semiHidden="0" w:uiPriority="62" w:unhideWhenUsed="0"/>
-    <w:lsdException w:name="Medium Shading 1 Accent 6" w:semiHidden="0" w:uiPriority="63" w:unhideWhenUsed="0"/>
-    <w:lsdException w:name="Medium Shading 2 Accent 6" w:semiHidden="0" w:uiPriority="64" w:unhideWhenUsed="0"/>
-    <w:lsdException w:name="Medium List 1 Accent 6" w:semiHidden="0" w:uiPriority="65" w:unhideWhenUsed="0"/>
-    <w:lsdException w:name="Medium List 2 Accent 6" w:semiHidden="0" w:uiPriority="66" w:unhideWhenUsed="0"/>
-    <w:lsdException w:name="Medium Grid 1 Accent 6" w:semiHidden="0" w:uiPriority="67" w:unhideWhenUsed="0"/>
-    <w:lsdException w:name="Medium Grid 2 Accent 6" w:semiHidden="0" w:uiPriority="68" w:unhideWhenUsed="0"/>
-    <w:lsdException w:name="Medium Grid 3 Accent 6" w:semiHidden="0" w:uiPriority="69" w:unhideWhenUsed="0"/>
-    <w:lsdException w:name="Dark List Accent 6" w:semiHidden="0" w:uiPriority="70" w:unhideWhenUsed="0"/>
-    <w:lsdException w:name="Colorful Shading Accent 6" w:semiHidden="0" w:uiPriority="71" w:unhideWhenUsed="0"/>
-    <w:lsdException w:name="Colorful List Accent 6" w:semiHidden="0" w:uiPriority="72" w:unhideWhenUsed="0"/>
-    <w:lsdException w:name="Colorful Grid Accent 6" w:semiHidden="0" w:uiPriority="73" w:unhideWhenUsed="0"/>
-    <w:lsdException w:name="Subtle Emphasis" w:semiHidden="0" w:uiPriority="19" w:unhideWhenUsed="0" w:qFormat="1"/>
-    <w:lsdException w:name="Intense Emphasis" w:semiHidden="0" w:uiPriority="21" w:unhideWhenUsed="0" w:qFormat="1"/>
-    <w:lsdException w:name="Subtle Reference" w:semiHidden="0" w:uiPriority="31" w:unhideWhenUsed="0" w:qFormat="1"/>
-    <w:lsdException w:name="Intense Reference" w:semiHidden="0" w:uiPriority="32" w:unhideWhenUsed="0" w:qFormat="1"/>
-    <w:lsdException w:name="Book Title" w:semiHidden="0" w:uiPriority="33" w:unhideWhenUsed="0" w:qFormat="1"/>
-    <w:lsdException w:name="Bibliography" w:uiPriority="37"/>
-    <w:lsdException w:name="TOC Heading" w:uiPriority="39" w:qFormat="1"/>
+  <w:latentStyles w:defLockedState="0" w:defUIPriority="99" w:defSemiHidden="0" w:defUnhideWhenUsed="0" w:defQFormat="0" w:count="377">
+    <w:lsdException w:name="Normal" w:uiPriority="0" w:qFormat="1"/>
+    <w:lsdException w:name="heading 1" w:uiPriority="9" w:qFormat="1"/>
+    <w:lsdException w:name="heading 2" w:semiHidden="1" w:uiPriority="9" w:unhideWhenUsed="1" w:qFormat="1"/>
+    <w:lsdException w:name="heading 3" w:semiHidden="1" w:uiPriority="9" w:unhideWhenUsed="1" w:qFormat="1"/>
+    <w:lsdException w:name="heading 4" w:semiHidden="1" w:uiPriority="9" w:unhideWhenUsed="1" w:qFormat="1"/>
+    <w:lsdException w:name="heading 5" w:semiHidden="1" w:uiPriority="9" w:unhideWhenUsed="1" w:qFormat="1"/>
+    <w:lsdException w:name="heading 6" w:semiHidden="1" w:uiPriority="9" w:unhideWhenUsed="1" w:qFormat="1"/>
+    <w:lsdException w:name="heading 7" w:semiHidden="1" w:uiPriority="9" w:unhideWhenUsed="1" w:qFormat="1"/>
+    <w:lsdException w:name="heading 8" w:semiHidden="1" w:uiPriority="9" w:unhideWhenUsed="1" w:qFormat="1"/>
+    <w:lsdException w:name="heading 9" w:semiHidden="1" w:uiPriority="9" w:unhideWhenUsed="1" w:qFormat="1"/>
+    <w:lsdException w:name="index 1" w:semiHidden="1" w:unhideWhenUsed="1"/>
+    <w:lsdException w:name="index 2" w:semiHidden="1" w:unhideWhenUsed="1"/>
+    <w:lsdException w:name="index 3" w:semiHidden="1" w:unhideWhenUsed="1"/>
+    <w:lsdException w:name="index 4" w:semiHidden="1" w:unhideWhenUsed="1"/>
+    <w:lsdException w:name="index 5" w:semiHidden="1" w:unhideWhenUsed="1"/>
+    <w:lsdException w:name="index 6" w:semiHidden="1" w:unhideWhenUsed="1"/>
+    <w:lsdException w:name="index 7" w:semiHidden="1" w:unhideWhenUsed="1"/>
+    <w:lsdException w:name="index 8" w:semiHidden="1" w:unhideWhenUsed="1"/>
+    <w:lsdException w:name="index 9" w:semiHidden="1" w:unhideWhenUsed="1"/>
+    <w:lsdException w:name="toc 1" w:semiHidden="1" w:uiPriority="39" w:unhideWhenUsed="1"/>
+    <w:lsdException w:name="toc 2" w:semiHidden="1" w:uiPriority="39" w:unhideWhenUsed="1"/>
+    <w:lsdException w:name="toc 3" w:semiHidden="1" w:uiPriority="39" w:unhideWhenUsed="1"/>
+    <w:lsdException w:name="toc 4" w:semiHidden="1" w:uiPriority="39" w:unhideWhenUsed="1"/>
+    <w:lsdException w:name="toc 5" w:semiHidden="1" w:uiPriority="39" w:unhideWhenUsed="1"/>
+    <w:lsdException w:name="toc 6" w:semiHidden="1" w:uiPriority="39" w:unhideWhenUsed="1"/>
+    <w:lsdException w:name="toc 7" w:semiHidden="1" w:uiPriority="39" w:unhideWhenUsed="1"/>
+    <w:lsdException w:name="toc 8" w:semiHidden="1" w:uiPriority="39" w:unhideWhenUsed="1"/>
+    <w:lsdException w:name="toc 9" w:semiHidden="1" w:uiPriority="39" w:unhideWhenUsed="1"/>
+    <w:lsdException w:name="Normal Indent" w:semiHidden="1" w:unhideWhenUsed="1"/>
+    <w:lsdException w:name="footnote text" w:semiHidden="1" w:unhideWhenUsed="1"/>
+    <w:lsdException w:name="annotation text" w:semiHidden="1" w:unhideWhenUsed="1"/>
+    <w:lsdException w:name="header" w:semiHidden="1" w:unhideWhenUsed="1"/>
+    <w:lsdException w:name="footer" w:semiHidden="1" w:unhideWhenUsed="1"/>
+    <w:lsdException w:name="index heading" w:semiHidden="1" w:unhideWhenUsed="1"/>
+    <w:lsdException w:name="caption" w:semiHidden="1" w:uiPriority="35" w:unhideWhenUsed="1" w:qFormat="1"/>
+    <w:lsdException w:name="table of figures" w:semiHidden="1" w:unhideWhenUsed="1"/>
+    <w:lsdException w:name="envelope address" w:semiHidden="1" w:unhideWhenUsed="1"/>
+    <w:lsdException w:name="envelope return" w:semiHidden="1" w:unhideWhenUsed="1"/>
+    <w:lsdException w:name="footnote reference" w:semiHidden="1" w:unhideWhenUsed="1"/>
+    <w:lsdException w:name="annotation reference" w:semiHidden="1" w:unhideWhenUsed="1"/>
+    <w:lsdException w:name="line number" w:semiHidden="1" w:unhideWhenUsed="1"/>
+    <w:lsdException w:name="page number" w:semiHidden="1" w:unhideWhenUsed="1"/>
+    <w:lsdException w:name="endnote reference" w:semiHidden="1" w:unhideWhenUsed="1"/>
+    <w:lsdException w:name="endnote text" w:semiHidden="1" w:unhideWhenUsed="1"/>
+    <w:lsdException w:name="table of authorities" w:semiHidden="1" w:unhideWhenUsed="1"/>
+    <w:lsdException w:name="macro" w:semiHidden="1" w:unhideWhenUsed="1"/>
+    <w:lsdException w:name="toa heading" w:semiHidden="1" w:unhideWhenUsed="1"/>
+    <w:lsdException w:name="List" w:semiHidden="1" w:unhideWhenUsed="1"/>
+    <w:lsdException w:name="List Bullet" w:semiHidden="1" w:unhideWhenUsed="1"/>
+    <w:lsdException w:name="List Number" w:semiHidden="1" w:unhideWhenUsed="1"/>
+    <w:lsdException w:name="List 2" w:semiHidden="1" w:unhideWhenUsed="1"/>
+    <w:lsdException w:name="List 3" w:semiHidden="1" w:unhideWhenUsed="1"/>
+    <w:lsdException w:name="List 4" w:semiHidden="1" w:unhideWhenUsed="1"/>
+    <w:lsdException w:name="List 5" w:semiHidden="1" w:unhideWhenUsed="1"/>
+    <w:lsdException w:name="List Bullet 2" w:semiHidden="1" w:unhideWhenUsed="1"/>
+    <w:lsdException w:name="List Bullet 3" w:semiHidden="1" w:unhideWhenUsed="1"/>
+    <w:lsdException w:name="List Bullet 4" w:semiHidden="1" w:unhideWhenUsed="1"/>
+    <w:lsdException w:name="List Bullet 5" w:semiHidden="1" w:unhideWhenUsed="1"/>
+    <w:lsdException w:name="List Number 2" w:semiHidden="1" w:unhideWhenUsed="1"/>
+    <w:lsdException w:name="List Number 3" w:semiHidden="1" w:unhideWhenUsed="1"/>
+    <w:lsdException w:name="List Number 4" w:semiHidden="1" w:unhideWhenUsed="1"/>
+    <w:lsdException w:name="List Number 5" w:semiHidden="1" w:unhideWhenUsed="1"/>
+    <w:lsdException w:name="Title" w:uiPriority="10" w:qFormat="1"/>
+    <w:lsdException w:name="Closing" w:semiHidden="1" w:unhideWhenUsed="1"/>
+    <w:lsdException w:name="Signature" w:semiHidden="1" w:unhideWhenUsed="1"/>
+    <w:lsdException w:name="Default Paragraph Font" w:semiHidden="1" w:uiPriority="1" w:unhideWhenUsed="1"/>
+    <w:lsdException w:name="Body Text" w:semiHidden="1" w:unhideWhenUsed="1"/>
+    <w:lsdException w:name="Body Text Indent" w:semiHidden="1" w:unhideWhenUsed="1"/>
+    <w:lsdException w:name="List Continue" w:semiHidden="1" w:unhideWhenUsed="1"/>
+    <w:lsdException w:name="List Continue 2" w:semiHidden="1" w:unhideWhenUsed="1"/>
+    <w:lsdException w:name="List Continue 3" w:semiHidden="1" w:unhideWhenUsed="1"/>
+    <w:lsdException w:name="List Continue 4" w:semiHidden="1" w:unhideWhenUsed="1"/>
+    <w:lsdException w:name="List Continue 5" w:semiHidden="1" w:unhideWhenUsed="1"/>
+    <w:lsdException w:name="Message Header" w:semiHidden="1" w:unhideWhenUsed="1"/>
+    <w:lsdException w:name="Subtitle" w:uiPriority="11" w:qFormat="1"/>
+    <w:lsdException w:name="Salutation" w:semiHidden="1" w:unhideWhenUsed="1"/>
+    <w:lsdException w:name="Date" w:semiHidden="1" w:unhideWhenUsed="1"/>
+    <w:lsdException w:name="Body Text First Indent" w:semiHidden="1" w:unhideWhenUsed="1"/>
+    <w:lsdException w:name="Body Text First Indent 2" w:semiHidden="1" w:unhideWhenUsed="1"/>
+    <w:lsdException w:name="Note Heading" w:semiHidden="1" w:unhideWhenUsed="1"/>
+    <w:lsdException w:name="Body Text 2" w:semiHidden="1" w:unhideWhenUsed="1"/>
+    <w:lsdException w:name="Body Text 3" w:semiHidden="1" w:unhideWhenUsed="1"/>
+    <w:lsdException w:name="Body Text Indent 2" w:semiHidden="1" w:unhideWhenUsed="1"/>
+    <w:lsdException w:name="Body Text Indent 3" w:semiHidden="1" w:unhideWhenUsed="1"/>
+    <w:lsdException w:name="Block Text" w:semiHidden="1" w:unhideWhenUsed="1"/>
+    <w:lsdException w:name="Hyperlink" w:semiHidden="1" w:unhideWhenUsed="1"/>
+    <w:lsdException w:name="FollowedHyperlink" w:semiHidden="1" w:unhideWhenUsed="1"/>
+    <w:lsdException w:name="Strong" w:uiPriority="22" w:qFormat="1"/>
+    <w:lsdException w:name="Emphasis" w:uiPriority="20" w:qFormat="1"/>
+    <w:lsdException w:name="Document Map" w:semiHidden="1" w:unhideWhenUsed="1"/>
+    <w:lsdException w:name="Plain Text" w:semiHidden="1" w:unhideWhenUsed="1"/>
+    <w:lsdException w:name="E-mail Signature" w:semiHidden="1" w:unhideWhenUsed="1"/>
+    <w:lsdException w:name="HTML Top of Form" w:semiHidden="1" w:unhideWhenUsed="1"/>
+    <w:lsdException w:name="HTML Bottom of Form" w:semiHidden="1" w:unhideWhenUsed="1"/>
+    <w:lsdException w:name="Normal (Web)" w:semiHidden="1" w:unhideWhenUsed="1"/>
+    <w:lsdException w:name="HTML Acronym" w:semiHidden="1" w:unhideWhenUsed="1"/>
+    <w:lsdException w:name="HTML Address" w:semiHidden="1" w:unhideWhenUsed="1"/>
+    <w:lsdException w:name="HTML Cite" w:semiHidden="1" w:unhideWhenUsed="1"/>
+    <w:lsdException w:name="HTML Code" w:semiHidden="1" w:unhideWhenUsed="1"/>
+    <w:lsdException w:name="HTML Definition" w:semiHidden="1" w:unhideWhenUsed="1"/>
+    <w:lsdException w:name="HTML Keyboard" w:semiHidden="1" w:unhideWhenUsed="1"/>
+    <w:lsdException w:name="HTML Preformatted" w:semiHidden="1" w:unhideWhenUsed="1"/>
+    <w:lsdException w:name="HTML Sample" w:semiHidden="1" w:unhideWhenUsed="1"/>
+    <w:lsdException w:name="HTML Typewriter" w:semiHidden="1" w:unhideWhenUsed="1"/>
+    <w:lsdException w:name="HTML Variable" w:semiHidden="1" w:unhideWhenUsed="1"/>
+    <w:lsdException w:name="Normal Table" w:semiHidden="1" w:unhideWhenUsed="1"/>
+    <w:lsdException w:name="annotation subject" w:semiHidden="1" w:unhideWhenUsed="1"/>
+    <w:lsdException w:name="No List" w:semiHidden="1" w:unhideWhenUsed="1"/>
+    <w:lsdException w:name="Outline List 1" w:semiHidden="1" w:unhideWhenUsed="1"/>
+    <w:lsdException w:name="Outline List 2" w:semiHidden="1" w:unhideWhenUsed="1"/>
+    <w:lsdException w:name="Outline List 3" w:semiHidden="1" w:unhideWhenUsed="1"/>
+    <w:lsdException w:name="Table Simple 1" w:semiHidden="1" w:unhideWhenUsed="1"/>
+    <w:lsdException w:name="Table Simple 2" w:semiHidden="1" w:unhideWhenUsed="1"/>
+    <w:lsdException w:name="Table Simple 3" w:semiHidden="1" w:unhideWhenUsed="1"/>
+    <w:lsdException w:name="Table Classic 1" w:semiHidden="1" w:unhideWhenUsed="1"/>
+    <w:lsdException w:name="Table Classic 2" w:semiHidden="1" w:unhideWhenUsed="1"/>
+    <w:lsdException w:name="Table Classic 3" w:semiHidden="1" w:unhideWhenUsed="1"/>
+    <w:lsdException w:name="Table Classic 4" w:semiHidden="1" w:unhideWhenUsed="1"/>
+    <w:lsdException w:name="Table Colorful 1" w:semiHidden="1" w:unhideWhenUsed="1"/>
+    <w:lsdException w:name="Table Colorful 2" w:semiHidden="1" w:unhideWhenUsed="1"/>
+    <w:lsdException w:name="Table Colorful 3" w:semiHidden="1" w:unhideWhenUsed="1"/>
+    <w:lsdException w:name="Table Columns 1" w:semiHidden="1" w:unhideWhenUsed="1"/>
+    <w:lsdException w:name="Table Columns 2" w:semiHidden="1" w:unhideWhenUsed="1"/>
+    <w:lsdException w:name="Table Columns 3" w:semiHidden="1" w:unhideWhenUsed="1"/>
+    <w:lsdException w:name="Table Columns 4" w:semiHidden="1" w:unhideWhenUsed="1"/>
+    <w:lsdException w:name="Table Columns 5" w:semiHidden="1" w:unhideWhenUsed="1"/>
+    <w:lsdException w:name="Table Grid 1" w:semiHidden="1" w:unhideWhenUsed="1"/>
+    <w:lsdException w:name="Table Grid 2" w:semiHidden="1" w:unhideWhenUsed="1"/>
+    <w:lsdException w:name="Table Grid 3" w:semiHidden="1" w:unhideWhenUsed="1"/>
+    <w:lsdException w:name="Table Grid 4" w:semiHidden="1" w:unhideWhenUsed="1"/>
+    <w:lsdException w:name="Table Grid 5" w:semiHidden="1" w:unhideWhenUsed="1"/>
+    <w:lsdException w:name="Table Grid 6" w:semiHidden="1" w:unhideWhenUsed="1"/>
+    <w:lsdException w:name="Table Grid 7" w:semiHidden="1" w:unhideWhenUsed="1"/>
+    <w:lsdException w:name="Table Grid 8" w:semiHidden="1" w:unhideWhenUsed="1"/>
+    <w:lsdException w:name="Table List 1" w:semiHidden="1" w:unhideWhenUsed="1"/>
+    <w:lsdException w:name="Table List 2" w:semiHidden="1" w:unhideWhenUsed="1"/>
+    <w:lsdException w:name="Table List 3" w:semiHidden="1" w:unhideWhenUsed="1"/>
+    <w:lsdException w:name="Table List 4" w:semiHidden="1" w:unhideWhenUsed="1"/>
+    <w:lsdException w:name="Table List 5" w:semiHidden="1" w:unhideWhenUsed="1"/>
+    <w:lsdException w:name="Table List 6" w:semiHidden="1" w:unhideWhenUsed="1"/>
+    <w:lsdException w:name="Table List 7" w:semiHidden="1" w:unhideWhenUsed="1"/>
+    <w:lsdException w:name="Table List 8" w:semiHidden="1" w:unhideWhenUsed="1"/>
+    <w:lsdException w:name="Table 3D effects 1" w:semiHidden="1" w:unhideWhenUsed="1"/>
+    <w:lsdException w:name="Table 3D effects 2" w:semiHidden="1" w:unhideWhenUsed="1"/>
+    <w:lsdException w:name="Table 3D effects 3" w:semiHidden="1" w:unhideWhenUsed="1"/>
+    <w:lsdException w:name="Table Contemporary" w:semiHidden="1" w:unhideWhenUsed="1"/>
+    <w:lsdException w:name="Table Elegant" w:semiHidden="1" w:unhideWhenUsed="1"/>
+    <w:lsdException w:name="Table Professional" w:semiHidden="1" w:unhideWhenUsed="1"/>
+    <w:lsdException w:name="Table Subtle 1" w:semiHidden="1" w:unhideWhenUsed="1"/>
+    <w:lsdException w:name="Table Subtle 2" w:semiHidden="1" w:unhideWhenUsed="1"/>
+    <w:lsdException w:name="Table Web 1" w:semiHidden="1" w:unhideWhenUsed="1"/>
+    <w:lsdException w:name="Table Web 2" w:semiHidden="1" w:unhideWhenUsed="1"/>
+    <w:lsdException w:name="Table Web 3" w:semiHidden="1" w:unhideWhenUsed="1"/>
+    <w:lsdException w:name="Balloon Text" w:semiHidden="1" w:unhideWhenUsed="1"/>
+    <w:lsdException w:name="Table Grid" w:uiPriority="39"/>
+    <w:lsdException w:name="Table Theme" w:semiHidden="1" w:unhideWhenUsed="1"/>
+    <w:lsdException w:name="Placeholder Text" w:semiHidden="1"/>
+    <w:lsdException w:name="No Spacing" w:uiPriority="1" w:qFormat="1"/>
+    <w:lsdException w:name="Light Shading" w:uiPriority="60"/>
+    <w:lsdException w:name="Light List" w:uiPriority="61"/>
+    <w:lsdException w:name="Light Grid" w:uiPriority="62"/>
+    <w:lsdException w:name="Medium Shading 1" w:uiPriority="63"/>
+    <w:lsdException w:name="Medium Shading 2" w:uiPriority="64"/>
+    <w:lsdException w:name="Medium List 1" w:uiPriority="65"/>
+    <w:lsdException w:name="Medium List 2" w:uiPriority="66"/>
+    <w:lsdException w:name="Medium Grid 1" w:uiPriority="67"/>
+    <w:lsdException w:name="Medium Grid 2" w:uiPriority="68"/>
+    <w:lsdException w:name="Medium Grid 3" w:uiPriority="69"/>
+    <w:lsdException w:name="Dark List" w:uiPriority="70"/>
+    <w:lsdException w:name="Colorful Shading" w:uiPriority="71"/>
+    <w:lsdException w:name="Colorful List" w:uiPriority="72"/>
+    <w:lsdException w:name="Colorful Grid" w:uiPriority="73"/>
+    <w:lsdException w:name="Light Shading Accent 1" w:uiPriority="60"/>
+    <w:lsdException w:name="Light List Accent 1" w:uiPriority="61"/>
+    <w:lsdException w:name="Light Grid Accent 1" w:uiPriority="62"/>
+    <w:lsdException w:name="Medium Shading 1 Accent 1" w:uiPriority="63"/>
+    <w:lsdException w:name="Medium Shading 2 Accent 1" w:uiPriority="64"/>
+    <w:lsdException w:name="Medium List 1 Accent 1" w:uiPriority="65"/>
+    <w:lsdException w:name="Revision" w:semiHidden="1"/>
+    <w:lsdException w:name="List Paragraph" w:uiPriority="34" w:qFormat="1"/>
+    <w:lsdException w:name="Quote" w:uiPriority="29" w:qFormat="1"/>
+    <w:lsdException w:name="Intense Quote" w:uiPriority="30" w:qFormat="1"/>
+    <w:lsdException w:name="Medium List 2 Accent 1" w:uiPriority="66"/>
+    <w:lsdException w:name="Medium Grid 1 Accent 1" w:uiPriority="67"/>
+    <w:lsdException w:name="Medium Grid 2 Accent 1" w:uiPriority="68"/>
+    <w:lsdException w:name="Medium Grid 3 Accent 1" w:uiPriority="69"/>
+    <w:lsdException w:name="Dark List Accent 1" w:uiPriority="70"/>
+    <w:lsdException w:name="Colorful Shading Accent 1" w:uiPriority="71"/>
+    <w:lsdException w:name="Colorful List Accent 1" w:uiPriority="72"/>
+    <w:lsdException w:name="Colorful Grid Accent 1" w:uiPriority="73"/>
+    <w:lsdException w:name="Light Shading Accent 2" w:uiPriority="60"/>
+    <w:lsdException w:name="Light List Accent 2" w:uiPriority="61"/>
+    <w:lsdException w:name="Light Grid Accent 2" w:uiPriority="62"/>
+    <w:lsdException w:name="Medium Shading 1 Accent 2" w:uiPriority="63"/>
+    <w:lsdException w:name="Medium Shading 2 Accent 2" w:uiPriority="64"/>
+    <w:lsdException w:name="Medium List 1 Accent 2" w:uiPriority="65"/>
+    <w:lsdException w:name="Medium List 2 Accent 2" w:uiPriority="66"/>
+    <w:lsdException w:name="Medium Grid 1 Accent 2" w:uiPriority="67"/>
+    <w:lsdException w:name="Medium Grid 2 Accent 2" w:uiPriority="68"/>
+    <w:lsdException w:name="Medium Grid 3 Accent 2" w:uiPriority="69"/>
+    <w:lsdException w:name="Dark List Accent 2" w:uiPriority="70"/>
+    <w:lsdException w:name="Colorful Shading Accent 2" w:uiPriority="71"/>
+    <w:lsdException w:name="Colorful List Accent 2" w:uiPriority="72"/>
+    <w:lsdException w:name="Colorful Grid Accent 2" w:uiPriority="73"/>
+    <w:lsdException w:name="Light Shading Accent 3" w:uiPriority="60"/>
+    <w:lsdException w:name="Light List Accent 3" w:uiPriority="61"/>
+    <w:lsdException w:name="Light Grid Accent 3" w:uiPriority="62"/>
+    <w:lsdException w:name="Medium Shading 1 Accent 3" w:uiPriority="63"/>
+    <w:lsdException w:name="Medium Shading 2 Accent 3" w:uiPriority="64"/>
+    <w:lsdException w:name="Medium List 1 Accent 3" w:uiPriority="65"/>
+    <w:lsdException w:name="Medium List 2 Accent 3" w:uiPriority="66"/>
+    <w:lsdException w:name="Medium Grid 1 Accent 3" w:uiPriority="67"/>
+    <w:lsdException w:name="Medium Grid 2 Accent 3" w:uiPriority="68"/>
+    <w:lsdException w:name="Medium Grid 3 Accent 3" w:uiPriority="69"/>
+    <w:lsdException w:name="Dark List Accent 3" w:uiPriority="70"/>
+    <w:lsdException w:name="Colorful Shading Accent 3" w:uiPriority="71"/>
+    <w:lsdException w:name="Colorful List Accent 3" w:uiPriority="72"/>
+    <w:lsdException w:name="Colorful Grid Accent 3" w:uiPriority="73"/>
+    <w:lsdException w:name="Light Shading Accent 4" w:uiPriority="60"/>
+    <w:lsdException w:name="Light List Accent 4" w:uiPriority="61"/>
+    <w:lsdException w:name="Light Grid Accent 4" w:uiPriority="62"/>
+    <w:lsdException w:name="Medium Shading 1 Accent 4" w:uiPriority="63"/>
+    <w:lsdException w:name="Medium Shading 2 Accent 4" w:uiPriority="64"/>
+    <w:lsdException w:name="Medium List 1 Accent 4" w:uiPriority="65"/>
+    <w:lsdException w:name="Medium List 2 Accent 4" w:uiPriority="66"/>
+    <w:lsdException w:name="Medium Grid 1 Accent 4" w:uiPriority="67"/>
+    <w:lsdException w:name="Medium Grid 2 Accent 4" w:uiPriority="68"/>
+    <w:lsdException w:name="Medium Grid 3 Accent 4" w:uiPriority="69"/>
+    <w:lsdException w:name="Dark List Accent 4" w:uiPriority="70"/>
+    <w:lsdException w:name="Colorful Shading Accent 4" w:uiPriority="71"/>
+    <w:lsdException w:name="Colorful List Accent 4" w:uiPriority="72"/>
+    <w:lsdException w:name="Colorful Grid Accent 4" w:uiPriority="73"/>
+    <w:lsdException w:name="Light Shading Accent 5" w:uiPriority="60"/>
+    <w:lsdException w:name="Light List Accent 5" w:uiPriority="61"/>
+    <w:lsdException w:name="Light Grid Accent 5" w:uiPriority="62"/>
+    <w:lsdException w:name="Medium Shading 1 Accent 5" w:uiPriority="63"/>
+    <w:lsdException w:name="Medium Shading 2 Accent 5" w:uiPriority="64"/>
+    <w:lsdException w:name="Medium List 1 Accent 5" w:uiPriority="65"/>
+    <w:lsdException w:name="Medium List 2 Accent 5" w:uiPriority="66"/>
+    <w:lsdException w:name="Medium Grid 1 Accent 5" w:uiPriority="67"/>
+    <w:lsdException w:name="Medium Grid 2 Accent 5" w:uiPriority="68"/>
+    <w:lsdException w:name="Medium Grid 3 Accent 5" w:uiPriority="69"/>
+    <w:lsdException w:name="Dark List Accent 5" w:uiPriority="70"/>
+    <w:lsdException w:name="Colorful Shading Accent 5" w:uiPriority="71"/>
+    <w:lsdException w:name="Colorful List Accent 5" w:uiPriority="72"/>
+    <w:lsdException w:name="Colorful Grid Accent 5" w:uiPriority="73"/>
+    <w:lsdException w:name="Light Shading Accent 6" w:uiPriority="60"/>
+    <w:lsdException w:name="Light List Accent 6" w:uiPriority="61"/>
+    <w:lsdException w:name="Light Grid Accent 6" w:uiPriority="62"/>
+    <w:lsdException w:name="Medium Shading 1 Accent 6" w:uiPriority="63"/>
+    <w:lsdException w:name="Medium Shading 2 Accent 6" w:uiPriority="64"/>
+    <w:lsdException w:name="Medium List 1 Accent 6" w:uiPriority="65"/>
+    <w:lsdException w:name="Medium List 2 Accent 6" w:uiPriority="66"/>
+    <w:lsdException w:name="Medium Grid 1 Accent 6" w:uiPriority="67"/>
+    <w:lsdException w:name="Medium Grid 2 Accent 6" w:uiPriority="68"/>
+    <w:lsdException w:name="Medium Grid 3 Accent 6" w:uiPriority="69"/>
+    <w:lsdException w:name="Dark List Accent 6" w:uiPriority="70"/>
+    <w:lsdException w:name="Colorful Shading Accent 6" w:uiPriority="71"/>
+    <w:lsdException w:name="Colorful List Accent 6" w:uiPriority="72"/>
+    <w:lsdException w:name="Colorful Grid Accent 6" w:uiPriority="73"/>
+    <w:lsdException w:name="Subtle Emphasis" w:uiPriority="19" w:qFormat="1"/>
+    <w:lsdException w:name="Intense Emphasis" w:uiPriority="21" w:qFormat="1"/>
+    <w:lsdException w:name="Subtle Reference" w:uiPriority="31" w:qFormat="1"/>
+    <w:lsdException w:name="Intense Reference" w:uiPriority="32" w:qFormat="1"/>
+    <w:lsdException w:name="Book Title" w:uiPriority="33" w:qFormat="1"/>
+    <w:lsdException w:name="Bibliography" w:semiHidden="1" w:uiPriority="37" w:unhideWhenUsed="1"/>
+    <w:lsdException w:name="TOC Heading" w:semiHidden="1" w:uiPriority="39" w:unhideWhenUsed="1" w:qFormat="1"/>
+    <w:lsdException w:name="Plain Table 1" w:uiPriority="41"/>
+    <w:lsdException w:name="Plain Table 2" w:uiPriority="42"/>
+    <w:lsdException w:name="Plain Table 3" w:uiPriority="43"/>
+    <w:lsdException w:name="Plain Table 4" w:uiPriority="44"/>
+    <w:lsdException w:name="Plain Table 5" w:uiPriority="45"/>
+    <w:lsdException w:name="Grid Table Light" w:uiPriority="40"/>
+    <w:lsdException w:name="Grid Table 1 Light" w:uiPriority="46"/>
+    <w:lsdException w:name="Grid Table 2" w:uiPriority="47"/>
+    <w:lsdException w:name="Grid Table 3" w:uiPriority="48"/>
+    <w:lsdException w:name="Grid Table 4" w:uiPriority="49"/>
+    <w:lsdException w:name="Grid Table 5 Dark" w:uiPriority="50"/>
+    <w:lsdException w:name="Grid Table 6 Colorful" w:uiPriority="51"/>
+    <w:lsdException w:name="Grid Table 7 Colorful" w:uiPriority="52"/>
+    <w:lsdException w:name="Grid Table 1 Light Accent 1" w:uiPriority="46"/>
+    <w:lsdException w:name="Grid Table 2 Accent 1" w:uiPriority="47"/>
+    <w:lsdException w:name="Grid Table 3 Accent 1" w:uiPriority="48"/>
+    <w:lsdException w:name="Grid Table 4 Accent 1" w:uiPriority="49"/>
+    <w:lsdException w:name="Grid Table 5 Dark Accent 1" w:uiPriority="50"/>
+    <w:lsdException w:name="Grid Table 6 Colorful Accent 1" w:uiPriority="51"/>
+    <w:lsdException w:name="Grid Table 7 Colorful Accent 1" w:uiPriority="52"/>
+    <w:lsdException w:name="Grid Table 1 Light Accent 2" w:uiPriority="46"/>
+    <w:lsdException w:name="Grid Table 2 Accent 2" w:uiPriority="47"/>
+    <w:lsdException w:name="Grid Table 3 Accent 2" w:uiPriority="48"/>
+    <w:lsdException w:name="Grid Table 4 Accent 2" w:uiPriority="49"/>
+    <w:lsdException w:name="Grid Table 5 Dark Accent 2" w:uiPriority="50"/>
+    <w:lsdException w:name="Grid Table 6 Colorful Accent 2" w:uiPriority="51"/>
+    <w:lsdException w:name="Grid Table 7 Colorful Accent 2" w:uiPriority="52"/>
+    <w:lsdException w:name="Grid Table 1 Light Accent 3" w:uiPriority="46"/>
+    <w:lsdException w:name="Grid Table 2 Accent 3" w:uiPriority="47"/>
+    <w:lsdException w:name="Grid Table 3 Accent 3" w:uiPriority="48"/>
+    <w:lsdException w:name="Grid Table 4 Accent 3" w:uiPriority="49"/>
+    <w:lsdException w:name="Grid Table 5 Dark Accent 3" w:uiPriority="50"/>
+    <w:lsdException w:name="Grid Table 6 Colorful Accent 3" w:uiPriority="51"/>
+    <w:lsdException w:name="Grid Table 7 Colorful Accent 3" w:uiPriority="52"/>
+    <w:lsdException w:name="Grid Table 1 Light Accent 4" w:uiPriority="46"/>
+    <w:lsdException w:name="Grid Table 2 Accent 4" w:uiPriority="47"/>
+    <w:lsdException w:name="Grid Table 3 Accent 4" w:uiPriority="48"/>
+    <w:lsdException w:name="Grid Table 4 Accent 4" w:uiPriority="49"/>
+    <w:lsdException w:name="Grid Table 5 Dark Accent 4" w:uiPriority="50"/>
+    <w:lsdException w:name="Grid Table 6 Colorful Accent 4" w:uiPriority="51"/>
+    <w:lsdException w:name="Grid Table 7 Colorful Accent 4" w:uiPriority="52"/>
+    <w:lsdException w:name="Grid Table 1 Light Accent 5" w:uiPriority="46"/>
+    <w:lsdException w:name="Grid Table 2 Accent 5" w:uiPriority="47"/>
+    <w:lsdException w:name="Grid Table 3 Accent 5" w:uiPriority="48"/>
+    <w:lsdException w:name="Grid Table 4 Accent 5" w:uiPriority="49"/>
+    <w:lsdException w:name="Grid Table 5 Dark Accent 5" w:uiPriority="50"/>
+    <w:lsdException w:name="Grid Table 6 Colorful Accent 5" w:uiPriority="51"/>
+    <w:lsdException w:name="Grid Table 7 Colorful Accent 5" w:uiPriority="52"/>
+    <w:lsdException w:name="Grid Table 1 Light Accent 6" w:uiPriority="46"/>
+    <w:lsdException w:name="Grid Table 2 Accent 6" w:uiPriority="47"/>
+    <w:lsdException w:name="Grid Table 3 Accent 6" w:uiPriority="48"/>
+    <w:lsdException w:name="Grid Table 4 Accent 6" w:uiPriority="49"/>
+    <w:lsdException w:name="Grid Table 5 Dark Accent 6" w:uiPriority="50"/>
+    <w:lsdException w:name="Grid Table 6 Colorful Accent 6" w:uiPriority="51"/>
+    <w:lsdException w:name="Grid Table 7 Colorful Accent 6" w:uiPriority="52"/>
+    <w:lsdException w:name="List Table 1 Light" w:uiPriority="46"/>
+    <w:lsdException w:name="List Table 2" w:uiPriority="47"/>
+    <w:lsdException w:name="List Table 3" w:uiPriority="48"/>
+    <w:lsdException w:name="List Table 4" w:uiPriority="49"/>
+    <w:lsdException w:name="List Table 5 Dark" w:uiPriority="50"/>
+    <w:lsdException w:name="List Table 6 Colorful" w:uiPriority="51"/>
+    <w:lsdException w:name="List Table 7 Colorful" w:uiPriority="52"/>
+    <w:lsdException w:name="List Table 1 Light Accent 1" w:uiPriority="46"/>
+    <w:lsdException w:name="List Table 2 Accent 1" w:uiPriority="47"/>
+    <w:lsdException w:name="List Table 3 Accent 1" w:uiPriority="48"/>
+    <w:lsdException w:name="List Table 4 Accent 1" w:uiPriority="49"/>
+    <w:lsdException w:name="List Table 5 Dark Accent 1" w:uiPriority="50"/>
+    <w:lsdException w:name="List Table 6 Colorful Accent 1" w:uiPriority="51"/>
+    <w:lsdException w:name="List Table 7 Colorful Accent 1" w:uiPriority="52"/>
+    <w:lsdException w:name="List Table 1 Light Accent 2" w:uiPriority="46"/>
+    <w:lsdException w:name="List Table 2 Accent 2" w:uiPriority="47"/>
+    <w:lsdException w:name="List Table 3 Accent 2" w:uiPriority="48"/>
+    <w:lsdException w:name="List Table 4 Accent 2" w:uiPriority="49"/>
+    <w:lsdException w:name="List Table 5 Dark Accent 2" w:uiPriority="50"/>
+    <w:lsdException w:name="List Table 6 Colorful Accent 2" w:uiPriority="51"/>
+    <w:lsdException w:name="List Table 7 Colorful Accent 2" w:uiPriority="52"/>
+    <w:lsdException w:name="List Table 1 Light Accent 3" w:uiPriority="46"/>
+    <w:lsdException w:name="List Table 2 Accent 3" w:uiPriority="47"/>
+    <w:lsdException w:name="List Table 3 Accent 3" w:uiPriority="48"/>
+    <w:lsdException w:name="List Table 4 Accent 3" w:uiPriority="49"/>
+    <w:lsdException w:name="List Table 5 Dark Accent 3" w:uiPriority="50"/>
+    <w:lsdException w:name="List Table 6 Colorful Accent 3" w:uiPriority="51"/>
+    <w:lsdException w:name="List Table 7 Colorful Accent 3" w:uiPriority="52"/>
+    <w:lsdException w:name="List Table 1 Light Accent 4" w:uiPriority="46"/>
+    <w:lsdException w:name="List Table 2 Accent 4" w:uiPriority="47"/>
+    <w:lsdException w:name="List Table 3 Accent 4" w:uiPriority="48"/>
+    <w:lsdException w:name="List Table 4 Accent 4" w:uiPriority="49"/>
+    <w:lsdException w:name="List Table 5 Dark Accent 4" w:uiPriority="50"/>
+    <w:lsdException w:name="List Table 6 Colorful Accent 4" w:uiPriority="51"/>
+    <w:lsdException w:name="List Table 7 Colorful Accent 4" w:uiPriority="52"/>
+    <w:lsdException w:name="List Table 1 Light Accent 5" w:uiPriority="46"/>
+    <w:lsdException w:name="List Table 2 Accent 5" w:uiPriority="47"/>
+    <w:lsdException w:name="List Table 3 Accent 5" w:uiPriority="48"/>
+    <w:lsdException w:name="List Table 4 Accent 5" w:uiPriority="49"/>
+    <w:lsdException w:name="List Table 5 Dark Accent 5" w:uiPriority="50"/>
+    <w:lsdException w:name="List Table 6 Colorful Accent 5" w:uiPriority="51"/>
+    <w:lsdException w:name="List Table 7 Colorful Accent 5" w:uiPriority="52"/>
+    <w:lsdException w:name="List Table 1 Light Accent 6" w:uiPriority="46"/>
+    <w:lsdException w:name="List Table 2 Accent 6" w:uiPriority="47"/>
+    <w:lsdException w:name="List Table 3 Accent 6" w:uiPriority="48"/>
+    <w:lsdException w:name="List Table 4 Accent 6" w:uiPriority="49"/>
+    <w:lsdException w:name="List Table 5 Dark Accent 6" w:uiPriority="50"/>
+    <w:lsdException w:name="List Table 6 Colorful Accent 6" w:uiPriority="51"/>
+    <w:lsdException w:name="List Table 7 Colorful Accent 6" w:uiPriority="52"/>
+    <w:lsdException w:name="Mention" w:semiHidden="1" w:unhideWhenUsed="1"/>
+    <w:lsdException w:name="Smart Hyperlink" w:semiHidden="1" w:unhideWhenUsed="1"/>
+    <w:lsdException w:name="Hashtag" w:semiHidden="1" w:unhideWhenUsed="1"/>
+    <w:lsdException w:name="Unresolved Mention" w:semiHidden="1" w:unhideWhenUsed="1"/>
+    <w:lsdException w:name="Smart Link" w:semiHidden="1" w:unhideWhenUsed="1"/>
+    <w:lsdException w:name="Smart Link Error" w:semiHidden="1" w:unhideWhenUsed="1"/>
   </w:latentStyles>
   <w:style w:type="paragraph" w:default="1" w:styleId="Normale">
     <w:name w:val="Normal"/>
@@ -3777,253 +6563,87 @@
       <w:szCs w:val="16"/>
     </w:rPr>
   </w:style>
-</w:styles>
-</file>
-
-<file path=word/stylesWithEffects.xml><?xml version="1.0" encoding="utf-8"?>
-<w:styles xmlns:wpc="http://schemas.microsoft.com/office/word/2010/wordprocessingCanvas" xmlns:mc="http://schemas.openxmlformats.org/markup-compatibility/2006" xmlns:o="urn:schemas-microsoft-com:office:office" xmlns:r="http://schemas.openxmlformats.org/officeDocument/2006/relationships" xmlns:m="http://schemas.openxmlformats.org/officeDocument/2006/math" xmlns:v="urn:schemas-microsoft-com:vml" xmlns:wp14="http://schemas.microsoft.com/office/word/2010/wordprocessingDrawing" xmlns:wp="http://schemas.openxmlformats.org/drawingml/2006/wordprocessingDrawing" xmlns:w10="urn:schemas-microsoft-com:office:word" xmlns:w="http://schemas.openxmlformats.org/wordprocessingml/2006/main" xmlns:w14="http://schemas.microsoft.com/office/word/2010/wordml" xmlns:wpg="http://schemas.microsoft.com/office/word/2010/wordprocessingGroup" xmlns:wpi="http://schemas.microsoft.com/office/word/2010/wordprocessingInk" xmlns:wne="http://schemas.microsoft.com/office/word/2006/wordml" xmlns:wps="http://schemas.microsoft.com/office/word/2010/wordprocessingShape" mc:Ignorable="w14 wp14">
-  <w:docDefaults>
-    <w:rPrDefault>
-      <w:rPr>
-        <w:rFonts w:asciiTheme="minorHAnsi" w:eastAsiaTheme="minorHAnsi" w:hAnsiTheme="minorHAnsi" w:cstheme="minorBidi"/>
-        <w:sz w:val="22"/>
-        <w:szCs w:val="22"/>
-        <w:lang w:val="it-IT" w:eastAsia="en-US" w:bidi="ar-SA"/>
-      </w:rPr>
-    </w:rPrDefault>
-    <w:pPrDefault>
-      <w:pPr>
-        <w:spacing w:after="160" w:line="259" w:lineRule="auto"/>
-      </w:pPr>
-    </w:pPrDefault>
-  </w:docDefaults>
-  <w:latentStyles w:defLockedState="0" w:defUIPriority="99" w:defSemiHidden="1" w:defUnhideWhenUsed="1" w:defQFormat="0" w:count="267">
-    <w:lsdException w:name="Normal" w:semiHidden="0" w:uiPriority="0" w:unhideWhenUsed="0" w:qFormat="1"/>
-    <w:lsdException w:name="heading 1" w:semiHidden="0" w:uiPriority="9" w:unhideWhenUsed="0" w:qFormat="1"/>
-    <w:lsdException w:name="heading 2" w:uiPriority="9" w:qFormat="1"/>
-    <w:lsdException w:name="heading 3" w:uiPriority="9" w:qFormat="1"/>
-    <w:lsdException w:name="heading 4" w:uiPriority="9" w:qFormat="1"/>
-    <w:lsdException w:name="heading 5" w:uiPriority="9" w:qFormat="1"/>
-    <w:lsdException w:name="heading 6" w:uiPriority="9" w:qFormat="1"/>
-    <w:lsdException w:name="heading 7" w:uiPriority="9" w:qFormat="1"/>
-    <w:lsdException w:name="heading 8" w:uiPriority="9" w:qFormat="1"/>
-    <w:lsdException w:name="heading 9" w:uiPriority="9" w:qFormat="1"/>
-    <w:lsdException w:name="toc 1" w:uiPriority="39"/>
-    <w:lsdException w:name="toc 2" w:uiPriority="39"/>
-    <w:lsdException w:name="toc 3" w:uiPriority="39"/>
-    <w:lsdException w:name="toc 4" w:uiPriority="39"/>
-    <w:lsdException w:name="toc 5" w:uiPriority="39"/>
-    <w:lsdException w:name="toc 6" w:uiPriority="39"/>
-    <w:lsdException w:name="toc 7" w:uiPriority="39"/>
-    <w:lsdException w:name="toc 8" w:uiPriority="39"/>
-    <w:lsdException w:name="toc 9" w:uiPriority="39"/>
-    <w:lsdException w:name="caption" w:uiPriority="35" w:qFormat="1"/>
-    <w:lsdException w:name="Title" w:semiHidden="0" w:uiPriority="10" w:unhideWhenUsed="0" w:qFormat="1"/>
-    <w:lsdException w:name="Default Paragraph Font" w:uiPriority="1"/>
-    <w:lsdException w:name="Subtitle" w:semiHidden="0" w:uiPriority="11" w:unhideWhenUsed="0" w:qFormat="1"/>
-    <w:lsdException w:name="Strong" w:semiHidden="0" w:uiPriority="22" w:unhideWhenUsed="0" w:qFormat="1"/>
-    <w:lsdException w:name="Emphasis" w:semiHidden="0" w:uiPriority="20" w:unhideWhenUsed="0" w:qFormat="1"/>
-    <w:lsdException w:name="Table Grid" w:semiHidden="0" w:uiPriority="39" w:unhideWhenUsed="0"/>
-    <w:lsdException w:name="Placeholder Text" w:unhideWhenUsed="0"/>
-    <w:lsdException w:name="No Spacing" w:semiHidden="0" w:uiPriority="1" w:unhideWhenUsed="0" w:qFormat="1"/>
-    <w:lsdException w:name="Light Shading" w:semiHidden="0" w:uiPriority="60" w:unhideWhenUsed="0"/>
-    <w:lsdException w:name="Light List" w:semiHidden="0" w:uiPriority="61" w:unhideWhenUsed="0"/>
-    <w:lsdException w:name="Light Grid" w:semiHidden="0" w:uiPriority="62" w:unhideWhenUsed="0"/>
-    <w:lsdException w:name="Medium Shading 1" w:semiHidden="0" w:uiPriority="63" w:unhideWhenUsed="0"/>
-    <w:lsdException w:name="Medium Shading 2" w:semiHidden="0" w:uiPriority="64" w:unhideWhenUsed="0"/>
-    <w:lsdException w:name="Medium List 1" w:semiHidden="0" w:uiPriority="65" w:unhideWhenUsed="0"/>
-    <w:lsdException w:name="Medium List 2" w:semiHidden="0" w:uiPriority="66" w:unhideWhenUsed="0"/>
-    <w:lsdException w:name="Medium Grid 1" w:semiHidden="0" w:uiPriority="67" w:unhideWhenUsed="0"/>
-    <w:lsdException w:name="Medium Grid 2" w:semiHidden="0" w:uiPriority="68" w:unhideWhenUsed="0"/>
-    <w:lsdException w:name="Medium Grid 3" w:semiHidden="0" w:uiPriority="69" w:unhideWhenUsed="0"/>
-    <w:lsdException w:name="Dark List" w:semiHidden="0" w:uiPriority="70" w:unhideWhenUsed="0"/>
-    <w:lsdException w:name="Colorful Shading" w:semiHidden="0" w:uiPriority="71" w:unhideWhenUsed="0"/>
-    <w:lsdException w:name="Colorful List" w:semiHidden="0" w:uiPriority="72" w:unhideWhenUsed="0"/>
-    <w:lsdException w:name="Colorful Grid" w:semiHidden="0" w:uiPriority="73" w:unhideWhenUsed="0"/>
-    <w:lsdException w:name="Light Shading Accent 1" w:semiHidden="0" w:uiPriority="60" w:unhideWhenUsed="0"/>
-    <w:lsdException w:name="Light List Accent 1" w:semiHidden="0" w:uiPriority="61" w:unhideWhenUsed="0"/>
-    <w:lsdException w:name="Light Grid Accent 1" w:semiHidden="0" w:uiPriority="62" w:unhideWhenUsed="0"/>
-    <w:lsdException w:name="Medium Shading 1 Accent 1" w:semiHidden="0" w:uiPriority="63" w:unhideWhenUsed="0"/>
-    <w:lsdException w:name="Medium Shading 2 Accent 1" w:semiHidden="0" w:uiPriority="64" w:unhideWhenUsed="0"/>
-    <w:lsdException w:name="Medium List 1 Accent 1" w:semiHidden="0" w:uiPriority="65" w:unhideWhenUsed="0"/>
-    <w:lsdException w:name="Revision" w:unhideWhenUsed="0"/>
-    <w:lsdException w:name="List Paragraph" w:semiHidden="0" w:uiPriority="34" w:unhideWhenUsed="0" w:qFormat="1"/>
-    <w:lsdException w:name="Quote" w:semiHidden="0" w:uiPriority="29" w:unhideWhenUsed="0" w:qFormat="1"/>
-    <w:lsdException w:name="Intense Quote" w:semiHidden="0" w:uiPriority="30" w:unhideWhenUsed="0" w:qFormat="1"/>
-    <w:lsdException w:name="Medium List 2 Accent 1" w:semiHidden="0" w:uiPriority="66" w:unhideWhenUsed="0"/>
-    <w:lsdException w:name="Medium Grid 1 Accent 1" w:semiHidden="0" w:uiPriority="67" w:unhideWhenUsed="0"/>
-    <w:lsdException w:name="Medium Grid 2 Accent 1" w:semiHidden="0" w:uiPriority="68" w:unhideWhenUsed="0"/>
-    <w:lsdException w:name="Medium Grid 3 Accent 1" w:semiHidden="0" w:uiPriority="69" w:unhideWhenUsed="0"/>
-    <w:lsdException w:name="Dark List Accent 1" w:semiHidden="0" w:uiPriority="70" w:unhideWhenUsed="0"/>
-    <w:lsdException w:name="Colorful Shading Accent 1" w:semiHidden="0" w:uiPriority="71" w:unhideWhenUsed="0"/>
-    <w:lsdException w:name="Colorful List Accent 1" w:semiHidden="0" w:uiPriority="72" w:unhideWhenUsed="0"/>
-    <w:lsdException w:name="Colorful Grid Accent 1" w:semiHidden="0" w:uiPriority="73" w:unhideWhenUsed="0"/>
-    <w:lsdException w:name="Light Shading Accent 2" w:semiHidden="0" w:uiPriority="60" w:unhideWhenUsed="0"/>
-    <w:lsdException w:name="Light List Accent 2" w:semiHidden="0" w:uiPriority="61" w:unhideWhenUsed="0"/>
-    <w:lsdException w:name="Light Grid Accent 2" w:semiHidden="0" w:uiPriority="62" w:unhideWhenUsed="0"/>
-    <w:lsdException w:name="Medium Shading 1 Accent 2" w:semiHidden="0" w:uiPriority="63" w:unhideWhenUsed="0"/>
-    <w:lsdException w:name="Medium Shading 2 Accent 2" w:semiHidden="0" w:uiPriority="64" w:unhideWhenUsed="0"/>
-    <w:lsdException w:name="Medium List 1 Accent 2" w:semiHidden="0" w:uiPriority="65" w:unhideWhenUsed="0"/>
-    <w:lsdException w:name="Medium List 2 Accent 2" w:semiHidden="0" w:uiPriority="66" w:unhideWhenUsed="0"/>
-    <w:lsdException w:name="Medium Grid 1 Accent 2" w:semiHidden="0" w:uiPriority="67" w:unhideWhenUsed="0"/>
-    <w:lsdException w:name="Medium Grid 2 Accent 2" w:semiHidden="0" w:uiPriority="68" w:unhideWhenUsed="0"/>
-    <w:lsdException w:name="Medium Grid 3 Accent 2" w:semiHidden="0" w:uiPriority="69" w:unhideWhenUsed="0"/>
-    <w:lsdException w:name="Dark List Accent 2" w:semiHidden="0" w:uiPriority="70" w:unhideWhenUsed="0"/>
-    <w:lsdException w:name="Colorful Shading Accent 2" w:semiHidden="0" w:uiPriority="71" w:unhideWhenUsed="0"/>
-    <w:lsdException w:name="Colorful List Accent 2" w:semiHidden="0" w:uiPriority="72" w:unhideWhenUsed="0"/>
-    <w:lsdException w:name="Colorful Grid Accent 2" w:semiHidden="0" w:uiPriority="73" w:unhideWhenUsed="0"/>
-    <w:lsdException w:name="Light Shading Accent 3" w:semiHidden="0" w:uiPriority="60" w:unhideWhenUsed="0"/>
-    <w:lsdException w:name="Light List Accent 3" w:semiHidden="0" w:uiPriority="61" w:unhideWhenUsed="0"/>
-    <w:lsdException w:name="Light Grid Accent 3" w:semiHidden="0" w:uiPriority="62" w:unhideWhenUsed="0"/>
-    <w:lsdException w:name="Medium Shading 1 Accent 3" w:semiHidden="0" w:uiPriority="63" w:unhideWhenUsed="0"/>
-    <w:lsdException w:name="Medium Shading 2 Accent 3" w:semiHidden="0" w:uiPriority="64" w:unhideWhenUsed="0"/>
-    <w:lsdException w:name="Medium List 1 Accent 3" w:semiHidden="0" w:uiPriority="65" w:unhideWhenUsed="0"/>
-    <w:lsdException w:name="Medium List 2 Accent 3" w:semiHidden="0" w:uiPriority="66" w:unhideWhenUsed="0"/>
-    <w:lsdException w:name="Medium Grid 1 Accent 3" w:semiHidden="0" w:uiPriority="67" w:unhideWhenUsed="0"/>
-    <w:lsdException w:name="Medium Grid 2 Accent 3" w:semiHidden="0" w:uiPriority="68" w:unhideWhenUsed="0"/>
-    <w:lsdException w:name="Medium Grid 3 Accent 3" w:semiHidden="0" w:uiPriority="69" w:unhideWhenUsed="0"/>
-    <w:lsdException w:name="Dark List Accent 3" w:semiHidden="0" w:uiPriority="70" w:unhideWhenUsed="0"/>
-    <w:lsdException w:name="Colorful Shading Accent 3" w:semiHidden="0" w:uiPriority="71" w:unhideWhenUsed="0"/>
-    <w:lsdException w:name="Colorful List Accent 3" w:semiHidden="0" w:uiPriority="72" w:unhideWhenUsed="0"/>
-    <w:lsdException w:name="Colorful Grid Accent 3" w:semiHidden="0" w:uiPriority="73" w:unhideWhenUsed="0"/>
-    <w:lsdException w:name="Light Shading Accent 4" w:semiHidden="0" w:uiPriority="60" w:unhideWhenUsed="0"/>
-    <w:lsdException w:name="Light List Accent 4" w:semiHidden="0" w:uiPriority="61" w:unhideWhenUsed="0"/>
-    <w:lsdException w:name="Light Grid Accent 4" w:semiHidden="0" w:uiPriority="62" w:unhideWhenUsed="0"/>
-    <w:lsdException w:name="Medium Shading 1 Accent 4" w:semiHidden="0" w:uiPriority="63" w:unhideWhenUsed="0"/>
-    <w:lsdException w:name="Medium Shading 2 Accent 4" w:semiHidden="0" w:uiPriority="64" w:unhideWhenUsed="0"/>
-    <w:lsdException w:name="Medium List 1 Accent 4" w:semiHidden="0" w:uiPriority="65" w:unhideWhenUsed="0"/>
-    <w:lsdException w:name="Medium List 2 Accent 4" w:semiHidden="0" w:uiPriority="66" w:unhideWhenUsed="0"/>
-    <w:lsdException w:name="Medium Grid 1 Accent 4" w:semiHidden="0" w:uiPriority="67" w:unhideWhenUsed="0"/>
-    <w:lsdException w:name="Medium Grid 2 Accent 4" w:semiHidden="0" w:uiPriority="68" w:unhideWhenUsed="0"/>
-    <w:lsdException w:name="Medium Grid 3 Accent 4" w:semiHidden="0" w:uiPriority="69" w:unhideWhenUsed="0"/>
-    <w:lsdException w:name="Dark List Accent 4" w:semiHidden="0" w:uiPriority="70" w:unhideWhenUsed="0"/>
-    <w:lsdException w:name="Colorful Shading Accent 4" w:semiHidden="0" w:uiPriority="71" w:unhideWhenUsed="0"/>
-    <w:lsdException w:name="Colorful List Accent 4" w:semiHidden="0" w:uiPriority="72" w:unhideWhenUsed="0"/>
-    <w:lsdException w:name="Colorful Grid Accent 4" w:semiHidden="0" w:uiPriority="73" w:unhideWhenUsed="0"/>
-    <w:lsdException w:name="Light Shading Accent 5" w:semiHidden="0" w:uiPriority="60" w:unhideWhenUsed="0"/>
-    <w:lsdException w:name="Light List Accent 5" w:semiHidden="0" w:uiPriority="61" w:unhideWhenUsed="0"/>
-    <w:lsdException w:name="Light Grid Accent 5" w:semiHidden="0" w:uiPriority="62" w:unhideWhenUsed="0"/>
-    <w:lsdException w:name="Medium Shading 1 Accent 5" w:semiHidden="0" w:uiPriority="63" w:unhideWhenUsed="0"/>
-    <w:lsdException w:name="Medium Shading 2 Accent 5" w:semiHidden="0" w:uiPriority="64" w:unhideWhenUsed="0"/>
-    <w:lsdException w:name="Medium List 1 Accent 5" w:semiHidden="0" w:uiPriority="65" w:unhideWhenUsed="0"/>
-    <w:lsdException w:name="Medium List 2 Accent 5" w:semiHidden="0" w:uiPriority="66" w:unhideWhenUsed="0"/>
-    <w:lsdException w:name="Medium Grid 1 Accent 5" w:semiHidden="0" w:uiPriority="67" w:unhideWhenUsed="0"/>
-    <w:lsdException w:name="Medium Grid 2 Accent 5" w:semiHidden="0" w:uiPriority="68" w:unhideWhenUsed="0"/>
-    <w:lsdException w:name="Medium Grid 3 Accent 5" w:semiHidden="0" w:uiPriority="69" w:unhideWhenUsed="0"/>
-    <w:lsdException w:name="Dark List Accent 5" w:semiHidden="0" w:uiPriority="70" w:unhideWhenUsed="0"/>
-    <w:lsdException w:name="Colorful Shading Accent 5" w:semiHidden="0" w:uiPriority="71" w:unhideWhenUsed="0"/>
-    <w:lsdException w:name="Colorful List Accent 5" w:semiHidden="0" w:uiPriority="72" w:unhideWhenUsed="0"/>
-    <w:lsdException w:name="Colorful Grid Accent 5" w:semiHidden="0" w:uiPriority="73" w:unhideWhenUsed="0"/>
-    <w:lsdException w:name="Light Shading Accent 6" w:semiHidden="0" w:uiPriority="60" w:unhideWhenUsed="0"/>
-    <w:lsdException w:name="Light List Accent 6" w:semiHidden="0" w:uiPriority="61" w:unhideWhenUsed="0"/>
-    <w:lsdException w:name="Light Grid Accent 6" w:semiHidden="0" w:uiPriority="62" w:unhideWhenUsed="0"/>
-    <w:lsdException w:name="Medium Shading 1 Accent 6" w:semiHidden="0" w:uiPriority="63" w:unhideWhenUsed="0"/>
-    <w:lsdException w:name="Medium Shading 2 Accent 6" w:semiHidden="0" w:uiPriority="64" w:unhideWhenUsed="0"/>
-    <w:lsdException w:name="Medium List 1 Accent 6" w:semiHidden="0" w:uiPriority="65" w:unhideWhenUsed="0"/>
-    <w:lsdException w:name="Medium List 2 Accent 6" w:semiHidden="0" w:uiPriority="66" w:unhideWhenUsed="0"/>
-    <w:lsdException w:name="Medium Grid 1 Accent 6" w:semiHidden="0" w:uiPriority="67" w:unhideWhenUsed="0"/>
-    <w:lsdException w:name="Medium Grid 2 Accent 6" w:semiHidden="0" w:uiPriority="68" w:unhideWhenUsed="0"/>
-    <w:lsdException w:name="Medium Grid 3 Accent 6" w:semiHidden="0" w:uiPriority="69" w:unhideWhenUsed="0"/>
-    <w:lsdException w:name="Dark List Accent 6" w:semiHidden="0" w:uiPriority="70" w:unhideWhenUsed="0"/>
-    <w:lsdException w:name="Colorful Shading Accent 6" w:semiHidden="0" w:uiPriority="71" w:unhideWhenUsed="0"/>
-    <w:lsdException w:name="Colorful List Accent 6" w:semiHidden="0" w:uiPriority="72" w:unhideWhenUsed="0"/>
-    <w:lsdException w:name="Colorful Grid Accent 6" w:semiHidden="0" w:uiPriority="73" w:unhideWhenUsed="0"/>
-    <w:lsdException w:name="Subtle Emphasis" w:semiHidden="0" w:uiPriority="19" w:unhideWhenUsed="0" w:qFormat="1"/>
-    <w:lsdException w:name="Intense Emphasis" w:semiHidden="0" w:uiPriority="21" w:unhideWhenUsed="0" w:qFormat="1"/>
-    <w:lsdException w:name="Subtle Reference" w:semiHidden="0" w:uiPriority="31" w:unhideWhenUsed="0" w:qFormat="1"/>
-    <w:lsdException w:name="Intense Reference" w:semiHidden="0" w:uiPriority="32" w:unhideWhenUsed="0" w:qFormat="1"/>
-    <w:lsdException w:name="Book Title" w:semiHidden="0" w:uiPriority="33" w:unhideWhenUsed="0" w:qFormat="1"/>
-    <w:lsdException w:name="Bibliography" w:uiPriority="37"/>
-    <w:lsdException w:name="TOC Heading" w:uiPriority="39" w:qFormat="1"/>
-  </w:latentStyles>
-  <w:style w:type="paragraph" w:default="1" w:styleId="Normale">
-    <w:name w:val="Normal"/>
-    <w:qFormat/>
-  </w:style>
-  <w:style w:type="character" w:default="1" w:styleId="Carpredefinitoparagrafo">
-    <w:name w:val="Default Paragraph Font"/>
-    <w:uiPriority w:val="1"/>
-    <w:semiHidden/>
-    <w:unhideWhenUsed/>
-  </w:style>
-  <w:style w:type="table" w:default="1" w:styleId="Tabellanormale">
-    <w:name w:val="Normal Table"/>
-    <w:uiPriority w:val="99"/>
-    <w:semiHidden/>
-    <w:unhideWhenUsed/>
-    <w:tblPr>
-      <w:tblInd w:w="0" w:type="dxa"/>
-      <w:tblCellMar>
-        <w:top w:w="0" w:type="dxa"/>
-        <w:left w:w="108" w:type="dxa"/>
-        <w:bottom w:w="0" w:type="dxa"/>
-        <w:right w:w="108" w:type="dxa"/>
-      </w:tblCellMar>
-    </w:tblPr>
-  </w:style>
-  <w:style w:type="numbering" w:default="1" w:styleId="Nessunelenco">
-    <w:name w:val="No List"/>
-    <w:uiPriority w:val="99"/>
-    <w:semiHidden/>
-    <w:unhideWhenUsed/>
-  </w:style>
-  <w:style w:type="paragraph" w:styleId="NormaleWeb">
-    <w:name w:val="Normal (Web)"/>
-    <w:basedOn w:val="Normale"/>
-    <w:uiPriority w:val="99"/>
-    <w:semiHidden/>
-    <w:unhideWhenUsed/>
-    <w:rsid w:val="00785332"/>
-    <w:pPr>
-      <w:spacing w:before="100" w:beforeAutospacing="1" w:after="119" w:line="240" w:lineRule="auto"/>
-    </w:pPr>
-    <w:rPr>
-      <w:rFonts w:ascii="Times New Roman" w:eastAsia="Times New Roman" w:hAnsi="Times New Roman" w:cs="Times New Roman"/>
-      <w:sz w:val="24"/>
-      <w:szCs w:val="24"/>
-      <w:lang w:eastAsia="it-IT"/>
-    </w:rPr>
-  </w:style>
-  <w:style w:type="paragraph" w:styleId="Paragrafoelenco">
-    <w:name w:val="List Paragraph"/>
-    <w:basedOn w:val="Normale"/>
-    <w:uiPriority w:val="34"/>
-    <w:qFormat/>
-    <w:rsid w:val="00EB7492"/>
-    <w:pPr>
-      <w:ind w:left="720"/>
-      <w:contextualSpacing/>
-    </w:pPr>
-  </w:style>
-  <w:style w:type="paragraph" w:styleId="Testofumetto">
-    <w:name w:val="Balloon Text"/>
-    <w:basedOn w:val="Normale"/>
-    <w:link w:val="TestofumettoCarattere"/>
-    <w:uiPriority w:val="99"/>
-    <w:semiHidden/>
-    <w:unhideWhenUsed/>
-    <w:rsid w:val="0072452F"/>
+  <w:style w:type="table" w:styleId="Grigliatabella">
+    <w:name w:val="Table Grid"/>
+    <w:basedOn w:val="Tabellanormale"/>
+    <w:uiPriority w:val="39"/>
+    <w:rsid w:val="002542B5"/>
     <w:pPr>
       <w:spacing w:after="0" w:line="240" w:lineRule="auto"/>
     </w:pPr>
-    <w:rPr>
-      <w:rFonts w:ascii="Tahoma" w:hAnsi="Tahoma" w:cs="Tahoma"/>
-      <w:sz w:val="16"/>
-      <w:szCs w:val="16"/>
-    </w:rPr>
+    <w:tblPr>
+      <w:tblBorders>
+        <w:top w:val="single" w:sz="4" w:space="0" w:color="auto"/>
+        <w:left w:val="single" w:sz="4" w:space="0" w:color="auto"/>
+        <w:bottom w:val="single" w:sz="4" w:space="0" w:color="auto"/>
+        <w:right w:val="single" w:sz="4" w:space="0" w:color="auto"/>
+        <w:insideH w:val="single" w:sz="4" w:space="0" w:color="auto"/>
+        <w:insideV w:val="single" w:sz="4" w:space="0" w:color="auto"/>
+      </w:tblBorders>
+    </w:tblPr>
   </w:style>
-  <w:style w:type="character" w:customStyle="1" w:styleId="TestofumettoCarattere">
-    <w:name w:val="Testo fumetto Carattere"/>
-    <w:basedOn w:val="Carpredefinitoparagrafo"/>
-    <w:link w:val="Testofumetto"/>
-    <w:uiPriority w:val="99"/>
-    <w:semiHidden/>
-    <w:rsid w:val="0072452F"/>
-    <w:rPr>
-      <w:rFonts w:ascii="Tahoma" w:hAnsi="Tahoma" w:cs="Tahoma"/>
-      <w:sz w:val="16"/>
-      <w:szCs w:val="16"/>
-    </w:rPr>
+  <w:style w:type="table" w:styleId="Tabellasemplice-1">
+    <w:name w:val="Plain Table 1"/>
+    <w:basedOn w:val="Tabellanormale"/>
+    <w:uiPriority w:val="41"/>
+    <w:rsid w:val="002542B5"/>
+    <w:pPr>
+      <w:spacing w:after="0" w:line="240" w:lineRule="auto"/>
+    </w:pPr>
+    <w:tblPr>
+      <w:tblStyleRowBandSize w:val="1"/>
+      <w:tblStyleColBandSize w:val="1"/>
+      <w:tblBorders>
+        <w:top w:val="single" w:sz="4" w:space="0" w:color="BFBFBF" w:themeColor="background1" w:themeShade="BF"/>
+        <w:left w:val="single" w:sz="4" w:space="0" w:color="BFBFBF" w:themeColor="background1" w:themeShade="BF"/>
+        <w:bottom w:val="single" w:sz="4" w:space="0" w:color="BFBFBF" w:themeColor="background1" w:themeShade="BF"/>
+        <w:right w:val="single" w:sz="4" w:space="0" w:color="BFBFBF" w:themeColor="background1" w:themeShade="BF"/>
+        <w:insideH w:val="single" w:sz="4" w:space="0" w:color="BFBFBF" w:themeColor="background1" w:themeShade="BF"/>
+        <w:insideV w:val="single" w:sz="4" w:space="0" w:color="BFBFBF" w:themeColor="background1" w:themeShade="BF"/>
+      </w:tblBorders>
+    </w:tblPr>
+    <w:tblStylePr w:type="firstRow">
+      <w:rPr>
+        <w:b/>
+        <w:bCs/>
+      </w:rPr>
+    </w:tblStylePr>
+    <w:tblStylePr w:type="lastRow">
+      <w:rPr>
+        <w:b/>
+        <w:bCs/>
+      </w:rPr>
+      <w:tblPr/>
+      <w:tcPr>
+        <w:tcBorders>
+          <w:top w:val="double" w:sz="4" w:space="0" w:color="BFBFBF" w:themeColor="background1" w:themeShade="BF"/>
+        </w:tcBorders>
+      </w:tcPr>
+    </w:tblStylePr>
+    <w:tblStylePr w:type="firstCol">
+      <w:rPr>
+        <w:b/>
+        <w:bCs/>
+      </w:rPr>
+    </w:tblStylePr>
+    <w:tblStylePr w:type="lastCol">
+      <w:rPr>
+        <w:b/>
+        <w:bCs/>
+      </w:rPr>
+    </w:tblStylePr>
+    <w:tblStylePr w:type="band1Vert">
+      <w:tblPr/>
+      <w:tcPr>
+        <w:shd w:val="clear" w:color="auto" w:fill="F2F2F2" w:themeFill="background1" w:themeFillShade="F2"/>
+      </w:tcPr>
+    </w:tblStylePr>
+    <w:tblStylePr w:type="band1Horz">
+      <w:tblPr/>
+      <w:tcPr>
+        <w:shd w:val="clear" w:color="auto" w:fill="F2F2F2" w:themeFill="background1" w:themeFillShade="F2"/>
+      </w:tcPr>
+    </w:tblStylePr>
   </w:style>
 </w:styles>
 </file>
@@ -4317,7 +6937,7 @@
   <a:extraClrSchemeLst/>
   <a:extLst>
     <a:ext uri="{05A4C25C-085E-4340-85A3-A5531E510DB2}">
-      <thm15:themeFamily xmlns:thm15="http://schemas.microsoft.com/office/thememl/2012/main" xmlns="" name="Office Theme" id="{62F939B6-93AF-4DB8-9C6B-D6C7DFDC589F}" vid="{4A3C46E8-61CC-4603-A589-7422A47A8E4A}"/>
+      <thm15:themeFamily xmlns:thm15="http://schemas.microsoft.com/office/thememl/2012/main" name="Office Theme" id="{62F939B6-93AF-4DB8-9C6B-D6C7DFDC589F}" vid="{4A3C46E8-61CC-4603-A589-7422A47A8E4A}"/>
     </a:ext>
   </a:extLst>
 </a:theme>
@@ -4328,7 +6948,7 @@
 </file>
 
 <file path=customXml/itemProps1.xml><?xml version="1.0" encoding="utf-8"?>
-<ds:datastoreItem xmlns:ds="http://schemas.openxmlformats.org/officeDocument/2006/customXml" ds:itemID="{1E8DE437-9B79-4CAE-BF4B-276B79E73E34}">
+<ds:datastoreItem xmlns:ds="http://schemas.openxmlformats.org/officeDocument/2006/customXml" ds:itemID="{61157A22-EF11-41D3-9CB5-F783FBF03B62}">
   <ds:schemaRefs>
     <ds:schemaRef ds:uri="http://schemas.openxmlformats.org/officeDocument/2006/bibliography"/>
   </ds:schemaRefs>

</xml_diff>

<commit_message>
add front page + document structure + requirements
</commit_message>
<xml_diff>
--- a/RASD/RASD.docx
+++ b/RASD/RASD.docx
@@ -335,6 +335,7 @@
       <w:r>
         <w:rPr>
           <w:rFonts w:ascii="Calibri" w:hAnsi="Calibri" w:cs="Calibri"/>
+          <w:i/>
           <w:noProof/>
           <w:sz w:val="32"/>
           <w:szCs w:val="32"/>
@@ -342,7 +343,155 @@
         <mc:AlternateContent>
           <mc:Choice Requires="wps">
             <w:drawing>
-              <wp:anchor distT="0" distB="0" distL="114300" distR="114300" simplePos="0" relativeHeight="251662336" behindDoc="0" locked="0" layoutInCell="1" allowOverlap="1" wp14:anchorId="2439242D" wp14:editId="54235207">
+              <wp:anchor distT="0" distB="0" distL="114300" distR="114300" simplePos="0" relativeHeight="251660288" behindDoc="0" locked="0" layoutInCell="1" allowOverlap="1" wp14:anchorId="0445FB0D" wp14:editId="03EC1B74">
+                <wp:simplePos x="0" y="0"/>
+                <wp:positionH relativeFrom="column">
+                  <wp:posOffset>3766820</wp:posOffset>
+                </wp:positionH>
+                <wp:positionV relativeFrom="paragraph">
+                  <wp:posOffset>205740</wp:posOffset>
+                </wp:positionV>
+                <wp:extent cx="2374265" cy="1403985"/>
+                <wp:effectExtent l="0" t="0" r="9525" b="0"/>
+                <wp:wrapNone/>
+                <wp:docPr id="307" name="Casella di testo 2"/>
+                <wp:cNvGraphicFramePr>
+                  <a:graphicFrameLocks xmlns:a="http://schemas.openxmlformats.org/drawingml/2006/main"/>
+                </wp:cNvGraphicFramePr>
+                <a:graphic xmlns:a="http://schemas.openxmlformats.org/drawingml/2006/main">
+                  <a:graphicData uri="http://schemas.microsoft.com/office/word/2010/wordprocessingShape">
+                    <wps:wsp>
+                      <wps:cNvSpPr txBox="1">
+                        <a:spLocks noChangeArrowheads="1"/>
+                      </wps:cNvSpPr>
+                      <wps:spPr bwMode="auto">
+                        <a:xfrm>
+                          <a:off x="0" y="0"/>
+                          <a:ext cx="2374265" cy="1403985"/>
+                        </a:xfrm>
+                        <a:prstGeom prst="rect">
+                          <a:avLst/>
+                        </a:prstGeom>
+                        <a:solidFill>
+                          <a:srgbClr val="FFFFFF"/>
+                        </a:solidFill>
+                        <a:ln w="9525">
+                          <a:noFill/>
+                          <a:miter lim="800000"/>
+                          <a:headEnd/>
+                          <a:tailEnd/>
+                        </a:ln>
+                      </wps:spPr>
+                      <wps:txbx>
+                        <w:txbxContent>
+                          <w:p>
+                            <w:pPr>
+                              <w:rPr>
+                                <w:sz w:val="32"/>
+                                <w:szCs w:val="32"/>
+                              </w:rPr>
+                            </w:pPr>
+                            <w:r>
+                              <w:rPr>
+                                <w:i/>
+                                <w:sz w:val="32"/>
+                                <w:szCs w:val="32"/>
+                              </w:rPr>
+                              <w:t>Professor</w:t>
+                            </w:r>
+                            <w:r>
+                              <w:rPr>
+                                <w:sz w:val="32"/>
+                                <w:szCs w:val="32"/>
+                              </w:rPr>
+                              <w:t>:</w:t>
+                            </w:r>
+                          </w:p>
+                          <w:p>
+                            <w:r>
+                              <w:rPr>
+                                <w:sz w:val="32"/>
+                                <w:szCs w:val="32"/>
+                              </w:rPr>
+                              <w:t>Matteo G. ROSSI</w:t>
+                            </w:r>
+                          </w:p>
+                        </w:txbxContent>
+                      </wps:txbx>
+                      <wps:bodyPr rot="0" vert="horz" wrap="square" lIns="91440" tIns="45720" rIns="91440" bIns="45720" anchor="t" anchorCtr="0">
+                        <a:spAutoFit/>
+                      </wps:bodyPr>
+                    </wps:wsp>
+                  </a:graphicData>
+                </a:graphic>
+                <wp14:sizeRelH relativeFrom="margin">
+                  <wp14:pctWidth>40000</wp14:pctWidth>
+                </wp14:sizeRelH>
+                <wp14:sizeRelV relativeFrom="margin">
+                  <wp14:pctHeight>20000</wp14:pctHeight>
+                </wp14:sizeRelV>
+              </wp:anchor>
+            </w:drawing>
+          </mc:Choice>
+          <mc:Fallback>
+            <w:pict>
+              <v:shapetype id="_x0000_t202" coordsize="21600,21600" o:spt="202" path="m,l,21600r21600,l21600,xe">
+                <v:stroke joinstyle="miter"/>
+                <v:path gradientshapeok="t" o:connecttype="rect"/>
+              </v:shapetype>
+              <v:shape id="Casella di testo 2" o:spid="_x0000_s1026" type="#_x0000_t202" style="position:absolute;left:0;text-align:left;margin-left:296.6pt;margin-top:16.2pt;width:186.95pt;height:110.55pt;z-index:251660288;visibility:visible;mso-wrap-style:square;mso-width-percent:400;mso-height-percent:200;mso-wrap-distance-left:9pt;mso-wrap-distance-top:0;mso-wrap-distance-right:9pt;mso-wrap-distance-bottom:0;mso-position-horizontal:absolute;mso-position-horizontal-relative:text;mso-position-vertical:absolute;mso-position-vertical-relative:text;mso-width-percent:400;mso-height-percent:200;mso-width-relative:margin;mso-height-relative:margin;v-text-anchor:top" o:gfxdata="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" stroked="f">
+                <v:textbox style="mso-fit-shape-to-text:t">
+                  <w:txbxContent>
+                    <w:p>
+                      <w:pPr>
+                        <w:rPr>
+                          <w:sz w:val="32"/>
+                          <w:szCs w:val="32"/>
+                        </w:rPr>
+                      </w:pPr>
+                      <w:r>
+                        <w:rPr>
+                          <w:i/>
+                          <w:sz w:val="32"/>
+                          <w:szCs w:val="32"/>
+                        </w:rPr>
+                        <w:t>Professor</w:t>
+                      </w:r>
+                      <w:r>
+                        <w:rPr>
+                          <w:sz w:val="32"/>
+                          <w:szCs w:val="32"/>
+                        </w:rPr>
+                        <w:t>:</w:t>
+                      </w:r>
+                    </w:p>
+                    <w:p>
+                      <w:r>
+                        <w:rPr>
+                          <w:sz w:val="32"/>
+                          <w:szCs w:val="32"/>
+                        </w:rPr>
+                        <w:t>Matteo G. ROSSI</w:t>
+                      </w:r>
+                    </w:p>
+                  </w:txbxContent>
+                </v:textbox>
+              </v:shape>
+            </w:pict>
+          </mc:Fallback>
+        </mc:AlternateContent>
+      </w:r>
+      <w:r>
+        <w:rPr>
+          <w:rFonts w:ascii="Calibri" w:hAnsi="Calibri" w:cs="Calibri"/>
+          <w:noProof/>
+          <w:sz w:val="32"/>
+          <w:szCs w:val="32"/>
+        </w:rPr>
+        <mc:AlternateContent>
+          <mc:Choice Requires="wps">
+            <w:drawing>
+              <wp:anchor distT="0" distB="0" distL="114300" distR="114300" simplePos="0" relativeHeight="251662336" behindDoc="0" locked="0" layoutInCell="1" allowOverlap="1" wp14:anchorId="2439242D" wp14:editId="612C84B6">
                 <wp:simplePos x="0" y="0"/>
                 <wp:positionH relativeFrom="column">
                   <wp:posOffset>396488</wp:posOffset>
@@ -475,11 +624,7 @@
           </mc:Choice>
           <mc:Fallback>
             <w:pict>
-              <v:shapetype id="_x0000_t202" coordsize="21600,21600" o:spt="202" path="m,l,21600r21600,l21600,xe">
-                <v:stroke joinstyle="miter"/>
-                <v:path gradientshapeok="t" o:connecttype="rect"/>
-              </v:shapetype>
-              <v:shape id="Casella di testo 2" o:spid="_x0000_s1026" type="#_x0000_t202" style="position:absolute;left:0;text-align:left;margin-left:31.2pt;margin-top:16.3pt;width:186.95pt;height:110.55pt;z-index:251662336;visibility:visible;mso-wrap-style:square;mso-width-percent:400;mso-height-percent:200;mso-wrap-distance-left:9pt;mso-wrap-distance-top:0;mso-wrap-distance-right:9pt;mso-wrap-distance-bottom:0;mso-position-horizontal:absolute;mso-position-horizontal-relative:text;mso-position-vertical:absolute;mso-position-vertical-relative:text;mso-width-percent:400;mso-height-percent:200;mso-width-relative:margin;mso-height-relative:margin;v-text-anchor:top" o:gfxdata="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" stroked="f">
+              <v:shape id="_x0000_s1027" type="#_x0000_t202" style="position:absolute;left:0;text-align:left;margin-left:31.2pt;margin-top:16.3pt;width:186.95pt;height:110.55pt;z-index:251662336;visibility:visible;mso-wrap-style:square;mso-width-percent:400;mso-height-percent:200;mso-wrap-distance-left:9pt;mso-wrap-distance-top:0;mso-wrap-distance-right:9pt;mso-wrap-distance-bottom:0;mso-position-horizontal:absolute;mso-position-horizontal-relative:text;mso-position-vertical:absolute;mso-position-vertical-relative:text;mso-width-percent:400;mso-height-percent:200;mso-width-relative:margin;mso-height-relative:margin;v-text-anchor:top" o:gfxdata="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" stroked="f">
                 <v:textbox style="mso-fit-shape-to-text:t">
                   <w:txbxContent>
                     <w:p>
@@ -562,151 +707,6 @@
           </mc:Fallback>
         </mc:AlternateContent>
       </w:r>
-      <w:r>
-        <w:rPr>
-          <w:rFonts w:ascii="Calibri" w:hAnsi="Calibri" w:cs="Calibri"/>
-          <w:i/>
-          <w:noProof/>
-          <w:sz w:val="32"/>
-          <w:szCs w:val="32"/>
-        </w:rPr>
-        <mc:AlternateContent>
-          <mc:Choice Requires="wps">
-            <w:drawing>
-              <wp:anchor distT="0" distB="0" distL="114300" distR="114300" simplePos="0" relativeHeight="251660288" behindDoc="0" locked="0" layoutInCell="1" allowOverlap="1" wp14:anchorId="0445FB0D" wp14:editId="16E38875">
-                <wp:simplePos x="0" y="0"/>
-                <wp:positionH relativeFrom="column">
-                  <wp:posOffset>3766820</wp:posOffset>
-                </wp:positionH>
-                <wp:positionV relativeFrom="paragraph">
-                  <wp:posOffset>158198</wp:posOffset>
-                </wp:positionV>
-                <wp:extent cx="2374265" cy="1403985"/>
-                <wp:effectExtent l="0" t="0" r="9525" b="0"/>
-                <wp:wrapNone/>
-                <wp:docPr id="307" name="Casella di testo 2"/>
-                <wp:cNvGraphicFramePr>
-                  <a:graphicFrameLocks xmlns:a="http://schemas.openxmlformats.org/drawingml/2006/main"/>
-                </wp:cNvGraphicFramePr>
-                <a:graphic xmlns:a="http://schemas.openxmlformats.org/drawingml/2006/main">
-                  <a:graphicData uri="http://schemas.microsoft.com/office/word/2010/wordprocessingShape">
-                    <wps:wsp>
-                      <wps:cNvSpPr txBox="1">
-                        <a:spLocks noChangeArrowheads="1"/>
-                      </wps:cNvSpPr>
-                      <wps:spPr bwMode="auto">
-                        <a:xfrm>
-                          <a:off x="0" y="0"/>
-                          <a:ext cx="2374265" cy="1403985"/>
-                        </a:xfrm>
-                        <a:prstGeom prst="rect">
-                          <a:avLst/>
-                        </a:prstGeom>
-                        <a:solidFill>
-                          <a:srgbClr val="FFFFFF"/>
-                        </a:solidFill>
-                        <a:ln w="9525">
-                          <a:noFill/>
-                          <a:miter lim="800000"/>
-                          <a:headEnd/>
-                          <a:tailEnd/>
-                        </a:ln>
-                      </wps:spPr>
-                      <wps:txbx>
-                        <w:txbxContent>
-                          <w:p>
-                            <w:pPr>
-                              <w:rPr>
-                                <w:sz w:val="32"/>
-                                <w:szCs w:val="32"/>
-                              </w:rPr>
-                            </w:pPr>
-                            <w:r>
-                              <w:rPr>
-                                <w:i/>
-                                <w:sz w:val="32"/>
-                                <w:szCs w:val="32"/>
-                              </w:rPr>
-                              <w:t>Professor</w:t>
-                            </w:r>
-                            <w:r>
-                              <w:rPr>
-                                <w:sz w:val="32"/>
-                                <w:szCs w:val="32"/>
-                              </w:rPr>
-                              <w:t>:</w:t>
-                            </w:r>
-                          </w:p>
-                          <w:p>
-                            <w:r>
-                              <w:rPr>
-                                <w:sz w:val="32"/>
-                                <w:szCs w:val="32"/>
-                              </w:rPr>
-                              <w:t>Matteo G. ROSSI</w:t>
-                            </w:r>
-                          </w:p>
-                        </w:txbxContent>
-                      </wps:txbx>
-                      <wps:bodyPr rot="0" vert="horz" wrap="square" lIns="91440" tIns="45720" rIns="91440" bIns="45720" anchor="t" anchorCtr="0">
-                        <a:spAutoFit/>
-                      </wps:bodyPr>
-                    </wps:wsp>
-                  </a:graphicData>
-                </a:graphic>
-                <wp14:sizeRelH relativeFrom="margin">
-                  <wp14:pctWidth>40000</wp14:pctWidth>
-                </wp14:sizeRelH>
-                <wp14:sizeRelV relativeFrom="margin">
-                  <wp14:pctHeight>20000</wp14:pctHeight>
-                </wp14:sizeRelV>
-              </wp:anchor>
-            </w:drawing>
-          </mc:Choice>
-          <mc:Fallback>
-            <w:pict>
-              <v:shape id="_x0000_s1027" type="#_x0000_t202" style="position:absolute;left:0;text-align:left;margin-left:296.6pt;margin-top:12.45pt;width:186.95pt;height:110.55pt;z-index:251660288;visibility:visible;mso-wrap-style:square;mso-width-percent:400;mso-height-percent:200;mso-wrap-distance-left:9pt;mso-wrap-distance-top:0;mso-wrap-distance-right:9pt;mso-wrap-distance-bottom:0;mso-position-horizontal:absolute;mso-position-horizontal-relative:text;mso-position-vertical:absolute;mso-position-vertical-relative:text;mso-width-percent:400;mso-height-percent:200;mso-width-relative:margin;mso-height-relative:margin;v-text-anchor:top" o:gfxdata="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" stroked="f">
-                <v:textbox style="mso-fit-shape-to-text:t">
-                  <w:txbxContent>
-                    <w:p>
-                      <w:pPr>
-                        <w:rPr>
-                          <w:sz w:val="32"/>
-                          <w:szCs w:val="32"/>
-                        </w:rPr>
-                      </w:pPr>
-                      <w:r>
-                        <w:rPr>
-                          <w:i/>
-                          <w:sz w:val="32"/>
-                          <w:szCs w:val="32"/>
-                        </w:rPr>
-                        <w:t>Professor</w:t>
-                      </w:r>
-                      <w:r>
-                        <w:rPr>
-                          <w:sz w:val="32"/>
-                          <w:szCs w:val="32"/>
-                        </w:rPr>
-                        <w:t>:</w:t>
-                      </w:r>
-                    </w:p>
-                    <w:p>
-                      <w:r>
-                        <w:rPr>
-                          <w:sz w:val="32"/>
-                          <w:szCs w:val="32"/>
-                        </w:rPr>
-                        <w:t>Matteo G. ROSSI</w:t>
-                      </w:r>
-                    </w:p>
-                  </w:txbxContent>
-                </v:textbox>
-              </v:shape>
-            </w:pict>
-          </mc:Fallback>
-        </mc:AlternateContent>
-      </w:r>
     </w:p>
     <w:p>
       <w:pPr>
@@ -821,6 +821,15 @@
           <w:szCs w:val="28"/>
         </w:rPr>
         <w:t xml:space="preserve"> 1</w:t>
+      </w:r>
+      <w:r>
+        <w:rPr>
+          <w:rFonts w:ascii="Calibri" w:hAnsi="Calibri" w:cs="Calibri"/>
+          <w:i/>
+          <w:sz w:val="28"/>
+          <w:szCs w:val="28"/>
+        </w:rPr>
+        <w:t>.0</w:t>
       </w:r>
     </w:p>
     <w:p>
@@ -1892,7 +1901,25 @@
           <w:szCs w:val="28"/>
           <w:lang w:val="en-US"/>
         </w:rPr>
-        <w:t xml:space="preserve">] Allow </w:t>
+        <w:t xml:space="preserve">] </w:t>
+      </w:r>
+      <w:r>
+        <w:rPr>
+          <w:rFonts w:ascii="Calibri" w:hAnsi="Calibri" w:cs="Calibri"/>
+          <w:sz w:val="28"/>
+          <w:szCs w:val="28"/>
+          <w:lang w:val="en-US"/>
+        </w:rPr>
+        <w:t>A</w:t>
+      </w:r>
+      <w:r>
+        <w:rPr>
+          <w:rFonts w:ascii="Calibri" w:hAnsi="Calibri" w:cs="Calibri"/>
+          <w:sz w:val="28"/>
+          <w:szCs w:val="28"/>
+          <w:lang w:val="en-US"/>
+        </w:rPr>
+        <w:t xml:space="preserve">llow </w:t>
       </w:r>
       <w:r>
         <w:rPr>
@@ -1910,25 +1937,25 @@
           <w:szCs w:val="28"/>
           <w:lang w:val="en-US"/>
         </w:rPr>
-        <w:t xml:space="preserve">s to take pictures of vehicles illegally </w:t>
-      </w:r>
-      <w:r>
-        <w:rPr>
-          <w:rFonts w:ascii="Calibri" w:hAnsi="Calibri" w:cs="Calibri"/>
-          <w:sz w:val="28"/>
-          <w:szCs w:val="28"/>
-          <w:lang w:val="en-US"/>
-        </w:rPr>
-        <w:t>parked</w:t>
-      </w:r>
-      <w:r>
-        <w:rPr>
-          <w:rFonts w:ascii="Calibri" w:hAnsi="Calibri" w:cs="Calibri"/>
-          <w:sz w:val="28"/>
-          <w:szCs w:val="28"/>
-          <w:lang w:val="en-US"/>
-        </w:rPr>
-        <w:t>;</w:t>
+        <w:t>s to view a</w:t>
+      </w:r>
+      <w:r>
+        <w:rPr>
+          <w:rFonts w:ascii="Calibri" w:hAnsi="Calibri" w:cs="Calibri"/>
+          <w:sz w:val="28"/>
+          <w:szCs w:val="28"/>
+          <w:lang w:val="en-US"/>
+        </w:rPr>
+        <w:t xml:space="preserve"> history of their</w:t>
+      </w:r>
+      <w:r>
+        <w:rPr>
+          <w:rFonts w:ascii="Calibri" w:hAnsi="Calibri" w:cs="Calibri"/>
+          <w:sz w:val="28"/>
+          <w:szCs w:val="28"/>
+          <w:lang w:val="en-US"/>
+        </w:rPr>
+        <w:t xml:space="preserve"> past reports;</w:t>
       </w:r>
     </w:p>
     <w:p>
@@ -1977,16 +2004,61 @@
           <w:szCs w:val="28"/>
           <w:lang w:val="en-US"/>
         </w:rPr>
-        <w:t>Citizen</w:t>
-      </w:r>
-      <w:r>
-        <w:rPr>
-          <w:rFonts w:ascii="Calibri" w:hAnsi="Calibri" w:cs="Calibri"/>
-          <w:sz w:val="28"/>
-          <w:szCs w:val="28"/>
-          <w:lang w:val="en-US"/>
-        </w:rPr>
-        <w:t>s to provide meaningful information during the submission process such as license plate number, date, time, position and type of violation;</w:t>
+        <w:t>Authorities</w:t>
+      </w:r>
+      <w:r>
+        <w:rPr>
+          <w:rFonts w:ascii="Calibri" w:hAnsi="Calibri" w:cs="Calibri"/>
+          <w:sz w:val="28"/>
+          <w:szCs w:val="28"/>
+          <w:lang w:val="en-US"/>
+        </w:rPr>
+        <w:t xml:space="preserve"> to access stored data</w:t>
+      </w:r>
+      <w:r>
+        <w:rPr>
+          <w:rFonts w:ascii="Calibri" w:hAnsi="Calibri" w:cs="Calibri"/>
+          <w:sz w:val="28"/>
+          <w:szCs w:val="28"/>
+          <w:lang w:val="en-US"/>
+        </w:rPr>
+        <w:t xml:space="preserve"> about </w:t>
+      </w:r>
+      <w:r>
+        <w:rPr>
+          <w:rFonts w:ascii="Calibri" w:hAnsi="Calibri" w:cs="Calibri"/>
+          <w:sz w:val="28"/>
+          <w:szCs w:val="28"/>
+          <w:lang w:val="en-US"/>
+        </w:rPr>
+        <w:t xml:space="preserve">submitted </w:t>
+      </w:r>
+      <w:r>
+        <w:rPr>
+          <w:rFonts w:ascii="Calibri" w:hAnsi="Calibri" w:cs="Calibri"/>
+          <w:sz w:val="28"/>
+          <w:szCs w:val="28"/>
+          <w:lang w:val="en-US"/>
+        </w:rPr>
+        <w:t>reports</w:t>
+      </w:r>
+      <w:r>
+        <w:rPr>
+          <w:rFonts w:ascii="Calibri" w:hAnsi="Calibri" w:cs="Calibri"/>
+          <w:sz w:val="28"/>
+          <w:szCs w:val="28"/>
+          <w:lang w:val="en-US"/>
+        </w:rPr>
+        <w:t xml:space="preserve"> and Citizens to view data about accepted ones</w:t>
+      </w:r>
+      <w:r>
+        <w:rPr>
+          <w:rFonts w:ascii="Calibri" w:hAnsi="Calibri" w:cs="Calibri"/>
+          <w:sz w:val="28"/>
+          <w:szCs w:val="28"/>
+          <w:lang w:val="en-US"/>
+        </w:rPr>
+        <w:t>;</w:t>
       </w:r>
     </w:p>
     <w:p>
@@ -2053,34 +2125,25 @@
           <w:szCs w:val="28"/>
           <w:lang w:val="en-US"/>
         </w:rPr>
-        <w:t>Citizen</w:t>
-      </w:r>
-      <w:r>
-        <w:rPr>
-          <w:rFonts w:ascii="Calibri" w:hAnsi="Calibri" w:cs="Calibri"/>
-          <w:sz w:val="28"/>
-          <w:szCs w:val="28"/>
-          <w:lang w:val="en-US"/>
-        </w:rPr>
-        <w:t>s to view a</w:t>
-      </w:r>
-      <w:r>
-        <w:rPr>
-          <w:rFonts w:ascii="Calibri" w:hAnsi="Calibri" w:cs="Calibri"/>
-          <w:sz w:val="28"/>
-          <w:szCs w:val="28"/>
-          <w:lang w:val="en-US"/>
-        </w:rPr>
-        <w:t xml:space="preserve"> history of their</w:t>
-      </w:r>
-      <w:r>
-        <w:rPr>
-          <w:rFonts w:ascii="Calibri" w:hAnsi="Calibri" w:cs="Calibri"/>
-          <w:sz w:val="28"/>
-          <w:szCs w:val="28"/>
-          <w:lang w:val="en-US"/>
-        </w:rPr>
-        <w:t xml:space="preserve"> past reports;</w:t>
+        <w:t>U</w:t>
+      </w:r>
+      <w:r>
+        <w:rPr>
+          <w:rFonts w:ascii="Calibri" w:hAnsi="Calibri" w:cs="Calibri"/>
+          <w:sz w:val="28"/>
+          <w:szCs w:val="28"/>
+          <w:lang w:val="en-US"/>
+        </w:rPr>
+        <w:t>sers</w:t>
+      </w:r>
+      <w:r>
+        <w:rPr>
+          <w:rFonts w:ascii="Calibri" w:hAnsi="Calibri" w:cs="Calibri"/>
+          <w:sz w:val="28"/>
+          <w:szCs w:val="28"/>
+          <w:lang w:val="en-US"/>
+        </w:rPr>
+        <w:t xml:space="preserve"> to highlight areas with most violations;</w:t>
       </w:r>
     </w:p>
     <w:p>
@@ -2129,61 +2192,16 @@
           <w:szCs w:val="28"/>
           <w:lang w:val="en-US"/>
         </w:rPr>
-        <w:t>Authorities</w:t>
-      </w:r>
-      <w:r>
-        <w:rPr>
-          <w:rFonts w:ascii="Calibri" w:hAnsi="Calibri" w:cs="Calibri"/>
-          <w:sz w:val="28"/>
-          <w:szCs w:val="28"/>
-          <w:lang w:val="en-US"/>
-        </w:rPr>
-        <w:t xml:space="preserve"> to access stored data</w:t>
-      </w:r>
-      <w:r>
-        <w:rPr>
-          <w:rFonts w:ascii="Calibri" w:hAnsi="Calibri" w:cs="Calibri"/>
-          <w:sz w:val="28"/>
-          <w:szCs w:val="28"/>
-          <w:lang w:val="en-US"/>
-        </w:rPr>
-        <w:t xml:space="preserve"> about </w:t>
-      </w:r>
-      <w:r>
-        <w:rPr>
-          <w:rFonts w:ascii="Calibri" w:hAnsi="Calibri" w:cs="Calibri"/>
-          <w:sz w:val="28"/>
-          <w:szCs w:val="28"/>
-          <w:lang w:val="en-US"/>
-        </w:rPr>
-        <w:t xml:space="preserve">submitted </w:t>
-      </w:r>
-      <w:r>
-        <w:rPr>
-          <w:rFonts w:ascii="Calibri" w:hAnsi="Calibri" w:cs="Calibri"/>
-          <w:sz w:val="28"/>
-          <w:szCs w:val="28"/>
-          <w:lang w:val="en-US"/>
-        </w:rPr>
-        <w:t>reports</w:t>
-      </w:r>
-      <w:r>
-        <w:rPr>
-          <w:rFonts w:ascii="Calibri" w:hAnsi="Calibri" w:cs="Calibri"/>
-          <w:sz w:val="28"/>
-          <w:szCs w:val="28"/>
-          <w:lang w:val="en-US"/>
-        </w:rPr>
-        <w:t xml:space="preserve"> and Citizens to view data about accepted ones</w:t>
-      </w:r>
-      <w:r>
-        <w:rPr>
-          <w:rFonts w:ascii="Calibri" w:hAnsi="Calibri" w:cs="Calibri"/>
-          <w:sz w:val="28"/>
-          <w:szCs w:val="28"/>
-          <w:lang w:val="en-US"/>
-        </w:rPr>
-        <w:t>;</w:t>
+        <w:t>U</w:t>
+      </w:r>
+      <w:r>
+        <w:rPr>
+          <w:rFonts w:ascii="Calibri" w:hAnsi="Calibri" w:cs="Calibri"/>
+          <w:sz w:val="28"/>
+          <w:szCs w:val="28"/>
+          <w:lang w:val="en-US"/>
+        </w:rPr>
+        <w:t>sers to highlight areas that are unsafe;</w:t>
       </w:r>
     </w:p>
     <w:p>
@@ -2214,61 +2232,44 @@
           <w:szCs w:val="28"/>
           <w:lang w:val="en-US"/>
         </w:rPr>
-        <w:t>G6</w:t>
-      </w:r>
-      <w:r>
-        <w:rPr>
-          <w:rFonts w:ascii="Calibri" w:hAnsi="Calibri" w:cs="Calibri"/>
-          <w:sz w:val="28"/>
-          <w:szCs w:val="28"/>
-          <w:lang w:val="en-US"/>
-        </w:rPr>
-        <w:t xml:space="preserve">] </w:t>
-      </w:r>
-      <w:r>
-        <w:rPr>
-          <w:rFonts w:ascii="Calibri" w:hAnsi="Calibri" w:cs="Calibri"/>
-          <w:sz w:val="28"/>
-          <w:szCs w:val="28"/>
-          <w:lang w:val="en-US"/>
-        </w:rPr>
-        <w:t>A</w:t>
-      </w:r>
-      <w:r>
-        <w:rPr>
-          <w:rFonts w:ascii="Calibri" w:hAnsi="Calibri" w:cs="Calibri"/>
-          <w:sz w:val="28"/>
-          <w:szCs w:val="28"/>
-          <w:lang w:val="en-US"/>
-        </w:rPr>
-        <w:t xml:space="preserve">llow </w:t>
-      </w:r>
-      <w:r>
-        <w:rPr>
-          <w:rFonts w:ascii="Calibri" w:hAnsi="Calibri" w:cs="Calibri"/>
-          <w:sz w:val="28"/>
-          <w:szCs w:val="28"/>
-          <w:lang w:val="en-US"/>
-        </w:rPr>
-        <w:t>U</w:t>
-      </w:r>
-      <w:r>
-        <w:rPr>
-          <w:rFonts w:ascii="Calibri" w:hAnsi="Calibri" w:cs="Calibri"/>
-          <w:sz w:val="28"/>
-          <w:szCs w:val="28"/>
-          <w:lang w:val="en-US"/>
-        </w:rPr>
-        <w:t>sers</w:t>
-      </w:r>
-      <w:r>
-        <w:rPr>
-          <w:rFonts w:ascii="Calibri" w:hAnsi="Calibri" w:cs="Calibri"/>
-          <w:sz w:val="28"/>
-          <w:szCs w:val="28"/>
-          <w:lang w:val="en-US"/>
-        </w:rPr>
-        <w:t xml:space="preserve"> to highlight areas with most violations;</w:t>
+        <w:t>G</w:t>
+      </w:r>
+      <w:r>
+        <w:rPr>
+          <w:rFonts w:ascii="Calibri" w:hAnsi="Calibri" w:cs="Calibri"/>
+          <w:b/>
+          <w:sz w:val="28"/>
+          <w:szCs w:val="28"/>
+          <w:lang w:val="en-US"/>
+        </w:rPr>
+        <w:t>6</w:t>
+      </w:r>
+      <w:r>
+        <w:rPr>
+          <w:rFonts w:ascii="Calibri" w:hAnsi="Calibri" w:cs="Calibri"/>
+          <w:sz w:val="28"/>
+          <w:szCs w:val="28"/>
+          <w:lang w:val="en-US"/>
+        </w:rPr>
+        <w:t xml:space="preserve">] Allow the local </w:t>
+      </w:r>
+      <w:r>
+        <w:rPr>
+          <w:rFonts w:ascii="Calibri" w:hAnsi="Calibri" w:cs="Calibri"/>
+          <w:sz w:val="28"/>
+          <w:szCs w:val="28"/>
+          <w:lang w:val="en-US"/>
+        </w:rPr>
+        <w:t>Authority</w:t>
+      </w:r>
+      <w:r>
+        <w:rPr>
+          <w:rFonts w:ascii="Calibri" w:hAnsi="Calibri" w:cs="Calibri"/>
+          <w:sz w:val="28"/>
+          <w:szCs w:val="28"/>
+          <w:lang w:val="en-US"/>
+        </w:rPr>
+        <w:t xml:space="preserve"> to generate traffic tickets;</w:t>
       </w:r>
     </w:p>
     <w:p>
@@ -2277,6 +2278,8 @@
         <w:spacing w:after="0"/>
         <w:rPr>
           <w:rFonts w:ascii="Calibri" w:hAnsi="Calibri" w:cs="Calibri"/>
+          <w:i/>
+          <w:iCs/>
           <w:sz w:val="28"/>
           <w:szCs w:val="28"/>
           <w:lang w:val="en-US"/>
@@ -2308,25 +2311,88 @@
           <w:szCs w:val="28"/>
           <w:lang w:val="en-US"/>
         </w:rPr>
-        <w:t xml:space="preserve">] Allow </w:t>
-      </w:r>
-      <w:r>
-        <w:rPr>
-          <w:rFonts w:ascii="Calibri" w:hAnsi="Calibri" w:cs="Calibri"/>
-          <w:sz w:val="28"/>
-          <w:szCs w:val="28"/>
-          <w:lang w:val="en-US"/>
-        </w:rPr>
-        <w:t>U</w:t>
-      </w:r>
-      <w:r>
-        <w:rPr>
-          <w:rFonts w:ascii="Calibri" w:hAnsi="Calibri" w:cs="Calibri"/>
-          <w:sz w:val="28"/>
-          <w:szCs w:val="28"/>
-          <w:lang w:val="en-US"/>
-        </w:rPr>
-        <w:t>sers to highlight areas that are unsafe;</w:t>
+        <w:t>]</w:t>
+      </w:r>
+      <w:r>
+        <w:rPr>
+          <w:rFonts w:ascii="Calibri" w:hAnsi="Calibri" w:cs="Calibri"/>
+          <w:sz w:val="28"/>
+          <w:szCs w:val="28"/>
+          <w:lang w:val="en-US"/>
+        </w:rPr>
+        <w:t xml:space="preserve"> </w:t>
+      </w:r>
+      <w:r>
+        <w:rPr>
+          <w:rFonts w:ascii="Calibri" w:hAnsi="Calibri" w:cs="Calibri"/>
+          <w:sz w:val="28"/>
+          <w:szCs w:val="28"/>
+          <w:lang w:val="en-US"/>
+        </w:rPr>
+        <w:t>Allow an Authority to l</w:t>
+      </w:r>
+      <w:r>
+        <w:rPr>
+          <w:rFonts w:ascii="Calibri" w:hAnsi="Calibri" w:cs="Calibri"/>
+          <w:sz w:val="28"/>
+          <w:szCs w:val="28"/>
+          <w:lang w:val="en-US"/>
+        </w:rPr>
+        <w:t xml:space="preserve">ink issued traffic tickets to relative </w:t>
+      </w:r>
+      <w:r>
+        <w:rPr>
+          <w:rFonts w:ascii="Calibri" w:hAnsi="Calibri" w:cs="Calibri"/>
+          <w:sz w:val="28"/>
+          <w:szCs w:val="28"/>
+          <w:lang w:val="en-US"/>
+        </w:rPr>
+        <w:t>Citizens</w:t>
+      </w:r>
+      <w:r>
+        <w:rPr>
+          <w:rFonts w:ascii="Calibri" w:hAnsi="Calibri" w:cs="Calibri"/>
+          <w:sz w:val="28"/>
+          <w:szCs w:val="28"/>
+          <w:lang w:val="en-US"/>
+        </w:rPr>
+        <w:t xml:space="preserve"> s</w:t>
+      </w:r>
+      <w:r>
+        <w:rPr>
+          <w:rFonts w:ascii="Calibri" w:hAnsi="Calibri" w:cs="Calibri"/>
+          <w:sz w:val="28"/>
+          <w:szCs w:val="28"/>
+          <w:lang w:val="en-US"/>
+        </w:rPr>
+        <w:t>i</w:t>
+      </w:r>
+      <w:r>
+        <w:rPr>
+          <w:rFonts w:ascii="Calibri" w:hAnsi="Calibri" w:cs="Calibri"/>
+          <w:sz w:val="28"/>
+          <w:szCs w:val="28"/>
+          <w:lang w:val="en-US"/>
+        </w:rPr>
+        <w:t>gnal</w:t>
+      </w:r>
+      <w:r>
+        <w:rPr>
+          <w:rFonts w:ascii="Calibri" w:hAnsi="Calibri" w:cs="Calibri"/>
+          <w:sz w:val="28"/>
+          <w:szCs w:val="28"/>
+          <w:lang w:val="en-US"/>
+        </w:rPr>
+        <w:t>izations</w:t>
+      </w:r>
+      <w:r>
+        <w:rPr>
+          <w:rFonts w:ascii="Calibri" w:hAnsi="Calibri" w:cs="Calibri"/>
+          <w:sz w:val="28"/>
+          <w:szCs w:val="28"/>
+          <w:lang w:val="en-US"/>
+        </w:rPr>
+        <w:t>;</w:t>
       </w:r>
     </w:p>
     <w:p>
@@ -2335,14 +2401,16 @@
         <w:spacing w:after="0"/>
         <w:rPr>
           <w:rFonts w:ascii="Calibri" w:hAnsi="Calibri" w:cs="Calibri"/>
-          <w:sz w:val="28"/>
-          <w:szCs w:val="28"/>
-          <w:lang w:val="en-US"/>
-        </w:rPr>
-      </w:pPr>
-      <w:r>
-        <w:rPr>
-          <w:rFonts w:ascii="Calibri" w:hAnsi="Calibri" w:cs="Calibri"/>
+          <w:iCs/>
+          <w:sz w:val="28"/>
+          <w:szCs w:val="28"/>
+          <w:lang w:val="en-US"/>
+        </w:rPr>
+      </w:pPr>
+      <w:r>
+        <w:rPr>
+          <w:rFonts w:ascii="Calibri" w:hAnsi="Calibri" w:cs="Calibri"/>
+          <w:iCs/>
           <w:sz w:val="28"/>
           <w:szCs w:val="28"/>
           <w:lang w:val="en-US"/>
@@ -2353,48 +2421,112 @@
         <w:rPr>
           <w:rFonts w:ascii="Calibri" w:hAnsi="Calibri" w:cs="Calibri"/>
           <w:b/>
-          <w:sz w:val="28"/>
-          <w:szCs w:val="28"/>
-          <w:lang w:val="en-US"/>
-        </w:rPr>
-        <w:t>G</w:t>
-      </w:r>
-      <w:r>
-        <w:rPr>
-          <w:rFonts w:ascii="Calibri" w:hAnsi="Calibri" w:cs="Calibri"/>
-          <w:b/>
-          <w:sz w:val="28"/>
-          <w:szCs w:val="28"/>
-          <w:lang w:val="en-US"/>
-        </w:rPr>
-        <w:t>8</w:t>
-      </w:r>
-      <w:r>
-        <w:rPr>
-          <w:rFonts w:ascii="Calibri" w:hAnsi="Calibri" w:cs="Calibri"/>
-          <w:sz w:val="28"/>
-          <w:szCs w:val="28"/>
-          <w:lang w:val="en-US"/>
-        </w:rPr>
-        <w:t xml:space="preserve">] Allow the local </w:t>
-      </w:r>
-      <w:r>
-        <w:rPr>
-          <w:rFonts w:ascii="Calibri" w:hAnsi="Calibri" w:cs="Calibri"/>
-          <w:sz w:val="28"/>
-          <w:szCs w:val="28"/>
-          <w:lang w:val="en-US"/>
-        </w:rPr>
-        <w:t>Authority</w:t>
-      </w:r>
-      <w:r>
-        <w:rPr>
-          <w:rFonts w:ascii="Calibri" w:hAnsi="Calibri" w:cs="Calibri"/>
-          <w:sz w:val="28"/>
-          <w:szCs w:val="28"/>
-          <w:lang w:val="en-US"/>
-        </w:rPr>
-        <w:t xml:space="preserve"> to generate traffic tickets;</w:t>
+          <w:iCs/>
+          <w:sz w:val="28"/>
+          <w:szCs w:val="28"/>
+          <w:lang w:val="en-US"/>
+        </w:rPr>
+        <w:t>G8</w:t>
+      </w:r>
+      <w:r>
+        <w:rPr>
+          <w:rFonts w:ascii="Calibri" w:hAnsi="Calibri" w:cs="Calibri"/>
+          <w:iCs/>
+          <w:sz w:val="28"/>
+          <w:szCs w:val="28"/>
+          <w:lang w:val="en-US"/>
+        </w:rPr>
+        <w:t xml:space="preserve">] Allow </w:t>
+      </w:r>
+      <w:r>
+        <w:rPr>
+          <w:rFonts w:ascii="Calibri" w:hAnsi="Calibri" w:cs="Calibri"/>
+          <w:iCs/>
+          <w:sz w:val="28"/>
+          <w:szCs w:val="28"/>
+          <w:lang w:val="en-US"/>
+        </w:rPr>
+        <w:t>U</w:t>
+      </w:r>
+      <w:r>
+        <w:rPr>
+          <w:rFonts w:ascii="Calibri" w:hAnsi="Calibri" w:cs="Calibri"/>
+          <w:iCs/>
+          <w:sz w:val="28"/>
+          <w:szCs w:val="28"/>
+          <w:lang w:val="en-US"/>
+        </w:rPr>
+        <w:t>ser</w:t>
+      </w:r>
+      <w:r>
+        <w:rPr>
+          <w:rFonts w:ascii="Calibri" w:hAnsi="Calibri" w:cs="Calibri"/>
+          <w:iCs/>
+          <w:sz w:val="28"/>
+          <w:szCs w:val="28"/>
+          <w:lang w:val="en-US"/>
+        </w:rPr>
+        <w:t>s</w:t>
+      </w:r>
+      <w:r>
+        <w:rPr>
+          <w:rFonts w:ascii="Calibri" w:hAnsi="Calibri" w:cs="Calibri"/>
+          <w:iCs/>
+          <w:sz w:val="28"/>
+          <w:szCs w:val="28"/>
+          <w:lang w:val="en-US"/>
+        </w:rPr>
+        <w:t xml:space="preserve"> to </w:t>
+      </w:r>
+      <w:r>
+        <w:rPr>
+          <w:rFonts w:ascii="Calibri" w:hAnsi="Calibri" w:cs="Calibri"/>
+          <w:iCs/>
+          <w:sz w:val="28"/>
+          <w:szCs w:val="28"/>
+          <w:lang w:val="en-US"/>
+        </w:rPr>
+        <w:t>visualize</w:t>
+      </w:r>
+      <w:r>
+        <w:rPr>
+          <w:rFonts w:ascii="Calibri" w:hAnsi="Calibri" w:cs="Calibri"/>
+          <w:iCs/>
+          <w:sz w:val="28"/>
+          <w:szCs w:val="28"/>
+          <w:lang w:val="en-US"/>
+        </w:rPr>
+        <w:t xml:space="preserve"> statistics</w:t>
+      </w:r>
+      <w:r>
+        <w:rPr>
+          <w:rFonts w:ascii="Calibri" w:hAnsi="Calibri" w:cs="Calibri"/>
+          <w:iCs/>
+          <w:sz w:val="28"/>
+          <w:szCs w:val="28"/>
+          <w:lang w:val="en-US"/>
+        </w:rPr>
+        <w:t xml:space="preserve"> posted by</w:t>
+      </w:r>
+      <w:r>
+        <w:rPr>
+          <w:rFonts w:ascii="Calibri" w:hAnsi="Calibri" w:cs="Calibri"/>
+          <w:iCs/>
+          <w:sz w:val="28"/>
+          <w:szCs w:val="28"/>
+          <w:lang w:val="en-US"/>
+        </w:rPr>
+        <w:t xml:space="preserve"> system managers</w:t>
+      </w:r>
+      <w:r>
+        <w:rPr>
+          <w:rFonts w:ascii="Calibri" w:hAnsi="Calibri" w:cs="Calibri"/>
+          <w:iCs/>
+          <w:sz w:val="28"/>
+          <w:szCs w:val="28"/>
+          <w:lang w:val="en-US"/>
+        </w:rPr>
+        <w:t>;</w:t>
       </w:r>
     </w:p>
     <w:p>
@@ -2403,8 +2535,6 @@
         <w:spacing w:after="0"/>
         <w:rPr>
           <w:rFonts w:ascii="Calibri" w:hAnsi="Calibri" w:cs="Calibri"/>
-          <w:i/>
-          <w:iCs/>
           <w:sz w:val="28"/>
           <w:szCs w:val="28"/>
           <w:lang w:val="en-US"/>
@@ -2428,985 +2558,720 @@
           <w:lang w:val="en-US"/>
         </w:rPr>
         <w:t>G9</w:t>
-      </w:r>
-      <w:r>
-        <w:rPr>
-          <w:rFonts w:ascii="Calibri" w:hAnsi="Calibri" w:cs="Calibri"/>
-          <w:sz w:val="28"/>
-          <w:szCs w:val="28"/>
-          <w:lang w:val="en-US"/>
-        </w:rPr>
-        <w:t>]</w:t>
-      </w:r>
-      <w:r>
-        <w:rPr>
-          <w:rFonts w:ascii="Calibri" w:hAnsi="Calibri" w:cs="Calibri"/>
-          <w:sz w:val="28"/>
-          <w:szCs w:val="28"/>
-          <w:lang w:val="en-US"/>
-        </w:rPr>
-        <w:t xml:space="preserve"> </w:t>
-      </w:r>
-      <w:r>
-        <w:rPr>
-          <w:rFonts w:ascii="Calibri" w:hAnsi="Calibri" w:cs="Calibri"/>
-          <w:sz w:val="28"/>
-          <w:szCs w:val="28"/>
-          <w:lang w:val="en-US"/>
-        </w:rPr>
-        <w:t>Allow an Authority to l</w:t>
-      </w:r>
-      <w:r>
-        <w:rPr>
-          <w:rFonts w:ascii="Calibri" w:hAnsi="Calibri" w:cs="Calibri"/>
-          <w:sz w:val="28"/>
-          <w:szCs w:val="28"/>
-          <w:lang w:val="en-US"/>
-        </w:rPr>
-        <w:t xml:space="preserve">ink issued traffic tickets to relative </w:t>
-      </w:r>
-      <w:r>
-        <w:rPr>
-          <w:rFonts w:ascii="Calibri" w:hAnsi="Calibri" w:cs="Calibri"/>
-          <w:sz w:val="28"/>
-          <w:szCs w:val="28"/>
-          <w:lang w:val="en-US"/>
-        </w:rPr>
-        <w:t>Citizens</w:t>
-      </w:r>
-      <w:r>
-        <w:rPr>
-          <w:rFonts w:ascii="Calibri" w:hAnsi="Calibri" w:cs="Calibri"/>
-          <w:sz w:val="28"/>
-          <w:szCs w:val="28"/>
-          <w:lang w:val="en-US"/>
-        </w:rPr>
-        <w:t xml:space="preserve"> s</w:t>
-      </w:r>
-      <w:r>
-        <w:rPr>
-          <w:rFonts w:ascii="Calibri" w:hAnsi="Calibri" w:cs="Calibri"/>
-          <w:sz w:val="28"/>
-          <w:szCs w:val="28"/>
-          <w:lang w:val="en-US"/>
-        </w:rPr>
-        <w:t>i</w:t>
-      </w:r>
-      <w:r>
-        <w:rPr>
-          <w:rFonts w:ascii="Calibri" w:hAnsi="Calibri" w:cs="Calibri"/>
-          <w:sz w:val="28"/>
-          <w:szCs w:val="28"/>
-          <w:lang w:val="en-US"/>
-        </w:rPr>
-        <w:t>gnal</w:t>
-      </w:r>
-      <w:r>
-        <w:rPr>
-          <w:rFonts w:ascii="Calibri" w:hAnsi="Calibri" w:cs="Calibri"/>
-          <w:sz w:val="28"/>
-          <w:szCs w:val="28"/>
-          <w:lang w:val="en-US"/>
-        </w:rPr>
-        <w:t>izations</w:t>
-      </w:r>
-      <w:r>
-        <w:rPr>
-          <w:rFonts w:ascii="Calibri" w:hAnsi="Calibri" w:cs="Calibri"/>
-          <w:sz w:val="28"/>
-          <w:szCs w:val="28"/>
-          <w:lang w:val="en-US"/>
-        </w:rPr>
-        <w:t>;</w:t>
-      </w:r>
-    </w:p>
-    <w:p>
-      <w:pPr>
-        <w:pStyle w:val="NormaleWeb"/>
-        <w:spacing w:after="0"/>
-        <w:rPr>
-          <w:rFonts w:ascii="Calibri" w:hAnsi="Calibri" w:cs="Calibri"/>
-          <w:iCs/>
-          <w:sz w:val="28"/>
-          <w:szCs w:val="28"/>
-          <w:lang w:val="en-US"/>
-        </w:rPr>
-      </w:pPr>
-      <w:r>
-        <w:rPr>
-          <w:rFonts w:ascii="Calibri" w:hAnsi="Calibri" w:cs="Calibri"/>
-          <w:iCs/>
-          <w:sz w:val="28"/>
-          <w:szCs w:val="28"/>
-          <w:lang w:val="en-US"/>
-        </w:rPr>
-        <w:t>[</w:t>
-      </w:r>
-      <w:r>
-        <w:rPr>
-          <w:rFonts w:ascii="Calibri" w:hAnsi="Calibri" w:cs="Calibri"/>
-          <w:b/>
-          <w:iCs/>
-          <w:sz w:val="28"/>
-          <w:szCs w:val="28"/>
-          <w:lang w:val="en-US"/>
-        </w:rPr>
-        <w:t>G10</w:t>
-      </w:r>
-      <w:r>
-        <w:rPr>
-          <w:rFonts w:ascii="Calibri" w:hAnsi="Calibri" w:cs="Calibri"/>
-          <w:iCs/>
-          <w:sz w:val="28"/>
-          <w:szCs w:val="28"/>
-          <w:lang w:val="en-US"/>
-        </w:rPr>
-        <w:t xml:space="preserve">] Allow </w:t>
-      </w:r>
-      <w:r>
-        <w:rPr>
-          <w:rFonts w:ascii="Calibri" w:hAnsi="Calibri" w:cs="Calibri"/>
-          <w:iCs/>
-          <w:sz w:val="28"/>
-          <w:szCs w:val="28"/>
-          <w:lang w:val="en-US"/>
-        </w:rPr>
-        <w:t>U</w:t>
-      </w:r>
-      <w:r>
-        <w:rPr>
-          <w:rFonts w:ascii="Calibri" w:hAnsi="Calibri" w:cs="Calibri"/>
-          <w:iCs/>
-          <w:sz w:val="28"/>
-          <w:szCs w:val="28"/>
-          <w:lang w:val="en-US"/>
-        </w:rPr>
-        <w:t>ser</w:t>
-      </w:r>
-      <w:r>
-        <w:rPr>
-          <w:rFonts w:ascii="Calibri" w:hAnsi="Calibri" w:cs="Calibri"/>
-          <w:iCs/>
-          <w:sz w:val="28"/>
-          <w:szCs w:val="28"/>
-          <w:lang w:val="en-US"/>
-        </w:rPr>
-        <w:t>s</w:t>
-      </w:r>
-      <w:r>
-        <w:rPr>
-          <w:rFonts w:ascii="Calibri" w:hAnsi="Calibri" w:cs="Calibri"/>
-          <w:iCs/>
-          <w:sz w:val="28"/>
-          <w:szCs w:val="28"/>
-          <w:lang w:val="en-US"/>
-        </w:rPr>
-        <w:t xml:space="preserve"> to </w:t>
-      </w:r>
-      <w:r>
-        <w:rPr>
-          <w:rFonts w:ascii="Calibri" w:hAnsi="Calibri" w:cs="Calibri"/>
-          <w:iCs/>
-          <w:sz w:val="28"/>
-          <w:szCs w:val="28"/>
-          <w:lang w:val="en-US"/>
-        </w:rPr>
-        <w:t>visualize</w:t>
-      </w:r>
-      <w:r>
-        <w:rPr>
-          <w:rFonts w:ascii="Calibri" w:hAnsi="Calibri" w:cs="Calibri"/>
-          <w:iCs/>
-          <w:sz w:val="28"/>
-          <w:szCs w:val="28"/>
-          <w:lang w:val="en-US"/>
-        </w:rPr>
-        <w:t xml:space="preserve"> statistics</w:t>
-      </w:r>
-      <w:r>
-        <w:rPr>
-          <w:rFonts w:ascii="Calibri" w:hAnsi="Calibri" w:cs="Calibri"/>
-          <w:iCs/>
-          <w:sz w:val="28"/>
-          <w:szCs w:val="28"/>
-          <w:lang w:val="en-US"/>
-        </w:rPr>
-        <w:t xml:space="preserve"> posted by</w:t>
-      </w:r>
-      <w:r>
-        <w:rPr>
-          <w:rFonts w:ascii="Calibri" w:hAnsi="Calibri" w:cs="Calibri"/>
-          <w:iCs/>
-          <w:sz w:val="28"/>
-          <w:szCs w:val="28"/>
-          <w:lang w:val="en-US"/>
-        </w:rPr>
-        <w:t xml:space="preserve"> system managers</w:t>
-      </w:r>
-      <w:r>
-        <w:rPr>
-          <w:rFonts w:ascii="Calibri" w:hAnsi="Calibri" w:cs="Calibri"/>
-          <w:iCs/>
-          <w:sz w:val="28"/>
-          <w:szCs w:val="28"/>
-          <w:lang w:val="en-US"/>
-        </w:rPr>
-        <w:t>;</w:t>
-      </w:r>
-    </w:p>
-    <w:p>
-      <w:pPr>
-        <w:pStyle w:val="NormaleWeb"/>
-        <w:spacing w:after="0"/>
-        <w:rPr>
-          <w:rFonts w:ascii="Calibri" w:hAnsi="Calibri" w:cs="Calibri"/>
-          <w:sz w:val="28"/>
-          <w:szCs w:val="28"/>
-          <w:lang w:val="en-US"/>
-        </w:rPr>
-      </w:pPr>
-      <w:r>
-        <w:rPr>
-          <w:rFonts w:ascii="Calibri" w:hAnsi="Calibri" w:cs="Calibri"/>
-          <w:sz w:val="28"/>
-          <w:szCs w:val="28"/>
-          <w:lang w:val="en-US"/>
-        </w:rPr>
-        <w:t>[</w:t>
-      </w:r>
-      <w:r>
-        <w:rPr>
-          <w:rFonts w:ascii="Calibri" w:hAnsi="Calibri" w:cs="Calibri"/>
-          <w:b/>
-          <w:sz w:val="28"/>
-          <w:szCs w:val="28"/>
-          <w:lang w:val="en-US"/>
-        </w:rPr>
-        <w:t>G11</w:t>
-      </w:r>
-      <w:r>
-        <w:rPr>
-          <w:rFonts w:ascii="Calibri" w:hAnsi="Calibri" w:cs="Calibri"/>
-          <w:sz w:val="28"/>
-          <w:szCs w:val="28"/>
-          <w:lang w:val="en-US"/>
-        </w:rPr>
-        <w:t xml:space="preserve">] </w:t>
-      </w:r>
-      <w:r>
-        <w:rPr>
-          <w:rFonts w:ascii="Calibri" w:hAnsi="Calibri" w:cs="Calibri"/>
-          <w:sz w:val="28"/>
-          <w:szCs w:val="28"/>
-          <w:lang w:val="en-US"/>
-        </w:rPr>
-        <w:t>A</w:t>
-      </w:r>
-      <w:r>
-        <w:rPr>
-          <w:rFonts w:ascii="Calibri" w:hAnsi="Calibri" w:cs="Calibri"/>
-          <w:sz w:val="28"/>
-          <w:szCs w:val="28"/>
-          <w:lang w:val="en-US"/>
-        </w:rPr>
-        <w:t xml:space="preserve">llow </w:t>
-      </w:r>
-      <w:r>
-        <w:rPr>
-          <w:rFonts w:ascii="Calibri" w:hAnsi="Calibri" w:cs="Calibri"/>
-          <w:sz w:val="28"/>
-          <w:szCs w:val="28"/>
-          <w:lang w:val="en-US"/>
-        </w:rPr>
-        <w:t>U</w:t>
-      </w:r>
-      <w:r>
-        <w:rPr>
-          <w:rFonts w:ascii="Calibri" w:hAnsi="Calibri" w:cs="Calibri"/>
-          <w:sz w:val="28"/>
-          <w:szCs w:val="28"/>
-          <w:lang w:val="en-US"/>
-        </w:rPr>
-        <w:t xml:space="preserve">sers to </w:t>
-      </w:r>
-      <w:r>
-        <w:rPr>
-          <w:rFonts w:ascii="Calibri" w:hAnsi="Calibri" w:cs="Calibri"/>
-          <w:sz w:val="28"/>
-          <w:szCs w:val="28"/>
-          <w:lang w:val="en-US"/>
-        </w:rPr>
-        <w:t>visualize</w:t>
-      </w:r>
-      <w:r>
-        <w:rPr>
-          <w:rFonts w:ascii="Calibri" w:hAnsi="Calibri" w:cs="Calibri"/>
-          <w:sz w:val="28"/>
-          <w:szCs w:val="28"/>
-          <w:lang w:val="en-US"/>
-        </w:rPr>
-        <w:t xml:space="preserve"> possible interventions for areas that </w:t>
-      </w:r>
-      <w:r>
-        <w:rPr>
-          <w:rFonts w:ascii="Calibri" w:hAnsi="Calibri" w:cs="Calibri"/>
-          <w:sz w:val="28"/>
-          <w:szCs w:val="28"/>
-          <w:lang w:val="en-US"/>
-        </w:rPr>
-        <w:t>are deemed unsafe</w:t>
-      </w:r>
-      <w:r>
-        <w:rPr>
-          <w:rFonts w:ascii="Calibri" w:hAnsi="Calibri" w:cs="Calibri"/>
-          <w:sz w:val="28"/>
-          <w:szCs w:val="28"/>
-          <w:lang w:val="en-US"/>
-        </w:rPr>
-        <w:t>;</w:t>
-      </w:r>
-    </w:p>
-    <w:p>
-      <w:pPr>
-        <w:rPr>
-          <w:sz w:val="28"/>
-          <w:szCs w:val="28"/>
-          <w:lang w:val="en-US"/>
-        </w:rPr>
-      </w:pPr>
-    </w:p>
-    <w:p>
-      <w:pPr>
-        <w:ind w:firstLine="708"/>
-        <w:rPr>
-          <w:b/>
-          <w:sz w:val="28"/>
-          <w:szCs w:val="28"/>
-          <w:lang w:val="en-US"/>
-        </w:rPr>
-      </w:pPr>
-      <w:r>
-        <w:rPr>
-          <w:b/>
-          <w:sz w:val="28"/>
-          <w:szCs w:val="28"/>
-          <w:lang w:val="en-US"/>
-        </w:rPr>
-        <w:t>1.3 Definitions, acronyms, abbreviations</w:t>
-      </w:r>
-    </w:p>
-    <w:p>
-      <w:pPr>
-        <w:rPr>
-          <w:sz w:val="28"/>
-          <w:szCs w:val="28"/>
-          <w:lang w:val="en-US"/>
-        </w:rPr>
-      </w:pPr>
-      <w:r>
-        <w:rPr>
-          <w:sz w:val="28"/>
-          <w:szCs w:val="28"/>
-          <w:lang w:val="en-US"/>
-        </w:rPr>
-        <w:t xml:space="preserve">- </w:t>
-      </w:r>
-      <w:r>
-        <w:rPr>
-          <w:sz w:val="28"/>
-          <w:szCs w:val="28"/>
-          <w:u w:val="single"/>
-          <w:lang w:val="en-US"/>
-        </w:rPr>
-        <w:t>Definitions</w:t>
-      </w:r>
-      <w:r>
-        <w:rPr>
-          <w:sz w:val="28"/>
-          <w:szCs w:val="28"/>
-          <w:lang w:val="en-US"/>
-        </w:rPr>
-        <w:t>:</w:t>
-      </w:r>
-    </w:p>
-    <w:p>
-      <w:pPr>
-        <w:rPr>
-          <w:sz w:val="28"/>
-          <w:szCs w:val="28"/>
-          <w:lang w:val="en-US"/>
-        </w:rPr>
-      </w:pPr>
-      <w:r>
-        <w:rPr>
-          <w:b/>
-          <w:sz w:val="28"/>
-          <w:szCs w:val="28"/>
-          <w:lang w:val="en-US"/>
-        </w:rPr>
-        <w:t>User</w:t>
-      </w:r>
-      <w:r>
-        <w:rPr>
-          <w:sz w:val="28"/>
-          <w:szCs w:val="28"/>
-          <w:lang w:val="en-US"/>
-        </w:rPr>
-        <w:t>:</w:t>
-      </w:r>
-      <w:r>
-        <w:rPr>
-          <w:sz w:val="28"/>
-          <w:szCs w:val="28"/>
-          <w:lang w:val="en-US"/>
-        </w:rPr>
-        <w:t xml:space="preserve"> a general actor which is registered </w:t>
-      </w:r>
-      <w:r>
-        <w:rPr>
-          <w:sz w:val="28"/>
-          <w:szCs w:val="28"/>
-          <w:lang w:val="en-US"/>
-        </w:rPr>
-        <w:t>in</w:t>
-      </w:r>
-      <w:r>
-        <w:rPr>
-          <w:sz w:val="28"/>
-          <w:szCs w:val="28"/>
-          <w:lang w:val="en-US"/>
-        </w:rPr>
-        <w:t>to the application</w:t>
-      </w:r>
-      <w:r>
-        <w:rPr>
-          <w:sz w:val="28"/>
-          <w:szCs w:val="28"/>
-          <w:lang w:val="en-US"/>
-        </w:rPr>
-        <w:t xml:space="preserve">; all users </w:t>
-      </w:r>
-      <w:r>
-        <w:rPr>
-          <w:sz w:val="28"/>
-          <w:szCs w:val="28"/>
-          <w:lang w:val="en-US"/>
-        </w:rPr>
-        <w:t>can</w:t>
-      </w:r>
-      <w:r>
-        <w:rPr>
-          <w:sz w:val="28"/>
-          <w:szCs w:val="28"/>
-          <w:lang w:val="en-US"/>
-        </w:rPr>
-        <w:t xml:space="preserve"> consult statistics about violations and highlight unsafe areas</w:t>
-      </w:r>
-      <w:r>
-        <w:rPr>
-          <w:sz w:val="28"/>
-          <w:szCs w:val="28"/>
-          <w:lang w:val="en-US"/>
-        </w:rPr>
-        <w:t>;</w:t>
-      </w:r>
-    </w:p>
-    <w:p>
-      <w:pPr>
-        <w:rPr>
-          <w:sz w:val="28"/>
-          <w:szCs w:val="28"/>
-          <w:lang w:val="en-US"/>
-        </w:rPr>
-      </w:pPr>
-      <w:r>
-        <w:rPr>
-          <w:b/>
-          <w:sz w:val="28"/>
-          <w:szCs w:val="28"/>
-          <w:lang w:val="en-US"/>
-        </w:rPr>
-        <w:t>Authorit</w:t>
-      </w:r>
-      <w:r>
-        <w:rPr>
-          <w:b/>
-          <w:sz w:val="28"/>
-          <w:szCs w:val="28"/>
-          <w:lang w:val="en-US"/>
-        </w:rPr>
-        <w:t>y</w:t>
-      </w:r>
-      <w:r>
-        <w:rPr>
-          <w:sz w:val="28"/>
-          <w:szCs w:val="28"/>
-          <w:lang w:val="en-US"/>
-        </w:rPr>
-        <w:t>: a</w:t>
-      </w:r>
-      <w:r>
-        <w:rPr>
-          <w:sz w:val="28"/>
-          <w:szCs w:val="28"/>
-          <w:lang w:val="en-US"/>
-        </w:rPr>
-        <w:t xml:space="preserve"> user which</w:t>
-      </w:r>
-      <w:r>
-        <w:rPr>
-          <w:sz w:val="28"/>
-          <w:szCs w:val="28"/>
-          <w:lang w:val="en-US"/>
-        </w:rPr>
-        <w:t xml:space="preserve"> receive</w:t>
-      </w:r>
-      <w:r>
-        <w:rPr>
-          <w:sz w:val="28"/>
-          <w:szCs w:val="28"/>
-          <w:lang w:val="en-US"/>
-        </w:rPr>
-        <w:t>s</w:t>
-      </w:r>
-      <w:r>
-        <w:rPr>
-          <w:sz w:val="28"/>
-          <w:szCs w:val="28"/>
-          <w:lang w:val="en-US"/>
-        </w:rPr>
-        <w:t xml:space="preserve"> complaints</w:t>
-      </w:r>
-      <w:r>
-        <w:rPr>
-          <w:sz w:val="28"/>
-          <w:szCs w:val="28"/>
-          <w:lang w:val="en-US"/>
-        </w:rPr>
-        <w:t xml:space="preserve"> and is able to identify actual violations among them. It has</w:t>
-      </w:r>
-      <w:r>
-        <w:rPr>
-          <w:sz w:val="28"/>
-          <w:szCs w:val="28"/>
-          <w:lang w:val="en-US"/>
-        </w:rPr>
-        <w:t xml:space="preserve"> the power to punish</w:t>
-      </w:r>
-      <w:r>
-        <w:rPr>
-          <w:sz w:val="28"/>
-          <w:szCs w:val="28"/>
-          <w:lang w:val="en-US"/>
-        </w:rPr>
-        <w:t xml:space="preserve"> the</w:t>
-      </w:r>
-      <w:r>
-        <w:rPr>
-          <w:sz w:val="28"/>
-          <w:szCs w:val="28"/>
-          <w:lang w:val="en-US"/>
-        </w:rPr>
-        <w:t xml:space="preserve"> </w:t>
-      </w:r>
-      <w:proofErr w:type="spellStart"/>
-      <w:r>
-        <w:rPr>
-          <w:sz w:val="28"/>
-          <w:szCs w:val="28"/>
-          <w:lang w:val="en-US"/>
-        </w:rPr>
-        <w:t>guilties</w:t>
-      </w:r>
-      <w:proofErr w:type="spellEnd"/>
-      <w:r>
-        <w:rPr>
-          <w:sz w:val="28"/>
-          <w:szCs w:val="28"/>
-          <w:lang w:val="en-US"/>
-        </w:rPr>
-        <w:t xml:space="preserve"> with traffic tickets</w:t>
-      </w:r>
-      <w:r>
-        <w:rPr>
-          <w:sz w:val="28"/>
-          <w:szCs w:val="28"/>
-          <w:lang w:val="en-US"/>
-        </w:rPr>
-        <w:t>;</w:t>
-      </w:r>
-    </w:p>
-    <w:p>
-      <w:pPr>
-        <w:rPr>
-          <w:sz w:val="28"/>
-          <w:szCs w:val="28"/>
-          <w:lang w:val="en-US"/>
-        </w:rPr>
-      </w:pPr>
-      <w:r>
-        <w:rPr>
-          <w:b/>
-          <w:sz w:val="28"/>
-          <w:szCs w:val="28"/>
-          <w:lang w:val="en-US"/>
-        </w:rPr>
-        <w:t>Citizen</w:t>
-      </w:r>
-      <w:r>
-        <w:rPr>
-          <w:sz w:val="28"/>
-          <w:szCs w:val="28"/>
-          <w:lang w:val="en-US"/>
-        </w:rPr>
-        <w:t>: a user which is not an authority, he can send reports about violations;</w:t>
-      </w:r>
-    </w:p>
-    <w:p>
-      <w:pPr>
-        <w:rPr>
-          <w:sz w:val="28"/>
-          <w:szCs w:val="28"/>
-          <w:lang w:val="en-US"/>
-        </w:rPr>
-      </w:pPr>
-      <w:r>
-        <w:rPr>
-          <w:b/>
-          <w:sz w:val="28"/>
-          <w:szCs w:val="28"/>
-          <w:lang w:val="en-US"/>
-        </w:rPr>
-        <w:t>Violation</w:t>
-      </w:r>
-      <w:r>
-        <w:rPr>
-          <w:sz w:val="28"/>
-          <w:szCs w:val="28"/>
-          <w:lang w:val="en-US"/>
-        </w:rPr>
-        <w:t xml:space="preserve">: </w:t>
-      </w:r>
-      <w:r>
-        <w:rPr>
-          <w:sz w:val="28"/>
-          <w:szCs w:val="28"/>
-          <w:lang w:val="en-US"/>
-        </w:rPr>
-        <w:t>a violation of traffic laws, in particular parking violations;</w:t>
-      </w:r>
-    </w:p>
-    <w:p>
-      <w:pPr>
-        <w:rPr>
-          <w:sz w:val="28"/>
-          <w:szCs w:val="28"/>
-          <w:lang w:val="en-US"/>
-        </w:rPr>
-      </w:pPr>
-      <w:r>
-        <w:rPr>
-          <w:b/>
-          <w:sz w:val="28"/>
-          <w:szCs w:val="28"/>
-          <w:lang w:val="en-US"/>
-        </w:rPr>
-        <w:t>Accident</w:t>
-      </w:r>
-      <w:r>
-        <w:rPr>
-          <w:sz w:val="28"/>
-          <w:szCs w:val="28"/>
-          <w:lang w:val="en-US"/>
-        </w:rPr>
-        <w:t>: a</w:t>
-      </w:r>
-      <w:r>
-        <w:rPr>
-          <w:sz w:val="28"/>
-          <w:szCs w:val="28"/>
-          <w:lang w:val="en-US"/>
-        </w:rPr>
-        <w:t xml:space="preserve"> traffic event involving two or more vehicles where people got injured or caused damages to the vehicles</w:t>
-      </w:r>
-    </w:p>
-    <w:p>
-      <w:pPr>
-        <w:rPr>
-          <w:sz w:val="28"/>
-          <w:szCs w:val="28"/>
-          <w:lang w:val="en-US"/>
-        </w:rPr>
-      </w:pPr>
-      <w:r>
-        <w:rPr>
-          <w:b/>
-          <w:sz w:val="28"/>
-          <w:szCs w:val="28"/>
-          <w:lang w:val="en-US"/>
-        </w:rPr>
-        <w:t>Report</w:t>
-      </w:r>
-      <w:r>
-        <w:rPr>
-          <w:sz w:val="28"/>
-          <w:szCs w:val="28"/>
-          <w:lang w:val="en-US"/>
-        </w:rPr>
-        <w:t xml:space="preserve">: a notification sent by </w:t>
-      </w:r>
-      <w:r>
-        <w:rPr>
-          <w:sz w:val="28"/>
-          <w:szCs w:val="28"/>
-          <w:lang w:val="en-US"/>
-        </w:rPr>
-        <w:t>a</w:t>
-      </w:r>
-      <w:r>
-        <w:rPr>
-          <w:sz w:val="28"/>
-          <w:szCs w:val="28"/>
-          <w:lang w:val="en-US"/>
-        </w:rPr>
-        <w:t xml:space="preserve"> </w:t>
-      </w:r>
-      <w:r>
-        <w:rPr>
-          <w:sz w:val="28"/>
-          <w:szCs w:val="28"/>
-          <w:lang w:val="en-US"/>
-        </w:rPr>
-        <w:t>citizen</w:t>
-      </w:r>
-      <w:r>
-        <w:rPr>
-          <w:sz w:val="28"/>
-          <w:szCs w:val="28"/>
-          <w:lang w:val="en-US"/>
-        </w:rPr>
-        <w:t xml:space="preserve"> to indicate violations</w:t>
-      </w:r>
-      <w:r>
-        <w:rPr>
-          <w:sz w:val="28"/>
-          <w:szCs w:val="28"/>
-          <w:lang w:val="en-US"/>
-        </w:rPr>
-        <w:t>, containing all the meaningful information about it</w:t>
-      </w:r>
-      <w:r>
-        <w:rPr>
-          <w:sz w:val="28"/>
-          <w:szCs w:val="28"/>
-          <w:lang w:val="en-US"/>
-        </w:rPr>
-        <w:t>;</w:t>
-      </w:r>
-    </w:p>
-    <w:p>
-      <w:pPr>
-        <w:rPr>
-          <w:sz w:val="28"/>
-          <w:szCs w:val="28"/>
-          <w:lang w:val="en-US"/>
-        </w:rPr>
-      </w:pPr>
-      <w:r>
-        <w:rPr>
-          <w:b/>
-          <w:sz w:val="28"/>
-          <w:szCs w:val="28"/>
-          <w:lang w:val="en-US"/>
-        </w:rPr>
-        <w:lastRenderedPageBreak/>
-        <w:t>Traffic ticket</w:t>
-      </w:r>
-      <w:r>
-        <w:rPr>
-          <w:sz w:val="28"/>
-          <w:szCs w:val="28"/>
-          <w:lang w:val="en-US"/>
-        </w:rPr>
-        <w:t xml:space="preserve">: </w:t>
-      </w:r>
-      <w:r>
-        <w:rPr>
-          <w:sz w:val="28"/>
-          <w:szCs w:val="28"/>
-          <w:lang w:val="en-US"/>
-        </w:rPr>
-        <w:t>a</w:t>
-      </w:r>
-      <w:r>
-        <w:rPr>
-          <w:sz w:val="28"/>
-          <w:szCs w:val="28"/>
-          <w:lang w:val="en-US"/>
-        </w:rPr>
-        <w:t xml:space="preserve"> sanction which force an offender</w:t>
-      </w:r>
-      <w:r>
-        <w:rPr>
-          <w:sz w:val="28"/>
-          <w:szCs w:val="28"/>
-          <w:lang w:val="en-US"/>
-        </w:rPr>
-        <w:t xml:space="preserve"> of a violation</w:t>
-      </w:r>
-      <w:r>
-        <w:rPr>
-          <w:sz w:val="28"/>
-          <w:szCs w:val="28"/>
-          <w:lang w:val="en-US"/>
-        </w:rPr>
-        <w:t xml:space="preserve"> to pay an amount of money</w:t>
-      </w:r>
-      <w:r>
-        <w:rPr>
-          <w:sz w:val="28"/>
-          <w:szCs w:val="28"/>
-          <w:lang w:val="en-US"/>
-        </w:rPr>
-        <w:t>, can be generated by authorities</w:t>
-      </w:r>
-      <w:r>
-        <w:rPr>
-          <w:sz w:val="28"/>
-          <w:szCs w:val="28"/>
-          <w:lang w:val="en-US"/>
-        </w:rPr>
-        <w:t>;</w:t>
-      </w:r>
-    </w:p>
-    <w:p>
-      <w:pPr>
-        <w:rPr>
-          <w:sz w:val="28"/>
-          <w:szCs w:val="28"/>
-          <w:lang w:val="en-US"/>
-        </w:rPr>
-      </w:pPr>
-      <w:r>
-        <w:rPr>
-          <w:b/>
-          <w:sz w:val="28"/>
-          <w:szCs w:val="28"/>
-          <w:lang w:val="en-US"/>
-        </w:rPr>
-        <w:t>Unsafe area</w:t>
-      </w:r>
-      <w:r>
-        <w:rPr>
-          <w:sz w:val="28"/>
-          <w:szCs w:val="28"/>
-          <w:lang w:val="en-US"/>
-        </w:rPr>
-        <w:t>: an area in which many violations and accidents have been reported;</w:t>
-      </w:r>
-    </w:p>
-    <w:p>
-      <w:pPr>
-        <w:rPr>
-          <w:sz w:val="28"/>
-          <w:szCs w:val="28"/>
-          <w:lang w:val="en-US"/>
-        </w:rPr>
-      </w:pPr>
-      <w:r>
-        <w:rPr>
-          <w:b/>
-          <w:sz w:val="28"/>
-          <w:szCs w:val="28"/>
-          <w:lang w:val="en-US"/>
-        </w:rPr>
-        <w:t>Statistics</w:t>
-      </w:r>
-      <w:r>
-        <w:rPr>
-          <w:sz w:val="28"/>
-          <w:szCs w:val="28"/>
-          <w:lang w:val="en-US"/>
-        </w:rPr>
-        <w:t xml:space="preserve">: </w:t>
-      </w:r>
-      <w:r>
-        <w:rPr>
-          <w:sz w:val="28"/>
-          <w:szCs w:val="28"/>
-          <w:lang w:val="en-US"/>
-        </w:rPr>
-        <w:t>a collection of data about violations, accidents or both regarding a certain area.</w:t>
-      </w:r>
-    </w:p>
-    <w:p>
-      <w:pPr>
-        <w:rPr>
-          <w:sz w:val="28"/>
-          <w:szCs w:val="28"/>
-          <w:lang w:val="en-US"/>
-        </w:rPr>
-      </w:pPr>
-      <w:r>
-        <w:rPr>
-          <w:sz w:val="28"/>
-          <w:szCs w:val="28"/>
-          <w:lang w:val="en-US"/>
-        </w:rPr>
-        <w:t xml:space="preserve">- </w:t>
-      </w:r>
-      <w:r>
-        <w:rPr>
-          <w:sz w:val="28"/>
-          <w:szCs w:val="28"/>
-          <w:u w:val="single"/>
-          <w:lang w:val="en-US"/>
-        </w:rPr>
-        <w:t>Acronyms</w:t>
-      </w:r>
-      <w:r>
-        <w:rPr>
-          <w:sz w:val="28"/>
-          <w:szCs w:val="28"/>
-          <w:lang w:val="en-US"/>
-        </w:rPr>
-        <w:t>:</w:t>
-      </w:r>
-    </w:p>
-    <w:p>
-      <w:pPr>
-        <w:rPr>
-          <w:sz w:val="28"/>
-          <w:szCs w:val="28"/>
-          <w:lang w:val="en-US"/>
-        </w:rPr>
-      </w:pPr>
-      <w:r>
-        <w:rPr>
-          <w:b/>
-          <w:sz w:val="28"/>
-          <w:szCs w:val="28"/>
-          <w:lang w:val="en-US"/>
-        </w:rPr>
-        <w:t>RASD</w:t>
-      </w:r>
-      <w:r>
-        <w:rPr>
-          <w:sz w:val="28"/>
-          <w:szCs w:val="28"/>
-          <w:lang w:val="en-US"/>
-        </w:rPr>
-        <w:t>: Requiremen</w:t>
       </w:r>
       <w:bookmarkStart w:id="0" w:name="_GoBack"/>
       <w:bookmarkEnd w:id="0"/>
       <w:r>
         <w:rPr>
-          <w:sz w:val="28"/>
-          <w:szCs w:val="28"/>
-          <w:lang w:val="en-US"/>
-        </w:rPr>
-        <w:t>ts Analysis and Specifications Document;</w:t>
+          <w:rFonts w:ascii="Calibri" w:hAnsi="Calibri" w:cs="Calibri"/>
+          <w:sz w:val="28"/>
+          <w:szCs w:val="28"/>
+          <w:lang w:val="en-US"/>
+        </w:rPr>
+        <w:t xml:space="preserve">] </w:t>
+      </w:r>
+      <w:r>
+        <w:rPr>
+          <w:rFonts w:ascii="Calibri" w:hAnsi="Calibri" w:cs="Calibri"/>
+          <w:sz w:val="28"/>
+          <w:szCs w:val="28"/>
+          <w:lang w:val="en-US"/>
+        </w:rPr>
+        <w:t>A</w:t>
+      </w:r>
+      <w:r>
+        <w:rPr>
+          <w:rFonts w:ascii="Calibri" w:hAnsi="Calibri" w:cs="Calibri"/>
+          <w:sz w:val="28"/>
+          <w:szCs w:val="28"/>
+          <w:lang w:val="en-US"/>
+        </w:rPr>
+        <w:t xml:space="preserve">llow </w:t>
+      </w:r>
+      <w:r>
+        <w:rPr>
+          <w:rFonts w:ascii="Calibri" w:hAnsi="Calibri" w:cs="Calibri"/>
+          <w:sz w:val="28"/>
+          <w:szCs w:val="28"/>
+          <w:lang w:val="en-US"/>
+        </w:rPr>
+        <w:t>U</w:t>
+      </w:r>
+      <w:r>
+        <w:rPr>
+          <w:rFonts w:ascii="Calibri" w:hAnsi="Calibri" w:cs="Calibri"/>
+          <w:sz w:val="28"/>
+          <w:szCs w:val="28"/>
+          <w:lang w:val="en-US"/>
+        </w:rPr>
+        <w:t xml:space="preserve">sers to </w:t>
+      </w:r>
+      <w:r>
+        <w:rPr>
+          <w:rFonts w:ascii="Calibri" w:hAnsi="Calibri" w:cs="Calibri"/>
+          <w:sz w:val="28"/>
+          <w:szCs w:val="28"/>
+          <w:lang w:val="en-US"/>
+        </w:rPr>
+        <w:t>visualize</w:t>
+      </w:r>
+      <w:r>
+        <w:rPr>
+          <w:rFonts w:ascii="Calibri" w:hAnsi="Calibri" w:cs="Calibri"/>
+          <w:sz w:val="28"/>
+          <w:szCs w:val="28"/>
+          <w:lang w:val="en-US"/>
+        </w:rPr>
+        <w:t xml:space="preserve"> possible interventions for areas that </w:t>
+      </w:r>
+      <w:r>
+        <w:rPr>
+          <w:rFonts w:ascii="Calibri" w:hAnsi="Calibri" w:cs="Calibri"/>
+          <w:sz w:val="28"/>
+          <w:szCs w:val="28"/>
+          <w:lang w:val="en-US"/>
+        </w:rPr>
+        <w:t>are deemed unsafe</w:t>
+      </w:r>
+      <w:r>
+        <w:rPr>
+          <w:rFonts w:ascii="Calibri" w:hAnsi="Calibri" w:cs="Calibri"/>
+          <w:sz w:val="28"/>
+          <w:szCs w:val="28"/>
+          <w:lang w:val="en-US"/>
+        </w:rPr>
+        <w:t>;</w:t>
+      </w:r>
+    </w:p>
+    <w:p>
+      <w:pPr>
+        <w:rPr>
+          <w:sz w:val="28"/>
+          <w:szCs w:val="28"/>
+          <w:lang w:val="en-US"/>
+        </w:rPr>
+      </w:pPr>
+    </w:p>
+    <w:p>
+      <w:pPr>
+        <w:ind w:firstLine="708"/>
+        <w:rPr>
+          <w:b/>
+          <w:sz w:val="28"/>
+          <w:szCs w:val="28"/>
+          <w:lang w:val="en-US"/>
+        </w:rPr>
+      </w:pPr>
+      <w:r>
+        <w:rPr>
+          <w:b/>
+          <w:sz w:val="28"/>
+          <w:szCs w:val="28"/>
+          <w:lang w:val="en-US"/>
+        </w:rPr>
+        <w:t>1.3 Definitions, acronyms, abbreviations</w:t>
+      </w:r>
+    </w:p>
+    <w:p>
+      <w:pPr>
+        <w:rPr>
+          <w:sz w:val="28"/>
+          <w:szCs w:val="28"/>
+          <w:lang w:val="en-US"/>
+        </w:rPr>
+      </w:pPr>
+      <w:r>
+        <w:rPr>
+          <w:sz w:val="28"/>
+          <w:szCs w:val="28"/>
+          <w:lang w:val="en-US"/>
+        </w:rPr>
+        <w:t xml:space="preserve">- </w:t>
+      </w:r>
+      <w:r>
+        <w:rPr>
+          <w:sz w:val="28"/>
+          <w:szCs w:val="28"/>
+          <w:u w:val="single"/>
+          <w:lang w:val="en-US"/>
+        </w:rPr>
+        <w:t>Definitions</w:t>
+      </w:r>
+      <w:r>
+        <w:rPr>
+          <w:sz w:val="28"/>
+          <w:szCs w:val="28"/>
+          <w:lang w:val="en-US"/>
+        </w:rPr>
+        <w:t>:</w:t>
+      </w:r>
+    </w:p>
+    <w:p>
+      <w:pPr>
+        <w:rPr>
+          <w:sz w:val="28"/>
+          <w:szCs w:val="28"/>
+          <w:lang w:val="en-US"/>
+        </w:rPr>
+      </w:pPr>
+      <w:r>
+        <w:rPr>
+          <w:b/>
+          <w:sz w:val="28"/>
+          <w:szCs w:val="28"/>
+          <w:lang w:val="en-US"/>
+        </w:rPr>
+        <w:t>User</w:t>
+      </w:r>
+      <w:r>
+        <w:rPr>
+          <w:sz w:val="28"/>
+          <w:szCs w:val="28"/>
+          <w:lang w:val="en-US"/>
+        </w:rPr>
+        <w:t>:</w:t>
+      </w:r>
+      <w:r>
+        <w:rPr>
+          <w:sz w:val="28"/>
+          <w:szCs w:val="28"/>
+          <w:lang w:val="en-US"/>
+        </w:rPr>
+        <w:t xml:space="preserve"> a general actor which is registered </w:t>
+      </w:r>
+      <w:r>
+        <w:rPr>
+          <w:sz w:val="28"/>
+          <w:szCs w:val="28"/>
+          <w:lang w:val="en-US"/>
+        </w:rPr>
+        <w:t>in</w:t>
+      </w:r>
+      <w:r>
+        <w:rPr>
+          <w:sz w:val="28"/>
+          <w:szCs w:val="28"/>
+          <w:lang w:val="en-US"/>
+        </w:rPr>
+        <w:t>to the application</w:t>
+      </w:r>
+      <w:r>
+        <w:rPr>
+          <w:sz w:val="28"/>
+          <w:szCs w:val="28"/>
+          <w:lang w:val="en-US"/>
+        </w:rPr>
+        <w:t xml:space="preserve">; all users </w:t>
+      </w:r>
+      <w:r>
+        <w:rPr>
+          <w:sz w:val="28"/>
+          <w:szCs w:val="28"/>
+          <w:lang w:val="en-US"/>
+        </w:rPr>
+        <w:t>can</w:t>
+      </w:r>
+      <w:r>
+        <w:rPr>
+          <w:sz w:val="28"/>
+          <w:szCs w:val="28"/>
+          <w:lang w:val="en-US"/>
+        </w:rPr>
+        <w:t xml:space="preserve"> consult statistics about violations and highlight unsafe areas</w:t>
+      </w:r>
+      <w:r>
+        <w:rPr>
+          <w:sz w:val="28"/>
+          <w:szCs w:val="28"/>
+          <w:lang w:val="en-US"/>
+        </w:rPr>
+        <w:t>;</w:t>
+      </w:r>
+    </w:p>
+    <w:p>
+      <w:pPr>
+        <w:rPr>
+          <w:sz w:val="28"/>
+          <w:szCs w:val="28"/>
+          <w:lang w:val="en-US"/>
+        </w:rPr>
+      </w:pPr>
+      <w:r>
+        <w:rPr>
+          <w:b/>
+          <w:sz w:val="28"/>
+          <w:szCs w:val="28"/>
+          <w:lang w:val="en-US"/>
+        </w:rPr>
+        <w:t>Authorit</w:t>
+      </w:r>
+      <w:r>
+        <w:rPr>
+          <w:b/>
+          <w:sz w:val="28"/>
+          <w:szCs w:val="28"/>
+          <w:lang w:val="en-US"/>
+        </w:rPr>
+        <w:t>y</w:t>
+      </w:r>
+      <w:r>
+        <w:rPr>
+          <w:sz w:val="28"/>
+          <w:szCs w:val="28"/>
+          <w:lang w:val="en-US"/>
+        </w:rPr>
+        <w:t>: a</w:t>
+      </w:r>
+      <w:r>
+        <w:rPr>
+          <w:sz w:val="28"/>
+          <w:szCs w:val="28"/>
+          <w:lang w:val="en-US"/>
+        </w:rPr>
+        <w:t xml:space="preserve"> user which</w:t>
+      </w:r>
+      <w:r>
+        <w:rPr>
+          <w:sz w:val="28"/>
+          <w:szCs w:val="28"/>
+          <w:lang w:val="en-US"/>
+        </w:rPr>
+        <w:t xml:space="preserve"> receive</w:t>
+      </w:r>
+      <w:r>
+        <w:rPr>
+          <w:sz w:val="28"/>
+          <w:szCs w:val="28"/>
+          <w:lang w:val="en-US"/>
+        </w:rPr>
+        <w:t>s</w:t>
+      </w:r>
+      <w:r>
+        <w:rPr>
+          <w:sz w:val="28"/>
+          <w:szCs w:val="28"/>
+          <w:lang w:val="en-US"/>
+        </w:rPr>
+        <w:t xml:space="preserve"> complaints</w:t>
+      </w:r>
+      <w:r>
+        <w:rPr>
+          <w:sz w:val="28"/>
+          <w:szCs w:val="28"/>
+          <w:lang w:val="en-US"/>
+        </w:rPr>
+        <w:t xml:space="preserve"> and is able to identify actual violations among them. It has</w:t>
+      </w:r>
+      <w:r>
+        <w:rPr>
+          <w:sz w:val="28"/>
+          <w:szCs w:val="28"/>
+          <w:lang w:val="en-US"/>
+        </w:rPr>
+        <w:t xml:space="preserve"> the power to punish</w:t>
+      </w:r>
+      <w:r>
+        <w:rPr>
+          <w:sz w:val="28"/>
+          <w:szCs w:val="28"/>
+          <w:lang w:val="en-US"/>
+        </w:rPr>
+        <w:t xml:space="preserve"> the</w:t>
+      </w:r>
+      <w:r>
+        <w:rPr>
+          <w:sz w:val="28"/>
+          <w:szCs w:val="28"/>
+          <w:lang w:val="en-US"/>
+        </w:rPr>
+        <w:t xml:space="preserve"> </w:t>
+      </w:r>
+      <w:r>
+        <w:rPr>
+          <w:sz w:val="28"/>
+          <w:szCs w:val="28"/>
+          <w:lang w:val="en-US"/>
+        </w:rPr>
+        <w:t>culprits</w:t>
+      </w:r>
+      <w:r>
+        <w:rPr>
+          <w:sz w:val="28"/>
+          <w:szCs w:val="28"/>
+          <w:lang w:val="en-US"/>
+        </w:rPr>
+        <w:t xml:space="preserve"> with traffic tickets</w:t>
+      </w:r>
+      <w:r>
+        <w:rPr>
+          <w:sz w:val="28"/>
+          <w:szCs w:val="28"/>
+          <w:lang w:val="en-US"/>
+        </w:rPr>
+        <w:t>;</w:t>
+      </w:r>
+    </w:p>
+    <w:p>
+      <w:pPr>
+        <w:rPr>
+          <w:sz w:val="28"/>
+          <w:szCs w:val="28"/>
+          <w:lang w:val="en-US"/>
+        </w:rPr>
+      </w:pPr>
+      <w:r>
+        <w:rPr>
+          <w:b/>
+          <w:sz w:val="28"/>
+          <w:szCs w:val="28"/>
+          <w:lang w:val="en-US"/>
+        </w:rPr>
+        <w:t>Citizen</w:t>
+      </w:r>
+      <w:r>
+        <w:rPr>
+          <w:sz w:val="28"/>
+          <w:szCs w:val="28"/>
+          <w:lang w:val="en-US"/>
+        </w:rPr>
+        <w:t>: a user which is not an authority, he can send reports about violations;</w:t>
+      </w:r>
+    </w:p>
+    <w:p>
+      <w:pPr>
+        <w:rPr>
+          <w:sz w:val="28"/>
+          <w:szCs w:val="28"/>
+          <w:lang w:val="en-US"/>
+        </w:rPr>
+      </w:pPr>
+      <w:r>
+        <w:rPr>
+          <w:b/>
+          <w:sz w:val="28"/>
+          <w:szCs w:val="28"/>
+          <w:lang w:val="en-US"/>
+        </w:rPr>
+        <w:t>Violation</w:t>
+      </w:r>
+      <w:r>
+        <w:rPr>
+          <w:sz w:val="28"/>
+          <w:szCs w:val="28"/>
+          <w:lang w:val="en-US"/>
+        </w:rPr>
+        <w:t xml:space="preserve">: </w:t>
+      </w:r>
+      <w:r>
+        <w:rPr>
+          <w:sz w:val="28"/>
+          <w:szCs w:val="28"/>
+          <w:lang w:val="en-US"/>
+        </w:rPr>
+        <w:t>a violation of traffic laws, in particular parking violations;</w:t>
+      </w:r>
+    </w:p>
+    <w:p>
+      <w:pPr>
+        <w:rPr>
+          <w:sz w:val="28"/>
+          <w:szCs w:val="28"/>
+          <w:lang w:val="en-US"/>
+        </w:rPr>
+      </w:pPr>
+      <w:r>
+        <w:rPr>
+          <w:b/>
+          <w:sz w:val="28"/>
+          <w:szCs w:val="28"/>
+          <w:lang w:val="en-US"/>
+        </w:rPr>
+        <w:t>Accident</w:t>
+      </w:r>
+      <w:r>
+        <w:rPr>
+          <w:sz w:val="28"/>
+          <w:szCs w:val="28"/>
+          <w:lang w:val="en-US"/>
+        </w:rPr>
+        <w:t>: a</w:t>
+      </w:r>
+      <w:r>
+        <w:rPr>
+          <w:sz w:val="28"/>
+          <w:szCs w:val="28"/>
+          <w:lang w:val="en-US"/>
+        </w:rPr>
+        <w:t xml:space="preserve"> traffic event involving two or more vehicles where people got injured or caused damages to the vehicles</w:t>
+      </w:r>
+    </w:p>
+    <w:p>
+      <w:pPr>
+        <w:rPr>
+          <w:sz w:val="28"/>
+          <w:szCs w:val="28"/>
+          <w:lang w:val="en-US"/>
+        </w:rPr>
+      </w:pPr>
+      <w:r>
+        <w:rPr>
+          <w:b/>
+          <w:sz w:val="28"/>
+          <w:szCs w:val="28"/>
+          <w:lang w:val="en-US"/>
+        </w:rPr>
+        <w:t>Report</w:t>
+      </w:r>
+      <w:r>
+        <w:rPr>
+          <w:sz w:val="28"/>
+          <w:szCs w:val="28"/>
+          <w:lang w:val="en-US"/>
+        </w:rPr>
+        <w:t xml:space="preserve">: a notification sent by </w:t>
+      </w:r>
+      <w:r>
+        <w:rPr>
+          <w:sz w:val="28"/>
+          <w:szCs w:val="28"/>
+          <w:lang w:val="en-US"/>
+        </w:rPr>
+        <w:t>a</w:t>
+      </w:r>
+      <w:r>
+        <w:rPr>
+          <w:sz w:val="28"/>
+          <w:szCs w:val="28"/>
+          <w:lang w:val="en-US"/>
+        </w:rPr>
+        <w:t xml:space="preserve"> </w:t>
+      </w:r>
+      <w:r>
+        <w:rPr>
+          <w:sz w:val="28"/>
+          <w:szCs w:val="28"/>
+          <w:lang w:val="en-US"/>
+        </w:rPr>
+        <w:t>citizen</w:t>
+      </w:r>
+      <w:r>
+        <w:rPr>
+          <w:sz w:val="28"/>
+          <w:szCs w:val="28"/>
+          <w:lang w:val="en-US"/>
+        </w:rPr>
+        <w:t xml:space="preserve"> to indicate violations</w:t>
+      </w:r>
+      <w:r>
+        <w:rPr>
+          <w:sz w:val="28"/>
+          <w:szCs w:val="28"/>
+          <w:lang w:val="en-US"/>
+        </w:rPr>
+        <w:t>, containing all the meaningful information about it</w:t>
+      </w:r>
+      <w:r>
+        <w:rPr>
+          <w:sz w:val="28"/>
+          <w:szCs w:val="28"/>
+          <w:lang w:val="en-US"/>
+        </w:rPr>
+        <w:t>;</w:t>
+      </w:r>
+    </w:p>
+    <w:p>
+      <w:pPr>
+        <w:rPr>
+          <w:sz w:val="28"/>
+          <w:szCs w:val="28"/>
+          <w:lang w:val="en-US"/>
+        </w:rPr>
+      </w:pPr>
+      <w:r>
+        <w:rPr>
+          <w:b/>
+          <w:sz w:val="28"/>
+          <w:szCs w:val="28"/>
+          <w:lang w:val="en-US"/>
+        </w:rPr>
+        <w:t>Traffic ticket</w:t>
+      </w:r>
+      <w:r>
+        <w:rPr>
+          <w:sz w:val="28"/>
+          <w:szCs w:val="28"/>
+          <w:lang w:val="en-US"/>
+        </w:rPr>
+        <w:t xml:space="preserve">: </w:t>
+      </w:r>
+      <w:r>
+        <w:rPr>
+          <w:sz w:val="28"/>
+          <w:szCs w:val="28"/>
+          <w:lang w:val="en-US"/>
+        </w:rPr>
+        <w:t>a</w:t>
+      </w:r>
+      <w:r>
+        <w:rPr>
+          <w:sz w:val="28"/>
+          <w:szCs w:val="28"/>
+          <w:lang w:val="en-US"/>
+        </w:rPr>
+        <w:t xml:space="preserve"> sanction which force an offender</w:t>
+      </w:r>
+      <w:r>
+        <w:rPr>
+          <w:sz w:val="28"/>
+          <w:szCs w:val="28"/>
+          <w:lang w:val="en-US"/>
+        </w:rPr>
+        <w:t xml:space="preserve"> of a violation</w:t>
+      </w:r>
+      <w:r>
+        <w:rPr>
+          <w:sz w:val="28"/>
+          <w:szCs w:val="28"/>
+          <w:lang w:val="en-US"/>
+        </w:rPr>
+        <w:t xml:space="preserve"> to pay an amount of money</w:t>
+      </w:r>
+      <w:r>
+        <w:rPr>
+          <w:sz w:val="28"/>
+          <w:szCs w:val="28"/>
+          <w:lang w:val="en-US"/>
+        </w:rPr>
+        <w:t>, can be generated by authorities</w:t>
+      </w:r>
+      <w:r>
+        <w:rPr>
+          <w:sz w:val="28"/>
+          <w:szCs w:val="28"/>
+          <w:lang w:val="en-US"/>
+        </w:rPr>
+        <w:t>;</w:t>
+      </w:r>
+    </w:p>
+    <w:p>
+      <w:pPr>
+        <w:rPr>
+          <w:sz w:val="28"/>
+          <w:szCs w:val="28"/>
+          <w:lang w:val="en-US"/>
+        </w:rPr>
+      </w:pPr>
+      <w:r>
+        <w:rPr>
+          <w:b/>
+          <w:sz w:val="28"/>
+          <w:szCs w:val="28"/>
+          <w:lang w:val="en-US"/>
+        </w:rPr>
+        <w:t>Unsafe area</w:t>
+      </w:r>
+      <w:r>
+        <w:rPr>
+          <w:sz w:val="28"/>
+          <w:szCs w:val="28"/>
+          <w:lang w:val="en-US"/>
+        </w:rPr>
+        <w:t>: an area in which many violations and accidents have been reported;</w:t>
+      </w:r>
+    </w:p>
+    <w:p>
+      <w:pPr>
+        <w:rPr>
+          <w:sz w:val="28"/>
+          <w:szCs w:val="28"/>
+          <w:lang w:val="en-US"/>
+        </w:rPr>
+      </w:pPr>
+      <w:r>
+        <w:rPr>
+          <w:b/>
+          <w:sz w:val="28"/>
+          <w:szCs w:val="28"/>
+          <w:lang w:val="en-US"/>
+        </w:rPr>
+        <w:lastRenderedPageBreak/>
+        <w:t>Statistics</w:t>
+      </w:r>
+      <w:r>
+        <w:rPr>
+          <w:sz w:val="28"/>
+          <w:szCs w:val="28"/>
+          <w:lang w:val="en-US"/>
+        </w:rPr>
+        <w:t xml:space="preserve">: </w:t>
+      </w:r>
+      <w:r>
+        <w:rPr>
+          <w:sz w:val="28"/>
+          <w:szCs w:val="28"/>
+          <w:lang w:val="en-US"/>
+        </w:rPr>
+        <w:t>a collection of data about violations, accidents or both regarding a certain area.</w:t>
+      </w:r>
+    </w:p>
+    <w:p>
+      <w:pPr>
+        <w:rPr>
+          <w:sz w:val="28"/>
+          <w:szCs w:val="28"/>
+          <w:lang w:val="en-US"/>
+        </w:rPr>
+      </w:pPr>
+      <w:r>
+        <w:rPr>
+          <w:sz w:val="28"/>
+          <w:szCs w:val="28"/>
+          <w:lang w:val="en-US"/>
+        </w:rPr>
+        <w:t xml:space="preserve">- </w:t>
+      </w:r>
+      <w:r>
+        <w:rPr>
+          <w:sz w:val="28"/>
+          <w:szCs w:val="28"/>
+          <w:u w:val="single"/>
+          <w:lang w:val="en-US"/>
+        </w:rPr>
+        <w:t>Acronyms</w:t>
+      </w:r>
+      <w:r>
+        <w:rPr>
+          <w:sz w:val="28"/>
+          <w:szCs w:val="28"/>
+          <w:lang w:val="en-US"/>
+        </w:rPr>
+        <w:t>:</w:t>
+      </w:r>
+    </w:p>
+    <w:p>
+      <w:pPr>
+        <w:rPr>
+          <w:sz w:val="28"/>
+          <w:szCs w:val="28"/>
+          <w:lang w:val="en-US"/>
+        </w:rPr>
+      </w:pPr>
+      <w:r>
+        <w:rPr>
+          <w:b/>
+          <w:sz w:val="28"/>
+          <w:szCs w:val="28"/>
+          <w:lang w:val="en-US"/>
+        </w:rPr>
+        <w:t>RASD</w:t>
+      </w:r>
+      <w:r>
+        <w:rPr>
+          <w:sz w:val="28"/>
+          <w:szCs w:val="28"/>
+          <w:lang w:val="en-US"/>
+        </w:rPr>
+        <w:t>: Requirements Analysis and Specifications Document;</w:t>
       </w:r>
     </w:p>
     <w:p>
@@ -3741,89 +3606,239 @@
         <w:spacing w:after="0"/>
         <w:rPr>
           <w:rFonts w:ascii="Calibri" w:hAnsi="Calibri" w:cs="Calibri"/>
-          <w:lang w:val="en-US"/>
-        </w:rPr>
-      </w:pPr>
+          <w:sz w:val="28"/>
+          <w:szCs w:val="28"/>
+          <w:lang w:val="en-US"/>
+        </w:rPr>
+      </w:pPr>
+      <w:r>
+        <w:rPr>
+          <w:rFonts w:ascii="Calibri" w:hAnsi="Calibri" w:cs="Calibri"/>
+          <w:sz w:val="28"/>
+          <w:szCs w:val="28"/>
+          <w:lang w:val="en-US"/>
+        </w:rPr>
+        <w:t>The document at hand is composed of 6 chapters:</w:t>
+      </w:r>
     </w:p>
     <w:p>
       <w:pPr>
         <w:pStyle w:val="NormaleWeb"/>
+        <w:numPr>
+          <w:ilvl w:val="0"/>
+          <w:numId w:val="13"/>
+        </w:numPr>
         <w:spacing w:after="0"/>
         <w:rPr>
           <w:rFonts w:ascii="Calibri" w:hAnsi="Calibri" w:cs="Calibri"/>
-          <w:lang w:val="en-US"/>
-        </w:rPr>
-      </w:pPr>
+          <w:sz w:val="28"/>
+          <w:szCs w:val="28"/>
+          <w:lang w:val="en-US"/>
+        </w:rPr>
+      </w:pPr>
+      <w:r>
+        <w:rPr>
+          <w:rFonts w:ascii="Calibri" w:hAnsi="Calibri" w:cs="Calibri"/>
+          <w:sz w:val="28"/>
+          <w:szCs w:val="28"/>
+          <w:u w:val="single"/>
+          <w:lang w:val="en-US"/>
+        </w:rPr>
+        <w:t>Introduction</w:t>
+      </w:r>
+      <w:r>
+        <w:rPr>
+          <w:rFonts w:ascii="Calibri" w:hAnsi="Calibri" w:cs="Calibri"/>
+          <w:sz w:val="28"/>
+          <w:szCs w:val="28"/>
+          <w:lang w:val="en-US"/>
+        </w:rPr>
+        <w:t>: it includes the goal of the project and an analysis of the world and shared phenomena;</w:t>
+      </w:r>
     </w:p>
     <w:p>
       <w:pPr>
         <w:pStyle w:val="NormaleWeb"/>
+        <w:numPr>
+          <w:ilvl w:val="0"/>
+          <w:numId w:val="13"/>
+        </w:numPr>
         <w:spacing w:after="0"/>
         <w:rPr>
           <w:rFonts w:ascii="Calibri" w:hAnsi="Calibri" w:cs="Calibri"/>
-          <w:lang w:val="en-US"/>
-        </w:rPr>
-      </w:pPr>
+          <w:sz w:val="28"/>
+          <w:szCs w:val="28"/>
+          <w:lang w:val="en-US"/>
+        </w:rPr>
+      </w:pPr>
+      <w:r>
+        <w:rPr>
+          <w:rFonts w:ascii="Calibri" w:hAnsi="Calibri" w:cs="Calibri"/>
+          <w:sz w:val="28"/>
+          <w:szCs w:val="28"/>
+          <w:u w:val="single"/>
+          <w:lang w:val="en-US"/>
+        </w:rPr>
+        <w:t>Overall description</w:t>
+      </w:r>
+      <w:r>
+        <w:rPr>
+          <w:rFonts w:ascii="Calibri" w:hAnsi="Calibri" w:cs="Calibri"/>
+          <w:sz w:val="28"/>
+          <w:szCs w:val="28"/>
+          <w:lang w:val="en-US"/>
+        </w:rPr>
+        <w:t xml:space="preserve">: here we provide further details on the shared phenomena, as well </w:t>
+      </w:r>
+      <w:r>
+        <w:rPr>
+          <w:rFonts w:ascii="Calibri" w:hAnsi="Calibri" w:cs="Calibri"/>
+          <w:sz w:val="28"/>
+          <w:szCs w:val="28"/>
+          <w:lang w:val="en-US"/>
+        </w:rPr>
+        <w:t>as user characteristics and domain assumptions;</w:t>
+      </w:r>
     </w:p>
     <w:p>
       <w:pPr>
         <w:pStyle w:val="NormaleWeb"/>
+        <w:numPr>
+          <w:ilvl w:val="0"/>
+          <w:numId w:val="13"/>
+        </w:numPr>
         <w:spacing w:after="0"/>
         <w:rPr>
           <w:rFonts w:ascii="Calibri" w:hAnsi="Calibri" w:cs="Calibri"/>
-          <w:lang w:val="en-US"/>
-        </w:rPr>
-      </w:pPr>
+          <w:sz w:val="28"/>
+          <w:szCs w:val="28"/>
+          <w:lang w:val="en-US"/>
+        </w:rPr>
+      </w:pPr>
+      <w:r>
+        <w:rPr>
+          <w:rFonts w:ascii="Calibri" w:hAnsi="Calibri" w:cs="Calibri"/>
+          <w:sz w:val="28"/>
+          <w:szCs w:val="28"/>
+          <w:u w:val="single"/>
+          <w:lang w:val="en-US"/>
+        </w:rPr>
+        <w:t>Specific requirements</w:t>
+      </w:r>
+      <w:r>
+        <w:rPr>
+          <w:rFonts w:ascii="Calibri" w:hAnsi="Calibri" w:cs="Calibri"/>
+          <w:sz w:val="28"/>
+          <w:szCs w:val="28"/>
+          <w:lang w:val="en-US"/>
+        </w:rPr>
+        <w:t>: this section provides more details on the aspects presented in Chapter 2;</w:t>
+      </w:r>
     </w:p>
     <w:p>
       <w:pPr>
         <w:pStyle w:val="NormaleWeb"/>
+        <w:numPr>
+          <w:ilvl w:val="0"/>
+          <w:numId w:val="13"/>
+        </w:numPr>
         <w:spacing w:after="0"/>
         <w:rPr>
           <w:rFonts w:ascii="Calibri" w:hAnsi="Calibri" w:cs="Calibri"/>
-          <w:lang w:val="en-US"/>
-        </w:rPr>
-      </w:pPr>
+          <w:sz w:val="28"/>
+          <w:szCs w:val="28"/>
+          <w:lang w:val="en-US"/>
+        </w:rPr>
+      </w:pPr>
+      <w:r>
+        <w:rPr>
+          <w:rFonts w:ascii="Calibri" w:hAnsi="Calibri" w:cs="Calibri"/>
+          <w:sz w:val="28"/>
+          <w:szCs w:val="28"/>
+          <w:u w:val="single"/>
+          <w:lang w:val="en-US"/>
+        </w:rPr>
+        <w:t>Formal analysis using alloy</w:t>
+      </w:r>
+      <w:r>
+        <w:rPr>
+          <w:rFonts w:ascii="Calibri" w:hAnsi="Calibri" w:cs="Calibri"/>
+          <w:sz w:val="28"/>
+          <w:szCs w:val="28"/>
+          <w:lang w:val="en-US"/>
+        </w:rPr>
+        <w:t>: it includes a brief presentation of the main objectives of the formal modeling activity, and a description of the model itself;</w:t>
+      </w:r>
     </w:p>
     <w:p>
       <w:pPr>
         <w:pStyle w:val="NormaleWeb"/>
+        <w:numPr>
+          <w:ilvl w:val="0"/>
+          <w:numId w:val="13"/>
+        </w:numPr>
         <w:spacing w:after="0"/>
         <w:rPr>
           <w:rFonts w:ascii="Calibri" w:hAnsi="Calibri" w:cs="Calibri"/>
-          <w:lang w:val="en-US"/>
-        </w:rPr>
-      </w:pPr>
+          <w:sz w:val="28"/>
+          <w:szCs w:val="28"/>
+          <w:lang w:val="en-US"/>
+        </w:rPr>
+      </w:pPr>
+      <w:r>
+        <w:rPr>
+          <w:rFonts w:ascii="Calibri" w:hAnsi="Calibri" w:cs="Calibri"/>
+          <w:sz w:val="28"/>
+          <w:szCs w:val="28"/>
+          <w:u w:val="single"/>
+          <w:lang w:val="en-US"/>
+        </w:rPr>
+        <w:t>Effort spent</w:t>
+      </w:r>
+      <w:r>
+        <w:rPr>
+          <w:rFonts w:ascii="Calibri" w:hAnsi="Calibri" w:cs="Calibri"/>
+          <w:sz w:val="28"/>
+          <w:szCs w:val="28"/>
+          <w:lang w:val="en-US"/>
+        </w:rPr>
+        <w:t>: it contains a quantitative description of the effort each member put into the completion the document;</w:t>
+      </w:r>
     </w:p>
     <w:p>
       <w:pPr>
         <w:pStyle w:val="NormaleWeb"/>
+        <w:numPr>
+          <w:ilvl w:val="0"/>
+          <w:numId w:val="13"/>
+        </w:numPr>
         <w:spacing w:after="0"/>
         <w:rPr>
           <w:rFonts w:ascii="Calibri" w:hAnsi="Calibri" w:cs="Calibri"/>
-          <w:lang w:val="en-US"/>
-        </w:rPr>
-      </w:pPr>
-    </w:p>
-    <w:p>
-      <w:pPr>
-        <w:pStyle w:val="NormaleWeb"/>
-        <w:spacing w:after="0"/>
-        <w:rPr>
-          <w:rFonts w:ascii="Calibri" w:hAnsi="Calibri" w:cs="Calibri"/>
-          <w:lang w:val="en-US"/>
-        </w:rPr>
-      </w:pPr>
-    </w:p>
-    <w:p>
-      <w:pPr>
-        <w:pStyle w:val="NormaleWeb"/>
-        <w:spacing w:after="0"/>
-        <w:rPr>
-          <w:rFonts w:ascii="Calibri" w:hAnsi="Calibri" w:cs="Calibri"/>
-          <w:lang w:val="en-US"/>
-        </w:rPr>
-      </w:pPr>
+          <w:sz w:val="28"/>
+          <w:szCs w:val="28"/>
+          <w:lang w:val="en-US"/>
+        </w:rPr>
+      </w:pPr>
+      <w:r>
+        <w:rPr>
+          <w:rFonts w:ascii="Calibri" w:hAnsi="Calibri" w:cs="Calibri"/>
+          <w:sz w:val="28"/>
+          <w:szCs w:val="28"/>
+          <w:u w:val="single"/>
+          <w:lang w:val="en-US"/>
+        </w:rPr>
+        <w:t>References</w:t>
+      </w:r>
+      <w:r>
+        <w:rPr>
+          <w:rFonts w:ascii="Calibri" w:hAnsi="Calibri" w:cs="Calibri"/>
+          <w:sz w:val="28"/>
+          <w:szCs w:val="28"/>
+          <w:lang w:val="en-US"/>
+        </w:rPr>
+        <w:t>.</w:t>
+      </w:r>
     </w:p>
     <w:p>
       <w:pPr>
@@ -3857,7 +3872,6 @@
           <w:szCs w:val="56"/>
           <w:lang w:val="en-US"/>
         </w:rPr>
-        <w:lastRenderedPageBreak/>
         <w:t>Overall description</w:t>
       </w:r>
     </w:p>
@@ -4591,7 +4605,6 @@
           <w:szCs w:val="56"/>
           <w:lang w:val="en-US"/>
         </w:rPr>
-        <w:lastRenderedPageBreak/>
         <w:t>Use Cases</w:t>
       </w:r>
     </w:p>
@@ -5407,7 +5420,6 @@
                 <w:szCs w:val="28"/>
                 <w:lang w:val="en-US"/>
               </w:rPr>
-              <w:lastRenderedPageBreak/>
               <w:t>and is on the home page.</w:t>
             </w:r>
           </w:p>
@@ -5436,7 +5448,6 @@
                 <w:szCs w:val="28"/>
                 <w:lang w:val="en-US"/>
               </w:rPr>
-              <w:lastRenderedPageBreak/>
               <w:t>Events flow</w:t>
             </w:r>
           </w:p>
@@ -5492,6 +5503,7 @@
                 <w:szCs w:val="28"/>
                 <w:lang w:val="en-US"/>
               </w:rPr>
+              <w:lastRenderedPageBreak/>
               <w:t xml:space="preserve">The User </w:t>
             </w:r>
             <w:r>
@@ -5579,6 +5591,7 @@
                 <w:szCs w:val="28"/>
                 <w:lang w:val="en-US"/>
               </w:rPr>
+              <w:lastRenderedPageBreak/>
               <w:t>Exit conditions</w:t>
             </w:r>
           </w:p>
@@ -6970,6 +6983,95 @@
       </w:rPr>
     </w:lvl>
   </w:abstractNum>
+  <w:abstractNum w:abstractNumId="12">
+    <w:nsid w:val="7EDE6816"/>
+    <w:multiLevelType w:val="hybridMultilevel"/>
+    <w:tmpl w:val="E8685C8C"/>
+    <w:lvl w:ilvl="0" w:tplc="0410000F">
+      <w:start w:val="1"/>
+      <w:numFmt w:val="decimal"/>
+      <w:lvlText w:val="%1."/>
+      <w:lvlJc w:val="left"/>
+      <w:pPr>
+        <w:ind w:left="720" w:hanging="360"/>
+      </w:pPr>
+      <w:rPr>
+        <w:rFonts w:hint="default"/>
+      </w:rPr>
+    </w:lvl>
+    <w:lvl w:ilvl="1" w:tplc="04100019" w:tentative="1">
+      <w:start w:val="1"/>
+      <w:numFmt w:val="lowerLetter"/>
+      <w:lvlText w:val="%2."/>
+      <w:lvlJc w:val="left"/>
+      <w:pPr>
+        <w:ind w:left="1440" w:hanging="360"/>
+      </w:pPr>
+    </w:lvl>
+    <w:lvl w:ilvl="2" w:tplc="0410001B" w:tentative="1">
+      <w:start w:val="1"/>
+      <w:numFmt w:val="lowerRoman"/>
+      <w:lvlText w:val="%3."/>
+      <w:lvlJc w:val="right"/>
+      <w:pPr>
+        <w:ind w:left="2160" w:hanging="180"/>
+      </w:pPr>
+    </w:lvl>
+    <w:lvl w:ilvl="3" w:tplc="0410000F" w:tentative="1">
+      <w:start w:val="1"/>
+      <w:numFmt w:val="decimal"/>
+      <w:lvlText w:val="%4."/>
+      <w:lvlJc w:val="left"/>
+      <w:pPr>
+        <w:ind w:left="2880" w:hanging="360"/>
+      </w:pPr>
+    </w:lvl>
+    <w:lvl w:ilvl="4" w:tplc="04100019" w:tentative="1">
+      <w:start w:val="1"/>
+      <w:numFmt w:val="lowerLetter"/>
+      <w:lvlText w:val="%5."/>
+      <w:lvlJc w:val="left"/>
+      <w:pPr>
+        <w:ind w:left="3600" w:hanging="360"/>
+      </w:pPr>
+    </w:lvl>
+    <w:lvl w:ilvl="5" w:tplc="0410001B" w:tentative="1">
+      <w:start w:val="1"/>
+      <w:numFmt w:val="lowerRoman"/>
+      <w:lvlText w:val="%6."/>
+      <w:lvlJc w:val="right"/>
+      <w:pPr>
+        <w:ind w:left="4320" w:hanging="180"/>
+      </w:pPr>
+    </w:lvl>
+    <w:lvl w:ilvl="6" w:tplc="0410000F" w:tentative="1">
+      <w:start w:val="1"/>
+      <w:numFmt w:val="decimal"/>
+      <w:lvlText w:val="%7."/>
+      <w:lvlJc w:val="left"/>
+      <w:pPr>
+        <w:ind w:left="5040" w:hanging="360"/>
+      </w:pPr>
+    </w:lvl>
+    <w:lvl w:ilvl="7" w:tplc="04100019" w:tentative="1">
+      <w:start w:val="1"/>
+      <w:numFmt w:val="lowerLetter"/>
+      <w:lvlText w:val="%8."/>
+      <w:lvlJc w:val="left"/>
+      <w:pPr>
+        <w:ind w:left="5760" w:hanging="360"/>
+      </w:pPr>
+    </w:lvl>
+    <w:lvl w:ilvl="8" w:tplc="0410001B" w:tentative="1">
+      <w:start w:val="1"/>
+      <w:numFmt w:val="lowerRoman"/>
+      <w:lvlText w:val="%9."/>
+      <w:lvlJc w:val="right"/>
+      <w:pPr>
+        <w:ind w:left="6480" w:hanging="180"/>
+      </w:pPr>
+    </w:lvl>
+  </w:abstractNum>
   <w:num w:numId="1">
     <w:abstractNumId w:val="4"/>
   </w:num>
@@ -7005,6 +7107,9 @@
   </w:num>
   <w:num w:numId="12">
     <w:abstractNumId w:val="11"/>
+  </w:num>
+  <w:num w:numId="13">
+    <w:abstractNumId w:val="12"/>
   </w:num>
 </w:numbering>
 </file>
@@ -7976,7 +8081,7 @@
   <a:extraClrSchemeLst/>
   <a:extLst>
     <a:ext uri="{05A4C25C-085E-4340-85A3-A5531E510DB2}">
-      <thm15:themeFamily xmlns="" xmlns:thm15="http://schemas.microsoft.com/office/thememl/2012/main" name="Office Theme" id="{62F939B6-93AF-4DB8-9C6B-D6C7DFDC589F}" vid="{4A3C46E8-61CC-4603-A589-7422A47A8E4A}"/>
+      <thm15:themeFamily xmlns:thm15="http://schemas.microsoft.com/office/thememl/2012/main" xmlns="" name="Office Theme" id="{62F939B6-93AF-4DB8-9C6B-D6C7DFDC589F}" vid="{4A3C46E8-61CC-4603-A589-7422A47A8E4A}"/>
     </a:ext>
   </a:extLst>
 </a:theme>
@@ -7987,7 +8092,7 @@
 </file>
 
 <file path=customXml/itemProps1.xml><?xml version="1.0" encoding="utf-8"?>
-<ds:datastoreItem xmlns:ds="http://schemas.openxmlformats.org/officeDocument/2006/customXml" ds:itemID="{D66F70E3-F1F6-469B-9F97-011184F389E1}">
+<ds:datastoreItem xmlns:ds="http://schemas.openxmlformats.org/officeDocument/2006/customXml" ds:itemID="{6D606D05-4AB9-4315-A74C-A733053FEF26}">
   <ds:schemaRefs>
     <ds:schemaRef ds:uri="http://schemas.openxmlformats.org/officeDocument/2006/bibliography"/>
   </ds:schemaRefs>

</xml_diff>

<commit_message>
add software sys attributes
</commit_message>
<xml_diff>
--- a/RASD/RASD.docx
+++ b/RASD/RASD.docx
@@ -13612,8 +13612,6 @@
           <w:lang w:val="en-US"/>
         </w:rPr>
       </w:pPr>
-      <w:bookmarkStart w:id="0" w:name="_GoBack"/>
-      <w:bookmarkEnd w:id="0"/>
     </w:p>
     <w:p>
       <w:pPr>
@@ -13997,31 +13995,7 @@
           <w:lang w:val="en-US"/>
         </w:rPr>
         <w:tab/>
-      </w:r>
-      <w:r>
-        <w:rPr>
-          <w:sz w:val="28"/>
-          <w:szCs w:val="28"/>
-          <w:lang w:val="en-US"/>
-        </w:rPr>
-        <w:t>[</w:t>
-      </w:r>
-      <w:r>
-        <w:rPr>
-          <w:i/>
-          <w:sz w:val="28"/>
-          <w:szCs w:val="28"/>
-          <w:lang w:val="en-US"/>
-        </w:rPr>
-        <w:t>D1</w:t>
-      </w:r>
-      <w:r>
-        <w:rPr>
-          <w:sz w:val="28"/>
-          <w:szCs w:val="28"/>
-          <w:lang w:val="en-US"/>
-        </w:rPr>
-        <w:t>] Each User is unique;</w:t>
+        <w:t>[R6] The system must inform the user whether their report has been stored successfully or not;</w:t>
       </w:r>
     </w:p>
     <w:p>
@@ -14049,31 +14023,7 @@
           <w:lang w:val="en-US"/>
         </w:rPr>
         <w:tab/>
-      </w:r>
-      <w:r>
-        <w:rPr>
-          <w:sz w:val="28"/>
-          <w:szCs w:val="28"/>
-          <w:lang w:val="en-US"/>
-        </w:rPr>
-        <w:t>[</w:t>
-      </w:r>
-      <w:r>
-        <w:rPr>
-          <w:i/>
-          <w:sz w:val="28"/>
-          <w:szCs w:val="28"/>
-          <w:lang w:val="en-US"/>
-        </w:rPr>
-        <w:t>D3</w:t>
-      </w:r>
-      <w:r>
-        <w:rPr>
-          <w:sz w:val="28"/>
-          <w:szCs w:val="28"/>
-          <w:lang w:val="en-US"/>
-        </w:rPr>
-        <w:t>] A Citizen sends a report about a violation when he notices it;</w:t>
+        <w:t>[R7] The system must ask the user if they want to retry the submission process using the same data that failed being sent, or if they want to cancel it;</w:t>
       </w:r>
     </w:p>
     <w:p>
@@ -14117,15 +14067,15 @@
           <w:szCs w:val="28"/>
           <w:lang w:val="en-US"/>
         </w:rPr>
-        <w:t>D4</w:t>
-      </w:r>
-      <w:r>
-        <w:rPr>
-          <w:sz w:val="28"/>
-          <w:szCs w:val="28"/>
-          <w:lang w:val="en-US"/>
-        </w:rPr>
-        <w:t>] Information about date and time of the violation corresponds to the date and time when the report is sent;</w:t>
+        <w:t>D1</w:t>
+      </w:r>
+      <w:r>
+        <w:rPr>
+          <w:sz w:val="28"/>
+          <w:szCs w:val="28"/>
+          <w:lang w:val="en-US"/>
+        </w:rPr>
+        <w:t>] Each User is unique;</w:t>
       </w:r>
     </w:p>
     <w:p>
@@ -14169,15 +14119,15 @@
           <w:szCs w:val="28"/>
           <w:lang w:val="en-US"/>
         </w:rPr>
-        <w:t>D5</w:t>
-      </w:r>
-      <w:r>
-        <w:rPr>
-          <w:sz w:val="28"/>
-          <w:szCs w:val="28"/>
-          <w:lang w:val="en-US"/>
-        </w:rPr>
-        <w:t>] Information about position is collected through GPS;</w:t>
+        <w:t>D3</w:t>
+      </w:r>
+      <w:r>
+        <w:rPr>
+          <w:sz w:val="28"/>
+          <w:szCs w:val="28"/>
+          <w:lang w:val="en-US"/>
+        </w:rPr>
+        <w:t>] A Citizen sends a report about a violation when he notices it;</w:t>
       </w:r>
     </w:p>
     <w:p>
@@ -14221,15 +14171,15 @@
           <w:szCs w:val="28"/>
           <w:lang w:val="en-US"/>
         </w:rPr>
-        <w:t>D6</w:t>
-      </w:r>
-      <w:r>
-        <w:rPr>
-          <w:sz w:val="28"/>
-          <w:szCs w:val="28"/>
-          <w:lang w:val="en-US"/>
-        </w:rPr>
-        <w:t>] Picture of violations are taken at the moment and are not inserted in a second time or from already saved pictures;</w:t>
+        <w:t>D4</w:t>
+      </w:r>
+      <w:r>
+        <w:rPr>
+          <w:sz w:val="28"/>
+          <w:szCs w:val="28"/>
+          <w:lang w:val="en-US"/>
+        </w:rPr>
+        <w:t>] Information about date and time of the violation corresponds to the date and time when the report is sent;</w:t>
       </w:r>
     </w:p>
     <w:p>
@@ -14273,24 +14223,15 @@
           <w:szCs w:val="28"/>
           <w:lang w:val="en-US"/>
         </w:rPr>
-        <w:t>D</w:t>
-      </w:r>
-      <w:r>
-        <w:rPr>
-          <w:i/>
-          <w:sz w:val="28"/>
-          <w:szCs w:val="28"/>
-          <w:lang w:val="en-US"/>
-        </w:rPr>
-        <w:t>7</w:t>
-      </w:r>
-      <w:r>
-        <w:rPr>
-          <w:sz w:val="28"/>
-          <w:szCs w:val="28"/>
-          <w:lang w:val="en-US"/>
-        </w:rPr>
-        <w:t>] Each Citizen reports a certain violation once;</w:t>
+        <w:t>D5</w:t>
+      </w:r>
+      <w:r>
+        <w:rPr>
+          <w:sz w:val="28"/>
+          <w:szCs w:val="28"/>
+          <w:lang w:val="en-US"/>
+        </w:rPr>
+        <w:t>] Information about position is collected through GPS;</w:t>
       </w:r>
     </w:p>
     <w:p>
@@ -14303,18 +14244,74 @@
           <w:lang w:val="en-US"/>
         </w:rPr>
       </w:pPr>
+      <w:r>
+        <w:rPr>
+          <w:sz w:val="28"/>
+          <w:szCs w:val="28"/>
+          <w:lang w:val="en-US"/>
+        </w:rPr>
+        <w:tab/>
+      </w:r>
+      <w:r>
+        <w:rPr>
+          <w:sz w:val="28"/>
+          <w:szCs w:val="28"/>
+          <w:lang w:val="en-US"/>
+        </w:rPr>
+        <w:tab/>
+      </w:r>
+      <w:r>
+        <w:rPr>
+          <w:sz w:val="28"/>
+          <w:szCs w:val="28"/>
+          <w:lang w:val="en-US"/>
+        </w:rPr>
+        <w:t>[</w:t>
+      </w:r>
+      <w:r>
+        <w:rPr>
+          <w:i/>
+          <w:sz w:val="28"/>
+          <w:szCs w:val="28"/>
+          <w:lang w:val="en-US"/>
+        </w:rPr>
+        <w:t>D6</w:t>
+      </w:r>
+      <w:r>
+        <w:rPr>
+          <w:sz w:val="28"/>
+          <w:szCs w:val="28"/>
+          <w:lang w:val="en-US"/>
+        </w:rPr>
+        <w:t>] Picture of violations are taken at the moment and are not inserted in a second time or from already saved pictures;</w:t>
+      </w:r>
     </w:p>
     <w:p>
       <w:pPr>
         <w:pStyle w:val="Nessunaspaziatura"/>
         <w:ind w:left="1130"/>
         <w:rPr>
-          <w:b/>
-          <w:sz w:val="28"/>
-          <w:szCs w:val="28"/>
-          <w:lang w:val="en-US"/>
-        </w:rPr>
-      </w:pPr>
+          <w:sz w:val="28"/>
+          <w:szCs w:val="28"/>
+          <w:lang w:val="en-US"/>
+        </w:rPr>
+      </w:pPr>
+      <w:r>
+        <w:rPr>
+          <w:sz w:val="28"/>
+          <w:szCs w:val="28"/>
+          <w:lang w:val="en-US"/>
+        </w:rPr>
+        <w:tab/>
+      </w:r>
+      <w:r>
+        <w:rPr>
+          <w:sz w:val="28"/>
+          <w:szCs w:val="28"/>
+          <w:lang w:val="en-US"/>
+        </w:rPr>
+        <w:tab/>
+      </w:r>
       <w:r>
         <w:rPr>
           <w:sz w:val="28"/>
@@ -14325,29 +14322,29 @@
       </w:r>
       <w:r>
         <w:rPr>
-          <w:b/>
-          <w:sz w:val="28"/>
-          <w:szCs w:val="28"/>
-          <w:lang w:val="en-US"/>
-        </w:rPr>
-        <w:t>G2</w:t>
-      </w:r>
-      <w:r>
-        <w:rPr>
-          <w:sz w:val="28"/>
-          <w:szCs w:val="28"/>
-          <w:lang w:val="en-US"/>
-        </w:rPr>
-        <w:t xml:space="preserve">] </w:t>
-      </w:r>
-      <w:r>
-        <w:rPr>
-          <w:b/>
-          <w:sz w:val="28"/>
-          <w:szCs w:val="28"/>
-          <w:lang w:val="en-US"/>
-        </w:rPr>
-        <w:t>Allow Citizens to view a history of their past reports;</w:t>
+          <w:i/>
+          <w:sz w:val="28"/>
+          <w:szCs w:val="28"/>
+          <w:lang w:val="en-US"/>
+        </w:rPr>
+        <w:t>D</w:t>
+      </w:r>
+      <w:r>
+        <w:rPr>
+          <w:i/>
+          <w:sz w:val="28"/>
+          <w:szCs w:val="28"/>
+          <w:lang w:val="en-US"/>
+        </w:rPr>
+        <w:t>7</w:t>
+      </w:r>
+      <w:r>
+        <w:rPr>
+          <w:sz w:val="28"/>
+          <w:szCs w:val="28"/>
+          <w:lang w:val="en-US"/>
+        </w:rPr>
+        <w:t>] Each Citizen reports a certain violation once;</w:t>
       </w:r>
     </w:p>
     <w:p>
@@ -14360,80 +14357,51 @@
           <w:lang w:val="en-US"/>
         </w:rPr>
       </w:pPr>
-      <w:r>
-        <w:rPr>
-          <w:sz w:val="28"/>
-          <w:szCs w:val="28"/>
-          <w:lang w:val="en-US"/>
-        </w:rPr>
-        <w:tab/>
-      </w:r>
-      <w:r>
-        <w:rPr>
-          <w:sz w:val="28"/>
-          <w:szCs w:val="28"/>
-          <w:lang w:val="en-US"/>
-        </w:rPr>
-        <w:tab/>
-      </w:r>
-      <w:r>
-        <w:rPr>
-          <w:sz w:val="28"/>
-          <w:szCs w:val="28"/>
-          <w:lang w:val="en-US"/>
-        </w:rPr>
-        <w:t>[R1] The system must be able to distinguish every user unambig</w:t>
-      </w:r>
-      <w:r>
-        <w:rPr>
-          <w:sz w:val="28"/>
-          <w:szCs w:val="28"/>
-          <w:lang w:val="en-US"/>
-        </w:rPr>
-        <w:t>u</w:t>
-      </w:r>
-      <w:r>
-        <w:rPr>
-          <w:sz w:val="28"/>
-          <w:szCs w:val="28"/>
-          <w:lang w:val="en-US"/>
-        </w:rPr>
-        <w:t>ously;</w:t>
-      </w:r>
     </w:p>
     <w:p>
       <w:pPr>
         <w:pStyle w:val="Nessunaspaziatura"/>
         <w:ind w:left="1130"/>
         <w:rPr>
-          <w:sz w:val="28"/>
-          <w:szCs w:val="28"/>
-          <w:lang w:val="en-US"/>
-        </w:rPr>
-      </w:pPr>
-      <w:r>
-        <w:rPr>
-          <w:sz w:val="28"/>
-          <w:szCs w:val="28"/>
-          <w:lang w:val="en-US"/>
-        </w:rPr>
-        <w:tab/>
-      </w:r>
-      <w:r>
-        <w:rPr>
-          <w:sz w:val="28"/>
-          <w:szCs w:val="28"/>
-          <w:lang w:val="en-US"/>
-        </w:rPr>
-        <w:tab/>
-      </w:r>
-      <w:r>
-        <w:rPr>
-          <w:sz w:val="28"/>
-          <w:szCs w:val="28"/>
-          <w:lang w:val="en-US"/>
-        </w:rPr>
-        <w:t>[R2] The system must store information with an association to the user who submitted it;</w:t>
+          <w:b/>
+          <w:sz w:val="28"/>
+          <w:szCs w:val="28"/>
+          <w:lang w:val="en-US"/>
+        </w:rPr>
+      </w:pPr>
+      <w:r>
+        <w:rPr>
+          <w:sz w:val="28"/>
+          <w:szCs w:val="28"/>
+          <w:lang w:val="en-US"/>
+        </w:rPr>
+        <w:t>[</w:t>
+      </w:r>
+      <w:r>
+        <w:rPr>
+          <w:b/>
+          <w:sz w:val="28"/>
+          <w:szCs w:val="28"/>
+          <w:lang w:val="en-US"/>
+        </w:rPr>
+        <w:t>G2</w:t>
+      </w:r>
+      <w:r>
+        <w:rPr>
+          <w:sz w:val="28"/>
+          <w:szCs w:val="28"/>
+          <w:lang w:val="en-US"/>
+        </w:rPr>
+        <w:t xml:space="preserve">] </w:t>
+      </w:r>
+      <w:r>
+        <w:rPr>
+          <w:b/>
+          <w:sz w:val="28"/>
+          <w:szCs w:val="28"/>
+          <w:lang w:val="en-US"/>
+        </w:rPr>
+        <w:t>Allow Citizens to view a history of their past reports;</w:t>
       </w:r>
     </w:p>
     <w:p>
@@ -14468,7 +14436,31 @@
           <w:szCs w:val="28"/>
           <w:lang w:val="en-US"/>
         </w:rPr>
-        <w:t>[R3] The system must store information in real time;</w:t>
+        <w:t>[R8</w:t>
+      </w:r>
+      <w:r>
+        <w:rPr>
+          <w:sz w:val="28"/>
+          <w:szCs w:val="28"/>
+          <w:lang w:val="en-US"/>
+        </w:rPr>
+        <w:t>] The system must be able to distinguish every user unambig</w:t>
+      </w:r>
+      <w:r>
+        <w:rPr>
+          <w:sz w:val="28"/>
+          <w:szCs w:val="28"/>
+          <w:lang w:val="en-US"/>
+        </w:rPr>
+        <w:t>u</w:t>
+      </w:r>
+      <w:r>
+        <w:rPr>
+          <w:sz w:val="28"/>
+          <w:szCs w:val="28"/>
+          <w:lang w:val="en-US"/>
+        </w:rPr>
+        <w:t>ously;</w:t>
       </w:r>
     </w:p>
     <w:p>
@@ -14503,7 +14495,23 @@
           <w:szCs w:val="28"/>
           <w:lang w:val="en-US"/>
         </w:rPr>
-        <w:t>[R4] The system must be able to retrieve stored information;</w:t>
+        <w:t>[R</w:t>
+      </w:r>
+      <w:r>
+        <w:rPr>
+          <w:sz w:val="28"/>
+          <w:szCs w:val="28"/>
+          <w:lang w:val="en-US"/>
+        </w:rPr>
+        <w:t>9</w:t>
+      </w:r>
+      <w:r>
+        <w:rPr>
+          <w:sz w:val="28"/>
+          <w:szCs w:val="28"/>
+          <w:lang w:val="en-US"/>
+        </w:rPr>
+        <w:t>] The system must store information with an association to the user who submitted it;</w:t>
       </w:r>
     </w:p>
     <w:p>
@@ -14538,24 +14546,15 @@
           <w:szCs w:val="28"/>
           <w:lang w:val="en-US"/>
         </w:rPr>
-        <w:t>[</w:t>
-      </w:r>
-      <w:r>
-        <w:rPr>
-          <w:i/>
-          <w:sz w:val="28"/>
-          <w:szCs w:val="28"/>
-          <w:lang w:val="en-US"/>
-        </w:rPr>
-        <w:t>D1</w:t>
-      </w:r>
-      <w:r>
-        <w:rPr>
-          <w:sz w:val="28"/>
-          <w:szCs w:val="28"/>
-          <w:lang w:val="en-US"/>
-        </w:rPr>
-        <w:t>] Each User is unique;</w:t>
+        <w:t>[R10</w:t>
+      </w:r>
+      <w:r>
+        <w:rPr>
+          <w:sz w:val="28"/>
+          <w:szCs w:val="28"/>
+          <w:lang w:val="en-US"/>
+        </w:rPr>
+        <w:t>] The system must store information in real time;</w:t>
       </w:r>
     </w:p>
     <w:p>
@@ -14568,26 +14567,39 @@
           <w:lang w:val="en-US"/>
         </w:rPr>
       </w:pPr>
-    </w:p>
-    <w:p>
-      <w:pPr>
-        <w:pStyle w:val="Nessunaspaziatura"/>
-        <w:rPr>
-          <w:sz w:val="28"/>
-          <w:szCs w:val="28"/>
-          <w:lang w:val="en-US"/>
-        </w:rPr>
-      </w:pPr>
-    </w:p>
-    <w:p>
-      <w:pPr>
-        <w:pStyle w:val="Nessunaspaziatura"/>
-        <w:rPr>
-          <w:sz w:val="28"/>
-          <w:szCs w:val="28"/>
-          <w:lang w:val="en-US"/>
-        </w:rPr>
-      </w:pPr>
+      <w:r>
+        <w:rPr>
+          <w:sz w:val="28"/>
+          <w:szCs w:val="28"/>
+          <w:lang w:val="en-US"/>
+        </w:rPr>
+        <w:lastRenderedPageBreak/>
+        <w:tab/>
+      </w:r>
+      <w:r>
+        <w:rPr>
+          <w:sz w:val="28"/>
+          <w:szCs w:val="28"/>
+          <w:lang w:val="en-US"/>
+        </w:rPr>
+        <w:tab/>
+      </w:r>
+      <w:r>
+        <w:rPr>
+          <w:sz w:val="28"/>
+          <w:szCs w:val="28"/>
+          <w:lang w:val="en-US"/>
+        </w:rPr>
+        <w:t>[R11</w:t>
+      </w:r>
+      <w:r>
+        <w:rPr>
+          <w:sz w:val="28"/>
+          <w:szCs w:val="28"/>
+          <w:lang w:val="en-US"/>
+        </w:rPr>
+        <w:t>] The system must be able to retrieve stored information;</w:t>
+      </w:r>
     </w:p>
     <w:p>
       <w:pPr>
@@ -14605,34 +14617,16 @@
           <w:szCs w:val="28"/>
           <w:lang w:val="en-US"/>
         </w:rPr>
-        <w:lastRenderedPageBreak/>
-        <w:t>[</w:t>
-      </w:r>
-      <w:r>
-        <w:rPr>
-          <w:b/>
-          <w:sz w:val="28"/>
-          <w:szCs w:val="28"/>
-          <w:lang w:val="en-US"/>
-        </w:rPr>
-        <w:t>G3</w:t>
-      </w:r>
-      <w:r>
-        <w:rPr>
-          <w:sz w:val="28"/>
-          <w:szCs w:val="28"/>
-          <w:lang w:val="en-US"/>
-        </w:rPr>
-        <w:t xml:space="preserve">] </w:t>
-      </w:r>
-      <w:r>
-        <w:rPr>
-          <w:b/>
-          <w:sz w:val="28"/>
-          <w:szCs w:val="28"/>
-          <w:lang w:val="en-US"/>
-        </w:rPr>
-        <w:t>Allow Authorities to access stored data about submitted reports and Citizens to view data about accepted ones;</w:t>
+        <w:tab/>
+      </w:r>
+      <w:r>
+        <w:rPr>
+          <w:sz w:val="28"/>
+          <w:szCs w:val="28"/>
+          <w:lang w:val="en-US"/>
+        </w:rPr>
+        <w:tab/>
+        <w:t>[R12] The system must allow reports to have only one status at a time (accepted, rejected, to be checked);</w:t>
       </w:r>
     </w:p>
     <w:p>
@@ -14660,14 +14654,15 @@
           <w:lang w:val="en-US"/>
         </w:rPr>
         <w:tab/>
-      </w:r>
-      <w:r>
-        <w:rPr>
-          <w:sz w:val="28"/>
-          <w:szCs w:val="28"/>
-          <w:lang w:val="en-US"/>
-        </w:rPr>
-        <w:t>[R1] The system must be able to distinguish between authorities and users;</w:t>
+        <w:t>[R13</w:t>
+      </w:r>
+      <w:r>
+        <w:rPr>
+          <w:sz w:val="28"/>
+          <w:szCs w:val="28"/>
+          <w:lang w:val="en-US"/>
+        </w:rPr>
+        <w:t>] The system must tell the user whether their report has been accepted, rejected or is still waiting to be checked;</w:t>
       </w:r>
     </w:p>
     <w:p>
@@ -14702,8 +14697,35 @@
           <w:szCs w:val="28"/>
           <w:lang w:val="en-US"/>
         </w:rPr>
-        <w:t>[R2] The system must store information in real time;</w:t>
-      </w:r>
+        <w:t>[</w:t>
+      </w:r>
+      <w:r>
+        <w:rPr>
+          <w:i/>
+          <w:sz w:val="28"/>
+          <w:szCs w:val="28"/>
+          <w:lang w:val="en-US"/>
+        </w:rPr>
+        <w:t>D1</w:t>
+      </w:r>
+      <w:r>
+        <w:rPr>
+          <w:sz w:val="28"/>
+          <w:szCs w:val="28"/>
+          <w:lang w:val="en-US"/>
+        </w:rPr>
+        <w:t>] Each User is unique;</w:t>
+      </w:r>
+    </w:p>
+    <w:p>
+      <w:pPr>
+        <w:pStyle w:val="Nessunaspaziatura"/>
+        <w:rPr>
+          <w:sz w:val="28"/>
+          <w:szCs w:val="28"/>
+          <w:lang w:val="en-US"/>
+        </w:rPr>
+      </w:pPr>
     </w:p>
     <w:p>
       <w:pPr>
@@ -14721,23 +14743,33 @@
           <w:szCs w:val="28"/>
           <w:lang w:val="en-US"/>
         </w:rPr>
-        <w:tab/>
-      </w:r>
-      <w:r>
-        <w:rPr>
-          <w:sz w:val="28"/>
-          <w:szCs w:val="28"/>
-          <w:lang w:val="en-US"/>
-        </w:rPr>
-        <w:tab/>
-      </w:r>
-      <w:r>
-        <w:rPr>
-          <w:sz w:val="28"/>
-          <w:szCs w:val="28"/>
-          <w:lang w:val="en-US"/>
-        </w:rPr>
-        <w:t>[R3] The system must be able to retrieve stored information;</w:t>
+        <w:t>[</w:t>
+      </w:r>
+      <w:r>
+        <w:rPr>
+          <w:b/>
+          <w:sz w:val="28"/>
+          <w:szCs w:val="28"/>
+          <w:lang w:val="en-US"/>
+        </w:rPr>
+        <w:t>G3</w:t>
+      </w:r>
+      <w:r>
+        <w:rPr>
+          <w:sz w:val="28"/>
+          <w:szCs w:val="28"/>
+          <w:lang w:val="en-US"/>
+        </w:rPr>
+        <w:t xml:space="preserve">] </w:t>
+      </w:r>
+      <w:r>
+        <w:rPr>
+          <w:b/>
+          <w:sz w:val="28"/>
+          <w:szCs w:val="28"/>
+          <w:lang w:val="en-US"/>
+        </w:rPr>
+        <w:t>Allow Authorities to access stored data about submitted reports and Citizens to view data about accepted ones;</w:t>
       </w:r>
     </w:p>
     <w:p>
@@ -14772,7 +14804,23 @@
           <w:szCs w:val="28"/>
           <w:lang w:val="en-US"/>
         </w:rPr>
-        <w:t>[R4] The system must be able to distinguish between submitted reports and reports that have been reviewed and accepted by the police;</w:t>
+        <w:t>[R1</w:t>
+      </w:r>
+      <w:r>
+        <w:rPr>
+          <w:sz w:val="28"/>
+          <w:szCs w:val="28"/>
+          <w:lang w:val="en-US"/>
+        </w:rPr>
+        <w:t>4</w:t>
+      </w:r>
+      <w:r>
+        <w:rPr>
+          <w:sz w:val="28"/>
+          <w:szCs w:val="28"/>
+          <w:lang w:val="en-US"/>
+        </w:rPr>
+        <w:t>] The system must be able to distinguish between authorities and users;</w:t>
       </w:r>
     </w:p>
     <w:p>
@@ -14807,7 +14855,15 @@
           <w:szCs w:val="28"/>
           <w:lang w:val="en-US"/>
         </w:rPr>
-        <w:t>[R5] The system must be able to anonymize data shown to regular users (citizens), that is hide information about the vehicles that were parked illegally and about who submitted a particular report; in other words, data about reports that is shown to users must only contain the type of violation, date, time and position;</w:t>
+        <w:t>[R15</w:t>
+      </w:r>
+      <w:r>
+        <w:rPr>
+          <w:sz w:val="28"/>
+          <w:szCs w:val="28"/>
+          <w:lang w:val="en-US"/>
+        </w:rPr>
+        <w:t>] The system must store information in real time;</w:t>
       </w:r>
     </w:p>
     <w:p>
@@ -14842,7 +14898,15 @@
           <w:szCs w:val="28"/>
           <w:lang w:val="en-US"/>
         </w:rPr>
-        <w:t>[R6] The system must show the full data to authorities;</w:t>
+        <w:t>[R16</w:t>
+      </w:r>
+      <w:r>
+        <w:rPr>
+          <w:sz w:val="28"/>
+          <w:szCs w:val="28"/>
+          <w:lang w:val="en-US"/>
+        </w:rPr>
+        <w:t>] The system must be able to retrieve stored information;</w:t>
       </w:r>
     </w:p>
     <w:p>
@@ -14877,6 +14941,135 @@
           <w:szCs w:val="28"/>
           <w:lang w:val="en-US"/>
         </w:rPr>
+        <w:t>[R17</w:t>
+      </w:r>
+      <w:r>
+        <w:rPr>
+          <w:sz w:val="28"/>
+          <w:szCs w:val="28"/>
+          <w:lang w:val="en-US"/>
+        </w:rPr>
+        <w:t>] The system must be able to distinguish between submitted reports and reports that have been reviewed and accepted by the police;</w:t>
+      </w:r>
+    </w:p>
+    <w:p>
+      <w:pPr>
+        <w:pStyle w:val="Nessunaspaziatura"/>
+        <w:ind w:left="1130"/>
+        <w:rPr>
+          <w:sz w:val="28"/>
+          <w:szCs w:val="28"/>
+          <w:lang w:val="en-US"/>
+        </w:rPr>
+      </w:pPr>
+      <w:r>
+        <w:rPr>
+          <w:sz w:val="28"/>
+          <w:szCs w:val="28"/>
+          <w:lang w:val="en-US"/>
+        </w:rPr>
+        <w:tab/>
+      </w:r>
+      <w:r>
+        <w:rPr>
+          <w:sz w:val="28"/>
+          <w:szCs w:val="28"/>
+          <w:lang w:val="en-US"/>
+        </w:rPr>
+        <w:tab/>
+      </w:r>
+      <w:r>
+        <w:rPr>
+          <w:sz w:val="28"/>
+          <w:szCs w:val="28"/>
+          <w:lang w:val="en-US"/>
+        </w:rPr>
+        <w:t>[R18</w:t>
+      </w:r>
+      <w:r>
+        <w:rPr>
+          <w:sz w:val="28"/>
+          <w:szCs w:val="28"/>
+          <w:lang w:val="en-US"/>
+        </w:rPr>
+        <w:t>] The system must be able to anonymize data shown to regular users (citizens), that is hide information about the vehicles that were parked illegally and about who submitted a particular report; in other words, data about reports that is shown to users must only contain the type of violation, date, time and position;</w:t>
+      </w:r>
+    </w:p>
+    <w:p>
+      <w:pPr>
+        <w:pStyle w:val="Nessunaspaziatura"/>
+        <w:ind w:left="1130"/>
+        <w:rPr>
+          <w:sz w:val="28"/>
+          <w:szCs w:val="28"/>
+          <w:lang w:val="en-US"/>
+        </w:rPr>
+      </w:pPr>
+      <w:r>
+        <w:rPr>
+          <w:sz w:val="28"/>
+          <w:szCs w:val="28"/>
+          <w:lang w:val="en-US"/>
+        </w:rPr>
+        <w:tab/>
+      </w:r>
+      <w:r>
+        <w:rPr>
+          <w:sz w:val="28"/>
+          <w:szCs w:val="28"/>
+          <w:lang w:val="en-US"/>
+        </w:rPr>
+        <w:tab/>
+      </w:r>
+      <w:r>
+        <w:rPr>
+          <w:sz w:val="28"/>
+          <w:szCs w:val="28"/>
+          <w:lang w:val="en-US"/>
+        </w:rPr>
+        <w:t>[R19</w:t>
+      </w:r>
+      <w:r>
+        <w:rPr>
+          <w:sz w:val="28"/>
+          <w:szCs w:val="28"/>
+          <w:lang w:val="en-US"/>
+        </w:rPr>
+        <w:t>] The system must show the full data to authorities;</w:t>
+      </w:r>
+    </w:p>
+    <w:p>
+      <w:pPr>
+        <w:pStyle w:val="Nessunaspaziatura"/>
+        <w:ind w:left="1130"/>
+        <w:rPr>
+          <w:sz w:val="28"/>
+          <w:szCs w:val="28"/>
+          <w:lang w:val="en-US"/>
+        </w:rPr>
+      </w:pPr>
+      <w:r>
+        <w:rPr>
+          <w:sz w:val="28"/>
+          <w:szCs w:val="28"/>
+          <w:lang w:val="en-US"/>
+        </w:rPr>
+        <w:tab/>
+      </w:r>
+      <w:r>
+        <w:rPr>
+          <w:sz w:val="28"/>
+          <w:szCs w:val="28"/>
+          <w:lang w:val="en-US"/>
+        </w:rPr>
+        <w:tab/>
+      </w:r>
+      <w:r>
+        <w:rPr>
+          <w:sz w:val="28"/>
+          <w:szCs w:val="28"/>
+          <w:lang w:val="en-US"/>
+        </w:rPr>
         <w:t>[</w:t>
       </w:r>
       <w:r>
@@ -15077,7 +15270,15 @@
           <w:szCs w:val="28"/>
           <w:lang w:val="en-US"/>
         </w:rPr>
-        <w:t>[R1] The system must provide an interface through which Authorities can send usable data;</w:t>
+        <w:t>[R20</w:t>
+      </w:r>
+      <w:r>
+        <w:rPr>
+          <w:sz w:val="28"/>
+          <w:szCs w:val="28"/>
+          <w:lang w:val="en-US"/>
+        </w:rPr>
+        <w:t>] The system must provide an interface through which Authorities can send usable data;</w:t>
       </w:r>
     </w:p>
     <w:p>
@@ -15207,7 +15408,15 @@
           <w:szCs w:val="28"/>
           <w:lang w:val="en-US"/>
         </w:rPr>
-        <w:t>[R1] The system must be able to access map information;</w:t>
+        <w:t>[R21</w:t>
+      </w:r>
+      <w:r>
+        <w:rPr>
+          <w:sz w:val="28"/>
+          <w:szCs w:val="28"/>
+          <w:lang w:val="en-US"/>
+        </w:rPr>
+        <w:t>] The system must be able to access map information;</w:t>
       </w:r>
     </w:p>
     <w:p>
@@ -15243,6 +15452,14 @@
           <w:szCs w:val="28"/>
           <w:lang w:val="en-US"/>
         </w:rPr>
+        <w:t>2</w:t>
+      </w:r>
+      <w:r>
+        <w:rPr>
+          <w:sz w:val="28"/>
+          <w:szCs w:val="28"/>
+          <w:lang w:val="en-US"/>
+        </w:rPr>
         <w:t>] The system must require the GPS to be active</w:t>
       </w:r>
       <w:r>
@@ -15286,7 +15503,7 @@
           <w:szCs w:val="28"/>
           <w:lang w:val="en-US"/>
         </w:rPr>
-        <w:t>[R3</w:t>
+        <w:t>[R23</w:t>
       </w:r>
       <w:r>
         <w:rPr>
@@ -15433,7 +15650,15 @@
           <w:szCs w:val="28"/>
           <w:lang w:val="en-US"/>
         </w:rPr>
-        <w:t>[R1] The system must be able to access map information;</w:t>
+        <w:t>[R24</w:t>
+      </w:r>
+      <w:r>
+        <w:rPr>
+          <w:sz w:val="28"/>
+          <w:szCs w:val="28"/>
+          <w:lang w:val="en-US"/>
+        </w:rPr>
+        <w:t>] The system must be able to access map information;</w:t>
       </w:r>
     </w:p>
     <w:p>
@@ -15469,6 +15694,14 @@
           <w:szCs w:val="28"/>
           <w:lang w:val="en-US"/>
         </w:rPr>
+        <w:t>5</w:t>
+      </w:r>
+      <w:r>
+        <w:rPr>
+          <w:sz w:val="28"/>
+          <w:szCs w:val="28"/>
+          <w:lang w:val="en-US"/>
+        </w:rPr>
         <w:t>] The system must require the GPS to be active</w:t>
       </w:r>
       <w:r>
@@ -15496,6 +15729,7 @@
           <w:szCs w:val="28"/>
           <w:lang w:val="en-US"/>
         </w:rPr>
+        <w:lastRenderedPageBreak/>
         <w:tab/>
       </w:r>
       <w:r>
@@ -15512,7 +15746,7 @@
           <w:szCs w:val="28"/>
           <w:lang w:val="en-US"/>
         </w:rPr>
-        <w:t>[R3</w:t>
+        <w:t>[R26</w:t>
       </w:r>
       <w:r>
         <w:rPr>
@@ -15521,6 +15755,42 @@
           <w:lang w:val="en-US"/>
         </w:rPr>
         <w:t>] The system must show the user their local map information;</w:t>
+      </w:r>
+    </w:p>
+    <w:p>
+      <w:pPr>
+        <w:pStyle w:val="Nessunaspaziatura"/>
+        <w:ind w:left="1130"/>
+        <w:rPr>
+          <w:sz w:val="28"/>
+          <w:szCs w:val="28"/>
+          <w:lang w:val="en-US"/>
+        </w:rPr>
+      </w:pPr>
+      <w:r>
+        <w:rPr>
+          <w:sz w:val="28"/>
+          <w:szCs w:val="28"/>
+          <w:lang w:val="en-US"/>
+        </w:rPr>
+        <w:tab/>
+      </w:r>
+      <w:r>
+        <w:rPr>
+          <w:sz w:val="28"/>
+          <w:szCs w:val="28"/>
+          <w:lang w:val="en-US"/>
+        </w:rPr>
+        <w:tab/>
+        <w:t>[R27</w:t>
+      </w:r>
+      <w:r>
+        <w:rPr>
+          <w:sz w:val="28"/>
+          <w:szCs w:val="28"/>
+          <w:lang w:val="en-US"/>
+        </w:rPr>
+        <w:t>] The system must show the user possible solutions for unsafe areas, if there are any;</w:t>
       </w:r>
     </w:p>
     <w:p>
@@ -15653,7 +15923,15 @@
           <w:szCs w:val="28"/>
           <w:lang w:val="en-US"/>
         </w:rPr>
-        <w:t>[R1] The system must provide an interface through which Authorities can connect to their own system to generate traffic tickets;</w:t>
+        <w:t>[R28</w:t>
+      </w:r>
+      <w:r>
+        <w:rPr>
+          <w:sz w:val="28"/>
+          <w:szCs w:val="28"/>
+          <w:lang w:val="en-US"/>
+        </w:rPr>
+        <w:t>] The system must provide an interface through which Authorities can connect to their own system to generate traffic tickets;</w:t>
       </w:r>
     </w:p>
     <w:p>
@@ -15763,7 +16041,6 @@
           <w:szCs w:val="28"/>
           <w:lang w:val="en-US"/>
         </w:rPr>
-        <w:lastRenderedPageBreak/>
         <w:tab/>
       </w:r>
       <w:r>
@@ -15816,56 +16093,88 @@
         <w:pStyle w:val="Nessunaspaziatura"/>
         <w:ind w:left="1130"/>
         <w:rPr>
-          <w:sz w:val="28"/>
-          <w:szCs w:val="28"/>
-          <w:lang w:val="en-US"/>
-        </w:rPr>
-      </w:pPr>
+          <w:b/>
+          <w:sz w:val="28"/>
+          <w:szCs w:val="28"/>
+          <w:lang w:val="en-US"/>
+        </w:rPr>
+      </w:pPr>
+      <w:r>
+        <w:rPr>
+          <w:sz w:val="28"/>
+          <w:szCs w:val="28"/>
+          <w:lang w:val="en-US"/>
+        </w:rPr>
+        <w:t>[</w:t>
+      </w:r>
+      <w:r>
+        <w:rPr>
+          <w:b/>
+          <w:sz w:val="28"/>
+          <w:szCs w:val="28"/>
+          <w:lang w:val="en-US"/>
+        </w:rPr>
+        <w:t>G8</w:t>
+      </w:r>
+      <w:r>
+        <w:rPr>
+          <w:sz w:val="28"/>
+          <w:szCs w:val="28"/>
+          <w:lang w:val="en-US"/>
+        </w:rPr>
+        <w:t xml:space="preserve">] </w:t>
+      </w:r>
+      <w:r>
+        <w:rPr>
+          <w:b/>
+          <w:sz w:val="28"/>
+          <w:szCs w:val="28"/>
+          <w:lang w:val="en-US"/>
+        </w:rPr>
+        <w:t>Allow an Authority to link issued traffic tickets to relative Citizens reports;</w:t>
+      </w:r>
     </w:p>
     <w:p>
       <w:pPr>
         <w:pStyle w:val="Nessunaspaziatura"/>
         <w:ind w:left="1130"/>
         <w:rPr>
-          <w:b/>
-          <w:sz w:val="28"/>
-          <w:szCs w:val="28"/>
-          <w:lang w:val="en-US"/>
-        </w:rPr>
-      </w:pPr>
-      <w:r>
-        <w:rPr>
-          <w:sz w:val="28"/>
-          <w:szCs w:val="28"/>
-          <w:lang w:val="en-US"/>
-        </w:rPr>
-        <w:t>[</w:t>
-      </w:r>
-      <w:r>
-        <w:rPr>
-          <w:b/>
-          <w:sz w:val="28"/>
-          <w:szCs w:val="28"/>
-          <w:lang w:val="en-US"/>
-        </w:rPr>
-        <w:t>G8</w:t>
-      </w:r>
-      <w:r>
-        <w:rPr>
-          <w:sz w:val="28"/>
-          <w:szCs w:val="28"/>
-          <w:lang w:val="en-US"/>
-        </w:rPr>
-        <w:t xml:space="preserve">] </w:t>
-      </w:r>
-      <w:r>
-        <w:rPr>
-          <w:b/>
-          <w:sz w:val="28"/>
-          <w:szCs w:val="28"/>
-          <w:lang w:val="en-US"/>
-        </w:rPr>
-        <w:t>Allow an Authority to link issued traffic tickets to relative Citizens reports;</w:t>
+          <w:sz w:val="28"/>
+          <w:szCs w:val="28"/>
+          <w:lang w:val="en-US"/>
+        </w:rPr>
+      </w:pPr>
+      <w:r>
+        <w:rPr>
+          <w:sz w:val="28"/>
+          <w:szCs w:val="28"/>
+          <w:lang w:val="en-US"/>
+        </w:rPr>
+        <w:tab/>
+      </w:r>
+      <w:r>
+        <w:rPr>
+          <w:sz w:val="28"/>
+          <w:szCs w:val="28"/>
+          <w:lang w:val="en-US"/>
+        </w:rPr>
+        <w:tab/>
+      </w:r>
+      <w:r>
+        <w:rPr>
+          <w:sz w:val="28"/>
+          <w:szCs w:val="28"/>
+          <w:lang w:val="en-US"/>
+        </w:rPr>
+        <w:t>[R29</w:t>
+      </w:r>
+      <w:r>
+        <w:rPr>
+          <w:sz w:val="28"/>
+          <w:szCs w:val="28"/>
+          <w:lang w:val="en-US"/>
+        </w:rPr>
+        <w:t>] The system must allow Authorities to know which Citizen sent a particular report;</w:t>
       </w:r>
     </w:p>
     <w:p>
@@ -15900,7 +16209,63 @@
           <w:szCs w:val="28"/>
           <w:lang w:val="en-US"/>
         </w:rPr>
-        <w:t>[R1] The system must allow Authorities to know which Citizen sent a particular report;</w:t>
+        <w:t>[</w:t>
+      </w:r>
+      <w:r>
+        <w:rPr>
+          <w:i/>
+          <w:sz w:val="28"/>
+          <w:szCs w:val="28"/>
+          <w:lang w:val="en-US"/>
+        </w:rPr>
+        <w:t>D1</w:t>
+      </w:r>
+      <w:r>
+        <w:rPr>
+          <w:sz w:val="28"/>
+          <w:szCs w:val="28"/>
+          <w:lang w:val="en-US"/>
+        </w:rPr>
+        <w:t>] Each User is unique;</w:t>
+      </w:r>
+    </w:p>
+    <w:p>
+      <w:pPr>
+        <w:pStyle w:val="Nessunaspaziatura"/>
+        <w:ind w:left="1838" w:firstLine="286"/>
+        <w:rPr>
+          <w:sz w:val="28"/>
+          <w:szCs w:val="28"/>
+          <w:lang w:val="en-US"/>
+        </w:rPr>
+      </w:pPr>
+      <w:r>
+        <w:rPr>
+          <w:rFonts w:ascii="Calibri" w:hAnsi="Calibri" w:cs="Calibri"/>
+          <w:sz w:val="28"/>
+          <w:szCs w:val="28"/>
+          <w:lang w:val="en-US"/>
+        </w:rPr>
+        <w:t>[</w:t>
+      </w:r>
+      <w:r>
+        <w:rPr>
+          <w:rFonts w:ascii="Calibri" w:hAnsi="Calibri" w:cs="Calibri"/>
+          <w:i/>
+          <w:sz w:val="28"/>
+          <w:szCs w:val="28"/>
+          <w:lang w:val="en-US"/>
+        </w:rPr>
+        <w:t>D2</w:t>
+      </w:r>
+      <w:r>
+        <w:rPr>
+          <w:rFonts w:ascii="Calibri" w:hAnsi="Calibri" w:cs="Calibri"/>
+          <w:sz w:val="28"/>
+          <w:szCs w:val="28"/>
+          <w:lang w:val="en-US"/>
+        </w:rPr>
+        <w:t>] Users registering as Authorities are part of the municipality;</w:t>
       </w:r>
     </w:p>
     <w:p>
@@ -15921,96 +16286,51 @@
         </w:rPr>
         <w:tab/>
       </w:r>
-      <w:r>
-        <w:rPr>
-          <w:sz w:val="28"/>
-          <w:szCs w:val="28"/>
-          <w:lang w:val="en-US"/>
-        </w:rPr>
-        <w:tab/>
-      </w:r>
-      <w:r>
-        <w:rPr>
-          <w:sz w:val="28"/>
-          <w:szCs w:val="28"/>
-          <w:lang w:val="en-US"/>
-        </w:rPr>
-        <w:t>[</w:t>
-      </w:r>
-      <w:r>
-        <w:rPr>
-          <w:i/>
-          <w:sz w:val="28"/>
-          <w:szCs w:val="28"/>
-          <w:lang w:val="en-US"/>
-        </w:rPr>
-        <w:t>D1</w:t>
-      </w:r>
-      <w:r>
-        <w:rPr>
-          <w:sz w:val="28"/>
-          <w:szCs w:val="28"/>
-          <w:lang w:val="en-US"/>
-        </w:rPr>
-        <w:t>] Each User is unique;</w:t>
-      </w:r>
-    </w:p>
-    <w:p>
-      <w:pPr>
-        <w:pStyle w:val="Nessunaspaziatura"/>
-        <w:ind w:left="1838" w:firstLine="286"/>
-        <w:rPr>
-          <w:sz w:val="28"/>
-          <w:szCs w:val="28"/>
-          <w:lang w:val="en-US"/>
-        </w:rPr>
-      </w:pPr>
-      <w:r>
-        <w:rPr>
-          <w:rFonts w:ascii="Calibri" w:hAnsi="Calibri" w:cs="Calibri"/>
-          <w:sz w:val="28"/>
-          <w:szCs w:val="28"/>
-          <w:lang w:val="en-US"/>
-        </w:rPr>
-        <w:t>[</w:t>
-      </w:r>
-      <w:r>
-        <w:rPr>
-          <w:rFonts w:ascii="Calibri" w:hAnsi="Calibri" w:cs="Calibri"/>
-          <w:i/>
-          <w:sz w:val="28"/>
-          <w:szCs w:val="28"/>
-          <w:lang w:val="en-US"/>
-        </w:rPr>
-        <w:t>D2</w:t>
-      </w:r>
-      <w:r>
-        <w:rPr>
-          <w:rFonts w:ascii="Calibri" w:hAnsi="Calibri" w:cs="Calibri"/>
-          <w:sz w:val="28"/>
-          <w:szCs w:val="28"/>
-          <w:lang w:val="en-US"/>
-        </w:rPr>
-        <w:t>] Users registering as Authorities are part of the municipality;</w:t>
-      </w:r>
     </w:p>
     <w:p>
       <w:pPr>
         <w:pStyle w:val="Nessunaspaziatura"/>
         <w:ind w:left="1130"/>
         <w:rPr>
-          <w:sz w:val="28"/>
-          <w:szCs w:val="28"/>
-          <w:lang w:val="en-US"/>
-        </w:rPr>
-      </w:pPr>
-      <w:r>
-        <w:rPr>
-          <w:sz w:val="28"/>
-          <w:szCs w:val="28"/>
-          <w:lang w:val="en-US"/>
-        </w:rPr>
-        <w:tab/>
+          <w:b/>
+          <w:sz w:val="28"/>
+          <w:szCs w:val="28"/>
+          <w:lang w:val="en-US"/>
+        </w:rPr>
+      </w:pPr>
+      <w:r>
+        <w:rPr>
+          <w:sz w:val="28"/>
+          <w:szCs w:val="28"/>
+          <w:lang w:val="en-US"/>
+        </w:rPr>
+        <w:t>[</w:t>
+      </w:r>
+      <w:r>
+        <w:rPr>
+          <w:b/>
+          <w:sz w:val="28"/>
+          <w:szCs w:val="28"/>
+          <w:lang w:val="en-US"/>
+        </w:rPr>
+        <w:t>G9</w:t>
+      </w:r>
+      <w:r>
+        <w:rPr>
+          <w:sz w:val="28"/>
+          <w:szCs w:val="28"/>
+          <w:lang w:val="en-US"/>
+        </w:rPr>
+        <w:t xml:space="preserve">] </w:t>
+      </w:r>
+      <w:r>
+        <w:rPr>
+          <w:b/>
+          <w:sz w:val="28"/>
+          <w:szCs w:val="28"/>
+          <w:lang w:val="en-US"/>
+        </w:rPr>
+        <w:t>Allow Users to visualize statistics posted by system managers;</w:t>
       </w:r>
     </w:p>
     <w:p>
@@ -16018,45 +16338,42 @@
         <w:pStyle w:val="Nessunaspaziatura"/>
         <w:ind w:left="1130"/>
         <w:rPr>
-          <w:b/>
-          <w:sz w:val="28"/>
-          <w:szCs w:val="28"/>
-          <w:lang w:val="en-US"/>
-        </w:rPr>
-      </w:pPr>
-      <w:r>
-        <w:rPr>
-          <w:sz w:val="28"/>
-          <w:szCs w:val="28"/>
-          <w:lang w:val="en-US"/>
-        </w:rPr>
-        <w:t>[</w:t>
-      </w:r>
-      <w:r>
-        <w:rPr>
-          <w:b/>
-          <w:sz w:val="28"/>
-          <w:szCs w:val="28"/>
-          <w:lang w:val="en-US"/>
-        </w:rPr>
-        <w:t>G9</w:t>
-      </w:r>
-      <w:r>
-        <w:rPr>
-          <w:sz w:val="28"/>
-          <w:szCs w:val="28"/>
-          <w:lang w:val="en-US"/>
-        </w:rPr>
-        <w:t xml:space="preserve">] </w:t>
-      </w:r>
-      <w:r>
-        <w:rPr>
-          <w:b/>
-          <w:sz w:val="28"/>
-          <w:szCs w:val="28"/>
-          <w:lang w:val="en-US"/>
-        </w:rPr>
-        <w:t>Allow Users to visualize statistics posted by system managers;</w:t>
+          <w:sz w:val="28"/>
+          <w:szCs w:val="28"/>
+          <w:lang w:val="en-US"/>
+        </w:rPr>
+      </w:pPr>
+      <w:r>
+        <w:rPr>
+          <w:sz w:val="28"/>
+          <w:szCs w:val="28"/>
+          <w:lang w:val="en-US"/>
+        </w:rPr>
+        <w:tab/>
+      </w:r>
+      <w:r>
+        <w:rPr>
+          <w:sz w:val="28"/>
+          <w:szCs w:val="28"/>
+          <w:lang w:val="en-US"/>
+        </w:rPr>
+        <w:tab/>
+      </w:r>
+      <w:r>
+        <w:rPr>
+          <w:sz w:val="28"/>
+          <w:szCs w:val="28"/>
+          <w:lang w:val="en-US"/>
+        </w:rPr>
+        <w:t>[R30</w:t>
+      </w:r>
+      <w:r>
+        <w:rPr>
+          <w:sz w:val="28"/>
+          <w:szCs w:val="28"/>
+          <w:lang w:val="en-US"/>
+        </w:rPr>
+        <w:t>] The system must make data about statistics available to everyone;</w:t>
       </w:r>
     </w:p>
     <w:p>
@@ -16069,93 +16386,58 @@
           <w:lang w:val="en-US"/>
         </w:rPr>
       </w:pPr>
-      <w:r>
-        <w:rPr>
-          <w:sz w:val="28"/>
-          <w:szCs w:val="28"/>
-          <w:lang w:val="en-US"/>
-        </w:rPr>
-        <w:tab/>
-      </w:r>
-      <w:r>
-        <w:rPr>
-          <w:sz w:val="28"/>
-          <w:szCs w:val="28"/>
-          <w:lang w:val="en-US"/>
-        </w:rPr>
-        <w:tab/>
-      </w:r>
-      <w:r>
-        <w:rPr>
-          <w:sz w:val="28"/>
-          <w:szCs w:val="28"/>
-          <w:lang w:val="en-US"/>
-        </w:rPr>
-        <w:t>[R1] The system must make data about statistics available to everyone;</w:t>
-      </w:r>
     </w:p>
     <w:p>
       <w:pPr>
         <w:pStyle w:val="Nessunaspaziatura"/>
         <w:ind w:left="1130"/>
         <w:rPr>
-          <w:sz w:val="28"/>
-          <w:szCs w:val="28"/>
-          <w:lang w:val="en-US"/>
-        </w:rPr>
-      </w:pPr>
+          <w:b/>
+          <w:sz w:val="28"/>
+          <w:szCs w:val="28"/>
+          <w:lang w:val="en-US"/>
+        </w:rPr>
+      </w:pPr>
+      <w:r>
+        <w:rPr>
+          <w:sz w:val="28"/>
+          <w:szCs w:val="28"/>
+          <w:lang w:val="en-US"/>
+        </w:rPr>
+        <w:t>[</w:t>
+      </w:r>
+      <w:r>
+        <w:rPr>
+          <w:b/>
+          <w:sz w:val="28"/>
+          <w:szCs w:val="28"/>
+          <w:lang w:val="en-US"/>
+        </w:rPr>
+        <w:t>G10</w:t>
+      </w:r>
+      <w:r>
+        <w:rPr>
+          <w:sz w:val="28"/>
+          <w:szCs w:val="28"/>
+          <w:lang w:val="en-US"/>
+        </w:rPr>
+        <w:t xml:space="preserve">] </w:t>
+      </w:r>
+      <w:r>
+        <w:rPr>
+          <w:b/>
+          <w:sz w:val="28"/>
+          <w:szCs w:val="28"/>
+          <w:lang w:val="en-US"/>
+        </w:rPr>
+        <w:t>Allow Users to visualize possible interventions for areas that are deemed unsafe;</w:t>
+      </w:r>
     </w:p>
     <w:p>
       <w:pPr>
         <w:pStyle w:val="Nessunaspaziatura"/>
         <w:ind w:left="1130"/>
         <w:rPr>
-          <w:b/>
-          <w:sz w:val="28"/>
-          <w:szCs w:val="28"/>
-          <w:lang w:val="en-US"/>
-        </w:rPr>
-      </w:pPr>
-      <w:r>
-        <w:rPr>
-          <w:sz w:val="28"/>
-          <w:szCs w:val="28"/>
-          <w:lang w:val="en-US"/>
-        </w:rPr>
-        <w:t>[</w:t>
-      </w:r>
-      <w:r>
-        <w:rPr>
-          <w:b/>
-          <w:sz w:val="28"/>
-          <w:szCs w:val="28"/>
-          <w:lang w:val="en-US"/>
-        </w:rPr>
-        <w:t>G10</w:t>
-      </w:r>
-      <w:r>
-        <w:rPr>
-          <w:sz w:val="28"/>
-          <w:szCs w:val="28"/>
-          <w:lang w:val="en-US"/>
-        </w:rPr>
-        <w:t xml:space="preserve">] </w:t>
-      </w:r>
-      <w:r>
-        <w:rPr>
-          <w:b/>
-          <w:sz w:val="28"/>
-          <w:szCs w:val="28"/>
-          <w:lang w:val="en-US"/>
-        </w:rPr>
-        <w:t>Allow Users to visualize possible interventions for areas that are deemed unsafe;</w:t>
-      </w:r>
-    </w:p>
-    <w:p>
-      <w:pPr>
-        <w:pStyle w:val="Nessunaspaziatura"/>
-        <w:ind w:left="1130"/>
-        <w:rPr>
           <w:sz w:val="28"/>
           <w:szCs w:val="28"/>
           <w:lang w:val="en-US"/>
@@ -16183,7 +16465,23 @@
           <w:szCs w:val="28"/>
           <w:lang w:val="en-US"/>
         </w:rPr>
-        <w:t>[R1] The system must make data about interventions available to everyone;</w:t>
+        <w:t>[R</w:t>
+      </w:r>
+      <w:r>
+        <w:rPr>
+          <w:sz w:val="28"/>
+          <w:szCs w:val="28"/>
+          <w:lang w:val="en-US"/>
+        </w:rPr>
+        <w:t>31</w:t>
+      </w:r>
+      <w:r>
+        <w:rPr>
+          <w:sz w:val="28"/>
+          <w:szCs w:val="28"/>
+          <w:lang w:val="en-US"/>
+        </w:rPr>
+        <w:t>] The system must make data about interventions available to everyone;</w:t>
       </w:r>
     </w:p>
     <w:p>
@@ -16244,6 +16542,38 @@
           <w:lang w:val="en-US"/>
         </w:rPr>
       </w:pPr>
+      <w:r>
+        <w:rPr>
+          <w:sz w:val="28"/>
+          <w:szCs w:val="28"/>
+          <w:lang w:val="en-US"/>
+        </w:rPr>
+        <w:t>The system should noti</w:t>
+      </w:r>
+      <w:r>
+        <w:rPr>
+          <w:sz w:val="28"/>
+          <w:szCs w:val="28"/>
+          <w:lang w:val="en-US"/>
+        </w:rPr>
+        <w:t>fy the user whether their submission</w:t>
+      </w:r>
+      <w:r>
+        <w:rPr>
+          <w:sz w:val="28"/>
+          <w:szCs w:val="28"/>
+          <w:lang w:val="en-US"/>
+        </w:rPr>
+        <w:t xml:space="preserve"> has been submitted properly, that is, it has been received and stored without corruption of data, within one minute </w:t>
+      </w:r>
+      <w:r>
+        <w:rPr>
+          <w:sz w:val="28"/>
+          <w:szCs w:val="28"/>
+          <w:lang w:val="en-US"/>
+        </w:rPr>
+        <w:t xml:space="preserve">after the moment it has been sent. </w:t>
+      </w:r>
     </w:p>
     <w:p>
       <w:pPr>
@@ -16256,6 +16586,63 @@
           <w:lang w:val="en-US"/>
         </w:rPr>
       </w:pPr>
+    </w:p>
+    <w:p>
+      <w:pPr>
+        <w:pStyle w:val="Nessunaspaziatura"/>
+        <w:rPr>
+          <w:b/>
+          <w:sz w:val="28"/>
+          <w:szCs w:val="28"/>
+          <w:lang w:val="en-US"/>
+        </w:rPr>
+      </w:pPr>
+    </w:p>
+    <w:p>
+      <w:pPr>
+        <w:pStyle w:val="Nessunaspaziatura"/>
+        <w:ind w:left="1130"/>
+        <w:rPr>
+          <w:sz w:val="28"/>
+          <w:szCs w:val="28"/>
+          <w:lang w:val="en-US"/>
+        </w:rPr>
+      </w:pPr>
+    </w:p>
+    <w:p>
+      <w:pPr>
+        <w:pStyle w:val="Nessunaspaziatura"/>
+        <w:ind w:left="1130"/>
+        <w:rPr>
+          <w:sz w:val="28"/>
+          <w:szCs w:val="28"/>
+          <w:lang w:val="en-US"/>
+        </w:rPr>
+      </w:pPr>
+    </w:p>
+    <w:p>
+      <w:pPr>
+        <w:pStyle w:val="Nessunaspaziatura"/>
+        <w:ind w:left="1130"/>
+        <w:rPr>
+          <w:sz w:val="28"/>
+          <w:szCs w:val="28"/>
+          <w:lang w:val="en-US"/>
+        </w:rPr>
+      </w:pPr>
+    </w:p>
+    <w:p>
+      <w:pPr>
+        <w:pStyle w:val="Nessunaspaziatura"/>
+        <w:rPr>
+          <w:b/>
+          <w:sz w:val="28"/>
+          <w:szCs w:val="28"/>
+          <w:lang w:val="en-US"/>
+        </w:rPr>
+      </w:pPr>
+      <w:bookmarkStart w:id="0" w:name="_GoBack"/>
+      <w:bookmarkEnd w:id="0"/>
     </w:p>
     <w:p>
       <w:pPr>
@@ -16278,38 +16665,15 @@
           <w:szCs w:val="28"/>
           <w:lang w:val="en-US"/>
         </w:rPr>
-        <w:t>Design constraints</w:t>
+        <w:lastRenderedPageBreak/>
+        <w:t>Software system attributes</w:t>
       </w:r>
     </w:p>
     <w:p>
       <w:pPr>
         <w:pStyle w:val="Nessunaspaziatura"/>
-        <w:ind w:left="1130"/>
-        <w:rPr>
-          <w:b/>
-          <w:sz w:val="28"/>
-          <w:szCs w:val="28"/>
-          <w:lang w:val="en-US"/>
-        </w:rPr>
-      </w:pPr>
-    </w:p>
-    <w:p>
-      <w:pPr>
-        <w:pStyle w:val="Nessunaspaziatura"/>
-        <w:ind w:left="1130"/>
-        <w:rPr>
-          <w:sz w:val="28"/>
-          <w:szCs w:val="28"/>
-          <w:lang w:val="en-US"/>
-        </w:rPr>
-      </w:pPr>
-    </w:p>
-    <w:p>
-      <w:pPr>
-        <w:pStyle w:val="Nessunaspaziatura"/>
-        <w:ind w:left="1130"/>
-        <w:rPr>
-          <w:b/>
+        <w:ind w:left="1780"/>
+        <w:rPr>
           <w:sz w:val="28"/>
           <w:szCs w:val="28"/>
           <w:lang w:val="en-US"/>
@@ -16320,37 +16684,243 @@
       <w:pPr>
         <w:pStyle w:val="Nessunaspaziatura"/>
         <w:numPr>
-          <w:ilvl w:val="1"/>
+          <w:ilvl w:val="2"/>
           <w:numId w:val="22"/>
         </w:numPr>
         <w:rPr>
-          <w:b/>
-          <w:sz w:val="28"/>
-          <w:szCs w:val="28"/>
-          <w:lang w:val="en-US"/>
-        </w:rPr>
-      </w:pPr>
-      <w:r>
-        <w:rPr>
-          <w:b/>
-          <w:sz w:val="28"/>
-          <w:szCs w:val="28"/>
-          <w:lang w:val="en-US"/>
-        </w:rPr>
-        <w:t>Software system attributes</w:t>
+          <w:i/>
+          <w:sz w:val="28"/>
+          <w:szCs w:val="28"/>
+          <w:lang w:val="en-US"/>
+        </w:rPr>
+      </w:pPr>
+      <w:r>
+        <w:rPr>
+          <w:i/>
+          <w:sz w:val="28"/>
+          <w:szCs w:val="28"/>
+          <w:lang w:val="en-US"/>
+        </w:rPr>
+        <w:t>Availability</w:t>
       </w:r>
     </w:p>
     <w:p>
       <w:pPr>
         <w:pStyle w:val="Nessunaspaziatura"/>
-        <w:ind w:left="1130"/>
-        <w:rPr>
-          <w:b/>
-          <w:sz w:val="28"/>
-          <w:szCs w:val="28"/>
-          <w:lang w:val="en-US"/>
-        </w:rPr>
-      </w:pPr>
+        <w:ind w:left="1780"/>
+        <w:rPr>
+          <w:i/>
+          <w:sz w:val="28"/>
+          <w:szCs w:val="28"/>
+          <w:lang w:val="en-US"/>
+        </w:rPr>
+      </w:pPr>
+    </w:p>
+    <w:p>
+      <w:pPr>
+        <w:pStyle w:val="Nessunaspaziatura"/>
+        <w:ind w:left="1780"/>
+        <w:rPr>
+          <w:sz w:val="28"/>
+          <w:szCs w:val="28"/>
+          <w:lang w:val="en-US"/>
+        </w:rPr>
+      </w:pPr>
+      <w:r>
+        <w:rPr>
+          <w:sz w:val="28"/>
+          <w:szCs w:val="28"/>
+          <w:lang w:val="en-US"/>
+        </w:rPr>
+        <w:t xml:space="preserve">The system must </w:t>
+      </w:r>
+      <w:r>
+        <w:rPr>
+          <w:sz w:val="28"/>
+          <w:szCs w:val="28"/>
+          <w:lang w:val="en-US"/>
+        </w:rPr>
+        <w:t>have an availability of</w:t>
+      </w:r>
+      <w:r>
+        <w:rPr>
+          <w:sz w:val="28"/>
+          <w:szCs w:val="28"/>
+          <w:lang w:val="en-US"/>
+        </w:rPr>
+        <w:t xml:space="preserve"> 99,9%</w:t>
+      </w:r>
+      <w:r>
+        <w:rPr>
+          <w:sz w:val="28"/>
+          <w:szCs w:val="28"/>
+          <w:lang w:val="en-US"/>
+        </w:rPr>
+        <w:t>, meaning at most 8.76 hours/year of downtime.</w:t>
+      </w:r>
+    </w:p>
+    <w:p>
+      <w:pPr>
+        <w:pStyle w:val="Nessunaspaziatura"/>
+        <w:rPr>
+          <w:i/>
+          <w:sz w:val="28"/>
+          <w:szCs w:val="28"/>
+          <w:lang w:val="en-US"/>
+        </w:rPr>
+      </w:pPr>
+    </w:p>
+    <w:p>
+      <w:pPr>
+        <w:pStyle w:val="Nessunaspaziatura"/>
+        <w:numPr>
+          <w:ilvl w:val="2"/>
+          <w:numId w:val="22"/>
+        </w:numPr>
+        <w:rPr>
+          <w:i/>
+          <w:sz w:val="28"/>
+          <w:szCs w:val="28"/>
+          <w:lang w:val="en-US"/>
+        </w:rPr>
+      </w:pPr>
+      <w:r>
+        <w:rPr>
+          <w:i/>
+          <w:sz w:val="28"/>
+          <w:szCs w:val="28"/>
+          <w:lang w:val="en-US"/>
+        </w:rPr>
+        <w:t>Security</w:t>
+      </w:r>
+    </w:p>
+    <w:p>
+      <w:pPr>
+        <w:pStyle w:val="Paragrafoelenco"/>
+        <w:rPr>
+          <w:i/>
+          <w:sz w:val="28"/>
+          <w:szCs w:val="28"/>
+          <w:lang w:val="en-US"/>
+        </w:rPr>
+      </w:pPr>
+    </w:p>
+    <w:p>
+      <w:pPr>
+        <w:pStyle w:val="Paragrafoelenco"/>
+        <w:ind w:left="1780"/>
+        <w:rPr>
+          <w:sz w:val="28"/>
+          <w:szCs w:val="28"/>
+          <w:lang w:val="en-US"/>
+        </w:rPr>
+      </w:pPr>
+      <w:r>
+        <w:rPr>
+          <w:sz w:val="28"/>
+          <w:szCs w:val="28"/>
+          <w:lang w:val="en-US"/>
+        </w:rPr>
+        <w:t xml:space="preserve">The system must encrypt sensitive information about users and </w:t>
+      </w:r>
+      <w:r>
+        <w:rPr>
+          <w:sz w:val="28"/>
+          <w:szCs w:val="28"/>
+          <w:lang w:val="en-US"/>
+        </w:rPr>
+        <w:t xml:space="preserve">make sure it is protected during the exchange of data; furthermore, it is necessary that personal information </w:t>
+      </w:r>
+      <w:r>
+        <w:rPr>
+          <w:sz w:val="28"/>
+          <w:szCs w:val="28"/>
+          <w:lang w:val="en-US"/>
+        </w:rPr>
+        <w:t>can only be</w:t>
+      </w:r>
+      <w:r>
+        <w:rPr>
+          <w:sz w:val="28"/>
+          <w:szCs w:val="28"/>
+          <w:lang w:val="en-US"/>
+        </w:rPr>
+        <w:t xml:space="preserve"> released in case the request </w:t>
+      </w:r>
+      <w:r>
+        <w:rPr>
+          <w:sz w:val="28"/>
+          <w:szCs w:val="28"/>
+          <w:lang w:val="en-US"/>
+        </w:rPr>
+        <w:t>was sent by authorities.</w:t>
+      </w:r>
+    </w:p>
+    <w:p>
+      <w:pPr>
+        <w:pStyle w:val="Nessunaspaziatura"/>
+        <w:rPr>
+          <w:i/>
+          <w:sz w:val="28"/>
+          <w:szCs w:val="28"/>
+          <w:lang w:val="en-US"/>
+        </w:rPr>
+      </w:pPr>
+    </w:p>
+    <w:p>
+      <w:pPr>
+        <w:pStyle w:val="Nessunaspaziatura"/>
+        <w:numPr>
+          <w:ilvl w:val="2"/>
+          <w:numId w:val="22"/>
+        </w:numPr>
+        <w:rPr>
+          <w:i/>
+          <w:sz w:val="28"/>
+          <w:szCs w:val="28"/>
+          <w:lang w:val="en-US"/>
+        </w:rPr>
+      </w:pPr>
+      <w:r>
+        <w:rPr>
+          <w:i/>
+          <w:sz w:val="28"/>
+          <w:szCs w:val="28"/>
+          <w:lang w:val="en-US"/>
+        </w:rPr>
+        <w:t>Portability</w:t>
+      </w:r>
+    </w:p>
+    <w:p>
+      <w:pPr>
+        <w:pStyle w:val="Nessunaspaziatura"/>
+        <w:ind w:left="1780"/>
+        <w:rPr>
+          <w:i/>
+          <w:sz w:val="28"/>
+          <w:szCs w:val="28"/>
+          <w:lang w:val="en-US"/>
+        </w:rPr>
+      </w:pPr>
+    </w:p>
+    <w:p>
+      <w:pPr>
+        <w:pStyle w:val="Nessunaspaziatura"/>
+        <w:ind w:left="1780"/>
+        <w:rPr>
+          <w:sz w:val="28"/>
+          <w:szCs w:val="28"/>
+          <w:lang w:val="en-US"/>
+        </w:rPr>
+      </w:pPr>
+      <w:r>
+        <w:rPr>
+          <w:sz w:val="28"/>
+          <w:szCs w:val="28"/>
+          <w:lang w:val="en-US"/>
+        </w:rPr>
+        <w:t>Users must be able to access the service through mobile platforms, in particular the most common ones, e.g. iOS, Android, but some functionalities, such as viewing the system’s map or the statistics released by the system itself, can be accessed also via web browser.</w:t>
+      </w:r>
     </w:p>
     <w:p>
       <w:pPr>
@@ -20963,7 +21533,7 @@
   <a:extraClrSchemeLst/>
   <a:extLst>
     <a:ext uri="{05A4C25C-085E-4340-85A3-A5531E510DB2}">
-      <thm15:themeFamily xmlns="" xmlns:thm15="http://schemas.microsoft.com/office/thememl/2012/main" name="Office Theme" id="{62F939B6-93AF-4DB8-9C6B-D6C7DFDC589F}" vid="{4A3C46E8-61CC-4603-A589-7422A47A8E4A}"/>
+      <thm15:themeFamily xmlns:thm15="http://schemas.microsoft.com/office/thememl/2012/main" xmlns="" name="Office Theme" id="{62F939B6-93AF-4DB8-9C6B-D6C7DFDC589F}" vid="{4A3C46E8-61CC-4603-A589-7422A47A8E4A}"/>
     </a:ext>
   </a:extLst>
 </a:theme>
@@ -20974,7 +21544,7 @@
 </file>
 
 <file path=customXml/itemProps1.xml><?xml version="1.0" encoding="utf-8"?>
-<ds:datastoreItem xmlns:ds="http://schemas.openxmlformats.org/officeDocument/2006/customXml" ds:itemID="{F620FD94-1855-4564-80BC-1F1B1B947842}">
+<ds:datastoreItem xmlns:ds="http://schemas.openxmlformats.org/officeDocument/2006/customXml" ds:itemID="{19D9621E-AAD4-4217-833D-416A3FE08F94}">
   <ds:schemaRefs>
     <ds:schemaRef ds:uri="http://schemas.openxmlformats.org/officeDocument/2006/bibliography"/>
   </ds:schemaRefs>

</xml_diff>

<commit_message>
add state diagrams and user characteristics
</commit_message>
<xml_diff>
--- a/RASD/RASD.docx
+++ b/RASD/RASD.docx
@@ -1172,7 +1172,16 @@
           <w:szCs w:val="28"/>
           <w:lang w:val="en-US"/>
         </w:rPr>
-        <w:t xml:space="preserve">citizens [of age] should be able to register as </w:t>
+        <w:t>citizens</w:t>
+      </w:r>
+      <w:r>
+        <w:rPr>
+          <w:rFonts w:ascii="Calibri" w:hAnsi="Calibri" w:cs="Calibri"/>
+          <w:sz w:val="28"/>
+          <w:szCs w:val="28"/>
+          <w:lang w:val="en-US"/>
+        </w:rPr>
+        <w:t xml:space="preserve"> should be able to register as </w:t>
       </w:r>
       <w:r>
         <w:rPr>
@@ -3995,6 +4004,70 @@
         <w:rPr>
           <w:rFonts w:ascii="Calibri" w:hAnsi="Calibri" w:cs="Calibri"/>
           <w:b/>
+          <w:noProof/>
+          <w:sz w:val="28"/>
+          <w:szCs w:val="28"/>
+        </w:rPr>
+        <w:drawing>
+          <wp:anchor distT="0" distB="0" distL="114300" distR="114300" simplePos="0" relativeHeight="251663360" behindDoc="0" locked="0" layoutInCell="1" allowOverlap="1" wp14:anchorId="5722D1D1" wp14:editId="260D6793">
+            <wp:simplePos x="0" y="0"/>
+            <wp:positionH relativeFrom="column">
+              <wp:posOffset>-612140</wp:posOffset>
+            </wp:positionH>
+            <wp:positionV relativeFrom="paragraph">
+              <wp:posOffset>574675</wp:posOffset>
+            </wp:positionV>
+            <wp:extent cx="7334250" cy="5714365"/>
+            <wp:effectExtent l="0" t="0" r="0" b="635"/>
+            <wp:wrapSquare wrapText="bothSides"/>
+            <wp:docPr id="6" name="Immagine 6"/>
+            <wp:cNvGraphicFramePr>
+              <a:graphicFrameLocks xmlns:a="http://schemas.openxmlformats.org/drawingml/2006/main" noChangeAspect="1"/>
+            </wp:cNvGraphicFramePr>
+            <a:graphic xmlns:a="http://schemas.openxmlformats.org/drawingml/2006/main">
+              <a:graphicData uri="http://schemas.openxmlformats.org/drawingml/2006/picture">
+                <pic:pic xmlns:pic="http://schemas.openxmlformats.org/drawingml/2006/picture">
+                  <pic:nvPicPr>
+                    <pic:cNvPr id="0" name="classuml.png"/>
+                    <pic:cNvPicPr/>
+                  </pic:nvPicPr>
+                  <pic:blipFill>
+                    <a:blip r:embed="rId11">
+                      <a:extLst>
+                        <a:ext uri="{28A0092B-C50C-407E-A947-70E740481C1C}">
+                          <a14:useLocalDpi xmlns:a14="http://schemas.microsoft.com/office/drawing/2010/main" val="0"/>
+                        </a:ext>
+                      </a:extLst>
+                    </a:blip>
+                    <a:stretch>
+                      <a:fillRect/>
+                    </a:stretch>
+                  </pic:blipFill>
+                  <pic:spPr>
+                    <a:xfrm>
+                      <a:off x="0" y="0"/>
+                      <a:ext cx="7334250" cy="5714365"/>
+                    </a:xfrm>
+                    <a:prstGeom prst="rect">
+                      <a:avLst/>
+                    </a:prstGeom>
+                  </pic:spPr>
+                </pic:pic>
+              </a:graphicData>
+            </a:graphic>
+            <wp14:sizeRelH relativeFrom="page">
+              <wp14:pctWidth>0</wp14:pctWidth>
+            </wp14:sizeRelH>
+            <wp14:sizeRelV relativeFrom="page">
+              <wp14:pctHeight>0</wp14:pctHeight>
+            </wp14:sizeRelV>
+          </wp:anchor>
+        </w:drawing>
+      </w:r>
+      <w:r>
+        <w:rPr>
+          <w:rFonts w:ascii="Calibri" w:hAnsi="Calibri" w:cs="Calibri"/>
+          <w:b/>
           <w:sz w:val="28"/>
           <w:szCs w:val="28"/>
           <w:lang w:val="en-US"/>
@@ -4006,14 +4079,237 @@
       <w:pPr>
         <w:pStyle w:val="NormaleWeb"/>
         <w:spacing w:after="0"/>
-        <w:rPr>
-          <w:rFonts w:ascii="Calibri" w:hAnsi="Calibri" w:cs="Calibri"/>
-          <w:b/>
-          <w:sz w:val="28"/>
-          <w:szCs w:val="28"/>
-          <w:lang w:val="en-US"/>
-        </w:rPr>
-      </w:pPr>
+        <w:jc w:val="center"/>
+        <w:rPr>
+          <w:rFonts w:ascii="Calibri" w:hAnsi="Calibri" w:cs="Calibri"/>
+          <w:i/>
+          <w:lang w:val="en-US"/>
+        </w:rPr>
+      </w:pPr>
+      <w:r>
+        <w:rPr>
+          <w:rFonts w:ascii="Calibri" w:hAnsi="Calibri" w:cs="Calibri"/>
+          <w:i/>
+          <w:lang w:val="en-US"/>
+        </w:rPr>
+        <w:t>Figure 2. UML class diagram.</w:t>
+      </w:r>
+    </w:p>
+    <w:p>
+      <w:pPr>
+        <w:pStyle w:val="NormaleWeb"/>
+        <w:spacing w:after="0"/>
+        <w:jc w:val="center"/>
+        <w:rPr>
+          <w:rFonts w:ascii="Calibri" w:hAnsi="Calibri" w:cs="Calibri"/>
+          <w:i/>
+          <w:lang w:val="en-US"/>
+        </w:rPr>
+      </w:pPr>
+    </w:p>
+    <w:p>
+      <w:pPr>
+        <w:pStyle w:val="NormaleWeb"/>
+        <w:spacing w:after="0"/>
+        <w:jc w:val="center"/>
+        <w:rPr>
+          <w:rFonts w:ascii="Calibri" w:hAnsi="Calibri" w:cs="Calibri"/>
+          <w:i/>
+          <w:lang w:val="en-US"/>
+        </w:rPr>
+      </w:pPr>
+    </w:p>
+    <w:p>
+      <w:pPr>
+        <w:pStyle w:val="NormaleWeb"/>
+        <w:spacing w:after="0"/>
+        <w:jc w:val="center"/>
+        <w:rPr>
+          <w:rFonts w:ascii="Calibri" w:hAnsi="Calibri" w:cs="Calibri"/>
+          <w:i/>
+          <w:lang w:val="en-US"/>
+        </w:rPr>
+      </w:pPr>
+    </w:p>
+    <w:p>
+      <w:pPr>
+        <w:pStyle w:val="NormaleWeb"/>
+        <w:spacing w:after="0"/>
+        <w:jc w:val="center"/>
+        <w:rPr>
+          <w:rFonts w:ascii="Calibri" w:hAnsi="Calibri" w:cs="Calibri"/>
+          <w:lang w:val="en-US"/>
+        </w:rPr>
+      </w:pPr>
+      <w:r>
+        <w:rPr>
+          <w:rFonts w:ascii="Calibri" w:hAnsi="Calibri" w:cs="Calibri"/>
+          <w:i/>
+          <w:noProof/>
+        </w:rPr>
+        <w:lastRenderedPageBreak/>
+        <w:drawing>
+          <wp:anchor distT="0" distB="0" distL="114300" distR="114300" simplePos="0" relativeHeight="251666432" behindDoc="0" locked="0" layoutInCell="1" allowOverlap="1" wp14:anchorId="5B3702AF" wp14:editId="1864FB7F">
+            <wp:simplePos x="0" y="0"/>
+            <wp:positionH relativeFrom="column">
+              <wp:posOffset>-263525</wp:posOffset>
+            </wp:positionH>
+            <wp:positionV relativeFrom="paragraph">
+              <wp:posOffset>4009390</wp:posOffset>
+            </wp:positionV>
+            <wp:extent cx="6727190" cy="2368550"/>
+            <wp:effectExtent l="0" t="0" r="0" b="0"/>
+            <wp:wrapSquare wrapText="bothSides"/>
+            <wp:docPr id="5" name="Immagine 5"/>
+            <wp:cNvGraphicFramePr>
+              <a:graphicFrameLocks xmlns:a="http://schemas.openxmlformats.org/drawingml/2006/main" noChangeAspect="1"/>
+            </wp:cNvGraphicFramePr>
+            <a:graphic xmlns:a="http://schemas.openxmlformats.org/drawingml/2006/main">
+              <a:graphicData uri="http://schemas.openxmlformats.org/drawingml/2006/picture">
+                <pic:pic xmlns:pic="http://schemas.openxmlformats.org/drawingml/2006/picture">
+                  <pic:nvPicPr>
+                    <pic:cNvPr id="0" name="reportstatus.png"/>
+                    <pic:cNvPicPr/>
+                  </pic:nvPicPr>
+                  <pic:blipFill>
+                    <a:blip r:embed="rId12">
+                      <a:extLst>
+                        <a:ext uri="{28A0092B-C50C-407E-A947-70E740481C1C}">
+                          <a14:useLocalDpi xmlns:a14="http://schemas.microsoft.com/office/drawing/2010/main" val="0"/>
+                        </a:ext>
+                      </a:extLst>
+                    </a:blip>
+                    <a:stretch>
+                      <a:fillRect/>
+                    </a:stretch>
+                  </pic:blipFill>
+                  <pic:spPr>
+                    <a:xfrm>
+                      <a:off x="0" y="0"/>
+                      <a:ext cx="6727190" cy="2368550"/>
+                    </a:xfrm>
+                    <a:prstGeom prst="rect">
+                      <a:avLst/>
+                    </a:prstGeom>
+                  </pic:spPr>
+                </pic:pic>
+              </a:graphicData>
+            </a:graphic>
+            <wp14:sizeRelH relativeFrom="page">
+              <wp14:pctWidth>0</wp14:pctWidth>
+            </wp14:sizeRelH>
+            <wp14:sizeRelV relativeFrom="page">
+              <wp14:pctHeight>0</wp14:pctHeight>
+            </wp14:sizeRelV>
+          </wp:anchor>
+        </w:drawing>
+      </w:r>
+      <w:r>
+        <w:rPr>
+          <w:rFonts w:ascii="Calibri" w:hAnsi="Calibri" w:cs="Calibri"/>
+          <w:i/>
+          <w:noProof/>
+        </w:rPr>
+        <w:drawing>
+          <wp:anchor distT="0" distB="0" distL="114300" distR="114300" simplePos="0" relativeHeight="251665408" behindDoc="0" locked="0" layoutInCell="1" allowOverlap="1" wp14:anchorId="19B9FAF6" wp14:editId="4421BAC0">
+            <wp:simplePos x="0" y="0"/>
+            <wp:positionH relativeFrom="column">
+              <wp:posOffset>-546735</wp:posOffset>
+            </wp:positionH>
+            <wp:positionV relativeFrom="paragraph">
+              <wp:posOffset>-112395</wp:posOffset>
+            </wp:positionV>
+            <wp:extent cx="7205345" cy="3581400"/>
+            <wp:effectExtent l="0" t="0" r="0" b="0"/>
+            <wp:wrapSquare wrapText="bothSides"/>
+            <wp:docPr id="1" name="Immagine 1"/>
+            <wp:cNvGraphicFramePr>
+              <a:graphicFrameLocks xmlns:a="http://schemas.openxmlformats.org/drawingml/2006/main" noChangeAspect="1"/>
+            </wp:cNvGraphicFramePr>
+            <a:graphic xmlns:a="http://schemas.openxmlformats.org/drawingml/2006/main">
+              <a:graphicData uri="http://schemas.openxmlformats.org/drawingml/2006/picture">
+                <pic:pic xmlns:pic="http://schemas.openxmlformats.org/drawingml/2006/picture">
+                  <pic:nvPicPr>
+                    <pic:cNvPr id="0" name="fillreport.png"/>
+                    <pic:cNvPicPr/>
+                  </pic:nvPicPr>
+                  <pic:blipFill>
+                    <a:blip r:embed="rId13">
+                      <a:extLst>
+                        <a:ext uri="{28A0092B-C50C-407E-A947-70E740481C1C}">
+                          <a14:useLocalDpi xmlns:a14="http://schemas.microsoft.com/office/drawing/2010/main" val="0"/>
+                        </a:ext>
+                      </a:extLst>
+                    </a:blip>
+                    <a:stretch>
+                      <a:fillRect/>
+                    </a:stretch>
+                  </pic:blipFill>
+                  <pic:spPr>
+                    <a:xfrm>
+                      <a:off x="0" y="0"/>
+                      <a:ext cx="7205345" cy="3581400"/>
+                    </a:xfrm>
+                    <a:prstGeom prst="rect">
+                      <a:avLst/>
+                    </a:prstGeom>
+                  </pic:spPr>
+                </pic:pic>
+              </a:graphicData>
+            </a:graphic>
+            <wp14:sizeRelH relativeFrom="page">
+              <wp14:pctWidth>0</wp14:pctWidth>
+            </wp14:sizeRelH>
+            <wp14:sizeRelV relativeFrom="page">
+              <wp14:pctHeight>0</wp14:pctHeight>
+            </wp14:sizeRelV>
+          </wp:anchor>
+        </w:drawing>
+      </w:r>
+      <w:r>
+        <w:rPr>
+          <w:rFonts w:ascii="Calibri" w:hAnsi="Calibri" w:cs="Calibri"/>
+          <w:i/>
+          <w:lang w:val="en-US"/>
+        </w:rPr>
+        <w:t>Figure 3. State diagram 1: Report</w:t>
+      </w:r>
+      <w:r>
+        <w:rPr>
+          <w:rFonts w:ascii="Calibri" w:hAnsi="Calibri" w:cs="Calibri"/>
+          <w:i/>
+          <w:lang w:val="en-US"/>
+        </w:rPr>
+        <w:t xml:space="preserve"> filling</w:t>
+      </w:r>
+      <w:r>
+        <w:rPr>
+          <w:rFonts w:ascii="Calibri" w:hAnsi="Calibri" w:cs="Calibri"/>
+          <w:i/>
+          <w:lang w:val="en-US"/>
+        </w:rPr>
+        <w:t>.</w:t>
+      </w:r>
+    </w:p>
+    <w:p>
+      <w:pPr>
+        <w:pStyle w:val="NormaleWeb"/>
+        <w:spacing w:after="0"/>
+        <w:jc w:val="center"/>
+        <w:rPr>
+          <w:rFonts w:ascii="Calibri" w:hAnsi="Calibri" w:cs="Calibri"/>
+          <w:i/>
+          <w:lang w:val="en-US"/>
+        </w:rPr>
+      </w:pPr>
+      <w:r>
+        <w:rPr>
+          <w:rFonts w:ascii="Calibri" w:hAnsi="Calibri" w:cs="Calibri"/>
+          <w:i/>
+          <w:lang w:val="en-US"/>
+        </w:rPr>
+        <w:t>Figure 4. State diagram 2: Report status.</w:t>
+      </w:r>
     </w:p>
     <w:p>
       <w:pPr>
@@ -4067,6 +4363,61 @@
     </w:p>
     <w:p>
       <w:pPr>
+        <w:pStyle w:val="Paragrafoelenco"/>
+        <w:rPr>
+          <w:rFonts w:ascii="Calibri" w:hAnsi="Calibri" w:cs="Calibri"/>
+          <w:sz w:val="28"/>
+          <w:szCs w:val="28"/>
+          <w:lang w:val="en-US"/>
+        </w:rPr>
+      </w:pPr>
+    </w:p>
+    <w:p>
+      <w:pPr>
+        <w:pStyle w:val="Paragrafoelenco"/>
+        <w:rPr>
+          <w:rFonts w:ascii="Calibri" w:hAnsi="Calibri" w:cs="Calibri"/>
+          <w:sz w:val="28"/>
+          <w:szCs w:val="28"/>
+          <w:lang w:val="en-US"/>
+        </w:rPr>
+      </w:pPr>
+    </w:p>
+    <w:p>
+      <w:pPr>
+        <w:pStyle w:val="Paragrafoelenco"/>
+        <w:rPr>
+          <w:rFonts w:ascii="Calibri" w:hAnsi="Calibri" w:cs="Calibri"/>
+          <w:sz w:val="28"/>
+          <w:szCs w:val="28"/>
+          <w:lang w:val="en-US"/>
+        </w:rPr>
+      </w:pPr>
+    </w:p>
+    <w:p>
+      <w:pPr>
+        <w:pStyle w:val="Paragrafoelenco"/>
+        <w:rPr>
+          <w:rFonts w:ascii="Calibri" w:hAnsi="Calibri" w:cs="Calibri"/>
+          <w:sz w:val="28"/>
+          <w:szCs w:val="28"/>
+          <w:lang w:val="en-US"/>
+        </w:rPr>
+      </w:pPr>
+    </w:p>
+    <w:p>
+      <w:pPr>
+        <w:pStyle w:val="Paragrafoelenco"/>
+        <w:rPr>
+          <w:rFonts w:ascii="Calibri" w:hAnsi="Calibri" w:cs="Calibri"/>
+          <w:sz w:val="28"/>
+          <w:szCs w:val="28"/>
+          <w:lang w:val="en-US"/>
+        </w:rPr>
+      </w:pPr>
+    </w:p>
+    <w:p>
+      <w:pPr>
         <w:pStyle w:val="NormaleWeb"/>
         <w:numPr>
           <w:ilvl w:val="1"/>
@@ -4089,6 +4440,7 @@
           <w:szCs w:val="28"/>
           <w:lang w:val="en-US"/>
         </w:rPr>
+        <w:lastRenderedPageBreak/>
         <w:t xml:space="preserve"> User characteristics</w:t>
       </w:r>
     </w:p>
@@ -4100,6 +4452,198 @@
         <w:rPr>
           <w:rFonts w:ascii="Calibri" w:hAnsi="Calibri" w:cs="Calibri"/>
           <w:b/>
+          <w:sz w:val="28"/>
+          <w:szCs w:val="28"/>
+          <w:lang w:val="en-US"/>
+        </w:rPr>
+      </w:pPr>
+    </w:p>
+    <w:p>
+      <w:pPr>
+        <w:rPr>
+          <w:sz w:val="28"/>
+          <w:szCs w:val="28"/>
+          <w:lang w:val="en-US"/>
+        </w:rPr>
+      </w:pPr>
+      <w:r>
+        <w:rPr>
+          <w:sz w:val="28"/>
+          <w:szCs w:val="28"/>
+          <w:lang w:val="en-US"/>
+        </w:rPr>
+        <w:t>The actors interacting with</w:t>
+      </w:r>
+      <w:r>
+        <w:rPr>
+          <w:sz w:val="28"/>
+          <w:szCs w:val="28"/>
+          <w:lang w:val="en-US"/>
+        </w:rPr>
+        <w:t xml:space="preserve"> our system are </w:t>
+      </w:r>
+      <w:r>
+        <w:rPr>
+          <w:i/>
+          <w:sz w:val="28"/>
+          <w:szCs w:val="28"/>
+          <w:lang w:val="en-US"/>
+        </w:rPr>
+        <w:t>Citizens</w:t>
+      </w:r>
+      <w:r>
+        <w:rPr>
+          <w:sz w:val="28"/>
+          <w:szCs w:val="28"/>
+          <w:lang w:val="en-US"/>
+        </w:rPr>
+        <w:t xml:space="preserve"> and </w:t>
+      </w:r>
+      <w:r>
+        <w:rPr>
+          <w:i/>
+          <w:sz w:val="28"/>
+          <w:szCs w:val="28"/>
+          <w:lang w:val="en-US"/>
+        </w:rPr>
+        <w:t>Authorities</w:t>
+      </w:r>
+      <w:r>
+        <w:rPr>
+          <w:sz w:val="28"/>
+          <w:szCs w:val="28"/>
+          <w:lang w:val="en-US"/>
+        </w:rPr>
+        <w:t>.</w:t>
+      </w:r>
+    </w:p>
+    <w:p>
+      <w:pPr>
+        <w:rPr>
+          <w:sz w:val="28"/>
+          <w:szCs w:val="28"/>
+          <w:lang w:val="en-US"/>
+        </w:rPr>
+      </w:pPr>
+      <w:r>
+        <w:rPr>
+          <w:sz w:val="28"/>
+          <w:szCs w:val="28"/>
+          <w:lang w:val="en-US"/>
+        </w:rPr>
+        <w:t xml:space="preserve">A </w:t>
+      </w:r>
+      <w:r>
+        <w:rPr>
+          <w:i/>
+          <w:sz w:val="28"/>
+          <w:szCs w:val="28"/>
+          <w:lang w:val="en-US"/>
+        </w:rPr>
+        <w:t>Citizen</w:t>
+      </w:r>
+      <w:r>
+        <w:rPr>
+          <w:sz w:val="28"/>
+          <w:szCs w:val="28"/>
+          <w:lang w:val="en-US"/>
+        </w:rPr>
+        <w:t xml:space="preserve"> is a user who has successfully logged into the application using either their mobile phone or a web browser, and is able to access the Internet. They can submit reports via the mobile application, as well as identify areas of interest, or simply observe elaborated data, such as statistics.</w:t>
+      </w:r>
+    </w:p>
+    <w:p>
+      <w:pPr>
+        <w:rPr>
+          <w:sz w:val="28"/>
+          <w:szCs w:val="28"/>
+          <w:lang w:val="en-US"/>
+        </w:rPr>
+      </w:pPr>
+      <w:r>
+        <w:rPr>
+          <w:sz w:val="28"/>
+          <w:szCs w:val="28"/>
+          <w:lang w:val="en-US"/>
+        </w:rPr>
+        <w:t xml:space="preserve">An </w:t>
+      </w:r>
+      <w:r>
+        <w:rPr>
+          <w:i/>
+          <w:sz w:val="28"/>
+          <w:szCs w:val="28"/>
+          <w:lang w:val="en-US"/>
+        </w:rPr>
+        <w:t>Authority</w:t>
+      </w:r>
+      <w:r>
+        <w:rPr>
+          <w:sz w:val="28"/>
+          <w:szCs w:val="28"/>
+          <w:lang w:val="en-US"/>
+        </w:rPr>
+        <w:t xml:space="preserve"> is a user who works for the local municipality, and as such </w:t>
+      </w:r>
+      <w:r>
+        <w:rPr>
+          <w:sz w:val="28"/>
+          <w:szCs w:val="28"/>
+          <w:lang w:val="en-US"/>
+        </w:rPr>
+        <w:t xml:space="preserve">receives </w:t>
+      </w:r>
+      <w:r>
+        <w:rPr>
+          <w:sz w:val="28"/>
+          <w:szCs w:val="28"/>
+          <w:lang w:val="en-US"/>
+        </w:rPr>
+        <w:t>and reviews submitted reports</w:t>
+      </w:r>
+      <w:r>
+        <w:rPr>
+          <w:sz w:val="28"/>
+          <w:szCs w:val="28"/>
+          <w:lang w:val="en-US"/>
+        </w:rPr>
+        <w:t>. They</w:t>
+      </w:r>
+      <w:r>
+        <w:rPr>
+          <w:sz w:val="28"/>
+          <w:szCs w:val="28"/>
+          <w:lang w:val="en-US"/>
+        </w:rPr>
+        <w:t xml:space="preserve"> </w:t>
+      </w:r>
+      <w:r>
+        <w:rPr>
+          <w:sz w:val="28"/>
+          <w:szCs w:val="28"/>
+          <w:lang w:val="en-US"/>
+        </w:rPr>
+        <w:t>have</w:t>
+      </w:r>
+      <w:r>
+        <w:rPr>
+          <w:sz w:val="28"/>
+          <w:szCs w:val="28"/>
+          <w:lang w:val="en-US"/>
+        </w:rPr>
+        <w:t xml:space="preserve"> the power to punish the culprits </w:t>
+      </w:r>
+      <w:r>
+        <w:rPr>
+          <w:sz w:val="28"/>
+          <w:szCs w:val="28"/>
+          <w:lang w:val="en-US"/>
+        </w:rPr>
+        <w:t>of traffic violations with traffic tickets.</w:t>
+      </w:r>
+    </w:p>
+    <w:p>
+      <w:pPr>
+        <w:rPr>
           <w:sz w:val="28"/>
           <w:szCs w:val="28"/>
           <w:lang w:val="en-US"/>
@@ -4212,7 +4756,16 @@
           <w:szCs w:val="28"/>
           <w:lang w:val="en-US"/>
         </w:rPr>
-        <w:t>] Users registering as Authorities are part of the municipality;</w:t>
+        <w:t xml:space="preserve">] </w:t>
+      </w:r>
+      <w:r>
+        <w:rPr>
+          <w:rFonts w:ascii="Calibri" w:hAnsi="Calibri" w:cs="Calibri"/>
+          <w:sz w:val="28"/>
+          <w:szCs w:val="28"/>
+          <w:lang w:val="en-US"/>
+        </w:rPr>
+        <w:t>Users that register under the Authorities category are employees of the municipality;</w:t>
       </w:r>
     </w:p>
     <w:p>
@@ -4710,25 +5263,14 @@
           <w:lang w:val="en-US"/>
         </w:rPr>
       </w:pPr>
-    </w:p>
-    <w:p>
-      <w:pPr>
-        <w:pStyle w:val="NormaleWeb"/>
-        <w:spacing w:after="0"/>
+      <w:r>
         <w:rPr>
           <w:rFonts w:ascii="Calibri" w:hAnsi="Calibri" w:cs="Calibri"/>
           <w:sz w:val="56"/>
           <w:szCs w:val="56"/>
           <w:lang w:val="en-US"/>
         </w:rPr>
-      </w:pPr>
-      <w:r>
-        <w:rPr>
-          <w:rFonts w:ascii="Calibri" w:hAnsi="Calibri" w:cs="Calibri"/>
-          <w:sz w:val="56"/>
-          <w:szCs w:val="56"/>
-          <w:lang w:val="en-US"/>
-        </w:rPr>
+        <w:lastRenderedPageBreak/>
         <w:t>Use Cases</w:t>
       </w:r>
     </w:p>
@@ -5419,7 +5961,6 @@
                 <w:szCs w:val="28"/>
                 <w:lang w:val="en-US"/>
               </w:rPr>
-              <w:lastRenderedPageBreak/>
               <w:t>Goals</w:t>
             </w:r>
           </w:p>
@@ -5581,6 +6122,7 @@
                 <w:szCs w:val="28"/>
                 <w:lang w:val="en-US"/>
               </w:rPr>
+              <w:lastRenderedPageBreak/>
               <w:t>and is on the home page.</w:t>
             </w:r>
           </w:p>
@@ -5609,6 +6151,7 @@
                 <w:szCs w:val="28"/>
                 <w:lang w:val="en-US"/>
               </w:rPr>
+              <w:lastRenderedPageBreak/>
               <w:t>Events flow</w:t>
             </w:r>
           </w:p>
@@ -6439,17 +6982,7 @@
                 <w:szCs w:val="28"/>
                 <w:lang w:val="en-US"/>
               </w:rPr>
-              <w:t xml:space="preserve">range </w:t>
-            </w:r>
-            <w:r>
-              <w:rPr>
-                <w:rFonts w:ascii="Calibri" w:hAnsi="Calibri" w:cs="Calibri"/>
-                <w:sz w:val="28"/>
-                <w:szCs w:val="28"/>
-                <w:lang w:val="en-US"/>
-              </w:rPr>
-              <w:lastRenderedPageBreak/>
-              <w:t>from the selected location</w:t>
+              <w:t>range from the selected location</w:t>
             </w:r>
             <w:r>
               <w:rPr>
@@ -7108,17 +7641,7 @@
                 <w:szCs w:val="28"/>
                 <w:lang w:val="en-US"/>
               </w:rPr>
-              <w:t xml:space="preserve">The system couldn’t get the User’s actual position. In this case the system centers the map onto the </w:t>
-            </w:r>
-            <w:r>
-              <w:rPr>
-                <w:rFonts w:ascii="Calibri" w:hAnsi="Calibri" w:cs="Calibri"/>
-                <w:sz w:val="28"/>
-                <w:szCs w:val="28"/>
-                <w:lang w:val="en-US"/>
-              </w:rPr>
-              <w:lastRenderedPageBreak/>
-              <w:t>last visited position and the execution gets to point 3.</w:t>
+              <w:t>The system couldn’t get the User’s actual position. In this case the system centers the map onto the last visited position and the execution gets to point 3.</w:t>
             </w:r>
           </w:p>
           <w:p>
@@ -7145,7 +7668,17 @@
                 <w:szCs w:val="28"/>
                 <w:lang w:val="en-US"/>
               </w:rPr>
-              <w:t>There are no unsafe areas within the specified zone. In this case the system shows a message to the User and suggests him to enlarge the research area.</w:t>
+              <w:t xml:space="preserve">There are no unsafe areas within </w:t>
+            </w:r>
+            <w:r>
+              <w:rPr>
+                <w:rFonts w:ascii="Calibri" w:hAnsi="Calibri" w:cs="Calibri"/>
+                <w:sz w:val="28"/>
+                <w:szCs w:val="28"/>
+                <w:lang w:val="en-US"/>
+              </w:rPr>
+              <w:lastRenderedPageBreak/>
+              <w:t>the specified zone. In this case the system shows a message to the User and suggests him to enlarge the research area.</w:t>
             </w:r>
           </w:p>
         </w:tc>
@@ -7724,17 +8257,7 @@
                 <w:szCs w:val="28"/>
                 <w:lang w:val="en-US"/>
               </w:rPr>
-              <w:t xml:space="preserve">There are no verified reports within the specified zone. In this </w:t>
-            </w:r>
-            <w:r>
-              <w:rPr>
-                <w:rFonts w:ascii="Calibri" w:hAnsi="Calibri" w:cs="Calibri"/>
-                <w:sz w:val="28"/>
-                <w:szCs w:val="28"/>
-                <w:lang w:val="en-US"/>
-              </w:rPr>
-              <w:lastRenderedPageBreak/>
-              <w:t>case the system shows a message to the User and suggests him to enlarge the research area.</w:t>
+              <w:t>There are no verified reports within the specified zone. In this case the system shows a message to the User and suggests him to enlarge the research area.</w:t>
             </w:r>
           </w:p>
         </w:tc>
@@ -8872,7 +9395,6 @@
                 <w:szCs w:val="28"/>
                 <w:lang w:val="en-US"/>
               </w:rPr>
-              <w:lastRenderedPageBreak/>
               <w:t>Actors</w:t>
             </w:r>
           </w:p>
@@ -8985,6 +9507,7 @@
                 <w:szCs w:val="28"/>
                 <w:lang w:val="en-US"/>
               </w:rPr>
+              <w:lastRenderedPageBreak/>
               <w:t>Events flow</w:t>
             </w:r>
           </w:p>
@@ -9440,7 +9963,7 @@
                 <w:szCs w:val="28"/>
                 <w:lang w:val="en-US"/>
               </w:rPr>
-              <w:t xml:space="preserve">The system didn’t receive the data </w:t>
+              <w:t xml:space="preserve">The system didn’t receive the data about the report. In this case the system shows the Citizen an error message and asks him to redo the </w:t>
             </w:r>
             <w:r>
               <w:rPr>
@@ -9450,7 +9973,7 @@
                 <w:lang w:val="en-US"/>
               </w:rPr>
               <w:lastRenderedPageBreak/>
-              <w:t>about the report. In this case the system shows the Citizen an error message and asks him to redo the whole operation.</w:t>
+              <w:t>whole operation.</w:t>
             </w:r>
           </w:p>
         </w:tc>
@@ -10260,7 +10783,6 @@
                 <w:szCs w:val="28"/>
                 <w:lang w:val="en-US"/>
               </w:rPr>
-              <w:lastRenderedPageBreak/>
               <w:t>Actors</w:t>
             </w:r>
           </w:p>
@@ -10373,6 +10895,7 @@
                 <w:szCs w:val="28"/>
                 <w:lang w:val="en-US"/>
               </w:rPr>
+              <w:lastRenderedPageBreak/>
               <w:t>Events flow</w:t>
             </w:r>
           </w:p>
@@ -10800,7 +11323,6 @@
                 <w:szCs w:val="28"/>
                 <w:lang w:val="en-US"/>
               </w:rPr>
-              <w:lastRenderedPageBreak/>
               <w:t>Name</w:t>
             </w:r>
           </w:p>
@@ -11005,6 +11527,7 @@
                 <w:szCs w:val="28"/>
                 <w:lang w:val="en-US"/>
               </w:rPr>
+              <w:lastRenderedPageBreak/>
               <w:t>Entry conditions</w:t>
             </w:r>
           </w:p>
@@ -11539,7 +12062,6 @@
                 <w:szCs w:val="28"/>
                 <w:lang w:val="en-US"/>
               </w:rPr>
-              <w:lastRenderedPageBreak/>
               <w:t>Goals</w:t>
             </w:r>
           </w:p>
@@ -11679,7 +12201,17 @@
                 <w:szCs w:val="28"/>
                 <w:lang w:val="en-US"/>
               </w:rPr>
-              <w:t>The Authority has all the information about an accident occurred in its area of competence.</w:t>
+              <w:t xml:space="preserve">The Authority has all the information </w:t>
+            </w:r>
+            <w:r>
+              <w:rPr>
+                <w:rFonts w:ascii="Calibri" w:hAnsi="Calibri" w:cs="Calibri"/>
+                <w:sz w:val="28"/>
+                <w:szCs w:val="28"/>
+                <w:lang w:val="en-US"/>
+              </w:rPr>
+              <w:lastRenderedPageBreak/>
+              <w:t>about an accident occurred in its area of competence.</w:t>
             </w:r>
           </w:p>
         </w:tc>
@@ -11708,6 +12240,7 @@
                 <w:szCs w:val="28"/>
                 <w:lang w:val="en-US"/>
               </w:rPr>
+              <w:lastRenderedPageBreak/>
               <w:t>Events flow</w:t>
             </w:r>
           </w:p>
@@ -12135,7 +12668,6 @@
                 <w:szCs w:val="28"/>
                 <w:lang w:val="en-US"/>
               </w:rPr>
-              <w:lastRenderedPageBreak/>
               <w:t>Name</w:t>
             </w:r>
           </w:p>
@@ -12304,6 +12836,7 @@
                 <w:szCs w:val="28"/>
                 <w:lang w:val="en-US"/>
               </w:rPr>
+              <w:lastRenderedPageBreak/>
               <w:t>Entry conditions</w:t>
             </w:r>
           </w:p>
@@ -13092,7 +13625,6 @@
                 <w:szCs w:val="28"/>
                 <w:lang w:val="en-US"/>
               </w:rPr>
-              <w:lastRenderedPageBreak/>
               <w:t>The System Manager confirms the modification.</w:t>
             </w:r>
           </w:p>
@@ -13120,7 +13652,17 @@
                 <w:szCs w:val="28"/>
                 <w:lang w:val="en-US"/>
               </w:rPr>
-              <w:t>The system saves the suggestion description in the area.</w:t>
+              <w:t xml:space="preserve">The system saves the suggestion </w:t>
+            </w:r>
+            <w:r>
+              <w:rPr>
+                <w:rFonts w:ascii="Calibri" w:hAnsi="Calibri" w:cs="Calibri"/>
+                <w:sz w:val="28"/>
+                <w:szCs w:val="28"/>
+                <w:lang w:val="en-US"/>
+              </w:rPr>
+              <w:lastRenderedPageBreak/>
+              <w:t>description in the area.</w:t>
             </w:r>
           </w:p>
         </w:tc>
@@ -13546,6 +14088,30 @@
           <w:lang w:val="en-US"/>
         </w:rPr>
       </w:pPr>
+      <w:bookmarkStart w:id="0" w:name="_GoBack"/>
+      <w:bookmarkEnd w:id="0"/>
+    </w:p>
+    <w:p>
+      <w:pPr>
+        <w:pStyle w:val="Nessunaspaziatura"/>
+        <w:rPr>
+          <w:rFonts w:ascii="Calibri" w:hAnsi="Calibri" w:cs="Calibri"/>
+          <w:sz w:val="28"/>
+          <w:szCs w:val="28"/>
+          <w:lang w:val="en-US"/>
+        </w:rPr>
+      </w:pPr>
+    </w:p>
+    <w:p>
+      <w:pPr>
+        <w:pStyle w:val="Nessunaspaziatura"/>
+        <w:rPr>
+          <w:rFonts w:ascii="Calibri" w:hAnsi="Calibri" w:cs="Calibri"/>
+          <w:sz w:val="28"/>
+          <w:szCs w:val="28"/>
+          <w:lang w:val="en-US"/>
+        </w:rPr>
+      </w:pPr>
     </w:p>
     <w:p>
       <w:pPr>
@@ -16641,8 +17207,6 @@
           <w:lang w:val="en-US"/>
         </w:rPr>
       </w:pPr>
-      <w:bookmarkStart w:id="0" w:name="_GoBack"/>
-      <w:bookmarkEnd w:id="0"/>
     </w:p>
     <w:p>
       <w:pPr>
@@ -16853,6 +17417,14 @@
           <w:szCs w:val="28"/>
           <w:lang w:val="en-US"/>
         </w:rPr>
+        <w:t xml:space="preserve">to see it </w:t>
+      </w:r>
+      <w:r>
+        <w:rPr>
+          <w:sz w:val="28"/>
+          <w:szCs w:val="28"/>
+          <w:lang w:val="en-US"/>
+        </w:rPr>
         <w:t>was sent by authorities.</w:t>
       </w:r>
     </w:p>
@@ -16933,11 +17505,35 @@
         </w:rPr>
       </w:pPr>
     </w:p>
+    <w:p>
+      <w:pPr>
+        <w:pStyle w:val="Nessunaspaziatura"/>
+        <w:ind w:left="1130"/>
+        <w:rPr>
+          <w:sz w:val="28"/>
+          <w:szCs w:val="28"/>
+          <w:lang w:val="en-US"/>
+        </w:rPr>
+      </w:pPr>
+    </w:p>
+    <w:p>
+      <w:pPr>
+        <w:pStyle w:val="Nessunaspaziatura"/>
+        <w:ind w:left="1130"/>
+        <w:rPr>
+          <w:sz w:val="28"/>
+          <w:szCs w:val="28"/>
+          <w:lang w:val="en-US"/>
+        </w:rPr>
+      </w:pPr>
+    </w:p>
     <w:sectPr>
-      <w:footerReference w:type="default" r:id="rId11"/>
+      <w:footerReference w:type="default" r:id="rId14"/>
       <w:pgSz w:w="11906" w:h="16838"/>
       <w:pgMar w:top="1417" w:right="1134" w:bottom="1134" w:left="1134" w:header="708" w:footer="708" w:gutter="0"/>
+      <w:pgNumType w:start="0"/>
       <w:cols w:space="708"/>
+      <w:titlePg/>
       <w:docGrid w:linePitch="360"/>
     </w:sectPr>
   </w:body>
@@ -16971,11 +17567,42 @@
 
 <file path=word/footer1.xml><?xml version="1.0" encoding="utf-8"?>
 <w:ftr xmlns:wpc="http://schemas.microsoft.com/office/word/2010/wordprocessingCanvas" xmlns:mc="http://schemas.openxmlformats.org/markup-compatibility/2006" xmlns:o="urn:schemas-microsoft-com:office:office" xmlns:r="http://schemas.openxmlformats.org/officeDocument/2006/relationships" xmlns:m="http://schemas.openxmlformats.org/officeDocument/2006/math" xmlns:v="urn:schemas-microsoft-com:vml" xmlns:wp14="http://schemas.microsoft.com/office/word/2010/wordprocessingDrawing" xmlns:wp="http://schemas.openxmlformats.org/drawingml/2006/wordprocessingDrawing" xmlns:w10="urn:schemas-microsoft-com:office:word" xmlns:w="http://schemas.openxmlformats.org/wordprocessingml/2006/main" xmlns:w14="http://schemas.microsoft.com/office/word/2010/wordml" xmlns:wpg="http://schemas.microsoft.com/office/word/2010/wordprocessingGroup" xmlns:wpi="http://schemas.microsoft.com/office/word/2010/wordprocessingInk" xmlns:wne="http://schemas.microsoft.com/office/word/2006/wordml" xmlns:wps="http://schemas.microsoft.com/office/word/2010/wordprocessingShape" mc:Ignorable="w14 wp14">
-  <w:p>
-    <w:pPr>
-      <w:pStyle w:val="Pidipagina"/>
-    </w:pPr>
-  </w:p>
+  <w:sdt>
+    <w:sdtPr>
+      <w:id w:val="-1051225720"/>
+      <w:docPartObj>
+        <w:docPartGallery w:val="Page Numbers (Bottom of Page)"/>
+        <w:docPartUnique/>
+      </w:docPartObj>
+    </w:sdtPr>
+    <w:sdtEndPr/>
+    <w:sdtContent>
+      <w:p>
+        <w:pPr>
+          <w:pStyle w:val="Pidipagina"/>
+          <w:jc w:val="center"/>
+        </w:pPr>
+        <w:r>
+          <w:fldChar w:fldCharType="begin"/>
+        </w:r>
+        <w:r>
+          <w:instrText>PAGE   \* MERGEFORMAT</w:instrText>
+        </w:r>
+        <w:r>
+          <w:fldChar w:fldCharType="separate"/>
+        </w:r>
+        <w:r>
+          <w:rPr>
+            <w:noProof/>
+          </w:rPr>
+          <w:t>23</w:t>
+        </w:r>
+        <w:r>
+          <w:fldChar w:fldCharType="end"/>
+        </w:r>
+      </w:p>
+    </w:sdtContent>
+  </w:sdt>
   <w:p>
     <w:pPr>
       <w:pStyle w:val="Pidipagina"/>
@@ -20454,6 +21081,9 @@
   </w:num>
   <w:num w:numId="35">
     <w:abstractNumId w:val="8"/>
+  </w:num>
+  <w:num w:numId="36">
+    <w:abstractNumId w:val="14"/>
   </w:num>
 </w:numbering>
 </file>
@@ -21544,7 +22174,7 @@
 </file>
 
 <file path=customXml/itemProps1.xml><?xml version="1.0" encoding="utf-8"?>
-<ds:datastoreItem xmlns:ds="http://schemas.openxmlformats.org/officeDocument/2006/customXml" ds:itemID="{19D9621E-AAD4-4217-833D-416A3FE08F94}">
+<ds:datastoreItem xmlns:ds="http://schemas.openxmlformats.org/officeDocument/2006/customXml" ds:itemID="{96900171-5937-4F59-B707-3F1C93D799C9}">
   <ds:schemaRefs>
     <ds:schemaRef ds:uri="http://schemas.openxmlformats.org/officeDocument/2006/bibliography"/>
   </ds:schemaRefs>

</xml_diff>

<commit_message>
fix efforts document and typos in rasd
</commit_message>
<xml_diff>
--- a/RASD/RASD.docx
+++ b/RASD/RASD.docx
@@ -1,6 +1,6 @@
 
 <file path=word/document.xml><?xml version="1.0" encoding="utf-8"?>
-<w:document xmlns:wpc="http://schemas.microsoft.com/office/word/2010/wordprocessingCanvas" xmlns:cx="http://schemas.microsoft.com/office/drawing/2014/chartex" xmlns:cx1="http://schemas.microsoft.com/office/drawing/2015/9/8/chartex" xmlns:cx2="http://schemas.microsoft.com/office/drawing/2015/10/21/chartex" xmlns:cx3="http://schemas.microsoft.com/office/drawing/2016/5/9/chartex" xmlns:cx4="http://schemas.microsoft.com/office/drawing/2016/5/10/chartex" xmlns:cx5="http://schemas.microsoft.com/office/drawing/2016/5/11/chartex" xmlns:cx6="http://schemas.microsoft.com/office/drawing/2016/5/12/chartex" xmlns:cx7="http://schemas.microsoft.com/office/drawing/2016/5/13/chartex" xmlns:cx8="http://schemas.microsoft.com/office/drawing/2016/5/14/chartex" xmlns:mc="http://schemas.openxmlformats.org/markup-compatibility/2006" xmlns:aink="http://schemas.microsoft.com/office/drawing/2016/ink" xmlns:am3d="http://schemas.microsoft.com/office/drawing/2017/model3d" xmlns:o="urn:schemas-microsoft-com:office:office" xmlns:r="http://schemas.openxmlformats.org/officeDocument/2006/relationships" xmlns:m="http://schemas.openxmlformats.org/officeDocument/2006/math" xmlns:v="urn:schemas-microsoft-com:vml" xmlns:wp14="http://schemas.microsoft.com/office/word/2010/wordprocessingDrawing" xmlns:wp="http://schemas.openxmlformats.org/drawingml/2006/wordprocessingDrawing" xmlns:w10="urn:schemas-microsoft-com:office:word" xmlns:w="http://schemas.openxmlformats.org/wordprocessingml/2006/main" xmlns:w14="http://schemas.microsoft.com/office/word/2010/wordml" xmlns:w15="http://schemas.microsoft.com/office/word/2012/wordml" xmlns:w16cid="http://schemas.microsoft.com/office/word/2016/wordml/cid" xmlns:w16se="http://schemas.microsoft.com/office/word/2015/wordml/symex" xmlns:wpg="http://schemas.microsoft.com/office/word/2010/wordprocessingGroup" xmlns:wpi="http://schemas.microsoft.com/office/word/2010/wordprocessingInk" xmlns:wne="http://schemas.microsoft.com/office/word/2006/wordml" xmlns:wps="http://schemas.microsoft.com/office/word/2010/wordprocessingShape" mc:Ignorable="w14 w15 w16se w16cid wp14">
+<w:document xmlns:wpc="http://schemas.microsoft.com/office/word/2010/wordprocessingCanvas" xmlns:mc="http://schemas.openxmlformats.org/markup-compatibility/2006" xmlns:o="urn:schemas-microsoft-com:office:office" xmlns:r="http://schemas.openxmlformats.org/officeDocument/2006/relationships" xmlns:m="http://schemas.openxmlformats.org/officeDocument/2006/math" xmlns:v="urn:schemas-microsoft-com:vml" xmlns:wp14="http://schemas.microsoft.com/office/word/2010/wordprocessingDrawing" xmlns:wp="http://schemas.openxmlformats.org/drawingml/2006/wordprocessingDrawing" xmlns:w10="urn:schemas-microsoft-com:office:word" xmlns:w="http://schemas.openxmlformats.org/wordprocessingml/2006/main" xmlns:w14="http://schemas.microsoft.com/office/word/2010/wordml" xmlns:wpg="http://schemas.microsoft.com/office/word/2010/wordprocessingGroup" xmlns:wpi="http://schemas.microsoft.com/office/word/2010/wordprocessingInk" xmlns:wne="http://schemas.microsoft.com/office/word/2006/wordml" xmlns:wps="http://schemas.microsoft.com/office/word/2010/wordprocessingShape" mc:Ignorable="w14 wp14">
   <w:body>
     <w:p>
       <w:pPr>
@@ -44,7 +44,7 @@
                     <pic:cNvPicPr/>
                   </pic:nvPicPr>
                   <pic:blipFill>
-                    <a:blip r:embed="rId8">
+                    <a:blip r:embed="rId9">
                       <a:extLst>
                         <a:ext uri="{28A0092B-C50C-407E-A947-70E740481C1C}">
                           <a14:useLocalDpi xmlns:a14="http://schemas.microsoft.com/office/drawing/2010/main" val="0"/>
@@ -433,7 +433,7 @@
               </wp:anchor>
             </w:drawing>
           </mc:Choice>
-          <mc:Fallback>
+          <mc:Fallback xmlns:w16se="http://schemas.microsoft.com/office/word/2015/wordml/symex" xmlns:w16cid="http://schemas.microsoft.com/office/word/2016/wordml/cid" xmlns:w15="http://schemas.microsoft.com/office/word/2012/wordml" xmlns:am3d="http://schemas.microsoft.com/office/drawing/2017/model3d" xmlns:aink="http://schemas.microsoft.com/office/drawing/2016/ink" xmlns:cx8="http://schemas.microsoft.com/office/drawing/2016/5/14/chartex" xmlns:cx7="http://schemas.microsoft.com/office/drawing/2016/5/13/chartex" xmlns:cx6="http://schemas.microsoft.com/office/drawing/2016/5/12/chartex" xmlns:cx5="http://schemas.microsoft.com/office/drawing/2016/5/11/chartex" xmlns:cx4="http://schemas.microsoft.com/office/drawing/2016/5/10/chartex" xmlns:cx3="http://schemas.microsoft.com/office/drawing/2016/5/9/chartex" xmlns:cx2="http://schemas.microsoft.com/office/drawing/2015/10/21/chartex" xmlns:cx1="http://schemas.microsoft.com/office/drawing/2015/9/8/chartex" xmlns:cx="http://schemas.microsoft.com/office/drawing/2014/chartex">
             <w:pict>
               <v:shapetype w14:anchorId="0445FB0D" id="_x0000_t202" coordsize="21600,21600" o:spt="202" path="m,l,21600r21600,l21600,xe">
                 <v:stroke joinstyle="miter"/>
@@ -539,6 +539,7 @@
                                 <w:szCs w:val="32"/>
                               </w:rPr>
                             </w:pPr>
+                            <w:proofErr w:type="spellStart"/>
                             <w:r>
                               <w:rPr>
                                 <w:i/>
@@ -547,6 +548,7 @@
                               </w:rPr>
                               <w:t>Authors</w:t>
                             </w:r>
+                            <w:proofErr w:type="spellEnd"/>
                             <w:r>
                               <w:rPr>
                                 <w:sz w:val="32"/>
@@ -620,7 +622,7 @@
               </wp:anchor>
             </w:drawing>
           </mc:Choice>
-          <mc:Fallback>
+          <mc:Fallback xmlns:w16se="http://schemas.microsoft.com/office/word/2015/wordml/symex" xmlns:w16cid="http://schemas.microsoft.com/office/word/2016/wordml/cid" xmlns:w15="http://schemas.microsoft.com/office/word/2012/wordml" xmlns:am3d="http://schemas.microsoft.com/office/drawing/2017/model3d" xmlns:aink="http://schemas.microsoft.com/office/drawing/2016/ink" xmlns:cx8="http://schemas.microsoft.com/office/drawing/2016/5/14/chartex" xmlns:cx7="http://schemas.microsoft.com/office/drawing/2016/5/13/chartex" xmlns:cx6="http://schemas.microsoft.com/office/drawing/2016/5/12/chartex" xmlns:cx5="http://schemas.microsoft.com/office/drawing/2016/5/11/chartex" xmlns:cx4="http://schemas.microsoft.com/office/drawing/2016/5/10/chartex" xmlns:cx3="http://schemas.microsoft.com/office/drawing/2016/5/9/chartex" xmlns:cx2="http://schemas.microsoft.com/office/drawing/2015/10/21/chartex" xmlns:cx1="http://schemas.microsoft.com/office/drawing/2015/9/8/chartex" xmlns:cx="http://schemas.microsoft.com/office/drawing/2014/chartex">
             <w:pict>
               <v:shape w14:anchorId="2439242D" id="_x0000_s1027" type="#_x0000_t202" style="position:absolute;left:0;text-align:left;margin-left:31.2pt;margin-top:16.3pt;width:186.95pt;height:110.55pt;z-index:251662336;visibility:visible;mso-wrap-style:square;mso-width-percent:400;mso-height-percent:200;mso-wrap-distance-left:9pt;mso-wrap-distance-top:0;mso-wrap-distance-right:9pt;mso-wrap-distance-bottom:0;mso-position-horizontal:absolute;mso-position-horizontal-relative:text;mso-position-vertical:absolute;mso-position-vertical-relative:text;mso-width-percent:400;mso-height-percent:200;mso-width-relative:margin;mso-height-relative:margin;v-text-anchor:top" o:gfxdata="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" stroked="f">
                 <v:textbox style="mso-fit-shape-to-text:t">
@@ -767,13 +769,23 @@
           <w:szCs w:val="32"/>
         </w:rPr>
       </w:pPr>
+      <w:proofErr w:type="spellStart"/>
       <w:r>
         <w:rPr>
           <w:rFonts w:ascii="Calibri" w:hAnsi="Calibri" w:cs="Calibri"/>
           <w:sz w:val="32"/>
           <w:szCs w:val="32"/>
         </w:rPr>
-        <w:t>November 10, 2019</w:t>
+        <w:t>November</w:t>
+      </w:r>
+      <w:proofErr w:type="spellEnd"/>
+      <w:r>
+        <w:rPr>
+          <w:rFonts w:ascii="Calibri" w:hAnsi="Calibri" w:cs="Calibri"/>
+          <w:sz w:val="32"/>
+          <w:szCs w:val="32"/>
+        </w:rPr>
+        <w:t xml:space="preserve"> 10, 2019</w:t>
       </w:r>
     </w:p>
     <w:p>
@@ -788,6 +800,7 @@
           <w:szCs w:val="28"/>
         </w:rPr>
       </w:pPr>
+      <w:proofErr w:type="spellStart"/>
       <w:r>
         <w:rPr>
           <w:rFonts w:ascii="Calibri" w:hAnsi="Calibri" w:cs="Calibri"/>
@@ -795,7 +808,17 @@
           <w:sz w:val="28"/>
           <w:szCs w:val="28"/>
         </w:rPr>
-        <w:t>version 1</w:t>
+        <w:t>version</w:t>
+      </w:r>
+      <w:proofErr w:type="spellEnd"/>
+      <w:r>
+        <w:rPr>
+          <w:rFonts w:ascii="Calibri" w:hAnsi="Calibri" w:cs="Calibri"/>
+          <w:i/>
+          <w:sz w:val="28"/>
+          <w:szCs w:val="28"/>
+        </w:rPr>
+        <w:t xml:space="preserve"> 1</w:t>
       </w:r>
       <w:r>
         <w:rPr>
@@ -1657,7 +1680,7 @@
                     <pic:cNvPicPr/>
                   </pic:nvPicPr>
                   <pic:blipFill>
-                    <a:blip r:embed="rId9">
+                    <a:blip r:embed="rId10">
                       <a:extLst>
                         <a:ext uri="{28A0092B-C50C-407E-A947-70E740481C1C}">
                           <a14:useLocalDpi xmlns:a14="http://schemas.microsoft.com/office/drawing/2010/main" val="0"/>
@@ -3464,6 +3487,7 @@
         </w:rPr>
         <w:t>[</w:t>
       </w:r>
+      <w:proofErr w:type="spellStart"/>
       <w:r>
         <w:rPr>
           <w:b/>
@@ -3473,13 +3497,32 @@
         </w:rPr>
         <w:t>Gn</w:t>
       </w:r>
-      <w:r>
-        <w:rPr>
-          <w:sz w:val="28"/>
-          <w:szCs w:val="28"/>
-          <w:lang w:val="en-US"/>
-        </w:rPr>
-        <w:t>]: n-th goal;</w:t>
+      <w:proofErr w:type="spellEnd"/>
+      <w:r>
+        <w:rPr>
+          <w:sz w:val="28"/>
+          <w:szCs w:val="28"/>
+          <w:lang w:val="en-US"/>
+        </w:rPr>
+        <w:t>]: n-</w:t>
+      </w:r>
+      <w:proofErr w:type="spellStart"/>
+      <w:r>
+        <w:rPr>
+          <w:sz w:val="28"/>
+          <w:szCs w:val="28"/>
+          <w:lang w:val="en-US"/>
+        </w:rPr>
+        <w:t>th</w:t>
+      </w:r>
+      <w:proofErr w:type="spellEnd"/>
+      <w:r>
+        <w:rPr>
+          <w:sz w:val="28"/>
+          <w:szCs w:val="28"/>
+          <w:lang w:val="en-US"/>
+        </w:rPr>
+        <w:t xml:space="preserve"> goal;</w:t>
       </w:r>
     </w:p>
     <w:p>
@@ -3499,6 +3542,7 @@
         </w:rPr>
         <w:t>[</w:t>
       </w:r>
+      <w:proofErr w:type="spellStart"/>
       <w:r>
         <w:rPr>
           <w:b/>
@@ -3508,13 +3552,32 @@
         </w:rPr>
         <w:t>Dn</w:t>
       </w:r>
-      <w:r>
-        <w:rPr>
-          <w:sz w:val="28"/>
-          <w:szCs w:val="28"/>
-          <w:lang w:val="en-US"/>
-        </w:rPr>
-        <w:t>]: n-th domain property</w:t>
+      <w:proofErr w:type="spellEnd"/>
+      <w:r>
+        <w:rPr>
+          <w:sz w:val="28"/>
+          <w:szCs w:val="28"/>
+          <w:lang w:val="en-US"/>
+        </w:rPr>
+        <w:t>]: n-</w:t>
+      </w:r>
+      <w:proofErr w:type="spellStart"/>
+      <w:r>
+        <w:rPr>
+          <w:sz w:val="28"/>
+          <w:szCs w:val="28"/>
+          <w:lang w:val="en-US"/>
+        </w:rPr>
+        <w:t>th</w:t>
+      </w:r>
+      <w:proofErr w:type="spellEnd"/>
+      <w:r>
+        <w:rPr>
+          <w:sz w:val="28"/>
+          <w:szCs w:val="28"/>
+          <w:lang w:val="en-US"/>
+        </w:rPr>
+        <w:t xml:space="preserve"> domain property</w:t>
       </w:r>
       <w:r>
         <w:rPr>
@@ -3557,7 +3620,25 @@
           <w:szCs w:val="28"/>
           <w:lang w:val="en-US"/>
         </w:rPr>
-        <w:t>]: n-th requirement.</w:t>
+        <w:t>]: n-</w:t>
+      </w:r>
+      <w:proofErr w:type="spellStart"/>
+      <w:r>
+        <w:rPr>
+          <w:sz w:val="28"/>
+          <w:szCs w:val="28"/>
+          <w:lang w:val="en-US"/>
+        </w:rPr>
+        <w:t>th</w:t>
+      </w:r>
+      <w:proofErr w:type="spellEnd"/>
+      <w:r>
+        <w:rPr>
+          <w:sz w:val="28"/>
+          <w:szCs w:val="28"/>
+          <w:lang w:val="en-US"/>
+        </w:rPr>
+        <w:t xml:space="preserve"> requirement.</w:t>
       </w:r>
     </w:p>
     <w:p>
@@ -3834,7 +3915,25 @@
           <w:szCs w:val="28"/>
           <w:lang w:val="en-US"/>
         </w:rPr>
-        <w:t>: it contains a quantitative description of the effort each member put into the completion the document;</w:t>
+        <w:t xml:space="preserve">: it contains a quantitative description of the effort each member put into the completion </w:t>
+      </w:r>
+      <w:r>
+        <w:rPr>
+          <w:rFonts w:ascii="Calibri" w:hAnsi="Calibri" w:cs="Calibri"/>
+          <w:sz w:val="28"/>
+          <w:szCs w:val="28"/>
+          <w:lang w:val="en-US"/>
+        </w:rPr>
+        <w:t xml:space="preserve">of </w:t>
+      </w:r>
+      <w:r>
+        <w:rPr>
+          <w:rFonts w:ascii="Calibri" w:hAnsi="Calibri" w:cs="Calibri"/>
+          <w:sz w:val="28"/>
+          <w:szCs w:val="28"/>
+          <w:lang w:val="en-US"/>
+        </w:rPr>
+        <w:t>the document;</w:t>
       </w:r>
     </w:p>
     <w:p>
@@ -3959,7 +4058,7 @@
                     <pic:cNvPicPr/>
                   </pic:nvPicPr>
                   <pic:blipFill>
-                    <a:blip r:embed="rId10">
+                    <a:blip r:embed="rId11">
                       <a:extLst>
                         <a:ext uri="{28A0092B-C50C-407E-A947-70E740481C1C}">
                           <a14:useLocalDpi xmlns:a14="http://schemas.microsoft.com/office/drawing/2010/main" val="0"/>
@@ -4076,75 +4175,13 @@
         </w:rPr>
         <w:lastRenderedPageBreak/>
         <w:drawing>
-          <wp:anchor distT="0" distB="0" distL="114300" distR="114300" simplePos="0" relativeHeight="251666432" behindDoc="0" locked="0" layoutInCell="1" allowOverlap="1" wp14:anchorId="5B3702AF" wp14:editId="1864FB7F">
-            <wp:simplePos x="0" y="0"/>
-            <wp:positionH relativeFrom="column">
-              <wp:posOffset>-263525</wp:posOffset>
-            </wp:positionH>
-            <wp:positionV relativeFrom="paragraph">
-              <wp:posOffset>4009390</wp:posOffset>
-            </wp:positionV>
-            <wp:extent cx="6727190" cy="2368550"/>
-            <wp:effectExtent l="0" t="0" r="0" b="0"/>
-            <wp:wrapSquare wrapText="bothSides"/>
-            <wp:docPr id="5" name="Immagine 5"/>
-            <wp:cNvGraphicFramePr>
-              <a:graphicFrameLocks xmlns:a="http://schemas.openxmlformats.org/drawingml/2006/main" noChangeAspect="1"/>
-            </wp:cNvGraphicFramePr>
-            <a:graphic xmlns:a="http://schemas.openxmlformats.org/drawingml/2006/main">
-              <a:graphicData uri="http://schemas.openxmlformats.org/drawingml/2006/picture">
-                <pic:pic xmlns:pic="http://schemas.openxmlformats.org/drawingml/2006/picture">
-                  <pic:nvPicPr>
-                    <pic:cNvPr id="0" name="reportstatus.png"/>
-                    <pic:cNvPicPr/>
-                  </pic:nvPicPr>
-                  <pic:blipFill>
-                    <a:blip r:embed="rId11">
-                      <a:extLst>
-                        <a:ext uri="{28A0092B-C50C-407E-A947-70E740481C1C}">
-                          <a14:useLocalDpi xmlns:a14="http://schemas.microsoft.com/office/drawing/2010/main" val="0"/>
-                        </a:ext>
-                      </a:extLst>
-                    </a:blip>
-                    <a:stretch>
-                      <a:fillRect/>
-                    </a:stretch>
-                  </pic:blipFill>
-                  <pic:spPr>
-                    <a:xfrm>
-                      <a:off x="0" y="0"/>
-                      <a:ext cx="6727190" cy="2368550"/>
-                    </a:xfrm>
-                    <a:prstGeom prst="rect">
-                      <a:avLst/>
-                    </a:prstGeom>
-                  </pic:spPr>
-                </pic:pic>
-              </a:graphicData>
-            </a:graphic>
-            <wp14:sizeRelH relativeFrom="page">
-              <wp14:pctWidth>0</wp14:pctWidth>
-            </wp14:sizeRelH>
-            <wp14:sizeRelV relativeFrom="page">
-              <wp14:pctHeight>0</wp14:pctHeight>
-            </wp14:sizeRelV>
-          </wp:anchor>
-        </w:drawing>
-      </w:r>
-      <w:r>
-        <w:rPr>
-          <w:rFonts w:ascii="Calibri" w:hAnsi="Calibri" w:cs="Calibri"/>
-          <w:i/>
-          <w:noProof/>
-        </w:rPr>
-        <w:drawing>
-          <wp:anchor distT="0" distB="0" distL="114300" distR="114300" simplePos="0" relativeHeight="251665408" behindDoc="0" locked="0" layoutInCell="1" allowOverlap="1" wp14:anchorId="19B9FAF6" wp14:editId="4421BAC0">
+          <wp:anchor distT="0" distB="0" distL="114300" distR="114300" simplePos="0" relativeHeight="251665408" behindDoc="0" locked="0" layoutInCell="1" allowOverlap="1" wp14:anchorId="19B9FAF6" wp14:editId="65250BC3">
             <wp:simplePos x="0" y="0"/>
             <wp:positionH relativeFrom="column">
               <wp:posOffset>-546735</wp:posOffset>
             </wp:positionH>
             <wp:positionV relativeFrom="paragraph">
-              <wp:posOffset>-112395</wp:posOffset>
+              <wp:posOffset>-56515</wp:posOffset>
             </wp:positionV>
             <wp:extent cx="7205345" cy="3581400"/>
             <wp:effectExtent l="0" t="0" r="0" b="0"/>
@@ -4197,6 +4234,68 @@
         <w:rPr>
           <w:rFonts w:ascii="Calibri" w:hAnsi="Calibri" w:cs="Calibri"/>
           <w:i/>
+          <w:noProof/>
+        </w:rPr>
+        <w:drawing>
+          <wp:anchor distT="0" distB="0" distL="114300" distR="114300" simplePos="0" relativeHeight="251666432" behindDoc="0" locked="0" layoutInCell="1" allowOverlap="1" wp14:anchorId="5B3702AF" wp14:editId="46D143DB">
+            <wp:simplePos x="0" y="0"/>
+            <wp:positionH relativeFrom="column">
+              <wp:posOffset>-263525</wp:posOffset>
+            </wp:positionH>
+            <wp:positionV relativeFrom="paragraph">
+              <wp:posOffset>4009390</wp:posOffset>
+            </wp:positionV>
+            <wp:extent cx="6727190" cy="2368550"/>
+            <wp:effectExtent l="0" t="0" r="0" b="0"/>
+            <wp:wrapSquare wrapText="bothSides"/>
+            <wp:docPr id="5" name="Immagine 5"/>
+            <wp:cNvGraphicFramePr>
+              <a:graphicFrameLocks xmlns:a="http://schemas.openxmlformats.org/drawingml/2006/main" noChangeAspect="1"/>
+            </wp:cNvGraphicFramePr>
+            <a:graphic xmlns:a="http://schemas.openxmlformats.org/drawingml/2006/main">
+              <a:graphicData uri="http://schemas.openxmlformats.org/drawingml/2006/picture">
+                <pic:pic xmlns:pic="http://schemas.openxmlformats.org/drawingml/2006/picture">
+                  <pic:nvPicPr>
+                    <pic:cNvPr id="0" name="reportstatus.png"/>
+                    <pic:cNvPicPr/>
+                  </pic:nvPicPr>
+                  <pic:blipFill>
+                    <a:blip r:embed="rId13">
+                      <a:extLst>
+                        <a:ext uri="{28A0092B-C50C-407E-A947-70E740481C1C}">
+                          <a14:useLocalDpi xmlns:a14="http://schemas.microsoft.com/office/drawing/2010/main" val="0"/>
+                        </a:ext>
+                      </a:extLst>
+                    </a:blip>
+                    <a:stretch>
+                      <a:fillRect/>
+                    </a:stretch>
+                  </pic:blipFill>
+                  <pic:spPr>
+                    <a:xfrm>
+                      <a:off x="0" y="0"/>
+                      <a:ext cx="6727190" cy="2368550"/>
+                    </a:xfrm>
+                    <a:prstGeom prst="rect">
+                      <a:avLst/>
+                    </a:prstGeom>
+                  </pic:spPr>
+                </pic:pic>
+              </a:graphicData>
+            </a:graphic>
+            <wp14:sizeRelH relativeFrom="page">
+              <wp14:pctWidth>0</wp14:pctWidth>
+            </wp14:sizeRelH>
+            <wp14:sizeRelV relativeFrom="page">
+              <wp14:pctHeight>0</wp14:pctHeight>
+            </wp14:sizeRelV>
+          </wp:anchor>
+        </w:drawing>
+      </w:r>
+      <w:r>
+        <w:rPr>
+          <w:rFonts w:ascii="Calibri" w:hAnsi="Calibri" w:cs="Calibri"/>
+          <w:i/>
           <w:lang w:val="en-US"/>
         </w:rPr>
         <w:t>Figure 3. State diagram 1: Report</w:t>
@@ -5218,7 +5317,6 @@
           <w:noProof/>
           <w:sz w:val="56"/>
           <w:szCs w:val="56"/>
-          <w:lang w:val="en-US"/>
         </w:rPr>
         <w:drawing>
           <wp:inline distT="0" distB="0" distL="0" distR="0" wp14:anchorId="0FA4147F" wp14:editId="6C4B00C2">
@@ -5238,7 +5336,7 @@
                     </pic:cNvPicPr>
                   </pic:nvPicPr>
                   <pic:blipFill>
-                    <a:blip r:embed="rId13">
+                    <a:blip r:embed="rId14">
                       <a:extLst>
                         <a:ext uri="{28A0092B-C50C-407E-A947-70E740481C1C}">
                           <a14:useLocalDpi xmlns:a14="http://schemas.microsoft.com/office/drawing/2010/main" val="0"/>
@@ -5907,7 +6005,6 @@
           <w:noProof/>
           <w:sz w:val="28"/>
           <w:szCs w:val="28"/>
-          <w:lang w:val="en-US"/>
         </w:rPr>
         <w:drawing>
           <wp:inline distT="0" distB="0" distL="0" distR="0" wp14:anchorId="7F3CA1AB" wp14:editId="708DCC61">
@@ -5927,7 +6024,7 @@
                     </pic:cNvPicPr>
                   </pic:nvPicPr>
                   <pic:blipFill>
-                    <a:blip r:embed="rId14">
+                    <a:blip r:embed="rId15">
                       <a:extLst>
                         <a:ext uri="{28A0092B-C50C-407E-A947-70E740481C1C}">
                           <a14:useLocalDpi xmlns:a14="http://schemas.microsoft.com/office/drawing/2010/main" val="0"/>
@@ -9484,7 +9581,7 @@
           <w:noProof/>
           <w:sz w:val="28"/>
           <w:szCs w:val="28"/>
-          <w:lang w:val="en-US"/>
+          <w:lang w:eastAsia="it-IT"/>
         </w:rPr>
         <w:drawing>
           <wp:inline distT="0" distB="0" distL="0" distR="0" wp14:anchorId="3C866A62" wp14:editId="5B715FC9">
@@ -9504,7 +9601,7 @@
                     </pic:cNvPicPr>
                   </pic:nvPicPr>
                   <pic:blipFill>
-                    <a:blip r:embed="rId15">
+                    <a:blip r:embed="rId16">
                       <a:extLst>
                         <a:ext uri="{28A0092B-C50C-407E-A947-70E740481C1C}">
                           <a14:useLocalDpi xmlns:a14="http://schemas.microsoft.com/office/drawing/2010/main" val="0"/>
@@ -10951,7 +11048,7 @@
           <w:noProof/>
           <w:sz w:val="28"/>
           <w:szCs w:val="28"/>
-          <w:lang w:val="en-US"/>
+          <w:lang w:eastAsia="it-IT"/>
         </w:rPr>
         <w:lastRenderedPageBreak/>
         <w:drawing>
@@ -10972,7 +11069,7 @@
                     </pic:cNvPicPr>
                   </pic:nvPicPr>
                   <pic:blipFill>
-                    <a:blip r:embed="rId16">
+                    <a:blip r:embed="rId17">
                       <a:extLst>
                         <a:ext uri="{28A0092B-C50C-407E-A947-70E740481C1C}">
                           <a14:useLocalDpi xmlns:a14="http://schemas.microsoft.com/office/drawing/2010/main" val="0"/>
@@ -13081,15 +13178,13 @@
           <w:lang w:val="en-US"/>
         </w:rPr>
       </w:pPr>
-      <w:bookmarkStart w:id="0" w:name="_GoBack"/>
-      <w:bookmarkEnd w:id="0"/>
       <w:r>
         <w:rPr>
           <w:rFonts w:ascii="Calibri" w:hAnsi="Calibri" w:cs="Calibri"/>
           <w:noProof/>
           <w:sz w:val="28"/>
           <w:szCs w:val="28"/>
-          <w:lang w:val="en-US"/>
+          <w:lang w:eastAsia="it-IT"/>
         </w:rPr>
         <w:lastRenderedPageBreak/>
         <w:drawing>
@@ -13110,7 +13205,7 @@
                     </pic:cNvPicPr>
                   </pic:nvPicPr>
                   <pic:blipFill>
-                    <a:blip r:embed="rId17">
+                    <a:blip r:embed="rId18">
                       <a:extLst>
                         <a:ext uri="{28A0092B-C50C-407E-A947-70E740481C1C}">
                           <a14:useLocalDpi xmlns:a14="http://schemas.microsoft.com/office/drawing/2010/main" val="0"/>
@@ -16899,25 +16994,40 @@
     <w:p>
       <w:pPr>
         <w:pStyle w:val="Nessunaspaziatura"/>
-        <w:ind w:left="1838" w:firstLine="286"/>
-        <w:rPr>
-          <w:sz w:val="28"/>
-          <w:szCs w:val="28"/>
-          <w:lang w:val="en-US"/>
-        </w:rPr>
-      </w:pPr>
-      <w:r>
-        <w:rPr>
-          <w:rFonts w:ascii="Calibri" w:hAnsi="Calibri" w:cs="Calibri"/>
+        <w:ind w:left="1130"/>
+        <w:rPr>
+          <w:sz w:val="28"/>
+          <w:szCs w:val="28"/>
+          <w:lang w:val="en-US"/>
+        </w:rPr>
+      </w:pPr>
+      <w:r>
+        <w:rPr>
+          <w:sz w:val="28"/>
+          <w:szCs w:val="28"/>
+          <w:lang w:val="en-US"/>
+        </w:rPr>
+        <w:tab/>
+      </w:r>
+      <w:r>
+        <w:rPr>
+          <w:sz w:val="28"/>
+          <w:szCs w:val="28"/>
+          <w:lang w:val="en-US"/>
+        </w:rPr>
+        <w:tab/>
+      </w:r>
+      <w:r>
+        <w:rPr>
           <w:sz w:val="28"/>
           <w:szCs w:val="28"/>
           <w:lang w:val="en-US"/>
         </w:rPr>
         <w:t>[</w:t>
       </w:r>
-      <w:r>
-        <w:rPr>
-          <w:rFonts w:ascii="Calibri" w:hAnsi="Calibri" w:cs="Calibri"/>
+      <w:bookmarkStart w:id="0" w:name="_GoBack"/>
+      <w:r>
+        <w:rPr>
           <w:i/>
           <w:sz w:val="28"/>
           <w:szCs w:val="28"/>
@@ -16925,14 +17035,14 @@
         </w:rPr>
         <w:t>D2</w:t>
       </w:r>
-      <w:r>
-        <w:rPr>
-          <w:rFonts w:ascii="Calibri" w:hAnsi="Calibri" w:cs="Calibri"/>
-          <w:sz w:val="28"/>
-          <w:szCs w:val="28"/>
-          <w:lang w:val="en-US"/>
-        </w:rPr>
-        <w:t>] Users registering as Authorities are part of the municipality;</w:t>
+      <w:bookmarkEnd w:id="0"/>
+      <w:r>
+        <w:rPr>
+          <w:sz w:val="28"/>
+          <w:szCs w:val="28"/>
+          <w:lang w:val="en-US"/>
+        </w:rPr>
+        <w:t>] Users that register under the Authorities category are employees of the municipality;</w:t>
       </w:r>
     </w:p>
     <w:p>
@@ -17090,13 +17200,32 @@
     <w:p>
       <w:pPr>
         <w:pStyle w:val="Nessunaspaziatura"/>
-        <w:ind w:left="1838" w:firstLine="286"/>
-        <w:rPr>
-          <w:sz w:val="28"/>
-          <w:szCs w:val="28"/>
-          <w:lang w:val="en-US"/>
-        </w:rPr>
-      </w:pPr>
+        <w:ind w:left="1130"/>
+        <w:rPr>
+          <w:rFonts w:ascii="Calibri" w:hAnsi="Calibri" w:cs="Calibri"/>
+          <w:sz w:val="28"/>
+          <w:szCs w:val="28"/>
+          <w:lang w:val="en-US"/>
+        </w:rPr>
+      </w:pPr>
+      <w:r>
+        <w:rPr>
+          <w:rFonts w:ascii="Calibri" w:hAnsi="Calibri" w:cs="Calibri"/>
+          <w:sz w:val="28"/>
+          <w:szCs w:val="28"/>
+          <w:lang w:val="en-US"/>
+        </w:rPr>
+        <w:tab/>
+      </w:r>
+      <w:r>
+        <w:rPr>
+          <w:rFonts w:ascii="Calibri" w:hAnsi="Calibri" w:cs="Calibri"/>
+          <w:sz w:val="28"/>
+          <w:szCs w:val="28"/>
+          <w:lang w:val="en-US"/>
+        </w:rPr>
+        <w:tab/>
+      </w:r>
       <w:r>
         <w:rPr>
           <w:rFonts w:ascii="Calibri" w:hAnsi="Calibri" w:cs="Calibri"/>
@@ -17123,7 +17252,7 @@
           <w:szCs w:val="28"/>
           <w:lang w:val="en-US"/>
         </w:rPr>
-        <w:t>] Users registering as Authorities are part of the municipality;</w:t>
+        <w:t>] Users that register under the Authorities category are employees of the municipality;</w:t>
       </w:r>
     </w:p>
     <w:p>
@@ -17440,6 +17569,7 @@
           <w:szCs w:val="28"/>
           <w:lang w:val="en-US"/>
         </w:rPr>
+        <w:lastRenderedPageBreak/>
         <w:tab/>
       </w:r>
       <w:r>
@@ -17535,7 +17665,6 @@
           <w:szCs w:val="28"/>
           <w:lang w:val="en-US"/>
         </w:rPr>
-        <w:lastRenderedPageBreak/>
         <w:tab/>
       </w:r>
       <w:r>
@@ -17743,16 +17872,31 @@
     <w:p>
       <w:pPr>
         <w:pStyle w:val="Nessunaspaziatura"/>
-        <w:ind w:left="1838" w:firstLine="286"/>
-        <w:rPr>
-          <w:sz w:val="28"/>
-          <w:szCs w:val="28"/>
-          <w:lang w:val="en-US"/>
-        </w:rPr>
-      </w:pPr>
-      <w:r>
-        <w:rPr>
-          <w:rFonts w:ascii="Calibri" w:hAnsi="Calibri" w:cs="Calibri"/>
+        <w:ind w:left="1130"/>
+        <w:rPr>
+          <w:sz w:val="28"/>
+          <w:szCs w:val="28"/>
+          <w:lang w:val="en-US"/>
+        </w:rPr>
+      </w:pPr>
+      <w:r>
+        <w:rPr>
+          <w:sz w:val="28"/>
+          <w:szCs w:val="28"/>
+          <w:lang w:val="en-US"/>
+        </w:rPr>
+        <w:tab/>
+      </w:r>
+      <w:r>
+        <w:rPr>
+          <w:sz w:val="28"/>
+          <w:szCs w:val="28"/>
+          <w:lang w:val="en-US"/>
+        </w:rPr>
+        <w:tab/>
+      </w:r>
+      <w:r>
+        <w:rPr>
           <w:sz w:val="28"/>
           <w:szCs w:val="28"/>
           <w:lang w:val="en-US"/>
@@ -17761,7 +17905,6 @@
       </w:r>
       <w:r>
         <w:rPr>
-          <w:rFonts w:ascii="Calibri" w:hAnsi="Calibri" w:cs="Calibri"/>
           <w:i/>
           <w:sz w:val="28"/>
           <w:szCs w:val="28"/>
@@ -17771,12 +17914,11 @@
       </w:r>
       <w:r>
         <w:rPr>
-          <w:rFonts w:ascii="Calibri" w:hAnsi="Calibri" w:cs="Calibri"/>
-          <w:sz w:val="28"/>
-          <w:szCs w:val="28"/>
-          <w:lang w:val="en-US"/>
-        </w:rPr>
-        <w:t>] Users registering as Authorities are part of the municipality;</w:t>
+          <w:sz w:val="28"/>
+          <w:szCs w:val="28"/>
+          <w:lang w:val="en-US"/>
+        </w:rPr>
+        <w:t>] Users that register under the Authorities category are employees of the municipality;</w:t>
       </w:r>
     </w:p>
     <w:p>
@@ -18038,16 +18180,31 @@
     <w:p>
       <w:pPr>
         <w:pStyle w:val="Nessunaspaziatura"/>
-        <w:ind w:left="1838" w:firstLine="286"/>
-        <w:rPr>
-          <w:sz w:val="28"/>
-          <w:szCs w:val="28"/>
-          <w:lang w:val="en-US"/>
-        </w:rPr>
-      </w:pPr>
-      <w:r>
-        <w:rPr>
-          <w:rFonts w:ascii="Calibri" w:hAnsi="Calibri" w:cs="Calibri"/>
+        <w:ind w:left="1130"/>
+        <w:rPr>
+          <w:sz w:val="28"/>
+          <w:szCs w:val="28"/>
+          <w:lang w:val="en-US"/>
+        </w:rPr>
+      </w:pPr>
+      <w:r>
+        <w:rPr>
+          <w:sz w:val="28"/>
+          <w:szCs w:val="28"/>
+          <w:lang w:val="en-US"/>
+        </w:rPr>
+        <w:tab/>
+      </w:r>
+      <w:r>
+        <w:rPr>
+          <w:sz w:val="28"/>
+          <w:szCs w:val="28"/>
+          <w:lang w:val="en-US"/>
+        </w:rPr>
+        <w:tab/>
+      </w:r>
+      <w:r>
+        <w:rPr>
           <w:sz w:val="28"/>
           <w:szCs w:val="28"/>
           <w:lang w:val="en-US"/>
@@ -18056,7 +18213,6 @@
       </w:r>
       <w:r>
         <w:rPr>
-          <w:rFonts w:ascii="Calibri" w:hAnsi="Calibri" w:cs="Calibri"/>
           <w:i/>
           <w:sz w:val="28"/>
           <w:szCs w:val="28"/>
@@ -18066,12 +18222,11 @@
       </w:r>
       <w:r>
         <w:rPr>
-          <w:rFonts w:ascii="Calibri" w:hAnsi="Calibri" w:cs="Calibri"/>
-          <w:sz w:val="28"/>
-          <w:szCs w:val="28"/>
-          <w:lang w:val="en-US"/>
-        </w:rPr>
-        <w:t>] Users registering as Authorities are part of the municipality;</w:t>
+          <w:sz w:val="28"/>
+          <w:szCs w:val="28"/>
+          <w:lang w:val="en-US"/>
+        </w:rPr>
+        <w:t>] Users that register under the Authorities category are employees of the municipality;</w:t>
       </w:r>
     </w:p>
     <w:p>
@@ -18469,7 +18624,6 @@
           <w:szCs w:val="28"/>
           <w:lang w:val="en-US"/>
         </w:rPr>
-        <w:lastRenderedPageBreak/>
         <w:t>Software system attributes</w:t>
       </w:r>
     </w:p>
@@ -18768,7 +18922,7 @@
       </w:pPr>
     </w:p>
     <w:sectPr>
-      <w:footerReference w:type="default" r:id="rId18"/>
+      <w:footerReference w:type="default" r:id="rId19"/>
       <w:pgSz w:w="11906" w:h="16838"/>
       <w:pgMar w:top="1417" w:right="1134" w:bottom="1134" w:left="1134" w:header="708" w:footer="708" w:gutter="0"/>
       <w:pgNumType w:start="0"/>
@@ -18781,7 +18935,7 @@
 </file>
 
 <file path=word/endnotes.xml><?xml version="1.0" encoding="utf-8"?>
-<w:endnotes xmlns:wpc="http://schemas.microsoft.com/office/word/2010/wordprocessingCanvas" xmlns:cx="http://schemas.microsoft.com/office/drawing/2014/chartex" xmlns:cx1="http://schemas.microsoft.com/office/drawing/2015/9/8/chartex" xmlns:cx2="http://schemas.microsoft.com/office/drawing/2015/10/21/chartex" xmlns:cx3="http://schemas.microsoft.com/office/drawing/2016/5/9/chartex" xmlns:cx4="http://schemas.microsoft.com/office/drawing/2016/5/10/chartex" xmlns:cx5="http://schemas.microsoft.com/office/drawing/2016/5/11/chartex" xmlns:cx6="http://schemas.microsoft.com/office/drawing/2016/5/12/chartex" xmlns:cx7="http://schemas.microsoft.com/office/drawing/2016/5/13/chartex" xmlns:cx8="http://schemas.microsoft.com/office/drawing/2016/5/14/chartex" xmlns:mc="http://schemas.openxmlformats.org/markup-compatibility/2006" xmlns:aink="http://schemas.microsoft.com/office/drawing/2016/ink" xmlns:am3d="http://schemas.microsoft.com/office/drawing/2017/model3d" xmlns:o="urn:schemas-microsoft-com:office:office" xmlns:r="http://schemas.openxmlformats.org/officeDocument/2006/relationships" xmlns:m="http://schemas.openxmlformats.org/officeDocument/2006/math" xmlns:v="urn:schemas-microsoft-com:vml" xmlns:wp14="http://schemas.microsoft.com/office/word/2010/wordprocessingDrawing" xmlns:wp="http://schemas.openxmlformats.org/drawingml/2006/wordprocessingDrawing" xmlns:w10="urn:schemas-microsoft-com:office:word" xmlns:w="http://schemas.openxmlformats.org/wordprocessingml/2006/main" xmlns:w14="http://schemas.microsoft.com/office/word/2010/wordml" xmlns:w15="http://schemas.microsoft.com/office/word/2012/wordml" xmlns:w16cid="http://schemas.microsoft.com/office/word/2016/wordml/cid" xmlns:w16se="http://schemas.microsoft.com/office/word/2015/wordml/symex" xmlns:wpg="http://schemas.microsoft.com/office/word/2010/wordprocessingGroup" xmlns:wpi="http://schemas.microsoft.com/office/word/2010/wordprocessingInk" xmlns:wne="http://schemas.microsoft.com/office/word/2006/wordml" xmlns:wps="http://schemas.microsoft.com/office/word/2010/wordprocessingShape" mc:Ignorable="w14 w15 w16se w16cid wp14">
+<w:endnotes xmlns:wpc="http://schemas.microsoft.com/office/word/2010/wordprocessingCanvas" xmlns:mc="http://schemas.openxmlformats.org/markup-compatibility/2006" xmlns:o="urn:schemas-microsoft-com:office:office" xmlns:r="http://schemas.openxmlformats.org/officeDocument/2006/relationships" xmlns:m="http://schemas.openxmlformats.org/officeDocument/2006/math" xmlns:v="urn:schemas-microsoft-com:vml" xmlns:wp14="http://schemas.microsoft.com/office/word/2010/wordprocessingDrawing" xmlns:wp="http://schemas.openxmlformats.org/drawingml/2006/wordprocessingDrawing" xmlns:w10="urn:schemas-microsoft-com:office:word" xmlns:w="http://schemas.openxmlformats.org/wordprocessingml/2006/main" xmlns:w14="http://schemas.microsoft.com/office/word/2010/wordml" xmlns:wpg="http://schemas.microsoft.com/office/word/2010/wordprocessingGroup" xmlns:wpi="http://schemas.microsoft.com/office/word/2010/wordprocessingInk" xmlns:wne="http://schemas.microsoft.com/office/word/2006/wordml" xmlns:wps="http://schemas.microsoft.com/office/word/2010/wordprocessingShape" mc:Ignorable="w14 wp14">
   <w:endnote w:type="separator" w:id="-1">
     <w:p>
       <w:pPr>
@@ -18806,7 +18960,7 @@
 </file>
 
 <file path=word/footer1.xml><?xml version="1.0" encoding="utf-8"?>
-<w:ftr xmlns:wpc="http://schemas.microsoft.com/office/word/2010/wordprocessingCanvas" xmlns:cx="http://schemas.microsoft.com/office/drawing/2014/chartex" xmlns:cx1="http://schemas.microsoft.com/office/drawing/2015/9/8/chartex" xmlns:cx2="http://schemas.microsoft.com/office/drawing/2015/10/21/chartex" xmlns:cx3="http://schemas.microsoft.com/office/drawing/2016/5/9/chartex" xmlns:cx4="http://schemas.microsoft.com/office/drawing/2016/5/10/chartex" xmlns:cx5="http://schemas.microsoft.com/office/drawing/2016/5/11/chartex" xmlns:cx6="http://schemas.microsoft.com/office/drawing/2016/5/12/chartex" xmlns:cx7="http://schemas.microsoft.com/office/drawing/2016/5/13/chartex" xmlns:cx8="http://schemas.microsoft.com/office/drawing/2016/5/14/chartex" xmlns:mc="http://schemas.openxmlformats.org/markup-compatibility/2006" xmlns:aink="http://schemas.microsoft.com/office/drawing/2016/ink" xmlns:am3d="http://schemas.microsoft.com/office/drawing/2017/model3d" xmlns:o="urn:schemas-microsoft-com:office:office" xmlns:r="http://schemas.openxmlformats.org/officeDocument/2006/relationships" xmlns:m="http://schemas.openxmlformats.org/officeDocument/2006/math" xmlns:v="urn:schemas-microsoft-com:vml" xmlns:wp14="http://schemas.microsoft.com/office/word/2010/wordprocessingDrawing" xmlns:wp="http://schemas.openxmlformats.org/drawingml/2006/wordprocessingDrawing" xmlns:w10="urn:schemas-microsoft-com:office:word" xmlns:w="http://schemas.openxmlformats.org/wordprocessingml/2006/main" xmlns:w14="http://schemas.microsoft.com/office/word/2010/wordml" xmlns:w15="http://schemas.microsoft.com/office/word/2012/wordml" xmlns:w16cid="http://schemas.microsoft.com/office/word/2016/wordml/cid" xmlns:w16se="http://schemas.microsoft.com/office/word/2015/wordml/symex" xmlns:wpg="http://schemas.microsoft.com/office/word/2010/wordprocessingGroup" xmlns:wpi="http://schemas.microsoft.com/office/word/2010/wordprocessingInk" xmlns:wne="http://schemas.microsoft.com/office/word/2006/wordml" xmlns:wps="http://schemas.microsoft.com/office/word/2010/wordprocessingShape" mc:Ignorable="w14 w15 w16se w16cid wp14">
+<w:ftr xmlns:wpc="http://schemas.microsoft.com/office/word/2010/wordprocessingCanvas" xmlns:mc="http://schemas.openxmlformats.org/markup-compatibility/2006" xmlns:o="urn:schemas-microsoft-com:office:office" xmlns:r="http://schemas.openxmlformats.org/officeDocument/2006/relationships" xmlns:m="http://schemas.openxmlformats.org/officeDocument/2006/math" xmlns:v="urn:schemas-microsoft-com:vml" xmlns:wp14="http://schemas.microsoft.com/office/word/2010/wordprocessingDrawing" xmlns:wp="http://schemas.openxmlformats.org/drawingml/2006/wordprocessingDrawing" xmlns:w10="urn:schemas-microsoft-com:office:word" xmlns:w="http://schemas.openxmlformats.org/wordprocessingml/2006/main" xmlns:w14="http://schemas.microsoft.com/office/word/2010/wordml" xmlns:wpg="http://schemas.microsoft.com/office/word/2010/wordprocessingGroup" xmlns:wpi="http://schemas.microsoft.com/office/word/2010/wordprocessingInk" xmlns:wne="http://schemas.microsoft.com/office/word/2006/wordml" xmlns:wps="http://schemas.microsoft.com/office/word/2010/wordprocessingShape" mc:Ignorable="w14 wp14">
   <w:sdt>
     <w:sdtPr>
       <w:id w:val="-1051225720"/>
@@ -18815,6 +18969,7 @@
         <w:docPartUnique/>
       </w:docPartObj>
     </w:sdtPr>
+    <w:sdtEndPr/>
     <w:sdtContent>
       <w:p>
         <w:pPr>
@@ -18851,7 +19006,7 @@
 </file>
 
 <file path=word/footnotes.xml><?xml version="1.0" encoding="utf-8"?>
-<w:footnotes xmlns:wpc="http://schemas.microsoft.com/office/word/2010/wordprocessingCanvas" xmlns:cx="http://schemas.microsoft.com/office/drawing/2014/chartex" xmlns:cx1="http://schemas.microsoft.com/office/drawing/2015/9/8/chartex" xmlns:cx2="http://schemas.microsoft.com/office/drawing/2015/10/21/chartex" xmlns:cx3="http://schemas.microsoft.com/office/drawing/2016/5/9/chartex" xmlns:cx4="http://schemas.microsoft.com/office/drawing/2016/5/10/chartex" xmlns:cx5="http://schemas.microsoft.com/office/drawing/2016/5/11/chartex" xmlns:cx6="http://schemas.microsoft.com/office/drawing/2016/5/12/chartex" xmlns:cx7="http://schemas.microsoft.com/office/drawing/2016/5/13/chartex" xmlns:cx8="http://schemas.microsoft.com/office/drawing/2016/5/14/chartex" xmlns:mc="http://schemas.openxmlformats.org/markup-compatibility/2006" xmlns:aink="http://schemas.microsoft.com/office/drawing/2016/ink" xmlns:am3d="http://schemas.microsoft.com/office/drawing/2017/model3d" xmlns:o="urn:schemas-microsoft-com:office:office" xmlns:r="http://schemas.openxmlformats.org/officeDocument/2006/relationships" xmlns:m="http://schemas.openxmlformats.org/officeDocument/2006/math" xmlns:v="urn:schemas-microsoft-com:vml" xmlns:wp14="http://schemas.microsoft.com/office/word/2010/wordprocessingDrawing" xmlns:wp="http://schemas.openxmlformats.org/drawingml/2006/wordprocessingDrawing" xmlns:w10="urn:schemas-microsoft-com:office:word" xmlns:w="http://schemas.openxmlformats.org/wordprocessingml/2006/main" xmlns:w14="http://schemas.microsoft.com/office/word/2010/wordml" xmlns:w15="http://schemas.microsoft.com/office/word/2012/wordml" xmlns:w16cid="http://schemas.microsoft.com/office/word/2016/wordml/cid" xmlns:w16se="http://schemas.microsoft.com/office/word/2015/wordml/symex" xmlns:wpg="http://schemas.microsoft.com/office/word/2010/wordprocessingGroup" xmlns:wpi="http://schemas.microsoft.com/office/word/2010/wordprocessingInk" xmlns:wne="http://schemas.microsoft.com/office/word/2006/wordml" xmlns:wps="http://schemas.microsoft.com/office/word/2010/wordprocessingShape" mc:Ignorable="w14 w15 w16se w16cid wp14">
+<w:footnotes xmlns:wpc="http://schemas.microsoft.com/office/word/2010/wordprocessingCanvas" xmlns:mc="http://schemas.openxmlformats.org/markup-compatibility/2006" xmlns:o="urn:schemas-microsoft-com:office:office" xmlns:r="http://schemas.openxmlformats.org/officeDocument/2006/relationships" xmlns:m="http://schemas.openxmlformats.org/officeDocument/2006/math" xmlns:v="urn:schemas-microsoft-com:vml" xmlns:wp14="http://schemas.microsoft.com/office/word/2010/wordprocessingDrawing" xmlns:wp="http://schemas.openxmlformats.org/drawingml/2006/wordprocessingDrawing" xmlns:w10="urn:schemas-microsoft-com:office:word" xmlns:w="http://schemas.openxmlformats.org/wordprocessingml/2006/main" xmlns:w14="http://schemas.microsoft.com/office/word/2010/wordml" xmlns:wpg="http://schemas.microsoft.com/office/word/2010/wordprocessingGroup" xmlns:wpi="http://schemas.microsoft.com/office/word/2010/wordprocessingInk" xmlns:wne="http://schemas.microsoft.com/office/word/2006/wordml" xmlns:wps="http://schemas.microsoft.com/office/word/2010/wordprocessingShape" mc:Ignorable="w14 wp14">
   <w:footnote w:type="separator" w:id="-1">
     <w:p>
       <w:pPr>
@@ -18876,8 +19031,8 @@
 </file>
 
 <file path=word/numbering.xml><?xml version="1.0" encoding="utf-8"?>
-<w:numbering xmlns:wpc="http://schemas.microsoft.com/office/word/2010/wordprocessingCanvas" xmlns:cx="http://schemas.microsoft.com/office/drawing/2014/chartex" xmlns:cx1="http://schemas.microsoft.com/office/drawing/2015/9/8/chartex" xmlns:cx2="http://schemas.microsoft.com/office/drawing/2015/10/21/chartex" xmlns:cx3="http://schemas.microsoft.com/office/drawing/2016/5/9/chartex" xmlns:cx4="http://schemas.microsoft.com/office/drawing/2016/5/10/chartex" xmlns:cx5="http://schemas.microsoft.com/office/drawing/2016/5/11/chartex" xmlns:cx6="http://schemas.microsoft.com/office/drawing/2016/5/12/chartex" xmlns:cx7="http://schemas.microsoft.com/office/drawing/2016/5/13/chartex" xmlns:cx8="http://schemas.microsoft.com/office/drawing/2016/5/14/chartex" xmlns:mc="http://schemas.openxmlformats.org/markup-compatibility/2006" xmlns:aink="http://schemas.microsoft.com/office/drawing/2016/ink" xmlns:am3d="http://schemas.microsoft.com/office/drawing/2017/model3d" xmlns:o="urn:schemas-microsoft-com:office:office" xmlns:r="http://schemas.openxmlformats.org/officeDocument/2006/relationships" xmlns:m="http://schemas.openxmlformats.org/officeDocument/2006/math" xmlns:v="urn:schemas-microsoft-com:vml" xmlns:wp14="http://schemas.microsoft.com/office/word/2010/wordprocessingDrawing" xmlns:wp="http://schemas.openxmlformats.org/drawingml/2006/wordprocessingDrawing" xmlns:w10="urn:schemas-microsoft-com:office:word" xmlns:w="http://schemas.openxmlformats.org/wordprocessingml/2006/main" xmlns:w14="http://schemas.microsoft.com/office/word/2010/wordml" xmlns:w15="http://schemas.microsoft.com/office/word/2012/wordml" xmlns:w16cid="http://schemas.microsoft.com/office/word/2016/wordml/cid" xmlns:w16se="http://schemas.microsoft.com/office/word/2015/wordml/symex" xmlns:wpg="http://schemas.microsoft.com/office/word/2010/wordprocessingGroup" xmlns:wpi="http://schemas.microsoft.com/office/word/2010/wordprocessingInk" xmlns:wne="http://schemas.microsoft.com/office/word/2006/wordml" xmlns:wps="http://schemas.microsoft.com/office/word/2010/wordprocessingShape" mc:Ignorable="w14 w15 w16se w16cid wp14">
-  <w:abstractNum w:abstractNumId="0" w15:restartNumberingAfterBreak="0">
+<w:numbering xmlns:wpc="http://schemas.microsoft.com/office/word/2010/wordprocessingCanvas" xmlns:mc="http://schemas.openxmlformats.org/markup-compatibility/2006" xmlns:o="urn:schemas-microsoft-com:office:office" xmlns:r="http://schemas.openxmlformats.org/officeDocument/2006/relationships" xmlns:m="http://schemas.openxmlformats.org/officeDocument/2006/math" xmlns:v="urn:schemas-microsoft-com:vml" xmlns:wp14="http://schemas.microsoft.com/office/word/2010/wordprocessingDrawing" xmlns:wp="http://schemas.openxmlformats.org/drawingml/2006/wordprocessingDrawing" xmlns:w10="urn:schemas-microsoft-com:office:word" xmlns:w="http://schemas.openxmlformats.org/wordprocessingml/2006/main" xmlns:w14="http://schemas.microsoft.com/office/word/2010/wordml" xmlns:wpg="http://schemas.microsoft.com/office/word/2010/wordprocessingGroup" xmlns:wpi="http://schemas.microsoft.com/office/word/2010/wordprocessingInk" xmlns:wne="http://schemas.microsoft.com/office/word/2006/wordml" xmlns:wps="http://schemas.microsoft.com/office/word/2010/wordprocessingShape" mc:Ignorable="w14 wp14">
+  <w:abstractNum w:abstractNumId="0">
     <w:nsid w:val="033538AC"/>
     <w:multiLevelType w:val="hybridMultilevel"/>
     <w:tmpl w:val="E4902A16"/>
@@ -18966,7 +19121,7 @@
       </w:pPr>
     </w:lvl>
   </w:abstractNum>
-  <w:abstractNum w:abstractNumId="1" w15:restartNumberingAfterBreak="0">
+  <w:abstractNum w:abstractNumId="1">
     <w:nsid w:val="063965B4"/>
     <w:multiLevelType w:val="hybridMultilevel"/>
     <w:tmpl w:val="638457B8"/>
@@ -19055,7 +19210,7 @@
       </w:pPr>
     </w:lvl>
   </w:abstractNum>
-  <w:abstractNum w:abstractNumId="2" w15:restartNumberingAfterBreak="0">
+  <w:abstractNum w:abstractNumId="2">
     <w:nsid w:val="0C541FE2"/>
     <w:multiLevelType w:val="hybridMultilevel"/>
     <w:tmpl w:val="2FE81BD0"/>
@@ -19144,7 +19299,7 @@
       </w:pPr>
     </w:lvl>
   </w:abstractNum>
-  <w:abstractNum w:abstractNumId="3" w15:restartNumberingAfterBreak="0">
+  <w:abstractNum w:abstractNumId="3">
     <w:nsid w:val="0E230700"/>
     <w:multiLevelType w:val="hybridMultilevel"/>
     <w:tmpl w:val="6D2CBA7E"/>
@@ -19233,7 +19388,7 @@
       </w:pPr>
     </w:lvl>
   </w:abstractNum>
-  <w:abstractNum w:abstractNumId="4" w15:restartNumberingAfterBreak="0">
+  <w:abstractNum w:abstractNumId="4">
     <w:nsid w:val="12ED43F0"/>
     <w:multiLevelType w:val="hybridMultilevel"/>
     <w:tmpl w:val="3528A8C8"/>
@@ -19322,7 +19477,7 @@
       </w:pPr>
     </w:lvl>
   </w:abstractNum>
-  <w:abstractNum w:abstractNumId="5" w15:restartNumberingAfterBreak="0">
+  <w:abstractNum w:abstractNumId="5">
     <w:nsid w:val="153126A5"/>
     <w:multiLevelType w:val="hybridMultilevel"/>
     <w:tmpl w:val="FD1010F6"/>
@@ -19411,7 +19566,7 @@
       </w:pPr>
     </w:lvl>
   </w:abstractNum>
-  <w:abstractNum w:abstractNumId="6" w15:restartNumberingAfterBreak="0">
+  <w:abstractNum w:abstractNumId="6">
     <w:nsid w:val="165912FA"/>
     <w:multiLevelType w:val="hybridMultilevel"/>
     <w:tmpl w:val="166479B6"/>
@@ -19500,7 +19655,7 @@
       </w:pPr>
     </w:lvl>
   </w:abstractNum>
-  <w:abstractNum w:abstractNumId="7" w15:restartNumberingAfterBreak="0">
+  <w:abstractNum w:abstractNumId="7">
     <w:nsid w:val="1894118F"/>
     <w:multiLevelType w:val="hybridMultilevel"/>
     <w:tmpl w:val="8B2A332C"/>
@@ -19589,7 +19744,7 @@
       </w:pPr>
     </w:lvl>
   </w:abstractNum>
-  <w:abstractNum w:abstractNumId="8" w15:restartNumberingAfterBreak="0">
+  <w:abstractNum w:abstractNumId="8">
     <w:nsid w:val="1A710D07"/>
     <w:multiLevelType w:val="hybridMultilevel"/>
     <w:tmpl w:val="56A46C24"/>
@@ -19702,7 +19857,7 @@
       </w:rPr>
     </w:lvl>
   </w:abstractNum>
-  <w:abstractNum w:abstractNumId="9" w15:restartNumberingAfterBreak="0">
+  <w:abstractNum w:abstractNumId="9">
     <w:nsid w:val="1A9D1EF8"/>
     <w:multiLevelType w:val="hybridMultilevel"/>
     <w:tmpl w:val="8E967480"/>
@@ -19791,7 +19946,7 @@
       </w:pPr>
     </w:lvl>
   </w:abstractNum>
-  <w:abstractNum w:abstractNumId="10" w15:restartNumberingAfterBreak="0">
+  <w:abstractNum w:abstractNumId="10">
     <w:nsid w:val="1F081B68"/>
     <w:multiLevelType w:val="hybridMultilevel"/>
     <w:tmpl w:val="380A3B6A"/>
@@ -19880,7 +20035,7 @@
       </w:pPr>
     </w:lvl>
   </w:abstractNum>
-  <w:abstractNum w:abstractNumId="11" w15:restartNumberingAfterBreak="0">
+  <w:abstractNum w:abstractNumId="11">
     <w:nsid w:val="20DF545A"/>
     <w:multiLevelType w:val="multilevel"/>
     <w:tmpl w:val="5FE8B844"/>
@@ -20001,7 +20156,7 @@
       </w:rPr>
     </w:lvl>
   </w:abstractNum>
-  <w:abstractNum w:abstractNumId="12" w15:restartNumberingAfterBreak="0">
+  <w:abstractNum w:abstractNumId="12">
     <w:nsid w:val="2108725B"/>
     <w:multiLevelType w:val="hybridMultilevel"/>
     <w:tmpl w:val="BB401DE0"/>
@@ -20090,7 +20245,7 @@
       </w:pPr>
     </w:lvl>
   </w:abstractNum>
-  <w:abstractNum w:abstractNumId="13" w15:restartNumberingAfterBreak="0">
+  <w:abstractNum w:abstractNumId="13">
     <w:nsid w:val="2323411C"/>
     <w:multiLevelType w:val="hybridMultilevel"/>
     <w:tmpl w:val="1862EFFC"/>
@@ -20179,7 +20334,7 @@
       </w:pPr>
     </w:lvl>
   </w:abstractNum>
-  <w:abstractNum w:abstractNumId="14" w15:restartNumberingAfterBreak="0">
+  <w:abstractNum w:abstractNumId="14">
     <w:nsid w:val="253817C8"/>
     <w:multiLevelType w:val="hybridMultilevel"/>
     <w:tmpl w:val="B234017E"/>
@@ -20268,7 +20423,7 @@
       </w:pPr>
     </w:lvl>
   </w:abstractNum>
-  <w:abstractNum w:abstractNumId="15" w15:restartNumberingAfterBreak="0">
+  <w:abstractNum w:abstractNumId="15">
     <w:nsid w:val="25613822"/>
     <w:multiLevelType w:val="hybridMultilevel"/>
     <w:tmpl w:val="D9D08F56"/>
@@ -20380,7 +20535,7 @@
       </w:rPr>
     </w:lvl>
   </w:abstractNum>
-  <w:abstractNum w:abstractNumId="16" w15:restartNumberingAfterBreak="0">
+  <w:abstractNum w:abstractNumId="16">
     <w:nsid w:val="26CD436D"/>
     <w:multiLevelType w:val="hybridMultilevel"/>
     <w:tmpl w:val="708065B6"/>
@@ -20469,7 +20624,7 @@
       </w:pPr>
     </w:lvl>
   </w:abstractNum>
-  <w:abstractNum w:abstractNumId="17" w15:restartNumberingAfterBreak="0">
+  <w:abstractNum w:abstractNumId="17">
     <w:nsid w:val="28073BF6"/>
     <w:multiLevelType w:val="hybridMultilevel"/>
     <w:tmpl w:val="100CDDF8"/>
@@ -20558,7 +20713,7 @@
       </w:pPr>
     </w:lvl>
   </w:abstractNum>
-  <w:abstractNum w:abstractNumId="18" w15:restartNumberingAfterBreak="0">
+  <w:abstractNum w:abstractNumId="18">
     <w:nsid w:val="2AE83D25"/>
     <w:multiLevelType w:val="hybridMultilevel"/>
     <w:tmpl w:val="F0964DA6"/>
@@ -20647,7 +20802,7 @@
       </w:pPr>
     </w:lvl>
   </w:abstractNum>
-  <w:abstractNum w:abstractNumId="19" w15:restartNumberingAfterBreak="0">
+  <w:abstractNum w:abstractNumId="19">
     <w:nsid w:val="2F977730"/>
     <w:multiLevelType w:val="hybridMultilevel"/>
     <w:tmpl w:val="BDD878E2"/>
@@ -20736,7 +20891,7 @@
       </w:pPr>
     </w:lvl>
   </w:abstractNum>
-  <w:abstractNum w:abstractNumId="20" w15:restartNumberingAfterBreak="0">
+  <w:abstractNum w:abstractNumId="20">
     <w:nsid w:val="2FA2049B"/>
     <w:multiLevelType w:val="hybridMultilevel"/>
     <w:tmpl w:val="11CAE202"/>
@@ -20825,7 +20980,7 @@
       </w:pPr>
     </w:lvl>
   </w:abstractNum>
-  <w:abstractNum w:abstractNumId="21" w15:restartNumberingAfterBreak="0">
+  <w:abstractNum w:abstractNumId="21">
     <w:nsid w:val="39943543"/>
     <w:multiLevelType w:val="multilevel"/>
     <w:tmpl w:val="5FE8B844"/>
@@ -20946,7 +21101,7 @@
       </w:rPr>
     </w:lvl>
   </w:abstractNum>
-  <w:abstractNum w:abstractNumId="22" w15:restartNumberingAfterBreak="0">
+  <w:abstractNum w:abstractNumId="22">
     <w:nsid w:val="3D121750"/>
     <w:multiLevelType w:val="hybridMultilevel"/>
     <w:tmpl w:val="38F0B154"/>
@@ -21035,7 +21190,7 @@
       </w:pPr>
     </w:lvl>
   </w:abstractNum>
-  <w:abstractNum w:abstractNumId="23" w15:restartNumberingAfterBreak="0">
+  <w:abstractNum w:abstractNumId="23">
     <w:nsid w:val="42BD14F0"/>
     <w:multiLevelType w:val="hybridMultilevel"/>
     <w:tmpl w:val="FAAE7440"/>
@@ -21124,7 +21279,7 @@
       </w:pPr>
     </w:lvl>
   </w:abstractNum>
-  <w:abstractNum w:abstractNumId="24" w15:restartNumberingAfterBreak="0">
+  <w:abstractNum w:abstractNumId="24">
     <w:nsid w:val="43AD039D"/>
     <w:multiLevelType w:val="hybridMultilevel"/>
     <w:tmpl w:val="D0BA18DC"/>
@@ -21238,7 +21393,7 @@
       </w:rPr>
     </w:lvl>
   </w:abstractNum>
-  <w:abstractNum w:abstractNumId="25" w15:restartNumberingAfterBreak="0">
+  <w:abstractNum w:abstractNumId="25">
     <w:nsid w:val="4C866355"/>
     <w:multiLevelType w:val="hybridMultilevel"/>
     <w:tmpl w:val="B4104FE2"/>
@@ -21327,7 +21482,7 @@
       </w:pPr>
     </w:lvl>
   </w:abstractNum>
-  <w:abstractNum w:abstractNumId="26" w15:restartNumberingAfterBreak="0">
+  <w:abstractNum w:abstractNumId="26">
     <w:nsid w:val="50DB2E97"/>
     <w:multiLevelType w:val="multilevel"/>
     <w:tmpl w:val="89FC2396"/>
@@ -21448,7 +21603,7 @@
       </w:rPr>
     </w:lvl>
   </w:abstractNum>
-  <w:abstractNum w:abstractNumId="27" w15:restartNumberingAfterBreak="0">
+  <w:abstractNum w:abstractNumId="27">
     <w:nsid w:val="55655D82"/>
     <w:multiLevelType w:val="hybridMultilevel"/>
     <w:tmpl w:val="BD00314A"/>
@@ -21537,7 +21692,7 @@
       </w:pPr>
     </w:lvl>
   </w:abstractNum>
-  <w:abstractNum w:abstractNumId="28" w15:restartNumberingAfterBreak="0">
+  <w:abstractNum w:abstractNumId="28">
     <w:nsid w:val="60AC6DE8"/>
     <w:multiLevelType w:val="hybridMultilevel"/>
     <w:tmpl w:val="21D44292"/>
@@ -21626,7 +21781,7 @@
       </w:pPr>
     </w:lvl>
   </w:abstractNum>
-  <w:abstractNum w:abstractNumId="29" w15:restartNumberingAfterBreak="0">
+  <w:abstractNum w:abstractNumId="29">
     <w:nsid w:val="615B1ACD"/>
     <w:multiLevelType w:val="hybridMultilevel"/>
     <w:tmpl w:val="F3A6AA7A"/>
@@ -21715,7 +21870,7 @@
       </w:pPr>
     </w:lvl>
   </w:abstractNum>
-  <w:abstractNum w:abstractNumId="30" w15:restartNumberingAfterBreak="0">
+  <w:abstractNum w:abstractNumId="30">
     <w:nsid w:val="62756B7F"/>
     <w:multiLevelType w:val="hybridMultilevel"/>
     <w:tmpl w:val="7E920CC4"/>
@@ -21804,7 +21959,7 @@
       </w:pPr>
     </w:lvl>
   </w:abstractNum>
-  <w:abstractNum w:abstractNumId="31" w15:restartNumberingAfterBreak="0">
+  <w:abstractNum w:abstractNumId="31">
     <w:nsid w:val="6487643A"/>
     <w:multiLevelType w:val="multilevel"/>
     <w:tmpl w:val="5FE8B844"/>
@@ -21925,7 +22080,7 @@
       </w:rPr>
     </w:lvl>
   </w:abstractNum>
-  <w:abstractNum w:abstractNumId="32" w15:restartNumberingAfterBreak="0">
+  <w:abstractNum w:abstractNumId="32">
     <w:nsid w:val="65DC77AA"/>
     <w:multiLevelType w:val="hybridMultilevel"/>
     <w:tmpl w:val="603E7DF4"/>
@@ -22014,7 +22169,7 @@
       </w:pPr>
     </w:lvl>
   </w:abstractNum>
-  <w:abstractNum w:abstractNumId="33" w15:restartNumberingAfterBreak="0">
+  <w:abstractNum w:abstractNumId="33">
     <w:nsid w:val="6C984E83"/>
     <w:multiLevelType w:val="hybridMultilevel"/>
     <w:tmpl w:val="ABBCDDCC"/>
@@ -22103,7 +22258,7 @@
       </w:pPr>
     </w:lvl>
   </w:abstractNum>
-  <w:abstractNum w:abstractNumId="34" w15:restartNumberingAfterBreak="0">
+  <w:abstractNum w:abstractNumId="34">
     <w:nsid w:val="72E20FAE"/>
     <w:multiLevelType w:val="hybridMultilevel"/>
     <w:tmpl w:val="DD00ECEC"/>
@@ -22216,7 +22371,7 @@
       </w:rPr>
     </w:lvl>
   </w:abstractNum>
-  <w:abstractNum w:abstractNumId="35" w15:restartNumberingAfterBreak="0">
+  <w:abstractNum w:abstractNumId="35">
     <w:nsid w:val="782B4BD8"/>
     <w:multiLevelType w:val="hybridMultilevel"/>
     <w:tmpl w:val="069E4440"/>
@@ -22305,7 +22460,7 @@
       </w:pPr>
     </w:lvl>
   </w:abstractNum>
-  <w:abstractNum w:abstractNumId="36" w15:restartNumberingAfterBreak="0">
+  <w:abstractNum w:abstractNumId="36">
     <w:nsid w:val="7EDE6816"/>
     <w:multiLevelType w:val="hybridMultilevel"/>
     <w:tmpl w:val="E8685C8C"/>
@@ -22512,7 +22667,7 @@
 </file>
 
 <file path=word/styles.xml><?xml version="1.0" encoding="utf-8"?>
-<w:styles xmlns:mc="http://schemas.openxmlformats.org/markup-compatibility/2006" xmlns:r="http://schemas.openxmlformats.org/officeDocument/2006/relationships" xmlns:w="http://schemas.openxmlformats.org/wordprocessingml/2006/main" xmlns:w14="http://schemas.microsoft.com/office/word/2010/wordml" xmlns:w15="http://schemas.microsoft.com/office/word/2012/wordml" xmlns:w16cid="http://schemas.microsoft.com/office/word/2016/wordml/cid" xmlns:w16se="http://schemas.microsoft.com/office/word/2015/wordml/symex" mc:Ignorable="w14 w15 w16se w16cid">
+<w:styles xmlns:mc="http://schemas.openxmlformats.org/markup-compatibility/2006" xmlns:r="http://schemas.openxmlformats.org/officeDocument/2006/relationships" xmlns:w="http://schemas.openxmlformats.org/wordprocessingml/2006/main" xmlns:w14="http://schemas.microsoft.com/office/word/2010/wordml" mc:Ignorable="w14">
   <w:docDefaults>
     <w:rPrDefault>
       <w:rPr>
@@ -22528,384 +22683,537 @@
       </w:pPr>
     </w:pPrDefault>
   </w:docDefaults>
-  <w:latentStyles w:defLockedState="0" w:defUIPriority="99" w:defSemiHidden="0" w:defUnhideWhenUsed="0" w:defQFormat="0" w:count="377">
-    <w:lsdException w:name="Normal" w:uiPriority="0" w:qFormat="1"/>
-    <w:lsdException w:name="heading 1" w:uiPriority="9" w:qFormat="1"/>
-    <w:lsdException w:name="heading 2" w:semiHidden="1" w:uiPriority="9" w:unhideWhenUsed="1" w:qFormat="1"/>
-    <w:lsdException w:name="heading 3" w:semiHidden="1" w:uiPriority="9" w:unhideWhenUsed="1" w:qFormat="1"/>
-    <w:lsdException w:name="heading 4" w:semiHidden="1" w:uiPriority="9" w:unhideWhenUsed="1" w:qFormat="1"/>
-    <w:lsdException w:name="heading 5" w:semiHidden="1" w:uiPriority="9" w:unhideWhenUsed="1" w:qFormat="1"/>
-    <w:lsdException w:name="heading 6" w:semiHidden="1" w:uiPriority="9" w:unhideWhenUsed="1" w:qFormat="1"/>
-    <w:lsdException w:name="heading 7" w:semiHidden="1" w:uiPriority="9" w:unhideWhenUsed="1" w:qFormat="1"/>
-    <w:lsdException w:name="heading 8" w:semiHidden="1" w:uiPriority="9" w:unhideWhenUsed="1" w:qFormat="1"/>
-    <w:lsdException w:name="heading 9" w:semiHidden="1" w:uiPriority="9" w:unhideWhenUsed="1" w:qFormat="1"/>
-    <w:lsdException w:name="index 1" w:semiHidden="1" w:unhideWhenUsed="1"/>
-    <w:lsdException w:name="index 2" w:semiHidden="1" w:unhideWhenUsed="1"/>
-    <w:lsdException w:name="index 3" w:semiHidden="1" w:unhideWhenUsed="1"/>
-    <w:lsdException w:name="index 4" w:semiHidden="1" w:unhideWhenUsed="1"/>
-    <w:lsdException w:name="index 5" w:semiHidden="1" w:unhideWhenUsed="1"/>
-    <w:lsdException w:name="index 6" w:semiHidden="1" w:unhideWhenUsed="1"/>
-    <w:lsdException w:name="index 7" w:semiHidden="1" w:unhideWhenUsed="1"/>
-    <w:lsdException w:name="index 8" w:semiHidden="1" w:unhideWhenUsed="1"/>
-    <w:lsdException w:name="index 9" w:semiHidden="1" w:unhideWhenUsed="1"/>
-    <w:lsdException w:name="toc 1" w:semiHidden="1" w:uiPriority="39" w:unhideWhenUsed="1"/>
-    <w:lsdException w:name="toc 2" w:semiHidden="1" w:uiPriority="39" w:unhideWhenUsed="1"/>
-    <w:lsdException w:name="toc 3" w:semiHidden="1" w:uiPriority="39" w:unhideWhenUsed="1"/>
-    <w:lsdException w:name="toc 4" w:semiHidden="1" w:uiPriority="39" w:unhideWhenUsed="1"/>
-    <w:lsdException w:name="toc 5" w:semiHidden="1" w:uiPriority="39" w:unhideWhenUsed="1"/>
-    <w:lsdException w:name="toc 6" w:semiHidden="1" w:uiPriority="39" w:unhideWhenUsed="1"/>
-    <w:lsdException w:name="toc 7" w:semiHidden="1" w:uiPriority="39" w:unhideWhenUsed="1"/>
-    <w:lsdException w:name="toc 8" w:semiHidden="1" w:uiPriority="39" w:unhideWhenUsed="1"/>
-    <w:lsdException w:name="toc 9" w:semiHidden="1" w:uiPriority="39" w:unhideWhenUsed="1"/>
-    <w:lsdException w:name="Normal Indent" w:semiHidden="1" w:unhideWhenUsed="1"/>
-    <w:lsdException w:name="footnote text" w:semiHidden="1" w:unhideWhenUsed="1"/>
-    <w:lsdException w:name="annotation text" w:semiHidden="1" w:unhideWhenUsed="1"/>
-    <w:lsdException w:name="header" w:semiHidden="1" w:unhideWhenUsed="1"/>
-    <w:lsdException w:name="footer" w:semiHidden="1" w:unhideWhenUsed="1"/>
-    <w:lsdException w:name="index heading" w:semiHidden="1" w:unhideWhenUsed="1"/>
-    <w:lsdException w:name="caption" w:semiHidden="1" w:uiPriority="35" w:unhideWhenUsed="1" w:qFormat="1"/>
-    <w:lsdException w:name="table of figures" w:semiHidden="1" w:unhideWhenUsed="1"/>
-    <w:lsdException w:name="envelope address" w:semiHidden="1" w:unhideWhenUsed="1"/>
-    <w:lsdException w:name="envelope return" w:semiHidden="1" w:unhideWhenUsed="1"/>
-    <w:lsdException w:name="footnote reference" w:semiHidden="1" w:unhideWhenUsed="1"/>
-    <w:lsdException w:name="annotation reference" w:semiHidden="1" w:unhideWhenUsed="1"/>
-    <w:lsdException w:name="line number" w:semiHidden="1" w:unhideWhenUsed="1"/>
-    <w:lsdException w:name="page number" w:semiHidden="1" w:unhideWhenUsed="1"/>
-    <w:lsdException w:name="endnote reference" w:semiHidden="1" w:unhideWhenUsed="1"/>
-    <w:lsdException w:name="endnote text" w:semiHidden="1" w:unhideWhenUsed="1"/>
-    <w:lsdException w:name="table of authorities" w:semiHidden="1" w:unhideWhenUsed="1"/>
-    <w:lsdException w:name="macro" w:semiHidden="1" w:unhideWhenUsed="1"/>
-    <w:lsdException w:name="toa heading" w:semiHidden="1" w:unhideWhenUsed="1"/>
-    <w:lsdException w:name="List" w:semiHidden="1" w:unhideWhenUsed="1"/>
-    <w:lsdException w:name="List Bullet" w:semiHidden="1" w:unhideWhenUsed="1"/>
-    <w:lsdException w:name="List Number" w:semiHidden="1" w:unhideWhenUsed="1"/>
-    <w:lsdException w:name="List 2" w:semiHidden="1" w:unhideWhenUsed="1"/>
-    <w:lsdException w:name="List 3" w:semiHidden="1" w:unhideWhenUsed="1"/>
-    <w:lsdException w:name="List 4" w:semiHidden="1" w:unhideWhenUsed="1"/>
-    <w:lsdException w:name="List 5" w:semiHidden="1" w:unhideWhenUsed="1"/>
-    <w:lsdException w:name="List Bullet 2" w:semiHidden="1" w:unhideWhenUsed="1"/>
-    <w:lsdException w:name="List Bullet 3" w:semiHidden="1" w:unhideWhenUsed="1"/>
-    <w:lsdException w:name="List Bullet 4" w:semiHidden="1" w:unhideWhenUsed="1"/>
-    <w:lsdException w:name="List Bullet 5" w:semiHidden="1" w:unhideWhenUsed="1"/>
-    <w:lsdException w:name="List Number 2" w:semiHidden="1" w:unhideWhenUsed="1"/>
-    <w:lsdException w:name="List Number 3" w:semiHidden="1" w:unhideWhenUsed="1"/>
-    <w:lsdException w:name="List Number 4" w:semiHidden="1" w:unhideWhenUsed="1"/>
-    <w:lsdException w:name="List Number 5" w:semiHidden="1" w:unhideWhenUsed="1"/>
-    <w:lsdException w:name="Title" w:uiPriority="10" w:qFormat="1"/>
-    <w:lsdException w:name="Closing" w:semiHidden="1" w:unhideWhenUsed="1"/>
-    <w:lsdException w:name="Signature" w:semiHidden="1" w:unhideWhenUsed="1"/>
-    <w:lsdException w:name="Default Paragraph Font" w:semiHidden="1" w:uiPriority="1" w:unhideWhenUsed="1"/>
-    <w:lsdException w:name="Body Text" w:semiHidden="1" w:unhideWhenUsed="1"/>
-    <w:lsdException w:name="Body Text Indent" w:semiHidden="1" w:unhideWhenUsed="1"/>
-    <w:lsdException w:name="List Continue" w:semiHidden="1" w:unhideWhenUsed="1"/>
-    <w:lsdException w:name="List Continue 2" w:semiHidden="1" w:unhideWhenUsed="1"/>
-    <w:lsdException w:name="List Continue 3" w:semiHidden="1" w:unhideWhenUsed="1"/>
-    <w:lsdException w:name="List Continue 4" w:semiHidden="1" w:unhideWhenUsed="1"/>
-    <w:lsdException w:name="List Continue 5" w:semiHidden="1" w:unhideWhenUsed="1"/>
-    <w:lsdException w:name="Message Header" w:semiHidden="1" w:unhideWhenUsed="1"/>
-    <w:lsdException w:name="Subtitle" w:uiPriority="11" w:qFormat="1"/>
-    <w:lsdException w:name="Salutation" w:semiHidden="1" w:unhideWhenUsed="1"/>
-    <w:lsdException w:name="Date" w:semiHidden="1" w:unhideWhenUsed="1"/>
-    <w:lsdException w:name="Body Text First Indent" w:semiHidden="1" w:unhideWhenUsed="1"/>
-    <w:lsdException w:name="Body Text First Indent 2" w:semiHidden="1" w:unhideWhenUsed="1"/>
-    <w:lsdException w:name="Note Heading" w:semiHidden="1" w:unhideWhenUsed="1"/>
-    <w:lsdException w:name="Body Text 2" w:semiHidden="1" w:unhideWhenUsed="1"/>
-    <w:lsdException w:name="Body Text 3" w:semiHidden="1" w:unhideWhenUsed="1"/>
-    <w:lsdException w:name="Body Text Indent 2" w:semiHidden="1" w:unhideWhenUsed="1"/>
-    <w:lsdException w:name="Body Text Indent 3" w:semiHidden="1" w:unhideWhenUsed="1"/>
-    <w:lsdException w:name="Block Text" w:semiHidden="1" w:unhideWhenUsed="1"/>
-    <w:lsdException w:name="Hyperlink" w:semiHidden="1" w:unhideWhenUsed="1"/>
-    <w:lsdException w:name="FollowedHyperlink" w:semiHidden="1" w:unhideWhenUsed="1"/>
-    <w:lsdException w:name="Strong" w:uiPriority="22" w:qFormat="1"/>
-    <w:lsdException w:name="Emphasis" w:uiPriority="20" w:qFormat="1"/>
-    <w:lsdException w:name="Document Map" w:semiHidden="1" w:unhideWhenUsed="1"/>
-    <w:lsdException w:name="Plain Text" w:semiHidden="1" w:unhideWhenUsed="1"/>
-    <w:lsdException w:name="E-mail Signature" w:semiHidden="1" w:unhideWhenUsed="1"/>
-    <w:lsdException w:name="HTML Top of Form" w:semiHidden="1" w:unhideWhenUsed="1"/>
-    <w:lsdException w:name="HTML Bottom of Form" w:semiHidden="1" w:unhideWhenUsed="1"/>
-    <w:lsdException w:name="Normal (Web)" w:semiHidden="1" w:unhideWhenUsed="1"/>
-    <w:lsdException w:name="HTML Acronym" w:semiHidden="1" w:unhideWhenUsed="1"/>
-    <w:lsdException w:name="HTML Address" w:semiHidden="1" w:unhideWhenUsed="1"/>
-    <w:lsdException w:name="HTML Cite" w:semiHidden="1" w:unhideWhenUsed="1"/>
-    <w:lsdException w:name="HTML Code" w:semiHidden="1" w:unhideWhenUsed="1"/>
-    <w:lsdException w:name="HTML Definition" w:semiHidden="1" w:unhideWhenUsed="1"/>
-    <w:lsdException w:name="HTML Keyboard" w:semiHidden="1" w:unhideWhenUsed="1"/>
-    <w:lsdException w:name="HTML Preformatted" w:semiHidden="1" w:unhideWhenUsed="1"/>
-    <w:lsdException w:name="HTML Sample" w:semiHidden="1" w:unhideWhenUsed="1"/>
-    <w:lsdException w:name="HTML Typewriter" w:semiHidden="1" w:unhideWhenUsed="1"/>
-    <w:lsdException w:name="HTML Variable" w:semiHidden="1" w:unhideWhenUsed="1"/>
-    <w:lsdException w:name="Normal Table" w:semiHidden="1" w:unhideWhenUsed="1"/>
-    <w:lsdException w:name="annotation subject" w:semiHidden="1" w:unhideWhenUsed="1"/>
-    <w:lsdException w:name="No List" w:semiHidden="1" w:unhideWhenUsed="1"/>
-    <w:lsdException w:name="Outline List 1" w:semiHidden="1" w:unhideWhenUsed="1"/>
-    <w:lsdException w:name="Outline List 2" w:semiHidden="1" w:unhideWhenUsed="1"/>
-    <w:lsdException w:name="Outline List 3" w:semiHidden="1" w:unhideWhenUsed="1"/>
-    <w:lsdException w:name="Table Simple 1" w:semiHidden="1" w:unhideWhenUsed="1"/>
-    <w:lsdException w:name="Table Simple 2" w:semiHidden="1" w:unhideWhenUsed="1"/>
-    <w:lsdException w:name="Table Simple 3" w:semiHidden="1" w:unhideWhenUsed="1"/>
-    <w:lsdException w:name="Table Classic 1" w:semiHidden="1" w:unhideWhenUsed="1"/>
-    <w:lsdException w:name="Table Classic 2" w:semiHidden="1" w:unhideWhenUsed="1"/>
-    <w:lsdException w:name="Table Classic 3" w:semiHidden="1" w:unhideWhenUsed="1"/>
-    <w:lsdException w:name="Table Classic 4" w:semiHidden="1" w:unhideWhenUsed="1"/>
-    <w:lsdException w:name="Table Colorful 1" w:semiHidden="1" w:unhideWhenUsed="1"/>
-    <w:lsdException w:name="Table Colorful 2" w:semiHidden="1" w:unhideWhenUsed="1"/>
-    <w:lsdException w:name="Table Colorful 3" w:semiHidden="1" w:unhideWhenUsed="1"/>
-    <w:lsdException w:name="Table Columns 1" w:semiHidden="1" w:unhideWhenUsed="1"/>
-    <w:lsdException w:name="Table Columns 2" w:semiHidden="1" w:unhideWhenUsed="1"/>
-    <w:lsdException w:name="Table Columns 3" w:semiHidden="1" w:unhideWhenUsed="1"/>
-    <w:lsdException w:name="Table Columns 4" w:semiHidden="1" w:unhideWhenUsed="1"/>
-    <w:lsdException w:name="Table Columns 5" w:semiHidden="1" w:unhideWhenUsed="1"/>
-    <w:lsdException w:name="Table Grid 1" w:semiHidden="1" w:unhideWhenUsed="1"/>
-    <w:lsdException w:name="Table Grid 2" w:semiHidden="1" w:unhideWhenUsed="1"/>
-    <w:lsdException w:name="Table Grid 3" w:semiHidden="1" w:unhideWhenUsed="1"/>
-    <w:lsdException w:name="Table Grid 4" w:semiHidden="1" w:unhideWhenUsed="1"/>
-    <w:lsdException w:name="Table Grid 5" w:semiHidden="1" w:unhideWhenUsed="1"/>
-    <w:lsdException w:name="Table Grid 6" w:semiHidden="1" w:unhideWhenUsed="1"/>
-    <w:lsdException w:name="Table Grid 7" w:semiHidden="1" w:unhideWhenUsed="1"/>
-    <w:lsdException w:name="Table Grid 8" w:semiHidden="1" w:unhideWhenUsed="1"/>
-    <w:lsdException w:name="Table List 1" w:semiHidden="1" w:unhideWhenUsed="1"/>
-    <w:lsdException w:name="Table List 2" w:semiHidden="1" w:unhideWhenUsed="1"/>
-    <w:lsdException w:name="Table List 3" w:semiHidden="1" w:unhideWhenUsed="1"/>
-    <w:lsdException w:name="Table List 4" w:semiHidden="1" w:unhideWhenUsed="1"/>
-    <w:lsdException w:name="Table List 5" w:semiHidden="1" w:unhideWhenUsed="1"/>
-    <w:lsdException w:name="Table List 6" w:semiHidden="1" w:unhideWhenUsed="1"/>
-    <w:lsdException w:name="Table List 7" w:semiHidden="1" w:unhideWhenUsed="1"/>
-    <w:lsdException w:name="Table List 8" w:semiHidden="1" w:unhideWhenUsed="1"/>
-    <w:lsdException w:name="Table 3D effects 1" w:semiHidden="1" w:unhideWhenUsed="1"/>
-    <w:lsdException w:name="Table 3D effects 2" w:semiHidden="1" w:unhideWhenUsed="1"/>
-    <w:lsdException w:name="Table 3D effects 3" w:semiHidden="1" w:unhideWhenUsed="1"/>
-    <w:lsdException w:name="Table Contemporary" w:semiHidden="1" w:unhideWhenUsed="1"/>
-    <w:lsdException w:name="Table Elegant" w:semiHidden="1" w:unhideWhenUsed="1"/>
-    <w:lsdException w:name="Table Professional" w:semiHidden="1" w:unhideWhenUsed="1"/>
-    <w:lsdException w:name="Table Subtle 1" w:semiHidden="1" w:unhideWhenUsed="1"/>
-    <w:lsdException w:name="Table Subtle 2" w:semiHidden="1" w:unhideWhenUsed="1"/>
-    <w:lsdException w:name="Table Web 1" w:semiHidden="1" w:unhideWhenUsed="1"/>
-    <w:lsdException w:name="Table Web 2" w:semiHidden="1" w:unhideWhenUsed="1"/>
-    <w:lsdException w:name="Table Web 3" w:semiHidden="1" w:unhideWhenUsed="1"/>
-    <w:lsdException w:name="Balloon Text" w:semiHidden="1" w:unhideWhenUsed="1"/>
-    <w:lsdException w:name="Table Grid" w:semiHidden="1" w:uiPriority="39" w:unhideWhenUsed="1"/>
-    <w:lsdException w:name="Table Theme" w:semiHidden="1" w:unhideWhenUsed="1"/>
-    <w:lsdException w:name="Placeholder Text" w:semiHidden="1"/>
-    <w:lsdException w:name="No Spacing" w:uiPriority="1" w:qFormat="1"/>
-    <w:lsdException w:name="Light Shading" w:uiPriority="60"/>
-    <w:lsdException w:name="Light List" w:uiPriority="61"/>
-    <w:lsdException w:name="Light Grid" w:uiPriority="62"/>
-    <w:lsdException w:name="Medium Shading 1" w:uiPriority="63"/>
-    <w:lsdException w:name="Medium Shading 2" w:uiPriority="64"/>
-    <w:lsdException w:name="Medium List 1" w:uiPriority="65"/>
-    <w:lsdException w:name="Medium List 2" w:uiPriority="66"/>
-    <w:lsdException w:name="Medium Grid 1" w:uiPriority="67"/>
-    <w:lsdException w:name="Medium Grid 2" w:uiPriority="68"/>
-    <w:lsdException w:name="Medium Grid 3" w:uiPriority="69"/>
-    <w:lsdException w:name="Dark List" w:uiPriority="70"/>
-    <w:lsdException w:name="Colorful Shading" w:uiPriority="71"/>
-    <w:lsdException w:name="Colorful List" w:uiPriority="72"/>
-    <w:lsdException w:name="Colorful Grid" w:uiPriority="73"/>
-    <w:lsdException w:name="Light Shading Accent 1" w:uiPriority="60"/>
-    <w:lsdException w:name="Light List Accent 1" w:uiPriority="61"/>
-    <w:lsdException w:name="Light Grid Accent 1" w:uiPriority="62"/>
-    <w:lsdException w:name="Medium Shading 1 Accent 1" w:uiPriority="63"/>
-    <w:lsdException w:name="Medium Shading 2 Accent 1" w:uiPriority="64"/>
-    <w:lsdException w:name="Medium List 1 Accent 1" w:uiPriority="65"/>
-    <w:lsdException w:name="Revision" w:semiHidden="1"/>
-    <w:lsdException w:name="List Paragraph" w:uiPriority="34" w:qFormat="1"/>
-    <w:lsdException w:name="Quote" w:uiPriority="29" w:qFormat="1"/>
-    <w:lsdException w:name="Intense Quote" w:uiPriority="30" w:qFormat="1"/>
-    <w:lsdException w:name="Medium List 2 Accent 1" w:uiPriority="66"/>
-    <w:lsdException w:name="Medium Grid 1 Accent 1" w:uiPriority="67"/>
-    <w:lsdException w:name="Medium Grid 2 Accent 1" w:uiPriority="68"/>
-    <w:lsdException w:name="Medium Grid 3 Accent 1" w:uiPriority="69"/>
-    <w:lsdException w:name="Dark List Accent 1" w:uiPriority="70"/>
-    <w:lsdException w:name="Colorful Shading Accent 1" w:uiPriority="71"/>
-    <w:lsdException w:name="Colorful List Accent 1" w:uiPriority="72"/>
-    <w:lsdException w:name="Colorful Grid Accent 1" w:uiPriority="73"/>
-    <w:lsdException w:name="Light Shading Accent 2" w:uiPriority="60"/>
-    <w:lsdException w:name="Light List Accent 2" w:uiPriority="61"/>
-    <w:lsdException w:name="Light Grid Accent 2" w:uiPriority="62"/>
-    <w:lsdException w:name="Medium Shading 1 Accent 2" w:uiPriority="63"/>
-    <w:lsdException w:name="Medium Shading 2 Accent 2" w:uiPriority="64"/>
-    <w:lsdException w:name="Medium List 1 Accent 2" w:uiPriority="65"/>
-    <w:lsdException w:name="Medium List 2 Accent 2" w:uiPriority="66"/>
-    <w:lsdException w:name="Medium Grid 1 Accent 2" w:uiPriority="67"/>
-    <w:lsdException w:name="Medium Grid 2 Accent 2" w:uiPriority="68"/>
-    <w:lsdException w:name="Medium Grid 3 Accent 2" w:uiPriority="69"/>
-    <w:lsdException w:name="Dark List Accent 2" w:uiPriority="70"/>
-    <w:lsdException w:name="Colorful Shading Accent 2" w:uiPriority="71"/>
-    <w:lsdException w:name="Colorful List Accent 2" w:uiPriority="72"/>
-    <w:lsdException w:name="Colorful Grid Accent 2" w:uiPriority="73"/>
-    <w:lsdException w:name="Light Shading Accent 3" w:uiPriority="60"/>
-    <w:lsdException w:name="Light List Accent 3" w:uiPriority="61"/>
-    <w:lsdException w:name="Light Grid Accent 3" w:uiPriority="62"/>
-    <w:lsdException w:name="Medium Shading 1 Accent 3" w:uiPriority="63"/>
-    <w:lsdException w:name="Medium Shading 2 Accent 3" w:uiPriority="64"/>
-    <w:lsdException w:name="Medium List 1 Accent 3" w:uiPriority="65"/>
-    <w:lsdException w:name="Medium List 2 Accent 3" w:uiPriority="66"/>
-    <w:lsdException w:name="Medium Grid 1 Accent 3" w:uiPriority="67"/>
-    <w:lsdException w:name="Medium Grid 2 Accent 3" w:uiPriority="68"/>
-    <w:lsdException w:name="Medium Grid 3 Accent 3" w:uiPriority="69"/>
-    <w:lsdException w:name="Dark List Accent 3" w:uiPriority="70"/>
-    <w:lsdException w:name="Colorful Shading Accent 3" w:uiPriority="71"/>
-    <w:lsdException w:name="Colorful List Accent 3" w:uiPriority="72"/>
-    <w:lsdException w:name="Colorful Grid Accent 3" w:uiPriority="73"/>
-    <w:lsdException w:name="Light Shading Accent 4" w:uiPriority="60"/>
-    <w:lsdException w:name="Light List Accent 4" w:uiPriority="61"/>
-    <w:lsdException w:name="Light Grid Accent 4" w:uiPriority="62"/>
-    <w:lsdException w:name="Medium Shading 1 Accent 4" w:uiPriority="63"/>
-    <w:lsdException w:name="Medium Shading 2 Accent 4" w:uiPriority="64"/>
-    <w:lsdException w:name="Medium List 1 Accent 4" w:uiPriority="65"/>
-    <w:lsdException w:name="Medium List 2 Accent 4" w:uiPriority="66"/>
-    <w:lsdException w:name="Medium Grid 1 Accent 4" w:uiPriority="67"/>
-    <w:lsdException w:name="Medium Grid 2 Accent 4" w:uiPriority="68"/>
-    <w:lsdException w:name="Medium Grid 3 Accent 4" w:uiPriority="69"/>
-    <w:lsdException w:name="Dark List Accent 4" w:uiPriority="70"/>
-    <w:lsdException w:name="Colorful Shading Accent 4" w:uiPriority="71"/>
-    <w:lsdException w:name="Colorful List Accent 4" w:uiPriority="72"/>
-    <w:lsdException w:name="Colorful Grid Accent 4" w:uiPriority="73"/>
-    <w:lsdException w:name="Light Shading Accent 5" w:uiPriority="60"/>
-    <w:lsdException w:name="Light List Accent 5" w:uiPriority="61"/>
-    <w:lsdException w:name="Light Grid Accent 5" w:uiPriority="62"/>
-    <w:lsdException w:name="Medium Shading 1 Accent 5" w:uiPriority="63"/>
-    <w:lsdException w:name="Medium Shading 2 Accent 5" w:uiPriority="64"/>
-    <w:lsdException w:name="Medium List 1 Accent 5" w:uiPriority="65"/>
-    <w:lsdException w:name="Medium List 2 Accent 5" w:uiPriority="66"/>
-    <w:lsdException w:name="Medium Grid 1 Accent 5" w:uiPriority="67"/>
-    <w:lsdException w:name="Medium Grid 2 Accent 5" w:uiPriority="68"/>
-    <w:lsdException w:name="Medium Grid 3 Accent 5" w:uiPriority="69"/>
-    <w:lsdException w:name="Dark List Accent 5" w:uiPriority="70"/>
-    <w:lsdException w:name="Colorful Shading Accent 5" w:uiPriority="71"/>
-    <w:lsdException w:name="Colorful List Accent 5" w:uiPriority="72"/>
-    <w:lsdException w:name="Colorful Grid Accent 5" w:uiPriority="73"/>
-    <w:lsdException w:name="Light Shading Accent 6" w:uiPriority="60"/>
-    <w:lsdException w:name="Light List Accent 6" w:uiPriority="61"/>
-    <w:lsdException w:name="Light Grid Accent 6" w:uiPriority="62"/>
-    <w:lsdException w:name="Medium Shading 1 Accent 6" w:uiPriority="63"/>
-    <w:lsdException w:name="Medium Shading 2 Accent 6" w:uiPriority="64"/>
-    <w:lsdException w:name="Medium List 1 Accent 6" w:uiPriority="65"/>
-    <w:lsdException w:name="Medium List 2 Accent 6" w:uiPriority="66"/>
-    <w:lsdException w:name="Medium Grid 1 Accent 6" w:uiPriority="67"/>
-    <w:lsdException w:name="Medium Grid 2 Accent 6" w:uiPriority="68"/>
-    <w:lsdException w:name="Medium Grid 3 Accent 6" w:uiPriority="69"/>
-    <w:lsdException w:name="Dark List Accent 6" w:uiPriority="70"/>
-    <w:lsdException w:name="Colorful Shading Accent 6" w:uiPriority="71"/>
-    <w:lsdException w:name="Colorful List Accent 6" w:uiPriority="72"/>
-    <w:lsdException w:name="Colorful Grid Accent 6" w:uiPriority="73"/>
-    <w:lsdException w:name="Subtle Emphasis" w:uiPriority="19" w:qFormat="1"/>
-    <w:lsdException w:name="Intense Emphasis" w:uiPriority="21" w:qFormat="1"/>
-    <w:lsdException w:name="Subtle Reference" w:uiPriority="31" w:qFormat="1"/>
-    <w:lsdException w:name="Intense Reference" w:uiPriority="32" w:qFormat="1"/>
-    <w:lsdException w:name="Book Title" w:uiPriority="33" w:qFormat="1"/>
-    <w:lsdException w:name="Bibliography" w:semiHidden="1" w:uiPriority="37" w:unhideWhenUsed="1"/>
-    <w:lsdException w:name="TOC Heading" w:semiHidden="1" w:uiPriority="39" w:unhideWhenUsed="1" w:qFormat="1"/>
-    <w:lsdException w:name="Plain Table 1" w:uiPriority="41"/>
-    <w:lsdException w:name="Plain Table 2" w:uiPriority="42"/>
-    <w:lsdException w:name="Plain Table 3" w:uiPriority="43"/>
-    <w:lsdException w:name="Plain Table 4" w:uiPriority="44"/>
-    <w:lsdException w:name="Plain Table 5" w:uiPriority="45"/>
-    <w:lsdException w:name="Grid Table Light" w:uiPriority="40"/>
-    <w:lsdException w:name="Grid Table 1 Light" w:uiPriority="46"/>
-    <w:lsdException w:name="Grid Table 2" w:uiPriority="47"/>
-    <w:lsdException w:name="Grid Table 3" w:uiPriority="48"/>
-    <w:lsdException w:name="Grid Table 4" w:uiPriority="49"/>
-    <w:lsdException w:name="Grid Table 5 Dark" w:uiPriority="50"/>
-    <w:lsdException w:name="Grid Table 6 Colorful" w:uiPriority="51"/>
-    <w:lsdException w:name="Grid Table 7 Colorful" w:uiPriority="52"/>
-    <w:lsdException w:name="Grid Table 1 Light Accent 1" w:uiPriority="46"/>
-    <w:lsdException w:name="Grid Table 2 Accent 1" w:uiPriority="47"/>
-    <w:lsdException w:name="Grid Table 3 Accent 1" w:uiPriority="48"/>
-    <w:lsdException w:name="Grid Table 4 Accent 1" w:uiPriority="49"/>
-    <w:lsdException w:name="Grid Table 5 Dark Accent 1" w:uiPriority="50"/>
-    <w:lsdException w:name="Grid Table 6 Colorful Accent 1" w:uiPriority="51"/>
-    <w:lsdException w:name="Grid Table 7 Colorful Accent 1" w:uiPriority="52"/>
-    <w:lsdException w:name="Grid Table 1 Light Accent 2" w:uiPriority="46"/>
-    <w:lsdException w:name="Grid Table 2 Accent 2" w:uiPriority="47"/>
-    <w:lsdException w:name="Grid Table 3 Accent 2" w:uiPriority="48"/>
-    <w:lsdException w:name="Grid Table 4 Accent 2" w:uiPriority="49"/>
-    <w:lsdException w:name="Grid Table 5 Dark Accent 2" w:uiPriority="50"/>
-    <w:lsdException w:name="Grid Table 6 Colorful Accent 2" w:uiPriority="51"/>
-    <w:lsdException w:name="Grid Table 7 Colorful Accent 2" w:uiPriority="52"/>
-    <w:lsdException w:name="Grid Table 1 Light Accent 3" w:uiPriority="46"/>
-    <w:lsdException w:name="Grid Table 2 Accent 3" w:uiPriority="47"/>
-    <w:lsdException w:name="Grid Table 3 Accent 3" w:uiPriority="48"/>
-    <w:lsdException w:name="Grid Table 4 Accent 3" w:uiPriority="49"/>
-    <w:lsdException w:name="Grid Table 5 Dark Accent 3" w:uiPriority="50"/>
-    <w:lsdException w:name="Grid Table 6 Colorful Accent 3" w:uiPriority="51"/>
-    <w:lsdException w:name="Grid Table 7 Colorful Accent 3" w:uiPriority="52"/>
-    <w:lsdException w:name="Grid Table 1 Light Accent 4" w:uiPriority="46"/>
-    <w:lsdException w:name="Grid Table 2 Accent 4" w:uiPriority="47"/>
-    <w:lsdException w:name="Grid Table 3 Accent 4" w:uiPriority="48"/>
-    <w:lsdException w:name="Grid Table 4 Accent 4" w:uiPriority="49"/>
-    <w:lsdException w:name="Grid Table 5 Dark Accent 4" w:uiPriority="50"/>
-    <w:lsdException w:name="Grid Table 6 Colorful Accent 4" w:uiPriority="51"/>
-    <w:lsdException w:name="Grid Table 7 Colorful Accent 4" w:uiPriority="52"/>
-    <w:lsdException w:name="Grid Table 1 Light Accent 5" w:uiPriority="46"/>
-    <w:lsdException w:name="Grid Table 2 Accent 5" w:uiPriority="47"/>
-    <w:lsdException w:name="Grid Table 3 Accent 5" w:uiPriority="48"/>
-    <w:lsdException w:name="Grid Table 4 Accent 5" w:uiPriority="49"/>
-    <w:lsdException w:name="Grid Table 5 Dark Accent 5" w:uiPriority="50"/>
-    <w:lsdException w:name="Grid Table 6 Colorful Accent 5" w:uiPriority="51"/>
-    <w:lsdException w:name="Grid Table 7 Colorful Accent 5" w:uiPriority="52"/>
-    <w:lsdException w:name="Grid Table 1 Light Accent 6" w:uiPriority="46"/>
-    <w:lsdException w:name="Grid Table 2 Accent 6" w:uiPriority="47"/>
-    <w:lsdException w:name="Grid Table 3 Accent 6" w:uiPriority="48"/>
-    <w:lsdException w:name="Grid Table 4 Accent 6" w:uiPriority="49"/>
-    <w:lsdException w:name="Grid Table 5 Dark Accent 6" w:uiPriority="50"/>
-    <w:lsdException w:name="Grid Table 6 Colorful Accent 6" w:uiPriority="51"/>
-    <w:lsdException w:name="Grid Table 7 Colorful Accent 6" w:uiPriority="52"/>
-    <w:lsdException w:name="List Table 1 Light" w:uiPriority="46"/>
-    <w:lsdException w:name="List Table 2" w:uiPriority="47"/>
-    <w:lsdException w:name="List Table 3" w:uiPriority="48"/>
-    <w:lsdException w:name="List Table 4" w:uiPriority="49"/>
-    <w:lsdException w:name="List Table 5 Dark" w:uiPriority="50"/>
-    <w:lsdException w:name="List Table 6 Colorful" w:uiPriority="51"/>
-    <w:lsdException w:name="List Table 7 Colorful" w:uiPriority="52"/>
-    <w:lsdException w:name="List Table 1 Light Accent 1" w:uiPriority="46"/>
-    <w:lsdException w:name="List Table 2 Accent 1" w:uiPriority="47"/>
-    <w:lsdException w:name="List Table 3 Accent 1" w:uiPriority="48"/>
-    <w:lsdException w:name="List Table 4 Accent 1" w:uiPriority="49"/>
-    <w:lsdException w:name="List Table 5 Dark Accent 1" w:uiPriority="50"/>
-    <w:lsdException w:name="List Table 6 Colorful Accent 1" w:uiPriority="51"/>
-    <w:lsdException w:name="List Table 7 Colorful Accent 1" w:uiPriority="52"/>
-    <w:lsdException w:name="List Table 1 Light Accent 2" w:uiPriority="46"/>
-    <w:lsdException w:name="List Table 2 Accent 2" w:uiPriority="47"/>
-    <w:lsdException w:name="List Table 3 Accent 2" w:uiPriority="48"/>
-    <w:lsdException w:name="List Table 4 Accent 2" w:uiPriority="49"/>
-    <w:lsdException w:name="List Table 5 Dark Accent 2" w:uiPriority="50"/>
-    <w:lsdException w:name="List Table 6 Colorful Accent 2" w:uiPriority="51"/>
-    <w:lsdException w:name="List Table 7 Colorful Accent 2" w:uiPriority="52"/>
-    <w:lsdException w:name="List Table 1 Light Accent 3" w:uiPriority="46"/>
-    <w:lsdException w:name="List Table 2 Accent 3" w:uiPriority="47"/>
-    <w:lsdException w:name="List Table 3 Accent 3" w:uiPriority="48"/>
-    <w:lsdException w:name="List Table 4 Accent 3" w:uiPriority="49"/>
-    <w:lsdException w:name="List Table 5 Dark Accent 3" w:uiPriority="50"/>
-    <w:lsdException w:name="List Table 6 Colorful Accent 3" w:uiPriority="51"/>
-    <w:lsdException w:name="List Table 7 Colorful Accent 3" w:uiPriority="52"/>
-    <w:lsdException w:name="List Table 1 Light Accent 4" w:uiPriority="46"/>
-    <w:lsdException w:name="List Table 2 Accent 4" w:uiPriority="47"/>
-    <w:lsdException w:name="List Table 3 Accent 4" w:uiPriority="48"/>
-    <w:lsdException w:name="List Table 4 Accent 4" w:uiPriority="49"/>
-    <w:lsdException w:name="List Table 5 Dark Accent 4" w:uiPriority="50"/>
-    <w:lsdException w:name="List Table 6 Colorful Accent 4" w:uiPriority="51"/>
-    <w:lsdException w:name="List Table 7 Colorful Accent 4" w:uiPriority="52"/>
-    <w:lsdException w:name="List Table 1 Light Accent 5" w:uiPriority="46"/>
-    <w:lsdException w:name="List Table 2 Accent 5" w:uiPriority="47"/>
-    <w:lsdException w:name="List Table 3 Accent 5" w:uiPriority="48"/>
-    <w:lsdException w:name="List Table 4 Accent 5" w:uiPriority="49"/>
-    <w:lsdException w:name="List Table 5 Dark Accent 5" w:uiPriority="50"/>
-    <w:lsdException w:name="List Table 6 Colorful Accent 5" w:uiPriority="51"/>
-    <w:lsdException w:name="List Table 7 Colorful Accent 5" w:uiPriority="52"/>
-    <w:lsdException w:name="List Table 1 Light Accent 6" w:uiPriority="46"/>
-    <w:lsdException w:name="List Table 2 Accent 6" w:uiPriority="47"/>
-    <w:lsdException w:name="List Table 3 Accent 6" w:uiPriority="48"/>
-    <w:lsdException w:name="List Table 4 Accent 6" w:uiPriority="49"/>
-    <w:lsdException w:name="List Table 5 Dark Accent 6" w:uiPriority="50"/>
-    <w:lsdException w:name="List Table 6 Colorful Accent 6" w:uiPriority="51"/>
-    <w:lsdException w:name="List Table 7 Colorful Accent 6" w:uiPriority="52"/>
-    <w:lsdException w:name="Mention" w:semiHidden="1" w:unhideWhenUsed="1"/>
-    <w:lsdException w:name="Smart Hyperlink" w:semiHidden="1" w:unhideWhenUsed="1"/>
-    <w:lsdException w:name="Hashtag" w:semiHidden="1" w:unhideWhenUsed="1"/>
-    <w:lsdException w:name="Unresolved Mention" w:semiHidden="1" w:unhideWhenUsed="1"/>
-    <w:lsdException w:name="Smart Link" w:semiHidden="1" w:unhideWhenUsed="1"/>
-    <w:lsdException w:name="Smart Link Error" w:semiHidden="1" w:unhideWhenUsed="1"/>
+  <w:latentStyles w:defLockedState="0" w:defUIPriority="99" w:defSemiHidden="1" w:defUnhideWhenUsed="1" w:defQFormat="0" w:count="267">
+    <w:lsdException w:name="Normal" w:semiHidden="0" w:uiPriority="0" w:unhideWhenUsed="0" w:qFormat="1"/>
+    <w:lsdException w:name="heading 1" w:semiHidden="0" w:uiPriority="9" w:unhideWhenUsed="0" w:qFormat="1"/>
+    <w:lsdException w:name="heading 2" w:uiPriority="9" w:qFormat="1"/>
+    <w:lsdException w:name="heading 3" w:uiPriority="9" w:qFormat="1"/>
+    <w:lsdException w:name="heading 4" w:uiPriority="9" w:qFormat="1"/>
+    <w:lsdException w:name="heading 5" w:uiPriority="9" w:qFormat="1"/>
+    <w:lsdException w:name="heading 6" w:uiPriority="9" w:qFormat="1"/>
+    <w:lsdException w:name="heading 7" w:uiPriority="9" w:qFormat="1"/>
+    <w:lsdException w:name="heading 8" w:uiPriority="9" w:qFormat="1"/>
+    <w:lsdException w:name="heading 9" w:uiPriority="9" w:qFormat="1"/>
+    <w:lsdException w:name="toc 1" w:uiPriority="39"/>
+    <w:lsdException w:name="toc 2" w:uiPriority="39"/>
+    <w:lsdException w:name="toc 3" w:uiPriority="39"/>
+    <w:lsdException w:name="toc 4" w:uiPriority="39"/>
+    <w:lsdException w:name="toc 5" w:uiPriority="39"/>
+    <w:lsdException w:name="toc 6" w:uiPriority="39"/>
+    <w:lsdException w:name="toc 7" w:uiPriority="39"/>
+    <w:lsdException w:name="toc 8" w:uiPriority="39"/>
+    <w:lsdException w:name="toc 9" w:uiPriority="39"/>
+    <w:lsdException w:name="caption" w:uiPriority="35" w:qFormat="1"/>
+    <w:lsdException w:name="Title" w:semiHidden="0" w:uiPriority="10" w:unhideWhenUsed="0" w:qFormat="1"/>
+    <w:lsdException w:name="Default Paragraph Font" w:uiPriority="1"/>
+    <w:lsdException w:name="Subtitle" w:semiHidden="0" w:uiPriority="11" w:unhideWhenUsed="0" w:qFormat="1"/>
+    <w:lsdException w:name="Strong" w:semiHidden="0" w:uiPriority="22" w:unhideWhenUsed="0" w:qFormat="1"/>
+    <w:lsdException w:name="Emphasis" w:semiHidden="0" w:uiPriority="20" w:unhideWhenUsed="0" w:qFormat="1"/>
+    <w:lsdException w:name="Table Grid" w:uiPriority="39"/>
+    <w:lsdException w:name="Placeholder Text" w:unhideWhenUsed="0"/>
+    <w:lsdException w:name="No Spacing" w:semiHidden="0" w:uiPriority="1" w:unhideWhenUsed="0" w:qFormat="1"/>
+    <w:lsdException w:name="Light Shading" w:semiHidden="0" w:uiPriority="60" w:unhideWhenUsed="0"/>
+    <w:lsdException w:name="Light List" w:semiHidden="0" w:uiPriority="61" w:unhideWhenUsed="0"/>
+    <w:lsdException w:name="Light Grid" w:semiHidden="0" w:uiPriority="62" w:unhideWhenUsed="0"/>
+    <w:lsdException w:name="Medium Shading 1" w:semiHidden="0" w:uiPriority="63" w:unhideWhenUsed="0"/>
+    <w:lsdException w:name="Medium Shading 2" w:semiHidden="0" w:uiPriority="64" w:unhideWhenUsed="0"/>
+    <w:lsdException w:name="Medium List 1" w:semiHidden="0" w:uiPriority="65" w:unhideWhenUsed="0"/>
+    <w:lsdException w:name="Medium List 2" w:semiHidden="0" w:uiPriority="66" w:unhideWhenUsed="0"/>
+    <w:lsdException w:name="Medium Grid 1" w:semiHidden="0" w:uiPriority="67" w:unhideWhenUsed="0"/>
+    <w:lsdException w:name="Medium Grid 2" w:semiHidden="0" w:uiPriority="68" w:unhideWhenUsed="0"/>
+    <w:lsdException w:name="Medium Grid 3" w:semiHidden="0" w:uiPriority="69" w:unhideWhenUsed="0"/>
+    <w:lsdException w:name="Dark List" w:semiHidden="0" w:uiPriority="70" w:unhideWhenUsed="0"/>
+    <w:lsdException w:name="Colorful Shading" w:semiHidden="0" w:uiPriority="71" w:unhideWhenUsed="0"/>
+    <w:lsdException w:name="Colorful List" w:semiHidden="0" w:uiPriority="72" w:unhideWhenUsed="0"/>
+    <w:lsdException w:name="Colorful Grid" w:semiHidden="0" w:uiPriority="73" w:unhideWhenUsed="0"/>
+    <w:lsdException w:name="Light Shading Accent 1" w:semiHidden="0" w:uiPriority="60" w:unhideWhenUsed="0"/>
+    <w:lsdException w:name="Light List Accent 1" w:semiHidden="0" w:uiPriority="61" w:unhideWhenUsed="0"/>
+    <w:lsdException w:name="Light Grid Accent 1" w:semiHidden="0" w:uiPriority="62" w:unhideWhenUsed="0"/>
+    <w:lsdException w:name="Medium Shading 1 Accent 1" w:semiHidden="0" w:uiPriority="63" w:unhideWhenUsed="0"/>
+    <w:lsdException w:name="Medium Shading 2 Accent 1" w:semiHidden="0" w:uiPriority="64" w:unhideWhenUsed="0"/>
+    <w:lsdException w:name="Medium List 1 Accent 1" w:semiHidden="0" w:uiPriority="65" w:unhideWhenUsed="0"/>
+    <w:lsdException w:name="Revision" w:unhideWhenUsed="0"/>
+    <w:lsdException w:name="List Paragraph" w:semiHidden="0" w:uiPriority="34" w:unhideWhenUsed="0" w:qFormat="1"/>
+    <w:lsdException w:name="Quote" w:semiHidden="0" w:uiPriority="29" w:unhideWhenUsed="0" w:qFormat="1"/>
+    <w:lsdException w:name="Intense Quote" w:semiHidden="0" w:uiPriority="30" w:unhideWhenUsed="0" w:qFormat="1"/>
+    <w:lsdException w:name="Medium List 2 Accent 1" w:semiHidden="0" w:uiPriority="66" w:unhideWhenUsed="0"/>
+    <w:lsdException w:name="Medium Grid 1 Accent 1" w:semiHidden="0" w:uiPriority="67" w:unhideWhenUsed="0"/>
+    <w:lsdException w:name="Medium Grid 2 Accent 1" w:semiHidden="0" w:uiPriority="68" w:unhideWhenUsed="0"/>
+    <w:lsdException w:name="Medium Grid 3 Accent 1" w:semiHidden="0" w:uiPriority="69" w:unhideWhenUsed="0"/>
+    <w:lsdException w:name="Dark List Accent 1" w:semiHidden="0" w:uiPriority="70" w:unhideWhenUsed="0"/>
+    <w:lsdException w:name="Colorful Shading Accent 1" w:semiHidden="0" w:uiPriority="71" w:unhideWhenUsed="0"/>
+    <w:lsdException w:name="Colorful List Accent 1" w:semiHidden="0" w:uiPriority="72" w:unhideWhenUsed="0"/>
+    <w:lsdException w:name="Colorful Grid Accent 1" w:semiHidden="0" w:uiPriority="73" w:unhideWhenUsed="0"/>
+    <w:lsdException w:name="Light Shading Accent 2" w:semiHidden="0" w:uiPriority="60" w:unhideWhenUsed="0"/>
+    <w:lsdException w:name="Light List Accent 2" w:semiHidden="0" w:uiPriority="61" w:unhideWhenUsed="0"/>
+    <w:lsdException w:name="Light Grid Accent 2" w:semiHidden="0" w:uiPriority="62" w:unhideWhenUsed="0"/>
+    <w:lsdException w:name="Medium Shading 1 Accent 2" w:semiHidden="0" w:uiPriority="63" w:unhideWhenUsed="0"/>
+    <w:lsdException w:name="Medium Shading 2 Accent 2" w:semiHidden="0" w:uiPriority="64" w:unhideWhenUsed="0"/>
+    <w:lsdException w:name="Medium List 1 Accent 2" w:semiHidden="0" w:uiPriority="65" w:unhideWhenUsed="0"/>
+    <w:lsdException w:name="Medium List 2 Accent 2" w:semiHidden="0" w:uiPriority="66" w:unhideWhenUsed="0"/>
+    <w:lsdException w:name="Medium Grid 1 Accent 2" w:semiHidden="0" w:uiPriority="67" w:unhideWhenUsed="0"/>
+    <w:lsdException w:name="Medium Grid 2 Accent 2" w:semiHidden="0" w:uiPriority="68" w:unhideWhenUsed="0"/>
+    <w:lsdException w:name="Medium Grid 3 Accent 2" w:semiHidden="0" w:uiPriority="69" w:unhideWhenUsed="0"/>
+    <w:lsdException w:name="Dark List Accent 2" w:semiHidden="0" w:uiPriority="70" w:unhideWhenUsed="0"/>
+    <w:lsdException w:name="Colorful Shading Accent 2" w:semiHidden="0" w:uiPriority="71" w:unhideWhenUsed="0"/>
+    <w:lsdException w:name="Colorful List Accent 2" w:semiHidden="0" w:uiPriority="72" w:unhideWhenUsed="0"/>
+    <w:lsdException w:name="Colorful Grid Accent 2" w:semiHidden="0" w:uiPriority="73" w:unhideWhenUsed="0"/>
+    <w:lsdException w:name="Light Shading Accent 3" w:semiHidden="0" w:uiPriority="60" w:unhideWhenUsed="0"/>
+    <w:lsdException w:name="Light List Accent 3" w:semiHidden="0" w:uiPriority="61" w:unhideWhenUsed="0"/>
+    <w:lsdException w:name="Light Grid Accent 3" w:semiHidden="0" w:uiPriority="62" w:unhideWhenUsed="0"/>
+    <w:lsdException w:name="Medium Shading 1 Accent 3" w:semiHidden="0" w:uiPriority="63" w:unhideWhenUsed="0"/>
+    <w:lsdException w:name="Medium Shading 2 Accent 3" w:semiHidden="0" w:uiPriority="64" w:unhideWhenUsed="0"/>
+    <w:lsdException w:name="Medium List 1 Accent 3" w:semiHidden="0" w:uiPriority="65" w:unhideWhenUsed="0"/>
+    <w:lsdException w:name="Medium List 2 Accent 3" w:semiHidden="0" w:uiPriority="66" w:unhideWhenUsed="0"/>
+    <w:lsdException w:name="Medium Grid 1 Accent 3" w:semiHidden="0" w:uiPriority="67" w:unhideWhenUsed="0"/>
+    <w:lsdException w:name="Medium Grid 2 Accent 3" w:semiHidden="0" w:uiPriority="68" w:unhideWhenUsed="0"/>
+    <w:lsdException w:name="Medium Grid 3 Accent 3" w:semiHidden="0" w:uiPriority="69" w:unhideWhenUsed="0"/>
+    <w:lsdException w:name="Dark List Accent 3" w:semiHidden="0" w:uiPriority="70" w:unhideWhenUsed="0"/>
+    <w:lsdException w:name="Colorful Shading Accent 3" w:semiHidden="0" w:uiPriority="71" w:unhideWhenUsed="0"/>
+    <w:lsdException w:name="Colorful List Accent 3" w:semiHidden="0" w:uiPriority="72" w:unhideWhenUsed="0"/>
+    <w:lsdException w:name="Colorful Grid Accent 3" w:semiHidden="0" w:uiPriority="73" w:unhideWhenUsed="0"/>
+    <w:lsdException w:name="Light Shading Accent 4" w:semiHidden="0" w:uiPriority="60" w:unhideWhenUsed="0"/>
+    <w:lsdException w:name="Light List Accent 4" w:semiHidden="0" w:uiPriority="61" w:unhideWhenUsed="0"/>
+    <w:lsdException w:name="Light Grid Accent 4" w:semiHidden="0" w:uiPriority="62" w:unhideWhenUsed="0"/>
+    <w:lsdException w:name="Medium Shading 1 Accent 4" w:semiHidden="0" w:uiPriority="63" w:unhideWhenUsed="0"/>
+    <w:lsdException w:name="Medium Shading 2 Accent 4" w:semiHidden="0" w:uiPriority="64" w:unhideWhenUsed="0"/>
+    <w:lsdException w:name="Medium List 1 Accent 4" w:semiHidden="0" w:uiPriority="65" w:unhideWhenUsed="0"/>
+    <w:lsdException w:name="Medium List 2 Accent 4" w:semiHidden="0" w:uiPriority="66" w:unhideWhenUsed="0"/>
+    <w:lsdException w:name="Medium Grid 1 Accent 4" w:semiHidden="0" w:uiPriority="67" w:unhideWhenUsed="0"/>
+    <w:lsdException w:name="Medium Grid 2 Accent 4" w:semiHidden="0" w:uiPriority="68" w:unhideWhenUsed="0"/>
+    <w:lsdException w:name="Medium Grid 3 Accent 4" w:semiHidden="0" w:uiPriority="69" w:unhideWhenUsed="0"/>
+    <w:lsdException w:name="Dark List Accent 4" w:semiHidden="0" w:uiPriority="70" w:unhideWhenUsed="0"/>
+    <w:lsdException w:name="Colorful Shading Accent 4" w:semiHidden="0" w:uiPriority="71" w:unhideWhenUsed="0"/>
+    <w:lsdException w:name="Colorful List Accent 4" w:semiHidden="0" w:uiPriority="72" w:unhideWhenUsed="0"/>
+    <w:lsdException w:name="Colorful Grid Accent 4" w:semiHidden="0" w:uiPriority="73" w:unhideWhenUsed="0"/>
+    <w:lsdException w:name="Light Shading Accent 5" w:semiHidden="0" w:uiPriority="60" w:unhideWhenUsed="0"/>
+    <w:lsdException w:name="Light List Accent 5" w:semiHidden="0" w:uiPriority="61" w:unhideWhenUsed="0"/>
+    <w:lsdException w:name="Light Grid Accent 5" w:semiHidden="0" w:uiPriority="62" w:unhideWhenUsed="0"/>
+    <w:lsdException w:name="Medium Shading 1 Accent 5" w:semiHidden="0" w:uiPriority="63" w:unhideWhenUsed="0"/>
+    <w:lsdException w:name="Medium Shading 2 Accent 5" w:semiHidden="0" w:uiPriority="64" w:unhideWhenUsed="0"/>
+    <w:lsdException w:name="Medium List 1 Accent 5" w:semiHidden="0" w:uiPriority="65" w:unhideWhenUsed="0"/>
+    <w:lsdException w:name="Medium List 2 Accent 5" w:semiHidden="0" w:uiPriority="66" w:unhideWhenUsed="0"/>
+    <w:lsdException w:name="Medium Grid 1 Accent 5" w:semiHidden="0" w:uiPriority="67" w:unhideWhenUsed="0"/>
+    <w:lsdException w:name="Medium Grid 2 Accent 5" w:semiHidden="0" w:uiPriority="68" w:unhideWhenUsed="0"/>
+    <w:lsdException w:name="Medium Grid 3 Accent 5" w:semiHidden="0" w:uiPriority="69" w:unhideWhenUsed="0"/>
+    <w:lsdException w:name="Dark List Accent 5" w:semiHidden="0" w:uiPriority="70" w:unhideWhenUsed="0"/>
+    <w:lsdException w:name="Colorful Shading Accent 5" w:semiHidden="0" w:uiPriority="71" w:unhideWhenUsed="0"/>
+    <w:lsdException w:name="Colorful List Accent 5" w:semiHidden="0" w:uiPriority="72" w:unhideWhenUsed="0"/>
+    <w:lsdException w:name="Colorful Grid Accent 5" w:semiHidden="0" w:uiPriority="73" w:unhideWhenUsed="0"/>
+    <w:lsdException w:name="Light Shading Accent 6" w:semiHidden="0" w:uiPriority="60" w:unhideWhenUsed="0"/>
+    <w:lsdException w:name="Light List Accent 6" w:semiHidden="0" w:uiPriority="61" w:unhideWhenUsed="0"/>
+    <w:lsdException w:name="Light Grid Accent 6" w:semiHidden="0" w:uiPriority="62" w:unhideWhenUsed="0"/>
+    <w:lsdException w:name="Medium Shading 1 Accent 6" w:semiHidden="0" w:uiPriority="63" w:unhideWhenUsed="0"/>
+    <w:lsdException w:name="Medium Shading 2 Accent 6" w:semiHidden="0" w:uiPriority="64" w:unhideWhenUsed="0"/>
+    <w:lsdException w:name="Medium List 1 Accent 6" w:semiHidden="0" w:uiPriority="65" w:unhideWhenUsed="0"/>
+    <w:lsdException w:name="Medium List 2 Accent 6" w:semiHidden="0" w:uiPriority="66" w:unhideWhenUsed="0"/>
+    <w:lsdException w:name="Medium Grid 1 Accent 6" w:semiHidden="0" w:uiPriority="67" w:unhideWhenUsed="0"/>
+    <w:lsdException w:name="Medium Grid 2 Accent 6" w:semiHidden="0" w:uiPriority="68" w:unhideWhenUsed="0"/>
+    <w:lsdException w:name="Medium Grid 3 Accent 6" w:semiHidden="0" w:uiPriority="69" w:unhideWhenUsed="0"/>
+    <w:lsdException w:name="Dark List Accent 6" w:semiHidden="0" w:uiPriority="70" w:unhideWhenUsed="0"/>
+    <w:lsdException w:name="Colorful Shading Accent 6" w:semiHidden="0" w:uiPriority="71" w:unhideWhenUsed="0"/>
+    <w:lsdException w:name="Colorful List Accent 6" w:semiHidden="0" w:uiPriority="72" w:unhideWhenUsed="0"/>
+    <w:lsdException w:name="Colorful Grid Accent 6" w:semiHidden="0" w:uiPriority="73" w:unhideWhenUsed="0"/>
+    <w:lsdException w:name="Subtle Emphasis" w:semiHidden="0" w:uiPriority="19" w:unhideWhenUsed="0" w:qFormat="1"/>
+    <w:lsdException w:name="Intense Emphasis" w:semiHidden="0" w:uiPriority="21" w:unhideWhenUsed="0" w:qFormat="1"/>
+    <w:lsdException w:name="Subtle Reference" w:semiHidden="0" w:uiPriority="31" w:unhideWhenUsed="0" w:qFormat="1"/>
+    <w:lsdException w:name="Intense Reference" w:semiHidden="0" w:uiPriority="32" w:unhideWhenUsed="0" w:qFormat="1"/>
+    <w:lsdException w:name="Book Title" w:semiHidden="0" w:uiPriority="33" w:unhideWhenUsed="0" w:qFormat="1"/>
+    <w:lsdException w:name="Bibliography" w:uiPriority="37"/>
+    <w:lsdException w:name="TOC Heading" w:uiPriority="39" w:qFormat="1"/>
+  </w:latentStyles>
+  <w:style w:type="paragraph" w:default="1" w:styleId="Normale">
+    <w:name w:val="Normal"/>
+    <w:qFormat/>
+  </w:style>
+  <w:style w:type="character" w:default="1" w:styleId="Carpredefinitoparagrafo">
+    <w:name w:val="Default Paragraph Font"/>
+    <w:uiPriority w:val="1"/>
+    <w:semiHidden/>
+    <w:unhideWhenUsed/>
+  </w:style>
+  <w:style w:type="table" w:default="1" w:styleId="Tabellanormale">
+    <w:name w:val="Normal Table"/>
+    <w:uiPriority w:val="99"/>
+    <w:semiHidden/>
+    <w:unhideWhenUsed/>
+    <w:tblPr>
+      <w:tblInd w:w="0" w:type="dxa"/>
+      <w:tblCellMar>
+        <w:top w:w="0" w:type="dxa"/>
+        <w:left w:w="108" w:type="dxa"/>
+        <w:bottom w:w="0" w:type="dxa"/>
+        <w:right w:w="108" w:type="dxa"/>
+      </w:tblCellMar>
+    </w:tblPr>
+  </w:style>
+  <w:style w:type="numbering" w:default="1" w:styleId="Nessunelenco">
+    <w:name w:val="No List"/>
+    <w:uiPriority w:val="99"/>
+    <w:semiHidden/>
+    <w:unhideWhenUsed/>
+  </w:style>
+  <w:style w:type="paragraph" w:styleId="NormaleWeb">
+    <w:name w:val="Normal (Web)"/>
+    <w:basedOn w:val="Normale"/>
+    <w:uiPriority w:val="99"/>
+    <w:semiHidden/>
+    <w:unhideWhenUsed/>
+    <w:rsid w:val="00785332"/>
+    <w:pPr>
+      <w:spacing w:before="100" w:beforeAutospacing="1" w:after="119" w:line="240" w:lineRule="auto"/>
+    </w:pPr>
+    <w:rPr>
+      <w:rFonts w:ascii="Times New Roman" w:eastAsia="Times New Roman" w:hAnsi="Times New Roman" w:cs="Times New Roman"/>
+      <w:sz w:val="24"/>
+      <w:szCs w:val="24"/>
+      <w:lang w:eastAsia="it-IT"/>
+    </w:rPr>
+  </w:style>
+  <w:style w:type="paragraph" w:styleId="Paragrafoelenco">
+    <w:name w:val="List Paragraph"/>
+    <w:basedOn w:val="Normale"/>
+    <w:uiPriority w:val="34"/>
+    <w:qFormat/>
+    <w:rsid w:val="00EB7492"/>
+    <w:pPr>
+      <w:ind w:left="720"/>
+      <w:contextualSpacing/>
+    </w:pPr>
+  </w:style>
+  <w:style w:type="paragraph" w:styleId="Testofumetto">
+    <w:name w:val="Balloon Text"/>
+    <w:basedOn w:val="Normale"/>
+    <w:link w:val="TestofumettoCarattere"/>
+    <w:uiPriority w:val="99"/>
+    <w:semiHidden/>
+    <w:unhideWhenUsed/>
+    <w:rsid w:val="0072452F"/>
+    <w:pPr>
+      <w:spacing w:after="0" w:line="240" w:lineRule="auto"/>
+    </w:pPr>
+    <w:rPr>
+      <w:rFonts w:ascii="Tahoma" w:hAnsi="Tahoma" w:cs="Tahoma"/>
+      <w:sz w:val="16"/>
+      <w:szCs w:val="16"/>
+    </w:rPr>
+  </w:style>
+  <w:style w:type="character" w:customStyle="1" w:styleId="TestofumettoCarattere">
+    <w:name w:val="Testo fumetto Carattere"/>
+    <w:basedOn w:val="Carpredefinitoparagrafo"/>
+    <w:link w:val="Testofumetto"/>
+    <w:uiPriority w:val="99"/>
+    <w:semiHidden/>
+    <w:rsid w:val="0072452F"/>
+    <w:rPr>
+      <w:rFonts w:ascii="Tahoma" w:hAnsi="Tahoma" w:cs="Tahoma"/>
+      <w:sz w:val="16"/>
+      <w:szCs w:val="16"/>
+    </w:rPr>
+  </w:style>
+  <w:style w:type="table" w:styleId="Grigliatabella">
+    <w:name w:val="Table Grid"/>
+    <w:basedOn w:val="Tabellanormale"/>
+    <w:uiPriority w:val="39"/>
+    <w:rsid w:val="002542B5"/>
+    <w:pPr>
+      <w:spacing w:after="0" w:line="240" w:lineRule="auto"/>
+    </w:pPr>
+    <w:tblPr>
+      <w:tblBorders>
+        <w:top w:val="single" w:sz="4" w:space="0" w:color="auto"/>
+        <w:left w:val="single" w:sz="4" w:space="0" w:color="auto"/>
+        <w:bottom w:val="single" w:sz="4" w:space="0" w:color="auto"/>
+        <w:right w:val="single" w:sz="4" w:space="0" w:color="auto"/>
+        <w:insideH w:val="single" w:sz="4" w:space="0" w:color="auto"/>
+        <w:insideV w:val="single" w:sz="4" w:space="0" w:color="auto"/>
+      </w:tblBorders>
+    </w:tblPr>
+  </w:style>
+  <w:style w:type="table" w:customStyle="1" w:styleId="Tabellasemplice-11">
+    <w:name w:val="Tabella semplice - 11"/>
+    <w:basedOn w:val="Tabellanormale"/>
+    <w:uiPriority w:val="41"/>
+    <w:rsid w:val="002542B5"/>
+    <w:pPr>
+      <w:spacing w:after="0" w:line="240" w:lineRule="auto"/>
+    </w:pPr>
+    <w:tblPr>
+      <w:tblStyleRowBandSize w:val="1"/>
+      <w:tblStyleColBandSize w:val="1"/>
+      <w:tblBorders>
+        <w:top w:val="single" w:sz="4" w:space="0" w:color="BFBFBF" w:themeColor="background1" w:themeShade="BF"/>
+        <w:left w:val="single" w:sz="4" w:space="0" w:color="BFBFBF" w:themeColor="background1" w:themeShade="BF"/>
+        <w:bottom w:val="single" w:sz="4" w:space="0" w:color="BFBFBF" w:themeColor="background1" w:themeShade="BF"/>
+        <w:right w:val="single" w:sz="4" w:space="0" w:color="BFBFBF" w:themeColor="background1" w:themeShade="BF"/>
+        <w:insideH w:val="single" w:sz="4" w:space="0" w:color="BFBFBF" w:themeColor="background1" w:themeShade="BF"/>
+        <w:insideV w:val="single" w:sz="4" w:space="0" w:color="BFBFBF" w:themeColor="background1" w:themeShade="BF"/>
+      </w:tblBorders>
+    </w:tblPr>
+    <w:tblStylePr w:type="firstRow">
+      <w:rPr>
+        <w:b/>
+        <w:bCs/>
+      </w:rPr>
+    </w:tblStylePr>
+    <w:tblStylePr w:type="lastRow">
+      <w:rPr>
+        <w:b/>
+        <w:bCs/>
+      </w:rPr>
+      <w:tblPr/>
+      <w:tcPr>
+        <w:tcBorders>
+          <w:top w:val="double" w:sz="4" w:space="0" w:color="BFBFBF" w:themeColor="background1" w:themeShade="BF"/>
+        </w:tcBorders>
+      </w:tcPr>
+    </w:tblStylePr>
+    <w:tblStylePr w:type="firstCol">
+      <w:rPr>
+        <w:b/>
+        <w:bCs/>
+      </w:rPr>
+    </w:tblStylePr>
+    <w:tblStylePr w:type="lastCol">
+      <w:rPr>
+        <w:b/>
+        <w:bCs/>
+      </w:rPr>
+    </w:tblStylePr>
+    <w:tblStylePr w:type="band1Vert">
+      <w:tblPr/>
+      <w:tcPr>
+        <w:shd w:val="clear" w:color="auto" w:fill="F2F2F2" w:themeFill="background1" w:themeFillShade="F2"/>
+      </w:tcPr>
+    </w:tblStylePr>
+    <w:tblStylePr w:type="band1Horz">
+      <w:tblPr/>
+      <w:tcPr>
+        <w:shd w:val="clear" w:color="auto" w:fill="F2F2F2" w:themeFill="background1" w:themeFillShade="F2"/>
+      </w:tcPr>
+    </w:tblStylePr>
+  </w:style>
+  <w:style w:type="paragraph" w:styleId="Nessunaspaziatura">
+    <w:name w:val="No Spacing"/>
+    <w:uiPriority w:val="1"/>
+    <w:qFormat/>
+    <w:rsid w:val="006F79E5"/>
+    <w:pPr>
+      <w:spacing w:after="0" w:line="240" w:lineRule="auto"/>
+    </w:pPr>
+  </w:style>
+  <w:style w:type="paragraph" w:styleId="Intestazione">
+    <w:name w:val="header"/>
+    <w:basedOn w:val="Normale"/>
+    <w:link w:val="IntestazioneCarattere"/>
+    <w:uiPriority w:val="99"/>
+    <w:unhideWhenUsed/>
+    <w:rsid w:val="00E13C73"/>
+    <w:pPr>
+      <w:tabs>
+        <w:tab w:val="center" w:pos="4819"/>
+        <w:tab w:val="right" w:pos="9638"/>
+      </w:tabs>
+      <w:spacing w:after="0" w:line="240" w:lineRule="auto"/>
+    </w:pPr>
+  </w:style>
+  <w:style w:type="character" w:customStyle="1" w:styleId="IntestazioneCarattere">
+    <w:name w:val="Intestazione Carattere"/>
+    <w:basedOn w:val="Carpredefinitoparagrafo"/>
+    <w:link w:val="Intestazione"/>
+    <w:uiPriority w:val="99"/>
+    <w:rsid w:val="00E13C73"/>
+  </w:style>
+  <w:style w:type="paragraph" w:styleId="Pidipagina">
+    <w:name w:val="footer"/>
+    <w:basedOn w:val="Normale"/>
+    <w:link w:val="PidipaginaCarattere"/>
+    <w:uiPriority w:val="99"/>
+    <w:unhideWhenUsed/>
+    <w:rsid w:val="00E13C73"/>
+    <w:pPr>
+      <w:tabs>
+        <w:tab w:val="center" w:pos="4819"/>
+        <w:tab w:val="right" w:pos="9638"/>
+      </w:tabs>
+      <w:spacing w:after="0" w:line="240" w:lineRule="auto"/>
+    </w:pPr>
+  </w:style>
+  <w:style w:type="character" w:customStyle="1" w:styleId="PidipaginaCarattere">
+    <w:name w:val="Piè di pagina Carattere"/>
+    <w:basedOn w:val="Carpredefinitoparagrafo"/>
+    <w:link w:val="Pidipagina"/>
+    <w:uiPriority w:val="99"/>
+    <w:rsid w:val="00E13C73"/>
+  </w:style>
+  <w:style w:type="character" w:styleId="Testosegnaposto">
+    <w:name w:val="Placeholder Text"/>
+    <w:basedOn w:val="Carpredefinitoparagrafo"/>
+    <w:uiPriority w:val="99"/>
+    <w:semiHidden/>
+    <w:rsid w:val="00E13C73"/>
+    <w:rPr>
+      <w:color w:val="808080"/>
+    </w:rPr>
+  </w:style>
+</w:styles>
+</file>
+
+<file path=word/stylesWithEffects.xml><?xml version="1.0" encoding="utf-8"?>
+<w:styles xmlns:wpc="http://schemas.microsoft.com/office/word/2010/wordprocessingCanvas" xmlns:mc="http://schemas.openxmlformats.org/markup-compatibility/2006" xmlns:o="urn:schemas-microsoft-com:office:office" xmlns:r="http://schemas.openxmlformats.org/officeDocument/2006/relationships" xmlns:m="http://schemas.openxmlformats.org/officeDocument/2006/math" xmlns:v="urn:schemas-microsoft-com:vml" xmlns:wp14="http://schemas.microsoft.com/office/word/2010/wordprocessingDrawing" xmlns:wp="http://schemas.openxmlformats.org/drawingml/2006/wordprocessingDrawing" xmlns:w10="urn:schemas-microsoft-com:office:word" xmlns:w="http://schemas.openxmlformats.org/wordprocessingml/2006/main" xmlns:w14="http://schemas.microsoft.com/office/word/2010/wordml" xmlns:wpg="http://schemas.microsoft.com/office/word/2010/wordprocessingGroup" xmlns:wpi="http://schemas.microsoft.com/office/word/2010/wordprocessingInk" xmlns:wne="http://schemas.microsoft.com/office/word/2006/wordml" xmlns:wps="http://schemas.microsoft.com/office/word/2010/wordprocessingShape" mc:Ignorable="w14 wp14">
+  <w:docDefaults>
+    <w:rPrDefault>
+      <w:rPr>
+        <w:rFonts w:asciiTheme="minorHAnsi" w:eastAsiaTheme="minorHAnsi" w:hAnsiTheme="minorHAnsi" w:cstheme="minorBidi"/>
+        <w:sz w:val="22"/>
+        <w:szCs w:val="22"/>
+        <w:lang w:val="it-IT" w:eastAsia="en-US" w:bidi="ar-SA"/>
+      </w:rPr>
+    </w:rPrDefault>
+    <w:pPrDefault>
+      <w:pPr>
+        <w:spacing w:after="160" w:line="259" w:lineRule="auto"/>
+      </w:pPr>
+    </w:pPrDefault>
+  </w:docDefaults>
+  <w:latentStyles w:defLockedState="0" w:defUIPriority="99" w:defSemiHidden="1" w:defUnhideWhenUsed="1" w:defQFormat="0" w:count="267">
+    <w:lsdException w:name="Normal" w:semiHidden="0" w:uiPriority="0" w:unhideWhenUsed="0" w:qFormat="1"/>
+    <w:lsdException w:name="heading 1" w:semiHidden="0" w:uiPriority="9" w:unhideWhenUsed="0" w:qFormat="1"/>
+    <w:lsdException w:name="heading 2" w:uiPriority="9" w:qFormat="1"/>
+    <w:lsdException w:name="heading 3" w:uiPriority="9" w:qFormat="1"/>
+    <w:lsdException w:name="heading 4" w:uiPriority="9" w:qFormat="1"/>
+    <w:lsdException w:name="heading 5" w:uiPriority="9" w:qFormat="1"/>
+    <w:lsdException w:name="heading 6" w:uiPriority="9" w:qFormat="1"/>
+    <w:lsdException w:name="heading 7" w:uiPriority="9" w:qFormat="1"/>
+    <w:lsdException w:name="heading 8" w:uiPriority="9" w:qFormat="1"/>
+    <w:lsdException w:name="heading 9" w:uiPriority="9" w:qFormat="1"/>
+    <w:lsdException w:name="toc 1" w:uiPriority="39"/>
+    <w:lsdException w:name="toc 2" w:uiPriority="39"/>
+    <w:lsdException w:name="toc 3" w:uiPriority="39"/>
+    <w:lsdException w:name="toc 4" w:uiPriority="39"/>
+    <w:lsdException w:name="toc 5" w:uiPriority="39"/>
+    <w:lsdException w:name="toc 6" w:uiPriority="39"/>
+    <w:lsdException w:name="toc 7" w:uiPriority="39"/>
+    <w:lsdException w:name="toc 8" w:uiPriority="39"/>
+    <w:lsdException w:name="toc 9" w:uiPriority="39"/>
+    <w:lsdException w:name="caption" w:uiPriority="35" w:qFormat="1"/>
+    <w:lsdException w:name="Title" w:semiHidden="0" w:uiPriority="10" w:unhideWhenUsed="0" w:qFormat="1"/>
+    <w:lsdException w:name="Default Paragraph Font" w:uiPriority="1"/>
+    <w:lsdException w:name="Subtitle" w:semiHidden="0" w:uiPriority="11" w:unhideWhenUsed="0" w:qFormat="1"/>
+    <w:lsdException w:name="Strong" w:semiHidden="0" w:uiPriority="22" w:unhideWhenUsed="0" w:qFormat="1"/>
+    <w:lsdException w:name="Emphasis" w:semiHidden="0" w:uiPriority="20" w:unhideWhenUsed="0" w:qFormat="1"/>
+    <w:lsdException w:name="Table Grid" w:uiPriority="39"/>
+    <w:lsdException w:name="Placeholder Text" w:unhideWhenUsed="0"/>
+    <w:lsdException w:name="No Spacing" w:semiHidden="0" w:uiPriority="1" w:unhideWhenUsed="0" w:qFormat="1"/>
+    <w:lsdException w:name="Light Shading" w:semiHidden="0" w:uiPriority="60" w:unhideWhenUsed="0"/>
+    <w:lsdException w:name="Light List" w:semiHidden="0" w:uiPriority="61" w:unhideWhenUsed="0"/>
+    <w:lsdException w:name="Light Grid" w:semiHidden="0" w:uiPriority="62" w:unhideWhenUsed="0"/>
+    <w:lsdException w:name="Medium Shading 1" w:semiHidden="0" w:uiPriority="63" w:unhideWhenUsed="0"/>
+    <w:lsdException w:name="Medium Shading 2" w:semiHidden="0" w:uiPriority="64" w:unhideWhenUsed="0"/>
+    <w:lsdException w:name="Medium List 1" w:semiHidden="0" w:uiPriority="65" w:unhideWhenUsed="0"/>
+    <w:lsdException w:name="Medium List 2" w:semiHidden="0" w:uiPriority="66" w:unhideWhenUsed="0"/>
+    <w:lsdException w:name="Medium Grid 1" w:semiHidden="0" w:uiPriority="67" w:unhideWhenUsed="0"/>
+    <w:lsdException w:name="Medium Grid 2" w:semiHidden="0" w:uiPriority="68" w:unhideWhenUsed="0"/>
+    <w:lsdException w:name="Medium Grid 3" w:semiHidden="0" w:uiPriority="69" w:unhideWhenUsed="0"/>
+    <w:lsdException w:name="Dark List" w:semiHidden="0" w:uiPriority="70" w:unhideWhenUsed="0"/>
+    <w:lsdException w:name="Colorful Shading" w:semiHidden="0" w:uiPriority="71" w:unhideWhenUsed="0"/>
+    <w:lsdException w:name="Colorful List" w:semiHidden="0" w:uiPriority="72" w:unhideWhenUsed="0"/>
+    <w:lsdException w:name="Colorful Grid" w:semiHidden="0" w:uiPriority="73" w:unhideWhenUsed="0"/>
+    <w:lsdException w:name="Light Shading Accent 1" w:semiHidden="0" w:uiPriority="60" w:unhideWhenUsed="0"/>
+    <w:lsdException w:name="Light List Accent 1" w:semiHidden="0" w:uiPriority="61" w:unhideWhenUsed="0"/>
+    <w:lsdException w:name="Light Grid Accent 1" w:semiHidden="0" w:uiPriority="62" w:unhideWhenUsed="0"/>
+    <w:lsdException w:name="Medium Shading 1 Accent 1" w:semiHidden="0" w:uiPriority="63" w:unhideWhenUsed="0"/>
+    <w:lsdException w:name="Medium Shading 2 Accent 1" w:semiHidden="0" w:uiPriority="64" w:unhideWhenUsed="0"/>
+    <w:lsdException w:name="Medium List 1 Accent 1" w:semiHidden="0" w:uiPriority="65" w:unhideWhenUsed="0"/>
+    <w:lsdException w:name="Revision" w:unhideWhenUsed="0"/>
+    <w:lsdException w:name="List Paragraph" w:semiHidden="0" w:uiPriority="34" w:unhideWhenUsed="0" w:qFormat="1"/>
+    <w:lsdException w:name="Quote" w:semiHidden="0" w:uiPriority="29" w:unhideWhenUsed="0" w:qFormat="1"/>
+    <w:lsdException w:name="Intense Quote" w:semiHidden="0" w:uiPriority="30" w:unhideWhenUsed="0" w:qFormat="1"/>
+    <w:lsdException w:name="Medium List 2 Accent 1" w:semiHidden="0" w:uiPriority="66" w:unhideWhenUsed="0"/>
+    <w:lsdException w:name="Medium Grid 1 Accent 1" w:semiHidden="0" w:uiPriority="67" w:unhideWhenUsed="0"/>
+    <w:lsdException w:name="Medium Grid 2 Accent 1" w:semiHidden="0" w:uiPriority="68" w:unhideWhenUsed="0"/>
+    <w:lsdException w:name="Medium Grid 3 Accent 1" w:semiHidden="0" w:uiPriority="69" w:unhideWhenUsed="0"/>
+    <w:lsdException w:name="Dark List Accent 1" w:semiHidden="0" w:uiPriority="70" w:unhideWhenUsed="0"/>
+    <w:lsdException w:name="Colorful Shading Accent 1" w:semiHidden="0" w:uiPriority="71" w:unhideWhenUsed="0"/>
+    <w:lsdException w:name="Colorful List Accent 1" w:semiHidden="0" w:uiPriority="72" w:unhideWhenUsed="0"/>
+    <w:lsdException w:name="Colorful Grid Accent 1" w:semiHidden="0" w:uiPriority="73" w:unhideWhenUsed="0"/>
+    <w:lsdException w:name="Light Shading Accent 2" w:semiHidden="0" w:uiPriority="60" w:unhideWhenUsed="0"/>
+    <w:lsdException w:name="Light List Accent 2" w:semiHidden="0" w:uiPriority="61" w:unhideWhenUsed="0"/>
+    <w:lsdException w:name="Light Grid Accent 2" w:semiHidden="0" w:uiPriority="62" w:unhideWhenUsed="0"/>
+    <w:lsdException w:name="Medium Shading 1 Accent 2" w:semiHidden="0" w:uiPriority="63" w:unhideWhenUsed="0"/>
+    <w:lsdException w:name="Medium Shading 2 Accent 2" w:semiHidden="0" w:uiPriority="64" w:unhideWhenUsed="0"/>
+    <w:lsdException w:name="Medium List 1 Accent 2" w:semiHidden="0" w:uiPriority="65" w:unhideWhenUsed="0"/>
+    <w:lsdException w:name="Medium List 2 Accent 2" w:semiHidden="0" w:uiPriority="66" w:unhideWhenUsed="0"/>
+    <w:lsdException w:name="Medium Grid 1 Accent 2" w:semiHidden="0" w:uiPriority="67" w:unhideWhenUsed="0"/>
+    <w:lsdException w:name="Medium Grid 2 Accent 2" w:semiHidden="0" w:uiPriority="68" w:unhideWhenUsed="0"/>
+    <w:lsdException w:name="Medium Grid 3 Accent 2" w:semiHidden="0" w:uiPriority="69" w:unhideWhenUsed="0"/>
+    <w:lsdException w:name="Dark List Accent 2" w:semiHidden="0" w:uiPriority="70" w:unhideWhenUsed="0"/>
+    <w:lsdException w:name="Colorful Shading Accent 2" w:semiHidden="0" w:uiPriority="71" w:unhideWhenUsed="0"/>
+    <w:lsdException w:name="Colorful List Accent 2" w:semiHidden="0" w:uiPriority="72" w:unhideWhenUsed="0"/>
+    <w:lsdException w:name="Colorful Grid Accent 2" w:semiHidden="0" w:uiPriority="73" w:unhideWhenUsed="0"/>
+    <w:lsdException w:name="Light Shading Accent 3" w:semiHidden="0" w:uiPriority="60" w:unhideWhenUsed="0"/>
+    <w:lsdException w:name="Light List Accent 3" w:semiHidden="0" w:uiPriority="61" w:unhideWhenUsed="0"/>
+    <w:lsdException w:name="Light Grid Accent 3" w:semiHidden="0" w:uiPriority="62" w:unhideWhenUsed="0"/>
+    <w:lsdException w:name="Medium Shading 1 Accent 3" w:semiHidden="0" w:uiPriority="63" w:unhideWhenUsed="0"/>
+    <w:lsdException w:name="Medium Shading 2 Accent 3" w:semiHidden="0" w:uiPriority="64" w:unhideWhenUsed="0"/>
+    <w:lsdException w:name="Medium List 1 Accent 3" w:semiHidden="0" w:uiPriority="65" w:unhideWhenUsed="0"/>
+    <w:lsdException w:name="Medium List 2 Accent 3" w:semiHidden="0" w:uiPriority="66" w:unhideWhenUsed="0"/>
+    <w:lsdException w:name="Medium Grid 1 Accent 3" w:semiHidden="0" w:uiPriority="67" w:unhideWhenUsed="0"/>
+    <w:lsdException w:name="Medium Grid 2 Accent 3" w:semiHidden="0" w:uiPriority="68" w:unhideWhenUsed="0"/>
+    <w:lsdException w:name="Medium Grid 3 Accent 3" w:semiHidden="0" w:uiPriority="69" w:unhideWhenUsed="0"/>
+    <w:lsdException w:name="Dark List Accent 3" w:semiHidden="0" w:uiPriority="70" w:unhideWhenUsed="0"/>
+    <w:lsdException w:name="Colorful Shading Accent 3" w:semiHidden="0" w:uiPriority="71" w:unhideWhenUsed="0"/>
+    <w:lsdException w:name="Colorful List Accent 3" w:semiHidden="0" w:uiPriority="72" w:unhideWhenUsed="0"/>
+    <w:lsdException w:name="Colorful Grid Accent 3" w:semiHidden="0" w:uiPriority="73" w:unhideWhenUsed="0"/>
+    <w:lsdException w:name="Light Shading Accent 4" w:semiHidden="0" w:uiPriority="60" w:unhideWhenUsed="0"/>
+    <w:lsdException w:name="Light List Accent 4" w:semiHidden="0" w:uiPriority="61" w:unhideWhenUsed="0"/>
+    <w:lsdException w:name="Light Grid Accent 4" w:semiHidden="0" w:uiPriority="62" w:unhideWhenUsed="0"/>
+    <w:lsdException w:name="Medium Shading 1 Accent 4" w:semiHidden="0" w:uiPriority="63" w:unhideWhenUsed="0"/>
+    <w:lsdException w:name="Medium Shading 2 Accent 4" w:semiHidden="0" w:uiPriority="64" w:unhideWhenUsed="0"/>
+    <w:lsdException w:name="Medium List 1 Accent 4" w:semiHidden="0" w:uiPriority="65" w:unhideWhenUsed="0"/>
+    <w:lsdException w:name="Medium List 2 Accent 4" w:semiHidden="0" w:uiPriority="66" w:unhideWhenUsed="0"/>
+    <w:lsdException w:name="Medium Grid 1 Accent 4" w:semiHidden="0" w:uiPriority="67" w:unhideWhenUsed="0"/>
+    <w:lsdException w:name="Medium Grid 2 Accent 4" w:semiHidden="0" w:uiPriority="68" w:unhideWhenUsed="0"/>
+    <w:lsdException w:name="Medium Grid 3 Accent 4" w:semiHidden="0" w:uiPriority="69" w:unhideWhenUsed="0"/>
+    <w:lsdException w:name="Dark List Accent 4" w:semiHidden="0" w:uiPriority="70" w:unhideWhenUsed="0"/>
+    <w:lsdException w:name="Colorful Shading Accent 4" w:semiHidden="0" w:uiPriority="71" w:unhideWhenUsed="0"/>
+    <w:lsdException w:name="Colorful List Accent 4" w:semiHidden="0" w:uiPriority="72" w:unhideWhenUsed="0"/>
+    <w:lsdException w:name="Colorful Grid Accent 4" w:semiHidden="0" w:uiPriority="73" w:unhideWhenUsed="0"/>
+    <w:lsdException w:name="Light Shading Accent 5" w:semiHidden="0" w:uiPriority="60" w:unhideWhenUsed="0"/>
+    <w:lsdException w:name="Light List Accent 5" w:semiHidden="0" w:uiPriority="61" w:unhideWhenUsed="0"/>
+    <w:lsdException w:name="Light Grid Accent 5" w:semiHidden="0" w:uiPriority="62" w:unhideWhenUsed="0"/>
+    <w:lsdException w:name="Medium Shading 1 Accent 5" w:semiHidden="0" w:uiPriority="63" w:unhideWhenUsed="0"/>
+    <w:lsdException w:name="Medium Shading 2 Accent 5" w:semiHidden="0" w:uiPriority="64" w:unhideWhenUsed="0"/>
+    <w:lsdException w:name="Medium List 1 Accent 5" w:semiHidden="0" w:uiPriority="65" w:unhideWhenUsed="0"/>
+    <w:lsdException w:name="Medium List 2 Accent 5" w:semiHidden="0" w:uiPriority="66" w:unhideWhenUsed="0"/>
+    <w:lsdException w:name="Medium Grid 1 Accent 5" w:semiHidden="0" w:uiPriority="67" w:unhideWhenUsed="0"/>
+    <w:lsdException w:name="Medium Grid 2 Accent 5" w:semiHidden="0" w:uiPriority="68" w:unhideWhenUsed="0"/>
+    <w:lsdException w:name="Medium Grid 3 Accent 5" w:semiHidden="0" w:uiPriority="69" w:unhideWhenUsed="0"/>
+    <w:lsdException w:name="Dark List Accent 5" w:semiHidden="0" w:uiPriority="70" w:unhideWhenUsed="0"/>
+    <w:lsdException w:name="Colorful Shading Accent 5" w:semiHidden="0" w:uiPriority="71" w:unhideWhenUsed="0"/>
+    <w:lsdException w:name="Colorful List Accent 5" w:semiHidden="0" w:uiPriority="72" w:unhideWhenUsed="0"/>
+    <w:lsdException w:name="Colorful Grid Accent 5" w:semiHidden="0" w:uiPriority="73" w:unhideWhenUsed="0"/>
+    <w:lsdException w:name="Light Shading Accent 6" w:semiHidden="0" w:uiPriority="60" w:unhideWhenUsed="0"/>
+    <w:lsdException w:name="Light List Accent 6" w:semiHidden="0" w:uiPriority="61" w:unhideWhenUsed="0"/>
+    <w:lsdException w:name="Light Grid Accent 6" w:semiHidden="0" w:uiPriority="62" w:unhideWhenUsed="0"/>
+    <w:lsdException w:name="Medium Shading 1 Accent 6" w:semiHidden="0" w:uiPriority="63" w:unhideWhenUsed="0"/>
+    <w:lsdException w:name="Medium Shading 2 Accent 6" w:semiHidden="0" w:uiPriority="64" w:unhideWhenUsed="0"/>
+    <w:lsdException w:name="Medium List 1 Accent 6" w:semiHidden="0" w:uiPriority="65" w:unhideWhenUsed="0"/>
+    <w:lsdException w:name="Medium List 2 Accent 6" w:semiHidden="0" w:uiPriority="66" w:unhideWhenUsed="0"/>
+    <w:lsdException w:name="Medium Grid 1 Accent 6" w:semiHidden="0" w:uiPriority="67" w:unhideWhenUsed="0"/>
+    <w:lsdException w:name="Medium Grid 2 Accent 6" w:semiHidden="0" w:uiPriority="68" w:unhideWhenUsed="0"/>
+    <w:lsdException w:name="Medium Grid 3 Accent 6" w:semiHidden="0" w:uiPriority="69" w:unhideWhenUsed="0"/>
+    <w:lsdException w:name="Dark List Accent 6" w:semiHidden="0" w:uiPriority="70" w:unhideWhenUsed="0"/>
+    <w:lsdException w:name="Colorful Shading Accent 6" w:semiHidden="0" w:uiPriority="71" w:unhideWhenUsed="0"/>
+    <w:lsdException w:name="Colorful List Accent 6" w:semiHidden="0" w:uiPriority="72" w:unhideWhenUsed="0"/>
+    <w:lsdException w:name="Colorful Grid Accent 6" w:semiHidden="0" w:uiPriority="73" w:unhideWhenUsed="0"/>
+    <w:lsdException w:name="Subtle Emphasis" w:semiHidden="0" w:uiPriority="19" w:unhideWhenUsed="0" w:qFormat="1"/>
+    <w:lsdException w:name="Intense Emphasis" w:semiHidden="0" w:uiPriority="21" w:unhideWhenUsed="0" w:qFormat="1"/>
+    <w:lsdException w:name="Subtle Reference" w:semiHidden="0" w:uiPriority="31" w:unhideWhenUsed="0" w:qFormat="1"/>
+    <w:lsdException w:name="Intense Reference" w:semiHidden="0" w:uiPriority="32" w:unhideWhenUsed="0" w:qFormat="1"/>
+    <w:lsdException w:name="Book Title" w:semiHidden="0" w:uiPriority="33" w:unhideWhenUsed="0" w:qFormat="1"/>
+    <w:lsdException w:name="Bibliography" w:uiPriority="37"/>
+    <w:lsdException w:name="TOC Heading" w:uiPriority="39" w:qFormat="1"/>
   </w:latentStyles>
   <w:style w:type="paragraph" w:default="1" w:styleId="Normale">
     <w:name w:val="Normal"/>
@@ -23433,7 +23741,7 @@
   <a:extraClrSchemeLst/>
   <a:extLst>
     <a:ext uri="{05A4C25C-085E-4340-85A3-A5531E510DB2}">
-      <thm15:themeFamily xmlns:thm15="http://schemas.microsoft.com/office/thememl/2012/main" name="Office Theme" id="{62F939B6-93AF-4DB8-9C6B-D6C7DFDC589F}" vid="{4A3C46E8-61CC-4603-A589-7422A47A8E4A}"/>
+      <thm15:themeFamily xmlns:thm15="http://schemas.microsoft.com/office/thememl/2012/main" xmlns="" name="Office Theme" id="{62F939B6-93AF-4DB8-9C6B-D6C7DFDC589F}" vid="{4A3C46E8-61CC-4603-A589-7422A47A8E4A}"/>
     </a:ext>
   </a:extLst>
 </a:theme>
@@ -23444,7 +23752,7 @@
 </file>
 
 <file path=customXml/itemProps1.xml><?xml version="1.0" encoding="utf-8"?>
-<ds:datastoreItem xmlns:ds="http://schemas.openxmlformats.org/officeDocument/2006/customXml" ds:itemID="{0A103ADB-BA77-443B-8619-EE054C7D91E7}">
+<ds:datastoreItem xmlns:ds="http://schemas.openxmlformats.org/officeDocument/2006/customXml" ds:itemID="{6ACF13D0-6F14-4483-B3EB-B7AD77071A07}">
   <ds:schemaRefs>
     <ds:schemaRef ds:uri="http://schemas.openxmlformats.org/officeDocument/2006/bibliography"/>
   </ds:schemaRefs>

</xml_diff>